<commit_message>
Continue to do Lab1.
Answer to Tasks for preliminary preparation.
</commit_message>
<xml_diff>
--- a/Laboratory Work/Lab1_report.docx
+++ b/Laboratory Work/Lab1_report.docx
@@ -18,7 +18,79 @@
           <w:sz w:val="44"/>
           <w:szCs w:val="44"/>
         </w:rPr>
-        <w:t>“Київський фаховий коледж зв’язку”</w:t>
+        <w:t>“</w:t>
+      </w:r>
+      <w:proofErr w:type="spellStart"/>
+      <w:r>
+        <w:rPr>
+          <w:rFonts w:ascii="Times New Roman" w:eastAsia="Times New Roman" w:hAnsi="Times New Roman" w:cs="Times New Roman"/>
+          <w:sz w:val="44"/>
+          <w:szCs w:val="44"/>
+        </w:rPr>
+        <w:t>Київський</w:t>
+      </w:r>
+      <w:proofErr w:type="spellEnd"/>
+      <w:r>
+        <w:rPr>
+          <w:rFonts w:ascii="Times New Roman" w:eastAsia="Times New Roman" w:hAnsi="Times New Roman" w:cs="Times New Roman"/>
+          <w:sz w:val="44"/>
+          <w:szCs w:val="44"/>
+        </w:rPr>
+        <w:t xml:space="preserve"> </w:t>
+      </w:r>
+      <w:proofErr w:type="spellStart"/>
+      <w:r>
+        <w:rPr>
+          <w:rFonts w:ascii="Times New Roman" w:eastAsia="Times New Roman" w:hAnsi="Times New Roman" w:cs="Times New Roman"/>
+          <w:sz w:val="44"/>
+          <w:szCs w:val="44"/>
+        </w:rPr>
+        <w:t>фаховий</w:t>
+      </w:r>
+      <w:proofErr w:type="spellEnd"/>
+      <w:r>
+        <w:rPr>
+          <w:rFonts w:ascii="Times New Roman" w:eastAsia="Times New Roman" w:hAnsi="Times New Roman" w:cs="Times New Roman"/>
+          <w:sz w:val="44"/>
+          <w:szCs w:val="44"/>
+        </w:rPr>
+        <w:t xml:space="preserve"> </w:t>
+      </w:r>
+      <w:proofErr w:type="spellStart"/>
+      <w:r>
+        <w:rPr>
+          <w:rFonts w:ascii="Times New Roman" w:eastAsia="Times New Roman" w:hAnsi="Times New Roman" w:cs="Times New Roman"/>
+          <w:sz w:val="44"/>
+          <w:szCs w:val="44"/>
+        </w:rPr>
+        <w:t>коледж</w:t>
+      </w:r>
+      <w:proofErr w:type="spellEnd"/>
+      <w:r>
+        <w:rPr>
+          <w:rFonts w:ascii="Times New Roman" w:eastAsia="Times New Roman" w:hAnsi="Times New Roman" w:cs="Times New Roman"/>
+          <w:sz w:val="44"/>
+          <w:szCs w:val="44"/>
+        </w:rPr>
+        <w:t xml:space="preserve"> </w:t>
+      </w:r>
+      <w:proofErr w:type="spellStart"/>
+      <w:r>
+        <w:rPr>
+          <w:rFonts w:ascii="Times New Roman" w:eastAsia="Times New Roman" w:hAnsi="Times New Roman" w:cs="Times New Roman"/>
+          <w:sz w:val="44"/>
+          <w:szCs w:val="44"/>
+        </w:rPr>
+        <w:t>зв’язку</w:t>
+      </w:r>
+      <w:proofErr w:type="spellEnd"/>
+      <w:r>
+        <w:rPr>
+          <w:rFonts w:ascii="Times New Roman" w:eastAsia="Times New Roman" w:hAnsi="Times New Roman" w:cs="Times New Roman"/>
+          <w:sz w:val="44"/>
+          <w:szCs w:val="44"/>
+        </w:rPr>
+        <w:t>”</w:t>
       </w:r>
     </w:p>
     <w:p>
@@ -31,14 +103,43 @@
           <w:szCs w:val="24"/>
         </w:rPr>
       </w:pPr>
+      <w:proofErr w:type="spellStart"/>
       <w:r>
         <w:rPr>
           <w:rFonts w:ascii="Times New Roman" w:eastAsia="Times New Roman" w:hAnsi="Times New Roman" w:cs="Times New Roman"/>
           <w:sz w:val="36"/>
           <w:szCs w:val="36"/>
         </w:rPr>
-        <w:t xml:space="preserve">Циклова комісія </w:t>
-      </w:r>
+        <w:t>Циклова</w:t>
+      </w:r>
+      <w:proofErr w:type="spellEnd"/>
+      <w:r>
+        <w:rPr>
+          <w:rFonts w:ascii="Times New Roman" w:eastAsia="Times New Roman" w:hAnsi="Times New Roman" w:cs="Times New Roman"/>
+          <w:sz w:val="36"/>
+          <w:szCs w:val="36"/>
+        </w:rPr>
+        <w:t xml:space="preserve"> </w:t>
+      </w:r>
+      <w:proofErr w:type="spellStart"/>
+      <w:r>
+        <w:rPr>
+          <w:rFonts w:ascii="Times New Roman" w:eastAsia="Times New Roman" w:hAnsi="Times New Roman" w:cs="Times New Roman"/>
+          <w:sz w:val="36"/>
+          <w:szCs w:val="36"/>
+        </w:rPr>
+        <w:t>комісія</w:t>
+      </w:r>
+      <w:proofErr w:type="spellEnd"/>
+      <w:r>
+        <w:rPr>
+          <w:rFonts w:ascii="Times New Roman" w:eastAsia="Times New Roman" w:hAnsi="Times New Roman" w:cs="Times New Roman"/>
+          <w:sz w:val="36"/>
+          <w:szCs w:val="36"/>
+        </w:rPr>
+        <w:t xml:space="preserve"> </w:t>
+      </w:r>
+      <w:proofErr w:type="spellStart"/>
       <w:r>
         <w:rPr>
           <w:rFonts w:ascii="Times New Roman" w:eastAsia="Times New Roman" w:hAnsi="Times New Roman" w:cs="Times New Roman"/>
@@ -46,8 +147,29 @@
           <w:szCs w:val="36"/>
           <w:u w:val="single"/>
         </w:rPr>
-        <w:t>Комп’ютерної інженерії</w:t>
-      </w:r>
+        <w:t>Комп’ютерної</w:t>
+      </w:r>
+      <w:proofErr w:type="spellEnd"/>
+      <w:r>
+        <w:rPr>
+          <w:rFonts w:ascii="Times New Roman" w:eastAsia="Times New Roman" w:hAnsi="Times New Roman" w:cs="Times New Roman"/>
+          <w:sz w:val="36"/>
+          <w:szCs w:val="36"/>
+          <w:u w:val="single"/>
+        </w:rPr>
+        <w:t xml:space="preserve"> </w:t>
+      </w:r>
+      <w:proofErr w:type="spellStart"/>
+      <w:r>
+        <w:rPr>
+          <w:rFonts w:ascii="Times New Roman" w:eastAsia="Times New Roman" w:hAnsi="Times New Roman" w:cs="Times New Roman"/>
+          <w:sz w:val="36"/>
+          <w:szCs w:val="36"/>
+          <w:u w:val="single"/>
+        </w:rPr>
+        <w:t>інженерії</w:t>
+      </w:r>
+      <w:proofErr w:type="spellEnd"/>
     </w:p>
     <w:p>
       <w:pPr>
@@ -232,7 +354,67 @@
           <w:szCs w:val="36"/>
           <w:lang w:val="ru-RU"/>
         </w:rPr>
-        <w:t>з дисципліни: «Операційні системи»</w:t>
+        <w:t xml:space="preserve">з </w:t>
+      </w:r>
+      <w:proofErr w:type="spellStart"/>
+      <w:r>
+        <w:rPr>
+          <w:rFonts w:ascii="Times New Roman" w:eastAsia="Times New Roman" w:hAnsi="Times New Roman" w:cs="Times New Roman"/>
+          <w:sz w:val="36"/>
+          <w:szCs w:val="36"/>
+          <w:lang w:val="ru-RU"/>
+        </w:rPr>
+        <w:t>дисципліни</w:t>
+      </w:r>
+      <w:proofErr w:type="spellEnd"/>
+      <w:r>
+        <w:rPr>
+          <w:rFonts w:ascii="Times New Roman" w:eastAsia="Times New Roman" w:hAnsi="Times New Roman" w:cs="Times New Roman"/>
+          <w:sz w:val="36"/>
+          <w:szCs w:val="36"/>
+          <w:lang w:val="ru-RU"/>
+        </w:rPr>
+        <w:t>: «</w:t>
+      </w:r>
+      <w:proofErr w:type="spellStart"/>
+      <w:r>
+        <w:rPr>
+          <w:rFonts w:ascii="Times New Roman" w:eastAsia="Times New Roman" w:hAnsi="Times New Roman" w:cs="Times New Roman"/>
+          <w:sz w:val="36"/>
+          <w:szCs w:val="36"/>
+          <w:lang w:val="ru-RU"/>
+        </w:rPr>
+        <w:t>Операційні</w:t>
+      </w:r>
+      <w:proofErr w:type="spellEnd"/>
+      <w:r>
+        <w:rPr>
+          <w:rFonts w:ascii="Times New Roman" w:eastAsia="Times New Roman" w:hAnsi="Times New Roman" w:cs="Times New Roman"/>
+          <w:sz w:val="36"/>
+          <w:szCs w:val="36"/>
+          <w:lang w:val="ru-RU"/>
+        </w:rPr>
+        <w:t xml:space="preserve"> </w:t>
+      </w:r>
+      <w:proofErr w:type="spellStart"/>
+      <w:r>
+        <w:rPr>
+          <w:rFonts w:ascii="Times New Roman" w:eastAsia="Times New Roman" w:hAnsi="Times New Roman" w:cs="Times New Roman"/>
+          <w:sz w:val="36"/>
+          <w:szCs w:val="36"/>
+          <w:lang w:val="ru-RU"/>
+        </w:rPr>
+        <w:t>системи</w:t>
+      </w:r>
+      <w:proofErr w:type="spellEnd"/>
+      <w:r>
+        <w:rPr>
+          <w:rFonts w:ascii="Times New Roman" w:eastAsia="Times New Roman" w:hAnsi="Times New Roman" w:cs="Times New Roman"/>
+          <w:sz w:val="36"/>
+          <w:szCs w:val="36"/>
+          <w:lang w:val="ru-RU"/>
+        </w:rPr>
+        <w:t>»</w:t>
       </w:r>
     </w:p>
     <w:p>
@@ -266,7 +448,175 @@
           <w:szCs w:val="44"/>
           <w:lang w:val="ru-RU"/>
         </w:rPr>
-        <w:t>Тема: «Ознайомлення з робочим середовищем віртуальних машин та операційних систем різних сімейств»</w:t>
+        <w:t>Тема: «</w:t>
+      </w:r>
+      <w:proofErr w:type="spellStart"/>
+      <w:r>
+        <w:rPr>
+          <w:rFonts w:ascii="Times New Roman" w:eastAsia="Times New Roman" w:hAnsi="Times New Roman" w:cs="Times New Roman"/>
+          <w:b/>
+          <w:bCs/>
+          <w:sz w:val="44"/>
+          <w:szCs w:val="44"/>
+          <w:lang w:val="ru-RU"/>
+        </w:rPr>
+        <w:t>Ознайомлення</w:t>
+      </w:r>
+      <w:proofErr w:type="spellEnd"/>
+      <w:r>
+        <w:rPr>
+          <w:rFonts w:ascii="Times New Roman" w:eastAsia="Times New Roman" w:hAnsi="Times New Roman" w:cs="Times New Roman"/>
+          <w:b/>
+          <w:bCs/>
+          <w:sz w:val="44"/>
+          <w:szCs w:val="44"/>
+          <w:lang w:val="ru-RU"/>
+        </w:rPr>
+        <w:t xml:space="preserve"> з </w:t>
+      </w:r>
+      <w:proofErr w:type="spellStart"/>
+      <w:r>
+        <w:rPr>
+          <w:rFonts w:ascii="Times New Roman" w:eastAsia="Times New Roman" w:hAnsi="Times New Roman" w:cs="Times New Roman"/>
+          <w:b/>
+          <w:bCs/>
+          <w:sz w:val="44"/>
+          <w:szCs w:val="44"/>
+          <w:lang w:val="ru-RU"/>
+        </w:rPr>
+        <w:t>робочим</w:t>
+      </w:r>
+      <w:proofErr w:type="spellEnd"/>
+      <w:r>
+        <w:rPr>
+          <w:rFonts w:ascii="Times New Roman" w:eastAsia="Times New Roman" w:hAnsi="Times New Roman" w:cs="Times New Roman"/>
+          <w:b/>
+          <w:bCs/>
+          <w:sz w:val="44"/>
+          <w:szCs w:val="44"/>
+          <w:lang w:val="ru-RU"/>
+        </w:rPr>
+        <w:t xml:space="preserve"> </w:t>
+      </w:r>
+      <w:proofErr w:type="spellStart"/>
+      <w:r>
+        <w:rPr>
+          <w:rFonts w:ascii="Times New Roman" w:eastAsia="Times New Roman" w:hAnsi="Times New Roman" w:cs="Times New Roman"/>
+          <w:b/>
+          <w:bCs/>
+          <w:sz w:val="44"/>
+          <w:szCs w:val="44"/>
+          <w:lang w:val="ru-RU"/>
+        </w:rPr>
+        <w:t>середовищем</w:t>
+      </w:r>
+      <w:proofErr w:type="spellEnd"/>
+      <w:r>
+        <w:rPr>
+          <w:rFonts w:ascii="Times New Roman" w:eastAsia="Times New Roman" w:hAnsi="Times New Roman" w:cs="Times New Roman"/>
+          <w:b/>
+          <w:bCs/>
+          <w:sz w:val="44"/>
+          <w:szCs w:val="44"/>
+          <w:lang w:val="ru-RU"/>
+        </w:rPr>
+        <w:t xml:space="preserve"> </w:t>
+      </w:r>
+      <w:proofErr w:type="spellStart"/>
+      <w:r>
+        <w:rPr>
+          <w:rFonts w:ascii="Times New Roman" w:eastAsia="Times New Roman" w:hAnsi="Times New Roman" w:cs="Times New Roman"/>
+          <w:b/>
+          <w:bCs/>
+          <w:sz w:val="44"/>
+          <w:szCs w:val="44"/>
+          <w:lang w:val="ru-RU"/>
+        </w:rPr>
+        <w:t>віртуальних</w:t>
+      </w:r>
+      <w:proofErr w:type="spellEnd"/>
+      <w:r>
+        <w:rPr>
+          <w:rFonts w:ascii="Times New Roman" w:eastAsia="Times New Roman" w:hAnsi="Times New Roman" w:cs="Times New Roman"/>
+          <w:b/>
+          <w:bCs/>
+          <w:sz w:val="44"/>
+          <w:szCs w:val="44"/>
+          <w:lang w:val="ru-RU"/>
+        </w:rPr>
+        <w:t xml:space="preserve"> машин та </w:t>
+      </w:r>
+      <w:proofErr w:type="spellStart"/>
+      <w:r>
+        <w:rPr>
+          <w:rFonts w:ascii="Times New Roman" w:eastAsia="Times New Roman" w:hAnsi="Times New Roman" w:cs="Times New Roman"/>
+          <w:b/>
+          <w:bCs/>
+          <w:sz w:val="44"/>
+          <w:szCs w:val="44"/>
+          <w:lang w:val="ru-RU"/>
+        </w:rPr>
+        <w:t>операційних</w:t>
+      </w:r>
+      <w:proofErr w:type="spellEnd"/>
+      <w:r>
+        <w:rPr>
+          <w:rFonts w:ascii="Times New Roman" w:eastAsia="Times New Roman" w:hAnsi="Times New Roman" w:cs="Times New Roman"/>
+          <w:b/>
+          <w:bCs/>
+          <w:sz w:val="44"/>
+          <w:szCs w:val="44"/>
+          <w:lang w:val="ru-RU"/>
+        </w:rPr>
+        <w:t xml:space="preserve"> систем </w:t>
+      </w:r>
+      <w:proofErr w:type="spellStart"/>
+      <w:r>
+        <w:rPr>
+          <w:rFonts w:ascii="Times New Roman" w:eastAsia="Times New Roman" w:hAnsi="Times New Roman" w:cs="Times New Roman"/>
+          <w:b/>
+          <w:bCs/>
+          <w:sz w:val="44"/>
+          <w:szCs w:val="44"/>
+          <w:lang w:val="ru-RU"/>
+        </w:rPr>
+        <w:t>різних</w:t>
+      </w:r>
+      <w:proofErr w:type="spellEnd"/>
+      <w:r>
+        <w:rPr>
+          <w:rFonts w:ascii="Times New Roman" w:eastAsia="Times New Roman" w:hAnsi="Times New Roman" w:cs="Times New Roman"/>
+          <w:b/>
+          <w:bCs/>
+          <w:sz w:val="44"/>
+          <w:szCs w:val="44"/>
+          <w:lang w:val="ru-RU"/>
+        </w:rPr>
+        <w:t xml:space="preserve"> </w:t>
+      </w:r>
+      <w:proofErr w:type="spellStart"/>
+      <w:r>
+        <w:rPr>
+          <w:rFonts w:ascii="Times New Roman" w:eastAsia="Times New Roman" w:hAnsi="Times New Roman" w:cs="Times New Roman"/>
+          <w:b/>
+          <w:bCs/>
+          <w:sz w:val="44"/>
+          <w:szCs w:val="44"/>
+          <w:lang w:val="ru-RU"/>
+        </w:rPr>
+        <w:t>сімейств</w:t>
+      </w:r>
+      <w:proofErr w:type="spellEnd"/>
+      <w:r>
+        <w:rPr>
+          <w:rFonts w:ascii="Times New Roman" w:eastAsia="Times New Roman" w:hAnsi="Times New Roman" w:cs="Times New Roman"/>
+          <w:b/>
+          <w:bCs/>
+          <w:sz w:val="44"/>
+          <w:szCs w:val="44"/>
+          <w:lang w:val="ru-RU"/>
+        </w:rPr>
+        <w:t>»</w:t>
       </w:r>
     </w:p>
     <w:p>
@@ -298,6 +648,7 @@
           <w:lang w:val="ru-RU"/>
         </w:rPr>
       </w:pPr>
+      <w:proofErr w:type="spellStart"/>
       <w:r>
         <w:rPr>
           <w:rFonts w:ascii="Times New Roman" w:eastAsia="Times New Roman" w:hAnsi="Times New Roman" w:cs="Times New Roman"/>
@@ -316,6 +667,7 @@
         </w:rPr>
         <w:t>ли</w:t>
       </w:r>
+      <w:proofErr w:type="spellEnd"/>
       <w:r>
         <w:rPr>
           <w:rFonts w:ascii="Times New Roman" w:eastAsia="Times New Roman" w:hAnsi="Times New Roman" w:cs="Times New Roman"/>
@@ -323,8 +675,9 @@
           <w:szCs w:val="32"/>
           <w:lang w:val="ru-RU"/>
         </w:rPr>
-        <w:t xml:space="preserve"> студент</w:t>
-      </w:r>
+        <w:t xml:space="preserve"> </w:t>
+      </w:r>
+      <w:proofErr w:type="spellStart"/>
       <w:r>
         <w:rPr>
           <w:rFonts w:ascii="Times New Roman" w:eastAsia="Times New Roman" w:hAnsi="Times New Roman" w:cs="Times New Roman"/>
@@ -332,8 +685,18 @@
           <w:szCs w:val="32"/>
           <w:lang w:val="ru-RU"/>
         </w:rPr>
+        <w:t>студент</w:t>
+      </w:r>
+      <w:r>
+        <w:rPr>
+          <w:rFonts w:ascii="Times New Roman" w:eastAsia="Times New Roman" w:hAnsi="Times New Roman" w:cs="Times New Roman"/>
+          <w:sz w:val="32"/>
+          <w:szCs w:val="32"/>
+          <w:lang w:val="ru-RU"/>
+        </w:rPr>
         <w:t>и</w:t>
       </w:r>
+      <w:proofErr w:type="spellEnd"/>
     </w:p>
     <w:p>
       <w:pPr>
@@ -344,6 +707,7 @@
           <w:lang w:val="ru-RU"/>
         </w:rPr>
       </w:pPr>
+      <w:proofErr w:type="spellStart"/>
       <w:r>
         <w:rPr>
           <w:rFonts w:ascii="Times New Roman" w:eastAsia="Times New Roman" w:hAnsi="Times New Roman" w:cs="Times New Roman"/>
@@ -351,7 +715,17 @@
           <w:szCs w:val="32"/>
           <w:lang w:val="ru-RU"/>
         </w:rPr>
-        <w:t>групи РПЗ-93б</w:t>
+        <w:t>групи</w:t>
+      </w:r>
+      <w:proofErr w:type="spellEnd"/>
+      <w:r>
+        <w:rPr>
+          <w:rFonts w:ascii="Times New Roman" w:eastAsia="Times New Roman" w:hAnsi="Times New Roman" w:cs="Times New Roman"/>
+          <w:sz w:val="32"/>
+          <w:szCs w:val="32"/>
+          <w:lang w:val="ru-RU"/>
+        </w:rPr>
+        <w:t xml:space="preserve"> РПЗ-93б</w:t>
       </w:r>
     </w:p>
     <w:p>
@@ -392,6 +766,7 @@
         </w:rPr>
         <w:t xml:space="preserve">: </w:t>
       </w:r>
+      <w:proofErr w:type="spellStart"/>
       <w:r>
         <w:rPr>
           <w:rFonts w:ascii="Times New Roman" w:eastAsia="Times New Roman" w:hAnsi="Times New Roman" w:cs="Times New Roman"/>
@@ -399,7 +774,17 @@
           <w:szCs w:val="32"/>
           <w:lang w:val="ru-RU"/>
         </w:rPr>
-        <w:t>Гладкевич А.А,</w:t>
+        <w:t>Гладкевич</w:t>
+      </w:r>
+      <w:proofErr w:type="spellEnd"/>
+      <w:r>
+        <w:rPr>
+          <w:rFonts w:ascii="Times New Roman" w:eastAsia="Times New Roman" w:hAnsi="Times New Roman" w:cs="Times New Roman"/>
+          <w:sz w:val="32"/>
+          <w:szCs w:val="32"/>
+          <w:lang w:val="ru-RU"/>
+        </w:rPr>
+        <w:t xml:space="preserve"> А.А,</w:t>
       </w:r>
     </w:p>
     <w:p>
@@ -411,6 +796,7 @@
           <w:lang w:val="uk-UA"/>
         </w:rPr>
       </w:pPr>
+      <w:proofErr w:type="spellStart"/>
       <w:r>
         <w:rPr>
           <w:rFonts w:ascii="Times New Roman" w:eastAsia="Times New Roman" w:hAnsi="Times New Roman" w:cs="Times New Roman"/>
@@ -418,8 +804,9 @@
           <w:szCs w:val="32"/>
           <w:lang w:val="ru-RU"/>
         </w:rPr>
-        <w:t>Скоробагатько В.</w:t>
-      </w:r>
+        <w:t>Скоробагатько</w:t>
+      </w:r>
+      <w:proofErr w:type="spellEnd"/>
       <w:r>
         <w:rPr>
           <w:rFonts w:ascii="Times New Roman" w:eastAsia="Times New Roman" w:hAnsi="Times New Roman" w:cs="Times New Roman"/>
@@ -427,6 +814,15 @@
           <w:szCs w:val="32"/>
           <w:lang w:val="ru-RU"/>
         </w:rPr>
+        <w:t xml:space="preserve"> В.</w:t>
+      </w:r>
+      <w:r>
+        <w:rPr>
+          <w:rFonts w:ascii="Times New Roman" w:eastAsia="Times New Roman" w:hAnsi="Times New Roman" w:cs="Times New Roman"/>
+          <w:sz w:val="32"/>
+          <w:szCs w:val="32"/>
+          <w:lang w:val="ru-RU"/>
+        </w:rPr>
         <w:t>А</w:t>
       </w:r>
     </w:p>
@@ -439,6 +835,7 @@
           <w:lang w:val="ru-RU"/>
         </w:rPr>
       </w:pPr>
+      <w:proofErr w:type="spellStart"/>
       <w:r>
         <w:rPr>
           <w:rFonts w:ascii="Times New Roman" w:eastAsia="Times New Roman" w:hAnsi="Times New Roman" w:cs="Times New Roman"/>
@@ -446,8 +843,29 @@
           <w:szCs w:val="32"/>
           <w:lang w:val="ru-RU"/>
         </w:rPr>
-        <w:t>Перевірив викладач</w:t>
-      </w:r>
+        <w:t>Перевірив</w:t>
+      </w:r>
+      <w:proofErr w:type="spellEnd"/>
+      <w:r>
+        <w:rPr>
+          <w:rFonts w:ascii="Times New Roman" w:eastAsia="Times New Roman" w:hAnsi="Times New Roman" w:cs="Times New Roman"/>
+          <w:sz w:val="32"/>
+          <w:szCs w:val="32"/>
+          <w:lang w:val="ru-RU"/>
+        </w:rPr>
+        <w:t xml:space="preserve"> </w:t>
+      </w:r>
+      <w:proofErr w:type="spellStart"/>
+      <w:r>
+        <w:rPr>
+          <w:rFonts w:ascii="Times New Roman" w:eastAsia="Times New Roman" w:hAnsi="Times New Roman" w:cs="Times New Roman"/>
+          <w:sz w:val="32"/>
+          <w:szCs w:val="32"/>
+          <w:lang w:val="ru-RU"/>
+        </w:rPr>
+        <w:t>викладач</w:t>
+      </w:r>
+      <w:proofErr w:type="spellEnd"/>
     </w:p>
     <w:p>
       <w:pPr>
@@ -458,6 +876,7 @@
           <w:lang w:val="ru-RU"/>
         </w:rPr>
       </w:pPr>
+      <w:proofErr w:type="spellStart"/>
       <w:r>
         <w:rPr>
           <w:rFonts w:ascii="Times New Roman" w:eastAsia="Times New Roman" w:hAnsi="Times New Roman" w:cs="Times New Roman"/>
@@ -465,13 +884,34 @@
           <w:szCs w:val="32"/>
           <w:lang w:val="ru-RU"/>
         </w:rPr>
-        <w:t>Сушанова В.С.</w:t>
-      </w:r>
+        <w:t>Сушанова</w:t>
+      </w:r>
+      <w:proofErr w:type="spellEnd"/>
       <w:r>
         <w:rPr>
           <w:rFonts w:ascii="Times New Roman" w:eastAsia="Times New Roman" w:hAnsi="Times New Roman" w:cs="Times New Roman"/>
           <w:sz w:val="32"/>
           <w:szCs w:val="32"/>
+          <w:lang w:val="ru-RU"/>
+        </w:rPr>
+        <w:t xml:space="preserve"> </w:t>
+      </w:r>
+      <w:proofErr w:type="gramStart"/>
+      <w:r>
+        <w:rPr>
+          <w:rFonts w:ascii="Times New Roman" w:eastAsia="Times New Roman" w:hAnsi="Times New Roman" w:cs="Times New Roman"/>
+          <w:sz w:val="32"/>
+          <w:szCs w:val="32"/>
+          <w:lang w:val="ru-RU"/>
+        </w:rPr>
+        <w:t>В.С.</w:t>
+      </w:r>
+      <w:proofErr w:type="gramEnd"/>
+      <w:r>
+        <w:rPr>
+          <w:rFonts w:ascii="Times New Roman" w:eastAsia="Times New Roman" w:hAnsi="Times New Roman" w:cs="Times New Roman"/>
+          <w:sz w:val="32"/>
+          <w:szCs w:val="32"/>
         </w:rPr>
         <w:t> </w:t>
       </w:r>
@@ -535,13 +975,23 @@
           <w:szCs w:val="28"/>
         </w:rPr>
       </w:pPr>
-      <w:r>
-        <w:rPr>
-          <w:rFonts w:ascii="Times New Roman" w:eastAsia="Times New Roman" w:hAnsi="Times New Roman" w:cs="Times New Roman"/>
-          <w:sz w:val="28"/>
-          <w:szCs w:val="28"/>
-        </w:rPr>
-        <w:t>Київ 2022</w:t>
+      <w:proofErr w:type="spellStart"/>
+      <w:r>
+        <w:rPr>
+          <w:rFonts w:ascii="Times New Roman" w:eastAsia="Times New Roman" w:hAnsi="Times New Roman" w:cs="Times New Roman"/>
+          <w:sz w:val="28"/>
+          <w:szCs w:val="28"/>
+        </w:rPr>
+        <w:t>Київ</w:t>
+      </w:r>
+      <w:proofErr w:type="spellEnd"/>
+      <w:r>
+        <w:rPr>
+          <w:rFonts w:ascii="Times New Roman" w:eastAsia="Times New Roman" w:hAnsi="Times New Roman" w:cs="Times New Roman"/>
+          <w:sz w:val="28"/>
+          <w:szCs w:val="28"/>
+        </w:rPr>
+        <w:t xml:space="preserve"> 2022</w:t>
       </w:r>
     </w:p>
     <w:p>
@@ -565,16 +1015,53 @@
           <w:szCs w:val="24"/>
         </w:rPr>
       </w:pPr>
-      <w:r>
-        <w:rPr>
-          <w:rFonts w:ascii="Times New Roman" w:eastAsia="Times New Roman" w:hAnsi="Times New Roman" w:cs="Times New Roman"/>
-          <w:b/>
-          <w:bCs/>
-          <w:color w:val="000000"/>
-          <w:sz w:val="28"/>
-          <w:szCs w:val="28"/>
-        </w:rPr>
-        <w:t>Мета роботи: </w:t>
+      <w:proofErr w:type="spellStart"/>
+      <w:r>
+        <w:rPr>
+          <w:rFonts w:ascii="Times New Roman" w:eastAsia="Times New Roman" w:hAnsi="Times New Roman" w:cs="Times New Roman"/>
+          <w:b/>
+          <w:bCs/>
+          <w:color w:val="000000"/>
+          <w:sz w:val="28"/>
+          <w:szCs w:val="28"/>
+        </w:rPr>
+        <w:t>Мета</w:t>
+      </w:r>
+      <w:proofErr w:type="spellEnd"/>
+      <w:r>
+        <w:rPr>
+          <w:rFonts w:ascii="Times New Roman" w:eastAsia="Times New Roman" w:hAnsi="Times New Roman" w:cs="Times New Roman"/>
+          <w:b/>
+          <w:bCs/>
+          <w:color w:val="000000"/>
+          <w:sz w:val="28"/>
+          <w:szCs w:val="28"/>
+        </w:rPr>
+        <w:t xml:space="preserve"> </w:t>
+      </w:r>
+      <w:proofErr w:type="spellStart"/>
+      <w:r>
+        <w:rPr>
+          <w:rFonts w:ascii="Times New Roman" w:eastAsia="Times New Roman" w:hAnsi="Times New Roman" w:cs="Times New Roman"/>
+          <w:b/>
+          <w:bCs/>
+          <w:color w:val="000000"/>
+          <w:sz w:val="28"/>
+          <w:szCs w:val="28"/>
+        </w:rPr>
+        <w:t>роботи</w:t>
+      </w:r>
+      <w:proofErr w:type="spellEnd"/>
+      <w:r>
+        <w:rPr>
+          <w:rFonts w:ascii="Times New Roman" w:eastAsia="Times New Roman" w:hAnsi="Times New Roman" w:cs="Times New Roman"/>
+          <w:b/>
+          <w:bCs/>
+          <w:color w:val="000000"/>
+          <w:sz w:val="28"/>
+          <w:szCs w:val="28"/>
+        </w:rPr>
+        <w:t>: </w:t>
       </w:r>
     </w:p>
     <w:p>
@@ -595,7 +1082,667 @@
           <w:sz w:val="28"/>
           <w:szCs w:val="28"/>
         </w:rPr>
-        <w:t>1. Отримання практичних навиків роботи з середовищами віртуальних машин та операційними системами різних типів та сімейств – їх графічною оболонкою, входом і виходом з системи, ознайомлення зі структурою робочого столу, вивчення основних дій та налаштувань при роботі в системі.</w:t>
+        <w:t xml:space="preserve">1. </w:t>
+      </w:r>
+      <w:proofErr w:type="spellStart"/>
+      <w:r>
+        <w:rPr>
+          <w:rFonts w:ascii="Times New Roman" w:eastAsia="Times New Roman" w:hAnsi="Times New Roman" w:cs="Times New Roman"/>
+          <w:color w:val="000000"/>
+          <w:sz w:val="28"/>
+          <w:szCs w:val="28"/>
+        </w:rPr>
+        <w:t>Отримання</w:t>
+      </w:r>
+      <w:proofErr w:type="spellEnd"/>
+      <w:r>
+        <w:rPr>
+          <w:rFonts w:ascii="Times New Roman" w:eastAsia="Times New Roman" w:hAnsi="Times New Roman" w:cs="Times New Roman"/>
+          <w:color w:val="000000"/>
+          <w:sz w:val="28"/>
+          <w:szCs w:val="28"/>
+        </w:rPr>
+        <w:t xml:space="preserve"> </w:t>
+      </w:r>
+      <w:proofErr w:type="spellStart"/>
+      <w:r>
+        <w:rPr>
+          <w:rFonts w:ascii="Times New Roman" w:eastAsia="Times New Roman" w:hAnsi="Times New Roman" w:cs="Times New Roman"/>
+          <w:color w:val="000000"/>
+          <w:sz w:val="28"/>
+          <w:szCs w:val="28"/>
+        </w:rPr>
+        <w:t>практичних</w:t>
+      </w:r>
+      <w:proofErr w:type="spellEnd"/>
+      <w:r>
+        <w:rPr>
+          <w:rFonts w:ascii="Times New Roman" w:eastAsia="Times New Roman" w:hAnsi="Times New Roman" w:cs="Times New Roman"/>
+          <w:color w:val="000000"/>
+          <w:sz w:val="28"/>
+          <w:szCs w:val="28"/>
+        </w:rPr>
+        <w:t xml:space="preserve"> </w:t>
+      </w:r>
+      <w:proofErr w:type="spellStart"/>
+      <w:r>
+        <w:rPr>
+          <w:rFonts w:ascii="Times New Roman" w:eastAsia="Times New Roman" w:hAnsi="Times New Roman" w:cs="Times New Roman"/>
+          <w:color w:val="000000"/>
+          <w:sz w:val="28"/>
+          <w:szCs w:val="28"/>
+        </w:rPr>
+        <w:t>навиків</w:t>
+      </w:r>
+      <w:proofErr w:type="spellEnd"/>
+      <w:r>
+        <w:rPr>
+          <w:rFonts w:ascii="Times New Roman" w:eastAsia="Times New Roman" w:hAnsi="Times New Roman" w:cs="Times New Roman"/>
+          <w:color w:val="000000"/>
+          <w:sz w:val="28"/>
+          <w:szCs w:val="28"/>
+        </w:rPr>
+        <w:t xml:space="preserve"> </w:t>
+      </w:r>
+      <w:proofErr w:type="spellStart"/>
+      <w:r>
+        <w:rPr>
+          <w:rFonts w:ascii="Times New Roman" w:eastAsia="Times New Roman" w:hAnsi="Times New Roman" w:cs="Times New Roman"/>
+          <w:color w:val="000000"/>
+          <w:sz w:val="28"/>
+          <w:szCs w:val="28"/>
+        </w:rPr>
+        <w:t>роботи</w:t>
+      </w:r>
+      <w:proofErr w:type="spellEnd"/>
+      <w:r>
+        <w:rPr>
+          <w:rFonts w:ascii="Times New Roman" w:eastAsia="Times New Roman" w:hAnsi="Times New Roman" w:cs="Times New Roman"/>
+          <w:color w:val="000000"/>
+          <w:sz w:val="28"/>
+          <w:szCs w:val="28"/>
+        </w:rPr>
+        <w:t xml:space="preserve"> з </w:t>
+      </w:r>
+      <w:proofErr w:type="spellStart"/>
+      <w:r>
+        <w:rPr>
+          <w:rFonts w:ascii="Times New Roman" w:eastAsia="Times New Roman" w:hAnsi="Times New Roman" w:cs="Times New Roman"/>
+          <w:color w:val="000000"/>
+          <w:sz w:val="28"/>
+          <w:szCs w:val="28"/>
+        </w:rPr>
+        <w:t>середовищами</w:t>
+      </w:r>
+      <w:proofErr w:type="spellEnd"/>
+      <w:r>
+        <w:rPr>
+          <w:rFonts w:ascii="Times New Roman" w:eastAsia="Times New Roman" w:hAnsi="Times New Roman" w:cs="Times New Roman"/>
+          <w:color w:val="000000"/>
+          <w:sz w:val="28"/>
+          <w:szCs w:val="28"/>
+        </w:rPr>
+        <w:t xml:space="preserve"> </w:t>
+      </w:r>
+      <w:proofErr w:type="spellStart"/>
+      <w:r>
+        <w:rPr>
+          <w:rFonts w:ascii="Times New Roman" w:eastAsia="Times New Roman" w:hAnsi="Times New Roman" w:cs="Times New Roman"/>
+          <w:color w:val="000000"/>
+          <w:sz w:val="28"/>
+          <w:szCs w:val="28"/>
+        </w:rPr>
+        <w:t>віртуальних</w:t>
+      </w:r>
+      <w:proofErr w:type="spellEnd"/>
+      <w:r>
+        <w:rPr>
+          <w:rFonts w:ascii="Times New Roman" w:eastAsia="Times New Roman" w:hAnsi="Times New Roman" w:cs="Times New Roman"/>
+          <w:color w:val="000000"/>
+          <w:sz w:val="28"/>
+          <w:szCs w:val="28"/>
+        </w:rPr>
+        <w:t xml:space="preserve"> </w:t>
+      </w:r>
+      <w:proofErr w:type="spellStart"/>
+      <w:r>
+        <w:rPr>
+          <w:rFonts w:ascii="Times New Roman" w:eastAsia="Times New Roman" w:hAnsi="Times New Roman" w:cs="Times New Roman"/>
+          <w:color w:val="000000"/>
+          <w:sz w:val="28"/>
+          <w:szCs w:val="28"/>
+        </w:rPr>
+        <w:t>машин</w:t>
+      </w:r>
+      <w:proofErr w:type="spellEnd"/>
+      <w:r>
+        <w:rPr>
+          <w:rFonts w:ascii="Times New Roman" w:eastAsia="Times New Roman" w:hAnsi="Times New Roman" w:cs="Times New Roman"/>
+          <w:color w:val="000000"/>
+          <w:sz w:val="28"/>
+          <w:szCs w:val="28"/>
+        </w:rPr>
+        <w:t xml:space="preserve"> </w:t>
+      </w:r>
+      <w:proofErr w:type="spellStart"/>
+      <w:r>
+        <w:rPr>
+          <w:rFonts w:ascii="Times New Roman" w:eastAsia="Times New Roman" w:hAnsi="Times New Roman" w:cs="Times New Roman"/>
+          <w:color w:val="000000"/>
+          <w:sz w:val="28"/>
+          <w:szCs w:val="28"/>
+        </w:rPr>
+        <w:t>та</w:t>
+      </w:r>
+      <w:proofErr w:type="spellEnd"/>
+      <w:r>
+        <w:rPr>
+          <w:rFonts w:ascii="Times New Roman" w:eastAsia="Times New Roman" w:hAnsi="Times New Roman" w:cs="Times New Roman"/>
+          <w:color w:val="000000"/>
+          <w:sz w:val="28"/>
+          <w:szCs w:val="28"/>
+        </w:rPr>
+        <w:t xml:space="preserve"> </w:t>
+      </w:r>
+      <w:proofErr w:type="spellStart"/>
+      <w:r>
+        <w:rPr>
+          <w:rFonts w:ascii="Times New Roman" w:eastAsia="Times New Roman" w:hAnsi="Times New Roman" w:cs="Times New Roman"/>
+          <w:color w:val="000000"/>
+          <w:sz w:val="28"/>
+          <w:szCs w:val="28"/>
+        </w:rPr>
+        <w:t>операційними</w:t>
+      </w:r>
+      <w:proofErr w:type="spellEnd"/>
+      <w:r>
+        <w:rPr>
+          <w:rFonts w:ascii="Times New Roman" w:eastAsia="Times New Roman" w:hAnsi="Times New Roman" w:cs="Times New Roman"/>
+          <w:color w:val="000000"/>
+          <w:sz w:val="28"/>
+          <w:szCs w:val="28"/>
+        </w:rPr>
+        <w:t xml:space="preserve"> </w:t>
+      </w:r>
+      <w:proofErr w:type="spellStart"/>
+      <w:r>
+        <w:rPr>
+          <w:rFonts w:ascii="Times New Roman" w:eastAsia="Times New Roman" w:hAnsi="Times New Roman" w:cs="Times New Roman"/>
+          <w:color w:val="000000"/>
+          <w:sz w:val="28"/>
+          <w:szCs w:val="28"/>
+        </w:rPr>
+        <w:t>системами</w:t>
+      </w:r>
+      <w:proofErr w:type="spellEnd"/>
+      <w:r>
+        <w:rPr>
+          <w:rFonts w:ascii="Times New Roman" w:eastAsia="Times New Roman" w:hAnsi="Times New Roman" w:cs="Times New Roman"/>
+          <w:color w:val="000000"/>
+          <w:sz w:val="28"/>
+          <w:szCs w:val="28"/>
+        </w:rPr>
+        <w:t xml:space="preserve"> </w:t>
+      </w:r>
+      <w:proofErr w:type="spellStart"/>
+      <w:r>
+        <w:rPr>
+          <w:rFonts w:ascii="Times New Roman" w:eastAsia="Times New Roman" w:hAnsi="Times New Roman" w:cs="Times New Roman"/>
+          <w:color w:val="000000"/>
+          <w:sz w:val="28"/>
+          <w:szCs w:val="28"/>
+        </w:rPr>
+        <w:t>різних</w:t>
+      </w:r>
+      <w:proofErr w:type="spellEnd"/>
+      <w:r>
+        <w:rPr>
+          <w:rFonts w:ascii="Times New Roman" w:eastAsia="Times New Roman" w:hAnsi="Times New Roman" w:cs="Times New Roman"/>
+          <w:color w:val="000000"/>
+          <w:sz w:val="28"/>
+          <w:szCs w:val="28"/>
+        </w:rPr>
+        <w:t xml:space="preserve"> </w:t>
+      </w:r>
+      <w:proofErr w:type="spellStart"/>
+      <w:r>
+        <w:rPr>
+          <w:rFonts w:ascii="Times New Roman" w:eastAsia="Times New Roman" w:hAnsi="Times New Roman" w:cs="Times New Roman"/>
+          <w:color w:val="000000"/>
+          <w:sz w:val="28"/>
+          <w:szCs w:val="28"/>
+        </w:rPr>
+        <w:t>типів</w:t>
+      </w:r>
+      <w:proofErr w:type="spellEnd"/>
+      <w:r>
+        <w:rPr>
+          <w:rFonts w:ascii="Times New Roman" w:eastAsia="Times New Roman" w:hAnsi="Times New Roman" w:cs="Times New Roman"/>
+          <w:color w:val="000000"/>
+          <w:sz w:val="28"/>
+          <w:szCs w:val="28"/>
+        </w:rPr>
+        <w:t xml:space="preserve"> </w:t>
+      </w:r>
+      <w:proofErr w:type="spellStart"/>
+      <w:r>
+        <w:rPr>
+          <w:rFonts w:ascii="Times New Roman" w:eastAsia="Times New Roman" w:hAnsi="Times New Roman" w:cs="Times New Roman"/>
+          <w:color w:val="000000"/>
+          <w:sz w:val="28"/>
+          <w:szCs w:val="28"/>
+        </w:rPr>
+        <w:t>та</w:t>
+      </w:r>
+      <w:proofErr w:type="spellEnd"/>
+      <w:r>
+        <w:rPr>
+          <w:rFonts w:ascii="Times New Roman" w:eastAsia="Times New Roman" w:hAnsi="Times New Roman" w:cs="Times New Roman"/>
+          <w:color w:val="000000"/>
+          <w:sz w:val="28"/>
+          <w:szCs w:val="28"/>
+        </w:rPr>
+        <w:t xml:space="preserve"> </w:t>
+      </w:r>
+      <w:proofErr w:type="spellStart"/>
+      <w:r>
+        <w:rPr>
+          <w:rFonts w:ascii="Times New Roman" w:eastAsia="Times New Roman" w:hAnsi="Times New Roman" w:cs="Times New Roman"/>
+          <w:color w:val="000000"/>
+          <w:sz w:val="28"/>
+          <w:szCs w:val="28"/>
+        </w:rPr>
+        <w:t>сімейств</w:t>
+      </w:r>
+      <w:proofErr w:type="spellEnd"/>
+      <w:r>
+        <w:rPr>
+          <w:rFonts w:ascii="Times New Roman" w:eastAsia="Times New Roman" w:hAnsi="Times New Roman" w:cs="Times New Roman"/>
+          <w:color w:val="000000"/>
+          <w:sz w:val="28"/>
+          <w:szCs w:val="28"/>
+        </w:rPr>
+        <w:t xml:space="preserve"> – </w:t>
+      </w:r>
+      <w:proofErr w:type="spellStart"/>
+      <w:r>
+        <w:rPr>
+          <w:rFonts w:ascii="Times New Roman" w:eastAsia="Times New Roman" w:hAnsi="Times New Roman" w:cs="Times New Roman"/>
+          <w:color w:val="000000"/>
+          <w:sz w:val="28"/>
+          <w:szCs w:val="28"/>
+        </w:rPr>
+        <w:t>їх</w:t>
+      </w:r>
+      <w:proofErr w:type="spellEnd"/>
+      <w:r>
+        <w:rPr>
+          <w:rFonts w:ascii="Times New Roman" w:eastAsia="Times New Roman" w:hAnsi="Times New Roman" w:cs="Times New Roman"/>
+          <w:color w:val="000000"/>
+          <w:sz w:val="28"/>
+          <w:szCs w:val="28"/>
+        </w:rPr>
+        <w:t xml:space="preserve"> </w:t>
+      </w:r>
+      <w:proofErr w:type="spellStart"/>
+      <w:r>
+        <w:rPr>
+          <w:rFonts w:ascii="Times New Roman" w:eastAsia="Times New Roman" w:hAnsi="Times New Roman" w:cs="Times New Roman"/>
+          <w:color w:val="000000"/>
+          <w:sz w:val="28"/>
+          <w:szCs w:val="28"/>
+        </w:rPr>
+        <w:t>графічною</w:t>
+      </w:r>
+      <w:proofErr w:type="spellEnd"/>
+      <w:r>
+        <w:rPr>
+          <w:rFonts w:ascii="Times New Roman" w:eastAsia="Times New Roman" w:hAnsi="Times New Roman" w:cs="Times New Roman"/>
+          <w:color w:val="000000"/>
+          <w:sz w:val="28"/>
+          <w:szCs w:val="28"/>
+        </w:rPr>
+        <w:t xml:space="preserve"> </w:t>
+      </w:r>
+      <w:proofErr w:type="spellStart"/>
+      <w:r>
+        <w:rPr>
+          <w:rFonts w:ascii="Times New Roman" w:eastAsia="Times New Roman" w:hAnsi="Times New Roman" w:cs="Times New Roman"/>
+          <w:color w:val="000000"/>
+          <w:sz w:val="28"/>
+          <w:szCs w:val="28"/>
+        </w:rPr>
+        <w:t>оболонкою</w:t>
+      </w:r>
+      <w:proofErr w:type="spellEnd"/>
+      <w:r>
+        <w:rPr>
+          <w:rFonts w:ascii="Times New Roman" w:eastAsia="Times New Roman" w:hAnsi="Times New Roman" w:cs="Times New Roman"/>
+          <w:color w:val="000000"/>
+          <w:sz w:val="28"/>
+          <w:szCs w:val="28"/>
+        </w:rPr>
+        <w:t xml:space="preserve">, </w:t>
+      </w:r>
+      <w:proofErr w:type="spellStart"/>
+      <w:r>
+        <w:rPr>
+          <w:rFonts w:ascii="Times New Roman" w:eastAsia="Times New Roman" w:hAnsi="Times New Roman" w:cs="Times New Roman"/>
+          <w:color w:val="000000"/>
+          <w:sz w:val="28"/>
+          <w:szCs w:val="28"/>
+        </w:rPr>
+        <w:t>входом</w:t>
+      </w:r>
+      <w:proofErr w:type="spellEnd"/>
+      <w:r>
+        <w:rPr>
+          <w:rFonts w:ascii="Times New Roman" w:eastAsia="Times New Roman" w:hAnsi="Times New Roman" w:cs="Times New Roman"/>
+          <w:color w:val="000000"/>
+          <w:sz w:val="28"/>
+          <w:szCs w:val="28"/>
+        </w:rPr>
+        <w:t xml:space="preserve"> і </w:t>
+      </w:r>
+      <w:proofErr w:type="spellStart"/>
+      <w:r>
+        <w:rPr>
+          <w:rFonts w:ascii="Times New Roman" w:eastAsia="Times New Roman" w:hAnsi="Times New Roman" w:cs="Times New Roman"/>
+          <w:color w:val="000000"/>
+          <w:sz w:val="28"/>
+          <w:szCs w:val="28"/>
+        </w:rPr>
+        <w:t>виходом</w:t>
+      </w:r>
+      <w:proofErr w:type="spellEnd"/>
+      <w:r>
+        <w:rPr>
+          <w:rFonts w:ascii="Times New Roman" w:eastAsia="Times New Roman" w:hAnsi="Times New Roman" w:cs="Times New Roman"/>
+          <w:color w:val="000000"/>
+          <w:sz w:val="28"/>
+          <w:szCs w:val="28"/>
+        </w:rPr>
+        <w:t xml:space="preserve"> з </w:t>
+      </w:r>
+      <w:proofErr w:type="spellStart"/>
+      <w:r>
+        <w:rPr>
+          <w:rFonts w:ascii="Times New Roman" w:eastAsia="Times New Roman" w:hAnsi="Times New Roman" w:cs="Times New Roman"/>
+          <w:color w:val="000000"/>
+          <w:sz w:val="28"/>
+          <w:szCs w:val="28"/>
+        </w:rPr>
+        <w:t>системи</w:t>
+      </w:r>
+      <w:proofErr w:type="spellEnd"/>
+      <w:r>
+        <w:rPr>
+          <w:rFonts w:ascii="Times New Roman" w:eastAsia="Times New Roman" w:hAnsi="Times New Roman" w:cs="Times New Roman"/>
+          <w:color w:val="000000"/>
+          <w:sz w:val="28"/>
+          <w:szCs w:val="28"/>
+        </w:rPr>
+        <w:t xml:space="preserve">, </w:t>
+      </w:r>
+      <w:proofErr w:type="spellStart"/>
+      <w:r>
+        <w:rPr>
+          <w:rFonts w:ascii="Times New Roman" w:eastAsia="Times New Roman" w:hAnsi="Times New Roman" w:cs="Times New Roman"/>
+          <w:color w:val="000000"/>
+          <w:sz w:val="28"/>
+          <w:szCs w:val="28"/>
+        </w:rPr>
+        <w:t>ознайомлення</w:t>
+      </w:r>
+      <w:proofErr w:type="spellEnd"/>
+      <w:r>
+        <w:rPr>
+          <w:rFonts w:ascii="Times New Roman" w:eastAsia="Times New Roman" w:hAnsi="Times New Roman" w:cs="Times New Roman"/>
+          <w:color w:val="000000"/>
+          <w:sz w:val="28"/>
+          <w:szCs w:val="28"/>
+        </w:rPr>
+        <w:t xml:space="preserve"> </w:t>
+      </w:r>
+      <w:proofErr w:type="spellStart"/>
+      <w:r>
+        <w:rPr>
+          <w:rFonts w:ascii="Times New Roman" w:eastAsia="Times New Roman" w:hAnsi="Times New Roman" w:cs="Times New Roman"/>
+          <w:color w:val="000000"/>
+          <w:sz w:val="28"/>
+          <w:szCs w:val="28"/>
+        </w:rPr>
+        <w:t>зі</w:t>
+      </w:r>
+      <w:proofErr w:type="spellEnd"/>
+      <w:r>
+        <w:rPr>
+          <w:rFonts w:ascii="Times New Roman" w:eastAsia="Times New Roman" w:hAnsi="Times New Roman" w:cs="Times New Roman"/>
+          <w:color w:val="000000"/>
+          <w:sz w:val="28"/>
+          <w:szCs w:val="28"/>
+        </w:rPr>
+        <w:t xml:space="preserve"> </w:t>
+      </w:r>
+      <w:proofErr w:type="spellStart"/>
+      <w:r>
+        <w:rPr>
+          <w:rFonts w:ascii="Times New Roman" w:eastAsia="Times New Roman" w:hAnsi="Times New Roman" w:cs="Times New Roman"/>
+          <w:color w:val="000000"/>
+          <w:sz w:val="28"/>
+          <w:szCs w:val="28"/>
+        </w:rPr>
+        <w:t>структурою</w:t>
+      </w:r>
+      <w:proofErr w:type="spellEnd"/>
+      <w:r>
+        <w:rPr>
+          <w:rFonts w:ascii="Times New Roman" w:eastAsia="Times New Roman" w:hAnsi="Times New Roman" w:cs="Times New Roman"/>
+          <w:color w:val="000000"/>
+          <w:sz w:val="28"/>
+          <w:szCs w:val="28"/>
+        </w:rPr>
+        <w:t xml:space="preserve"> </w:t>
+      </w:r>
+      <w:proofErr w:type="spellStart"/>
+      <w:r>
+        <w:rPr>
+          <w:rFonts w:ascii="Times New Roman" w:eastAsia="Times New Roman" w:hAnsi="Times New Roman" w:cs="Times New Roman"/>
+          <w:color w:val="000000"/>
+          <w:sz w:val="28"/>
+          <w:szCs w:val="28"/>
+        </w:rPr>
+        <w:t>робочого</w:t>
+      </w:r>
+      <w:proofErr w:type="spellEnd"/>
+      <w:r>
+        <w:rPr>
+          <w:rFonts w:ascii="Times New Roman" w:eastAsia="Times New Roman" w:hAnsi="Times New Roman" w:cs="Times New Roman"/>
+          <w:color w:val="000000"/>
+          <w:sz w:val="28"/>
+          <w:szCs w:val="28"/>
+        </w:rPr>
+        <w:t xml:space="preserve"> </w:t>
+      </w:r>
+      <w:proofErr w:type="spellStart"/>
+      <w:r>
+        <w:rPr>
+          <w:rFonts w:ascii="Times New Roman" w:eastAsia="Times New Roman" w:hAnsi="Times New Roman" w:cs="Times New Roman"/>
+          <w:color w:val="000000"/>
+          <w:sz w:val="28"/>
+          <w:szCs w:val="28"/>
+        </w:rPr>
+        <w:t>столу</w:t>
+      </w:r>
+      <w:proofErr w:type="spellEnd"/>
+      <w:r>
+        <w:rPr>
+          <w:rFonts w:ascii="Times New Roman" w:eastAsia="Times New Roman" w:hAnsi="Times New Roman" w:cs="Times New Roman"/>
+          <w:color w:val="000000"/>
+          <w:sz w:val="28"/>
+          <w:szCs w:val="28"/>
+        </w:rPr>
+        <w:t xml:space="preserve">, </w:t>
+      </w:r>
+      <w:proofErr w:type="spellStart"/>
+      <w:r>
+        <w:rPr>
+          <w:rFonts w:ascii="Times New Roman" w:eastAsia="Times New Roman" w:hAnsi="Times New Roman" w:cs="Times New Roman"/>
+          <w:color w:val="000000"/>
+          <w:sz w:val="28"/>
+          <w:szCs w:val="28"/>
+        </w:rPr>
+        <w:t>вивчення</w:t>
+      </w:r>
+      <w:proofErr w:type="spellEnd"/>
+      <w:r>
+        <w:rPr>
+          <w:rFonts w:ascii="Times New Roman" w:eastAsia="Times New Roman" w:hAnsi="Times New Roman" w:cs="Times New Roman"/>
+          <w:color w:val="000000"/>
+          <w:sz w:val="28"/>
+          <w:szCs w:val="28"/>
+        </w:rPr>
+        <w:t xml:space="preserve"> </w:t>
+      </w:r>
+      <w:proofErr w:type="spellStart"/>
+      <w:r>
+        <w:rPr>
+          <w:rFonts w:ascii="Times New Roman" w:eastAsia="Times New Roman" w:hAnsi="Times New Roman" w:cs="Times New Roman"/>
+          <w:color w:val="000000"/>
+          <w:sz w:val="28"/>
+          <w:szCs w:val="28"/>
+        </w:rPr>
+        <w:t>основних</w:t>
+      </w:r>
+      <w:proofErr w:type="spellEnd"/>
+      <w:r>
+        <w:rPr>
+          <w:rFonts w:ascii="Times New Roman" w:eastAsia="Times New Roman" w:hAnsi="Times New Roman" w:cs="Times New Roman"/>
+          <w:color w:val="000000"/>
+          <w:sz w:val="28"/>
+          <w:szCs w:val="28"/>
+        </w:rPr>
+        <w:t xml:space="preserve"> </w:t>
+      </w:r>
+      <w:proofErr w:type="spellStart"/>
+      <w:r>
+        <w:rPr>
+          <w:rFonts w:ascii="Times New Roman" w:eastAsia="Times New Roman" w:hAnsi="Times New Roman" w:cs="Times New Roman"/>
+          <w:color w:val="000000"/>
+          <w:sz w:val="28"/>
+          <w:szCs w:val="28"/>
+        </w:rPr>
+        <w:t>дій</w:t>
+      </w:r>
+      <w:proofErr w:type="spellEnd"/>
+      <w:r>
+        <w:rPr>
+          <w:rFonts w:ascii="Times New Roman" w:eastAsia="Times New Roman" w:hAnsi="Times New Roman" w:cs="Times New Roman"/>
+          <w:color w:val="000000"/>
+          <w:sz w:val="28"/>
+          <w:szCs w:val="28"/>
+        </w:rPr>
+        <w:t xml:space="preserve"> </w:t>
+      </w:r>
+      <w:proofErr w:type="spellStart"/>
+      <w:r>
+        <w:rPr>
+          <w:rFonts w:ascii="Times New Roman" w:eastAsia="Times New Roman" w:hAnsi="Times New Roman" w:cs="Times New Roman"/>
+          <w:color w:val="000000"/>
+          <w:sz w:val="28"/>
+          <w:szCs w:val="28"/>
+        </w:rPr>
+        <w:t>та</w:t>
+      </w:r>
+      <w:proofErr w:type="spellEnd"/>
+      <w:r>
+        <w:rPr>
+          <w:rFonts w:ascii="Times New Roman" w:eastAsia="Times New Roman" w:hAnsi="Times New Roman" w:cs="Times New Roman"/>
+          <w:color w:val="000000"/>
+          <w:sz w:val="28"/>
+          <w:szCs w:val="28"/>
+        </w:rPr>
+        <w:t xml:space="preserve"> </w:t>
+      </w:r>
+      <w:proofErr w:type="spellStart"/>
+      <w:r>
+        <w:rPr>
+          <w:rFonts w:ascii="Times New Roman" w:eastAsia="Times New Roman" w:hAnsi="Times New Roman" w:cs="Times New Roman"/>
+          <w:color w:val="000000"/>
+          <w:sz w:val="28"/>
+          <w:szCs w:val="28"/>
+        </w:rPr>
+        <w:t>налаштувань</w:t>
+      </w:r>
+      <w:proofErr w:type="spellEnd"/>
+      <w:r>
+        <w:rPr>
+          <w:rFonts w:ascii="Times New Roman" w:eastAsia="Times New Roman" w:hAnsi="Times New Roman" w:cs="Times New Roman"/>
+          <w:color w:val="000000"/>
+          <w:sz w:val="28"/>
+          <w:szCs w:val="28"/>
+        </w:rPr>
+        <w:t xml:space="preserve"> </w:t>
+      </w:r>
+      <w:proofErr w:type="spellStart"/>
+      <w:r>
+        <w:rPr>
+          <w:rFonts w:ascii="Times New Roman" w:eastAsia="Times New Roman" w:hAnsi="Times New Roman" w:cs="Times New Roman"/>
+          <w:color w:val="000000"/>
+          <w:sz w:val="28"/>
+          <w:szCs w:val="28"/>
+        </w:rPr>
+        <w:t>при</w:t>
+      </w:r>
+      <w:proofErr w:type="spellEnd"/>
+      <w:r>
+        <w:rPr>
+          <w:rFonts w:ascii="Times New Roman" w:eastAsia="Times New Roman" w:hAnsi="Times New Roman" w:cs="Times New Roman"/>
+          <w:color w:val="000000"/>
+          <w:sz w:val="28"/>
+          <w:szCs w:val="28"/>
+        </w:rPr>
+        <w:t xml:space="preserve"> </w:t>
+      </w:r>
+      <w:proofErr w:type="spellStart"/>
+      <w:r>
+        <w:rPr>
+          <w:rFonts w:ascii="Times New Roman" w:eastAsia="Times New Roman" w:hAnsi="Times New Roman" w:cs="Times New Roman"/>
+          <w:color w:val="000000"/>
+          <w:sz w:val="28"/>
+          <w:szCs w:val="28"/>
+        </w:rPr>
+        <w:t>роботі</w:t>
+      </w:r>
+      <w:proofErr w:type="spellEnd"/>
+      <w:r>
+        <w:rPr>
+          <w:rFonts w:ascii="Times New Roman" w:eastAsia="Times New Roman" w:hAnsi="Times New Roman" w:cs="Times New Roman"/>
+          <w:color w:val="000000"/>
+          <w:sz w:val="28"/>
+          <w:szCs w:val="28"/>
+        </w:rPr>
+        <w:t xml:space="preserve"> в </w:t>
+      </w:r>
+      <w:proofErr w:type="spellStart"/>
+      <w:r>
+        <w:rPr>
+          <w:rFonts w:ascii="Times New Roman" w:eastAsia="Times New Roman" w:hAnsi="Times New Roman" w:cs="Times New Roman"/>
+          <w:color w:val="000000"/>
+          <w:sz w:val="28"/>
+          <w:szCs w:val="28"/>
+        </w:rPr>
+        <w:t>системі</w:t>
+      </w:r>
+      <w:proofErr w:type="spellEnd"/>
+      <w:r>
+        <w:rPr>
+          <w:rFonts w:ascii="Times New Roman" w:eastAsia="Times New Roman" w:hAnsi="Times New Roman" w:cs="Times New Roman"/>
+          <w:color w:val="000000"/>
+          <w:sz w:val="28"/>
+          <w:szCs w:val="28"/>
+        </w:rPr>
+        <w:t>.</w:t>
       </w:r>
     </w:p>
     <w:p>
@@ -619,17 +1766,57 @@
           <w:lang w:val="ru-RU"/>
         </w:rPr>
       </w:pPr>
-      <w:r>
-        <w:rPr>
-          <w:rFonts w:ascii="Times New Roman" w:eastAsia="Times New Roman" w:hAnsi="Times New Roman" w:cs="Times New Roman"/>
-          <w:b/>
-          <w:bCs/>
-          <w:color w:val="000000"/>
-          <w:sz w:val="28"/>
-          <w:szCs w:val="28"/>
-          <w:lang w:val="ru-RU"/>
-        </w:rPr>
-        <w:t>Матеріальне забезпечення занять</w:t>
+      <w:proofErr w:type="spellStart"/>
+      <w:r>
+        <w:rPr>
+          <w:rFonts w:ascii="Times New Roman" w:eastAsia="Times New Roman" w:hAnsi="Times New Roman" w:cs="Times New Roman"/>
+          <w:b/>
+          <w:bCs/>
+          <w:color w:val="000000"/>
+          <w:sz w:val="28"/>
+          <w:szCs w:val="28"/>
+          <w:lang w:val="ru-RU"/>
+        </w:rPr>
+        <w:t>Матеріальне</w:t>
+      </w:r>
+      <w:proofErr w:type="spellEnd"/>
+      <w:r>
+        <w:rPr>
+          <w:rFonts w:ascii="Times New Roman" w:eastAsia="Times New Roman" w:hAnsi="Times New Roman" w:cs="Times New Roman"/>
+          <w:b/>
+          <w:bCs/>
+          <w:color w:val="000000"/>
+          <w:sz w:val="28"/>
+          <w:szCs w:val="28"/>
+          <w:lang w:val="ru-RU"/>
+        </w:rPr>
+        <w:t xml:space="preserve"> </w:t>
+      </w:r>
+      <w:proofErr w:type="spellStart"/>
+      <w:r>
+        <w:rPr>
+          <w:rFonts w:ascii="Times New Roman" w:eastAsia="Times New Roman" w:hAnsi="Times New Roman" w:cs="Times New Roman"/>
+          <w:b/>
+          <w:bCs/>
+          <w:color w:val="000000"/>
+          <w:sz w:val="28"/>
+          <w:szCs w:val="28"/>
+          <w:lang w:val="ru-RU"/>
+        </w:rPr>
+        <w:t>забезпечення</w:t>
+      </w:r>
+      <w:proofErr w:type="spellEnd"/>
+      <w:r>
+        <w:rPr>
+          <w:rFonts w:ascii="Times New Roman" w:eastAsia="Times New Roman" w:hAnsi="Times New Roman" w:cs="Times New Roman"/>
+          <w:b/>
+          <w:bCs/>
+          <w:color w:val="000000"/>
+          <w:sz w:val="28"/>
+          <w:szCs w:val="28"/>
+          <w:lang w:val="ru-RU"/>
+        </w:rPr>
+        <w:t xml:space="preserve"> занять</w:t>
       </w:r>
     </w:p>
     <w:p>
@@ -709,7 +1896,29 @@
           <w:szCs w:val="28"/>
           <w:lang w:val="ru-RU"/>
         </w:rPr>
-        <w:t xml:space="preserve">2. ОС сімейства </w:t>
+        <w:t xml:space="preserve">2. ОС </w:t>
+      </w:r>
+      <w:proofErr w:type="spellStart"/>
+      <w:r>
+        <w:rPr>
+          <w:rFonts w:ascii="Times New Roman" w:eastAsia="Times New Roman" w:hAnsi="Times New Roman" w:cs="Times New Roman"/>
+          <w:color w:val="000000"/>
+          <w:sz w:val="28"/>
+          <w:szCs w:val="28"/>
+          <w:lang w:val="ru-RU"/>
+        </w:rPr>
+        <w:t>сімейства</w:t>
+      </w:r>
+      <w:proofErr w:type="spellEnd"/>
+      <w:r>
+        <w:rPr>
+          <w:rFonts w:ascii="Times New Roman" w:eastAsia="Times New Roman" w:hAnsi="Times New Roman" w:cs="Times New Roman"/>
+          <w:color w:val="000000"/>
+          <w:sz w:val="28"/>
+          <w:szCs w:val="28"/>
+          <w:lang w:val="ru-RU"/>
+        </w:rPr>
+        <w:t xml:space="preserve"> </w:t>
       </w:r>
       <w:r>
         <w:rPr>
@@ -768,7 +1977,29 @@
           <w:szCs w:val="28"/>
           <w:lang w:val="ru-RU"/>
         </w:rPr>
-        <w:t xml:space="preserve">3. Віртуальна машина – </w:t>
+        <w:t xml:space="preserve">3. </w:t>
+      </w:r>
+      <w:proofErr w:type="spellStart"/>
+      <w:r>
+        <w:rPr>
+          <w:rFonts w:ascii="Times New Roman" w:eastAsia="Times New Roman" w:hAnsi="Times New Roman" w:cs="Times New Roman"/>
+          <w:color w:val="000000"/>
+          <w:sz w:val="28"/>
+          <w:szCs w:val="28"/>
+          <w:lang w:val="ru-RU"/>
+        </w:rPr>
+        <w:t>Віртуальна</w:t>
+      </w:r>
+      <w:proofErr w:type="spellEnd"/>
+      <w:r>
+        <w:rPr>
+          <w:rFonts w:ascii="Times New Roman" w:eastAsia="Times New Roman" w:hAnsi="Times New Roman" w:cs="Times New Roman"/>
+          <w:color w:val="000000"/>
+          <w:sz w:val="28"/>
+          <w:szCs w:val="28"/>
+          <w:lang w:val="ru-RU"/>
+        </w:rPr>
+        <w:t xml:space="preserve"> машина – </w:t>
       </w:r>
       <w:r>
         <w:rPr>
@@ -846,7 +2077,29 @@
           <w:szCs w:val="28"/>
           <w:lang w:val="ru-RU"/>
         </w:rPr>
-        <w:t xml:space="preserve">4. Операційна система </w:t>
+        <w:t xml:space="preserve">4. </w:t>
+      </w:r>
+      <w:proofErr w:type="spellStart"/>
+      <w:r>
+        <w:rPr>
+          <w:rFonts w:ascii="Times New Roman" w:eastAsia="Times New Roman" w:hAnsi="Times New Roman" w:cs="Times New Roman"/>
+          <w:color w:val="000000"/>
+          <w:sz w:val="28"/>
+          <w:szCs w:val="28"/>
+          <w:lang w:val="ru-RU"/>
+        </w:rPr>
+        <w:t>Операційна</w:t>
+      </w:r>
+      <w:proofErr w:type="spellEnd"/>
+      <w:r>
+        <w:rPr>
+          <w:rFonts w:ascii="Times New Roman" w:eastAsia="Times New Roman" w:hAnsi="Times New Roman" w:cs="Times New Roman"/>
+          <w:color w:val="000000"/>
+          <w:sz w:val="28"/>
+          <w:szCs w:val="28"/>
+          <w:lang w:val="ru-RU"/>
+        </w:rPr>
+        <w:t xml:space="preserve"> система </w:t>
       </w:r>
       <w:r>
         <w:rPr>
@@ -922,6 +2175,7 @@
           <w:lang w:val="ru-RU"/>
         </w:rPr>
       </w:pPr>
+      <w:proofErr w:type="spellStart"/>
       <w:r>
         <w:rPr>
           <w:b/>
@@ -942,8 +2196,57 @@
           <w:szCs w:val="28"/>
           <w:lang w:val="ru-RU"/>
         </w:rPr>
-        <w:t>авдання для попередньої підготовки</w:t>
-      </w:r>
+        <w:t>авдання</w:t>
+      </w:r>
+      <w:proofErr w:type="spellEnd"/>
+      <w:r>
+        <w:rPr>
+          <w:b/>
+          <w:bCs/>
+          <w:color w:val="000000"/>
+          <w:sz w:val="28"/>
+          <w:szCs w:val="28"/>
+          <w:lang w:val="ru-RU"/>
+        </w:rPr>
+        <w:t xml:space="preserve"> для </w:t>
+      </w:r>
+      <w:proofErr w:type="spellStart"/>
+      <w:r>
+        <w:rPr>
+          <w:b/>
+          <w:bCs/>
+          <w:color w:val="000000"/>
+          <w:sz w:val="28"/>
+          <w:szCs w:val="28"/>
+          <w:lang w:val="ru-RU"/>
+        </w:rPr>
+        <w:t>попередньої</w:t>
+      </w:r>
+      <w:proofErr w:type="spellEnd"/>
+      <w:r>
+        <w:rPr>
+          <w:b/>
+          <w:bCs/>
+          <w:color w:val="000000"/>
+          <w:sz w:val="28"/>
+          <w:szCs w:val="28"/>
+          <w:lang w:val="ru-RU"/>
+        </w:rPr>
+        <w:t xml:space="preserve"> </w:t>
+      </w:r>
+      <w:proofErr w:type="spellStart"/>
+      <w:r>
+        <w:rPr>
+          <w:b/>
+          <w:bCs/>
+          <w:color w:val="000000"/>
+          <w:sz w:val="28"/>
+          <w:szCs w:val="28"/>
+          <w:lang w:val="ru-RU"/>
+        </w:rPr>
+        <w:t>підготовки</w:t>
+      </w:r>
+      <w:proofErr w:type="spellEnd"/>
     </w:p>
     <w:p>
       <w:pPr>
@@ -961,6 +2264,7 @@
           <w:lang w:val="ru-RU"/>
         </w:rPr>
       </w:pPr>
+      <w:proofErr w:type="spellStart"/>
       <w:r>
         <w:rPr>
           <w:b/>
@@ -972,8 +2276,9 @@
           <w:szCs w:val="28"/>
           <w:lang w:val="ru-RU"/>
         </w:rPr>
-        <w:t>Готував матеріал студент</w:t>
-      </w:r>
+        <w:t>Готував</w:t>
+      </w:r>
+      <w:proofErr w:type="spellEnd"/>
       <w:r>
         <w:rPr>
           <w:b/>
@@ -985,7 +2290,76 @@
           <w:szCs w:val="28"/>
           <w:lang w:val="ru-RU"/>
         </w:rPr>
-        <w:t xml:space="preserve"> Гладкевич А.</w:t>
+        <w:t xml:space="preserve"> </w:t>
+      </w:r>
+      <w:proofErr w:type="spellStart"/>
+      <w:r>
+        <w:rPr>
+          <w:b/>
+          <w:bCs/>
+          <w:i/>
+          <w:iCs/>
+          <w:color w:val="000000"/>
+          <w:sz w:val="28"/>
+          <w:szCs w:val="28"/>
+          <w:lang w:val="ru-RU"/>
+        </w:rPr>
+        <w:t>матеріал</w:t>
+      </w:r>
+      <w:proofErr w:type="spellEnd"/>
+      <w:r>
+        <w:rPr>
+          <w:b/>
+          <w:bCs/>
+          <w:i/>
+          <w:iCs/>
+          <w:color w:val="000000"/>
+          <w:sz w:val="28"/>
+          <w:szCs w:val="28"/>
+          <w:lang w:val="ru-RU"/>
+        </w:rPr>
+        <w:t xml:space="preserve"> студент</w:t>
+      </w:r>
+      <w:r>
+        <w:rPr>
+          <w:b/>
+          <w:bCs/>
+          <w:i/>
+          <w:iCs/>
+          <w:color w:val="000000"/>
+          <w:sz w:val="28"/>
+          <w:szCs w:val="28"/>
+          <w:lang w:val="ru-RU"/>
+        </w:rPr>
+        <w:t xml:space="preserve"> </w:t>
+      </w:r>
+      <w:proofErr w:type="spellStart"/>
+      <w:r>
+        <w:rPr>
+          <w:b/>
+          <w:bCs/>
+          <w:i/>
+          <w:iCs/>
+          <w:color w:val="000000"/>
+          <w:sz w:val="28"/>
+          <w:szCs w:val="28"/>
+          <w:lang w:val="ru-RU"/>
+        </w:rPr>
+        <w:t>Гладкевич</w:t>
+      </w:r>
+      <w:proofErr w:type="spellEnd"/>
+      <w:r>
+        <w:rPr>
+          <w:b/>
+          <w:bCs/>
+          <w:i/>
+          <w:iCs/>
+          <w:color w:val="000000"/>
+          <w:sz w:val="28"/>
+          <w:szCs w:val="28"/>
+          <w:lang w:val="ru-RU"/>
+        </w:rPr>
+        <w:t xml:space="preserve"> А.</w:t>
       </w:r>
     </w:p>
     <w:p>
@@ -1001,6 +2375,10 @@
     <w:p>
       <w:pPr>
         <w:pStyle w:val="a3"/>
+        <w:numPr>
+          <w:ilvl w:val="0"/>
+          <w:numId w:val="1"/>
+        </w:numPr>
         <w:spacing w:after="0"/>
         <w:jc w:val="both"/>
         <w:rPr>
@@ -1015,24 +2393,242 @@
           <w:szCs w:val="28"/>
           <w:lang w:val="ru-RU"/>
         </w:rPr>
-        <w:t>Прочитайте короткі теоретичні відомості до лабораторної роботи та зробіть невеликий словник</w:t>
-      </w:r>
-      <w:r>
-        <w:rPr>
-          <w:sz w:val="28"/>
-          <w:szCs w:val="28"/>
-          <w:lang w:val="ru-RU"/>
-        </w:rPr>
-        <w:t xml:space="preserve"> </w:t>
-      </w:r>
-      <w:r>
-        <w:rPr>
-          <w:sz w:val="28"/>
-          <w:szCs w:val="28"/>
-          <w:lang w:val="ru-RU"/>
-        </w:rPr>
-        <w:t>базових англійських термінів з питань класифікації віртуальних середовищ</w:t>
-      </w:r>
+        <w:t xml:space="preserve">Прочитайте </w:t>
+      </w:r>
+      <w:proofErr w:type="spellStart"/>
+      <w:r>
+        <w:rPr>
+          <w:sz w:val="28"/>
+          <w:szCs w:val="28"/>
+          <w:lang w:val="ru-RU"/>
+        </w:rPr>
+        <w:t>короткі</w:t>
+      </w:r>
+      <w:proofErr w:type="spellEnd"/>
+      <w:r>
+        <w:rPr>
+          <w:sz w:val="28"/>
+          <w:szCs w:val="28"/>
+          <w:lang w:val="ru-RU"/>
+        </w:rPr>
+        <w:t xml:space="preserve"> </w:t>
+      </w:r>
+      <w:proofErr w:type="spellStart"/>
+      <w:r>
+        <w:rPr>
+          <w:sz w:val="28"/>
+          <w:szCs w:val="28"/>
+          <w:lang w:val="ru-RU"/>
+        </w:rPr>
+        <w:t>теоретичні</w:t>
+      </w:r>
+      <w:proofErr w:type="spellEnd"/>
+      <w:r>
+        <w:rPr>
+          <w:sz w:val="28"/>
+          <w:szCs w:val="28"/>
+          <w:lang w:val="ru-RU"/>
+        </w:rPr>
+        <w:t xml:space="preserve"> </w:t>
+      </w:r>
+      <w:proofErr w:type="spellStart"/>
+      <w:r>
+        <w:rPr>
+          <w:sz w:val="28"/>
+          <w:szCs w:val="28"/>
+          <w:lang w:val="ru-RU"/>
+        </w:rPr>
+        <w:t>відомості</w:t>
+      </w:r>
+      <w:proofErr w:type="spellEnd"/>
+      <w:r>
+        <w:rPr>
+          <w:sz w:val="28"/>
+          <w:szCs w:val="28"/>
+          <w:lang w:val="ru-RU"/>
+        </w:rPr>
+        <w:t xml:space="preserve"> до </w:t>
+      </w:r>
+      <w:proofErr w:type="spellStart"/>
+      <w:r>
+        <w:rPr>
+          <w:sz w:val="28"/>
+          <w:szCs w:val="28"/>
+          <w:lang w:val="ru-RU"/>
+        </w:rPr>
+        <w:t>лабораторної</w:t>
+      </w:r>
+      <w:proofErr w:type="spellEnd"/>
+      <w:r>
+        <w:rPr>
+          <w:sz w:val="28"/>
+          <w:szCs w:val="28"/>
+          <w:lang w:val="ru-RU"/>
+        </w:rPr>
+        <w:t xml:space="preserve"> </w:t>
+      </w:r>
+      <w:proofErr w:type="spellStart"/>
+      <w:r>
+        <w:rPr>
+          <w:sz w:val="28"/>
+          <w:szCs w:val="28"/>
+          <w:lang w:val="ru-RU"/>
+        </w:rPr>
+        <w:t>роботи</w:t>
+      </w:r>
+      <w:proofErr w:type="spellEnd"/>
+      <w:r>
+        <w:rPr>
+          <w:sz w:val="28"/>
+          <w:szCs w:val="28"/>
+          <w:lang w:val="ru-RU"/>
+        </w:rPr>
+        <w:t xml:space="preserve"> та </w:t>
+      </w:r>
+      <w:proofErr w:type="spellStart"/>
+      <w:r>
+        <w:rPr>
+          <w:sz w:val="28"/>
+          <w:szCs w:val="28"/>
+          <w:lang w:val="ru-RU"/>
+        </w:rPr>
+        <w:t>зробіть</w:t>
+      </w:r>
+      <w:proofErr w:type="spellEnd"/>
+      <w:r>
+        <w:rPr>
+          <w:sz w:val="28"/>
+          <w:szCs w:val="28"/>
+          <w:lang w:val="ru-RU"/>
+        </w:rPr>
+        <w:t xml:space="preserve"> невеликий словник</w:t>
+      </w:r>
+      <w:r>
+        <w:rPr>
+          <w:sz w:val="28"/>
+          <w:szCs w:val="28"/>
+          <w:lang w:val="ru-RU"/>
+        </w:rPr>
+        <w:t xml:space="preserve"> </w:t>
+      </w:r>
+      <w:proofErr w:type="spellStart"/>
+      <w:r>
+        <w:rPr>
+          <w:sz w:val="28"/>
+          <w:szCs w:val="28"/>
+          <w:lang w:val="ru-RU"/>
+        </w:rPr>
+        <w:t>базових</w:t>
+      </w:r>
+      <w:proofErr w:type="spellEnd"/>
+      <w:r>
+        <w:rPr>
+          <w:sz w:val="28"/>
+          <w:szCs w:val="28"/>
+          <w:lang w:val="ru-RU"/>
+        </w:rPr>
+        <w:t xml:space="preserve"> </w:t>
+      </w:r>
+      <w:proofErr w:type="spellStart"/>
+      <w:r>
+        <w:rPr>
+          <w:sz w:val="28"/>
+          <w:szCs w:val="28"/>
+          <w:lang w:val="ru-RU"/>
+        </w:rPr>
+        <w:t>англійських</w:t>
+      </w:r>
+      <w:proofErr w:type="spellEnd"/>
+      <w:r>
+        <w:rPr>
+          <w:sz w:val="28"/>
+          <w:szCs w:val="28"/>
+          <w:lang w:val="ru-RU"/>
+        </w:rPr>
+        <w:t xml:space="preserve"> </w:t>
+      </w:r>
+      <w:proofErr w:type="spellStart"/>
+      <w:r>
+        <w:rPr>
+          <w:sz w:val="28"/>
+          <w:szCs w:val="28"/>
+          <w:lang w:val="ru-RU"/>
+        </w:rPr>
+        <w:t>термінів</w:t>
+      </w:r>
+      <w:proofErr w:type="spellEnd"/>
+      <w:r>
+        <w:rPr>
+          <w:sz w:val="28"/>
+          <w:szCs w:val="28"/>
+          <w:lang w:val="ru-RU"/>
+        </w:rPr>
+        <w:t xml:space="preserve"> з </w:t>
+      </w:r>
+      <w:proofErr w:type="spellStart"/>
+      <w:r>
+        <w:rPr>
+          <w:sz w:val="28"/>
+          <w:szCs w:val="28"/>
+          <w:lang w:val="ru-RU"/>
+        </w:rPr>
+        <w:t>питань</w:t>
+      </w:r>
+      <w:proofErr w:type="spellEnd"/>
+      <w:r>
+        <w:rPr>
+          <w:sz w:val="28"/>
+          <w:szCs w:val="28"/>
+          <w:lang w:val="ru-RU"/>
+        </w:rPr>
+        <w:t xml:space="preserve"> </w:t>
+      </w:r>
+      <w:proofErr w:type="spellStart"/>
+      <w:r>
+        <w:rPr>
+          <w:sz w:val="28"/>
+          <w:szCs w:val="28"/>
+          <w:lang w:val="ru-RU"/>
+        </w:rPr>
+        <w:t>класифікації</w:t>
+      </w:r>
+      <w:proofErr w:type="spellEnd"/>
+      <w:r>
+        <w:rPr>
+          <w:sz w:val="28"/>
+          <w:szCs w:val="28"/>
+          <w:lang w:val="ru-RU"/>
+        </w:rPr>
+        <w:t xml:space="preserve"> </w:t>
+      </w:r>
+      <w:proofErr w:type="spellStart"/>
+      <w:r>
+        <w:rPr>
+          <w:sz w:val="28"/>
+          <w:szCs w:val="28"/>
+          <w:lang w:val="ru-RU"/>
+        </w:rPr>
+        <w:t>віртуальних</w:t>
+      </w:r>
+      <w:proofErr w:type="spellEnd"/>
+      <w:r>
+        <w:rPr>
+          <w:sz w:val="28"/>
+          <w:szCs w:val="28"/>
+          <w:lang w:val="ru-RU"/>
+        </w:rPr>
+        <w:t xml:space="preserve"> </w:t>
+      </w:r>
+      <w:proofErr w:type="spellStart"/>
+      <w:r>
+        <w:rPr>
+          <w:sz w:val="28"/>
+          <w:szCs w:val="28"/>
+          <w:lang w:val="ru-RU"/>
+        </w:rPr>
+        <w:t>середовищ</w:t>
+      </w:r>
+      <w:proofErr w:type="spellEnd"/>
       <w:r>
         <w:rPr>
           <w:sz w:val="28"/>
@@ -1575,6 +3171,10 @@
     <w:p>
       <w:pPr>
         <w:pStyle w:val="a3"/>
+        <w:numPr>
+          <w:ilvl w:val="0"/>
+          <w:numId w:val="1"/>
+        </w:numPr>
         <w:spacing w:before="0" w:beforeAutospacing="0" w:after="0" w:afterAutospacing="0"/>
         <w:jc w:val="both"/>
         <w:rPr>
@@ -1585,6 +3185,550 @@
           <w:szCs w:val="28"/>
         </w:rPr>
       </w:pPr>
+      <w:proofErr w:type="spellStart"/>
+      <w:r>
+        <w:rPr>
+          <w:color w:val="000000"/>
+          <w:sz w:val="28"/>
+          <w:szCs w:val="28"/>
+        </w:rPr>
+        <w:t>Прочитавши</w:t>
+      </w:r>
+      <w:proofErr w:type="spellEnd"/>
+      <w:r>
+        <w:rPr>
+          <w:color w:val="000000"/>
+          <w:sz w:val="28"/>
+          <w:szCs w:val="28"/>
+        </w:rPr>
+        <w:t xml:space="preserve"> </w:t>
+      </w:r>
+      <w:proofErr w:type="spellStart"/>
+      <w:r>
+        <w:rPr>
+          <w:color w:val="000000"/>
+          <w:sz w:val="28"/>
+          <w:szCs w:val="28"/>
+        </w:rPr>
+        <w:t>матеріал</w:t>
+      </w:r>
+      <w:proofErr w:type="spellEnd"/>
+      <w:r>
+        <w:rPr>
+          <w:color w:val="000000"/>
+          <w:sz w:val="28"/>
+          <w:szCs w:val="28"/>
+        </w:rPr>
+        <w:t xml:space="preserve"> з </w:t>
+      </w:r>
+      <w:proofErr w:type="spellStart"/>
+      <w:r>
+        <w:rPr>
+          <w:color w:val="000000"/>
+          <w:sz w:val="28"/>
+          <w:szCs w:val="28"/>
+        </w:rPr>
+        <w:t>коротких</w:t>
+      </w:r>
+      <w:proofErr w:type="spellEnd"/>
+      <w:r>
+        <w:rPr>
+          <w:color w:val="000000"/>
+          <w:sz w:val="28"/>
+          <w:szCs w:val="28"/>
+        </w:rPr>
+        <w:t xml:space="preserve"> </w:t>
+      </w:r>
+      <w:proofErr w:type="spellStart"/>
+      <w:r>
+        <w:rPr>
+          <w:color w:val="000000"/>
+          <w:sz w:val="28"/>
+          <w:szCs w:val="28"/>
+        </w:rPr>
+        <w:t>теоретичних</w:t>
+      </w:r>
+      <w:proofErr w:type="spellEnd"/>
+      <w:r>
+        <w:rPr>
+          <w:color w:val="000000"/>
+          <w:sz w:val="28"/>
+          <w:szCs w:val="28"/>
+        </w:rPr>
+        <w:t xml:space="preserve"> </w:t>
+      </w:r>
+      <w:proofErr w:type="spellStart"/>
+      <w:r>
+        <w:rPr>
+          <w:color w:val="000000"/>
+          <w:sz w:val="28"/>
+          <w:szCs w:val="28"/>
+        </w:rPr>
+        <w:t>відомостей</w:t>
+      </w:r>
+      <w:proofErr w:type="spellEnd"/>
+      <w:r>
+        <w:rPr>
+          <w:color w:val="000000"/>
+          <w:sz w:val="28"/>
+          <w:szCs w:val="28"/>
+        </w:rPr>
+        <w:t xml:space="preserve"> </w:t>
+      </w:r>
+      <w:proofErr w:type="spellStart"/>
+      <w:r>
+        <w:rPr>
+          <w:color w:val="000000"/>
+          <w:sz w:val="28"/>
+          <w:szCs w:val="28"/>
+        </w:rPr>
+        <w:t>дайте</w:t>
+      </w:r>
+      <w:proofErr w:type="spellEnd"/>
+      <w:r>
+        <w:rPr>
+          <w:color w:val="000000"/>
+          <w:sz w:val="28"/>
+          <w:szCs w:val="28"/>
+        </w:rPr>
+        <w:t xml:space="preserve"> </w:t>
+      </w:r>
+      <w:proofErr w:type="spellStart"/>
+      <w:r>
+        <w:rPr>
+          <w:color w:val="000000"/>
+          <w:sz w:val="28"/>
+          <w:szCs w:val="28"/>
+        </w:rPr>
+        <w:t>відповіді</w:t>
+      </w:r>
+      <w:proofErr w:type="spellEnd"/>
+      <w:r>
+        <w:rPr>
+          <w:color w:val="000000"/>
+          <w:sz w:val="28"/>
+          <w:szCs w:val="28"/>
+        </w:rPr>
+        <w:t xml:space="preserve"> </w:t>
+      </w:r>
+      <w:proofErr w:type="spellStart"/>
+      <w:r>
+        <w:rPr>
+          <w:color w:val="000000"/>
+          <w:sz w:val="28"/>
+          <w:szCs w:val="28"/>
+        </w:rPr>
+        <w:t>на</w:t>
+      </w:r>
+      <w:proofErr w:type="spellEnd"/>
+      <w:r>
+        <w:rPr>
+          <w:color w:val="000000"/>
+          <w:sz w:val="28"/>
+          <w:szCs w:val="28"/>
+        </w:rPr>
+        <w:t xml:space="preserve"> </w:t>
+      </w:r>
+      <w:proofErr w:type="spellStart"/>
+      <w:r>
+        <w:rPr>
+          <w:color w:val="000000"/>
+          <w:sz w:val="28"/>
+          <w:szCs w:val="28"/>
+        </w:rPr>
+        <w:t>наступні</w:t>
+      </w:r>
+      <w:proofErr w:type="spellEnd"/>
+      <w:r>
+        <w:rPr>
+          <w:color w:val="000000"/>
+          <w:sz w:val="28"/>
+          <w:szCs w:val="28"/>
+        </w:rPr>
+        <w:t xml:space="preserve"> </w:t>
+      </w:r>
+      <w:proofErr w:type="spellStart"/>
+      <w:r>
+        <w:rPr>
+          <w:color w:val="000000"/>
+          <w:sz w:val="28"/>
+          <w:szCs w:val="28"/>
+        </w:rPr>
+        <w:t>питання</w:t>
+      </w:r>
+      <w:proofErr w:type="spellEnd"/>
+      <w:r>
+        <w:rPr>
+          <w:color w:val="000000"/>
+          <w:sz w:val="28"/>
+          <w:szCs w:val="28"/>
+        </w:rPr>
+        <w:t>:</w:t>
+      </w:r>
+    </w:p>
+    <w:p>
+      <w:pPr>
+        <w:pStyle w:val="a3"/>
+        <w:spacing w:before="0" w:beforeAutospacing="0" w:after="0" w:afterAutospacing="0"/>
+        <w:ind w:left="720"/>
+        <w:jc w:val="both"/>
+        <w:rPr>
+          <w:color w:val="000000"/>
+          <w:sz w:val="28"/>
+          <w:szCs w:val="28"/>
+          <w:lang w:val="uk-UA"/>
+        </w:rPr>
+      </w:pPr>
+      <w:r>
+        <w:rPr>
+          <w:color w:val="000000"/>
+          <w:sz w:val="28"/>
+          <w:szCs w:val="28"/>
+          <w:lang w:val="uk-UA"/>
+        </w:rPr>
+        <w:t>Виконав студент Скоробагатько В.</w:t>
+      </w:r>
+    </w:p>
+    <w:p>
+      <w:pPr>
+        <w:pStyle w:val="a3"/>
+        <w:spacing w:before="0" w:beforeAutospacing="0" w:after="0" w:afterAutospacing="0"/>
+        <w:ind w:left="720"/>
+        <w:jc w:val="both"/>
+        <w:rPr>
+          <w:color w:val="000000"/>
+          <w:sz w:val="28"/>
+          <w:szCs w:val="28"/>
+          <w:lang w:val="uk-UA"/>
+        </w:rPr>
+      </w:pPr>
+      <w:proofErr w:type="spellStart"/>
+      <w:r>
+        <w:rPr>
+          <w:color w:val="000000"/>
+          <w:sz w:val="28"/>
+          <w:szCs w:val="28"/>
+          <w:lang w:val="uk-UA"/>
+        </w:rPr>
+        <w:t>Гіпервізор</w:t>
+      </w:r>
+      <w:proofErr w:type="spellEnd"/>
+      <w:r>
+        <w:rPr>
+          <w:color w:val="000000"/>
+          <w:sz w:val="28"/>
+          <w:szCs w:val="28"/>
+          <w:lang w:val="uk-UA"/>
+        </w:rPr>
+        <w:t xml:space="preserve"> - </w:t>
+      </w:r>
+      <w:r>
+        <w:rPr>
+          <w:color w:val="000000"/>
+          <w:sz w:val="28"/>
+          <w:szCs w:val="28"/>
+          <w:lang w:val="uk-UA"/>
+        </w:rPr>
+        <w:t xml:space="preserve">комп'ютерна програма або обладнання процесора, що забезпечує одночасне і паралельне виконання декількох віртуальних машин, на кожній з яких виконується власна операційна система, на одному фізичному комп'ютері (який зветься </w:t>
+      </w:r>
+      <w:proofErr w:type="spellStart"/>
+      <w:r>
+        <w:rPr>
+          <w:color w:val="000000"/>
+          <w:sz w:val="28"/>
+          <w:szCs w:val="28"/>
+          <w:lang w:val="uk-UA"/>
+        </w:rPr>
+        <w:t>хост</w:t>
+      </w:r>
+      <w:proofErr w:type="spellEnd"/>
+      <w:r>
+        <w:rPr>
+          <w:color w:val="000000"/>
+          <w:sz w:val="28"/>
+          <w:szCs w:val="28"/>
+          <w:lang w:val="uk-UA"/>
+        </w:rPr>
+        <w:t xml:space="preserve">-машина або </w:t>
+      </w:r>
+      <w:proofErr w:type="spellStart"/>
+      <w:r>
+        <w:rPr>
+          <w:color w:val="000000"/>
+          <w:sz w:val="28"/>
+          <w:szCs w:val="28"/>
+          <w:lang w:val="uk-UA"/>
+        </w:rPr>
+        <w:t>хост</w:t>
+      </w:r>
+      <w:proofErr w:type="spellEnd"/>
+      <w:r>
+        <w:rPr>
+          <w:color w:val="000000"/>
+          <w:sz w:val="28"/>
+          <w:szCs w:val="28"/>
+          <w:lang w:val="uk-UA"/>
+        </w:rPr>
+        <w:t xml:space="preserve">-комп'ютер, </w:t>
+      </w:r>
+      <w:proofErr w:type="spellStart"/>
+      <w:r>
+        <w:rPr>
+          <w:color w:val="000000"/>
+          <w:sz w:val="28"/>
+          <w:szCs w:val="28"/>
+          <w:lang w:val="uk-UA"/>
+        </w:rPr>
+        <w:t>англ</w:t>
+      </w:r>
+      <w:proofErr w:type="spellEnd"/>
+      <w:r>
+        <w:rPr>
+          <w:color w:val="000000"/>
+          <w:sz w:val="28"/>
+          <w:szCs w:val="28"/>
+          <w:lang w:val="uk-UA"/>
+        </w:rPr>
+        <w:t xml:space="preserve">. </w:t>
+      </w:r>
+      <w:proofErr w:type="spellStart"/>
+      <w:r>
+        <w:rPr>
+          <w:color w:val="000000"/>
+          <w:sz w:val="28"/>
+          <w:szCs w:val="28"/>
+          <w:lang w:val="uk-UA"/>
+        </w:rPr>
+        <w:t>host</w:t>
+      </w:r>
+      <w:proofErr w:type="spellEnd"/>
+      <w:r>
+        <w:rPr>
+          <w:color w:val="000000"/>
+          <w:sz w:val="28"/>
+          <w:szCs w:val="28"/>
+          <w:lang w:val="uk-UA"/>
+        </w:rPr>
+        <w:t xml:space="preserve"> </w:t>
+      </w:r>
+      <w:proofErr w:type="spellStart"/>
+      <w:r>
+        <w:rPr>
+          <w:color w:val="000000"/>
+          <w:sz w:val="28"/>
+          <w:szCs w:val="28"/>
+          <w:lang w:val="uk-UA"/>
+        </w:rPr>
+        <w:t>computer</w:t>
+      </w:r>
+      <w:proofErr w:type="spellEnd"/>
+      <w:r>
+        <w:rPr>
+          <w:color w:val="000000"/>
+          <w:sz w:val="28"/>
+          <w:szCs w:val="28"/>
+          <w:lang w:val="uk-UA"/>
+        </w:rPr>
+        <w:t xml:space="preserve">). </w:t>
+      </w:r>
+      <w:proofErr w:type="spellStart"/>
+      <w:r>
+        <w:rPr>
+          <w:color w:val="000000"/>
+          <w:sz w:val="28"/>
+          <w:szCs w:val="28"/>
+          <w:lang w:val="uk-UA"/>
+        </w:rPr>
+        <w:t>Гіпервізор</w:t>
+      </w:r>
+      <w:proofErr w:type="spellEnd"/>
+      <w:r>
+        <w:rPr>
+          <w:color w:val="000000"/>
+          <w:sz w:val="28"/>
+          <w:szCs w:val="28"/>
+          <w:lang w:val="uk-UA"/>
+        </w:rPr>
+        <w:t xml:space="preserve"> забезпечує взаємну ізоляцію операційних систем, що виконуються на віртуальних машинах, шляхом розділення фізичних та логічних пристроїв між декількома віртуальними машинами.</w:t>
+      </w:r>
+    </w:p>
+    <w:p>
+      <w:pPr>
+        <w:pStyle w:val="a3"/>
+        <w:spacing w:before="0" w:beforeAutospacing="0" w:after="0" w:afterAutospacing="0"/>
+        <w:ind w:left="720"/>
+        <w:jc w:val="both"/>
+        <w:rPr>
+          <w:color w:val="000000"/>
+          <w:sz w:val="28"/>
+          <w:szCs w:val="28"/>
+          <w:lang w:val="uk-UA"/>
+        </w:rPr>
+      </w:pPr>
+      <w:r>
+        <w:rPr>
+          <w:color w:val="000000"/>
+          <w:sz w:val="28"/>
+          <w:szCs w:val="28"/>
+          <w:lang w:val="uk-UA"/>
+        </w:rPr>
+        <w:lastRenderedPageBreak/>
+        <w:t>Варіант 16:</w:t>
+      </w:r>
+    </w:p>
+    <w:p>
+      <w:pPr>
+        <w:pStyle w:val="a3"/>
+        <w:spacing w:before="0" w:beforeAutospacing="0" w:after="0" w:afterAutospacing="0"/>
+        <w:ind w:left="720"/>
+        <w:jc w:val="both"/>
+        <w:rPr>
+          <w:color w:val="000000"/>
+          <w:sz w:val="28"/>
+          <w:szCs w:val="28"/>
+          <w:lang w:val="uk-UA"/>
+        </w:rPr>
+      </w:pPr>
+      <w:proofErr w:type="spellStart"/>
+      <w:r>
+        <w:rPr>
+          <w:color w:val="000000"/>
+          <w:sz w:val="28"/>
+          <w:szCs w:val="28"/>
+          <w:lang w:val="uk-UA"/>
+        </w:rPr>
+        <w:t>Hyper</w:t>
+      </w:r>
+      <w:proofErr w:type="spellEnd"/>
+      <w:r>
+        <w:rPr>
+          <w:color w:val="000000"/>
+          <w:sz w:val="28"/>
+          <w:szCs w:val="28"/>
+          <w:lang w:val="uk-UA"/>
+        </w:rPr>
+        <w:t xml:space="preserve">-V, кодова назва </w:t>
+      </w:r>
+      <w:proofErr w:type="spellStart"/>
+      <w:r>
+        <w:rPr>
+          <w:color w:val="000000"/>
+          <w:sz w:val="28"/>
+          <w:szCs w:val="28"/>
+          <w:lang w:val="uk-UA"/>
+        </w:rPr>
+        <w:t>Viridian</w:t>
+      </w:r>
+      <w:proofErr w:type="spellEnd"/>
+      <w:r>
+        <w:rPr>
+          <w:color w:val="000000"/>
+          <w:sz w:val="28"/>
+          <w:szCs w:val="28"/>
+          <w:lang w:val="uk-UA"/>
+        </w:rPr>
+        <w:t xml:space="preserve">[1] (також відомий як Windows Server </w:t>
+      </w:r>
+      <w:proofErr w:type="spellStart"/>
+      <w:r>
+        <w:rPr>
+          <w:color w:val="000000"/>
+          <w:sz w:val="28"/>
+          <w:szCs w:val="28"/>
+          <w:lang w:val="uk-UA"/>
+        </w:rPr>
+        <w:t>Virtualization</w:t>
+      </w:r>
+      <w:proofErr w:type="spellEnd"/>
+      <w:r>
+        <w:rPr>
+          <w:color w:val="000000"/>
+          <w:sz w:val="28"/>
+          <w:szCs w:val="28"/>
+          <w:lang w:val="uk-UA"/>
+        </w:rPr>
+        <w:t xml:space="preserve">) — це вбудований </w:t>
+      </w:r>
+      <w:proofErr w:type="spellStart"/>
+      <w:r>
+        <w:rPr>
+          <w:color w:val="000000"/>
+          <w:sz w:val="28"/>
+          <w:szCs w:val="28"/>
+          <w:lang w:val="uk-UA"/>
+        </w:rPr>
+        <w:t>гіпервізор</w:t>
+      </w:r>
+      <w:proofErr w:type="spellEnd"/>
+      <w:r>
+        <w:rPr>
+          <w:color w:val="000000"/>
+          <w:sz w:val="28"/>
+          <w:szCs w:val="28"/>
+          <w:lang w:val="uk-UA"/>
+        </w:rPr>
+        <w:t xml:space="preserve">, який здатен створювати віртуальні машини в системах під керуванням ОС Windows. </w:t>
+      </w:r>
+      <w:proofErr w:type="spellStart"/>
+      <w:r>
+        <w:rPr>
+          <w:color w:val="000000"/>
+          <w:sz w:val="28"/>
+          <w:szCs w:val="28"/>
+          <w:lang w:val="uk-UA"/>
+        </w:rPr>
+        <w:t>Hyper</w:t>
+      </w:r>
+      <w:proofErr w:type="spellEnd"/>
+      <w:r>
+        <w:rPr>
+          <w:color w:val="000000"/>
+          <w:sz w:val="28"/>
+          <w:szCs w:val="28"/>
+          <w:lang w:val="uk-UA"/>
+        </w:rPr>
+        <w:t xml:space="preserve">-V прийшов на заміну Windows </w:t>
+      </w:r>
+      <w:proofErr w:type="spellStart"/>
+      <w:r>
+        <w:rPr>
+          <w:color w:val="000000"/>
+          <w:sz w:val="28"/>
+          <w:szCs w:val="28"/>
+          <w:lang w:val="uk-UA"/>
+        </w:rPr>
+        <w:t>Virtual</w:t>
+      </w:r>
+      <w:proofErr w:type="spellEnd"/>
+      <w:r>
+        <w:rPr>
+          <w:color w:val="000000"/>
+          <w:sz w:val="28"/>
+          <w:szCs w:val="28"/>
+          <w:lang w:val="uk-UA"/>
+        </w:rPr>
+        <w:t xml:space="preserve"> PC починаючи з Windows 8. Серверний комп'ютер на якому запущено </w:t>
+      </w:r>
+      <w:proofErr w:type="spellStart"/>
+      <w:r>
+        <w:rPr>
+          <w:color w:val="000000"/>
+          <w:sz w:val="28"/>
+          <w:szCs w:val="28"/>
+          <w:lang w:val="uk-UA"/>
+        </w:rPr>
+        <w:t>Hyper</w:t>
+      </w:r>
+      <w:proofErr w:type="spellEnd"/>
+      <w:r>
+        <w:rPr>
+          <w:color w:val="000000"/>
+          <w:sz w:val="28"/>
+          <w:szCs w:val="28"/>
+          <w:lang w:val="uk-UA"/>
+        </w:rPr>
+        <w:t>-V може бути налаштований як декілька віртуальних серверів, на кожному з яких буде функціонувати своя операційна система і різні додатки.</w:t>
+      </w:r>
     </w:p>
     <w:p>
       <w:pPr>
@@ -1606,16 +3750,40 @@
         <w:spacing w:before="0" w:beforeAutospacing="0" w:after="0" w:afterAutospacing="0"/>
         <w:jc w:val="both"/>
       </w:pPr>
-      <w:r>
-        <w:rPr>
-          <w:b/>
-          <w:bCs/>
-          <w:color w:val="000000"/>
-          <w:sz w:val="28"/>
-          <w:szCs w:val="28"/>
-        </w:rPr>
-        <w:t>Хід роботи</w:t>
-      </w:r>
+      <w:proofErr w:type="spellStart"/>
+      <w:r>
+        <w:rPr>
+          <w:b/>
+          <w:bCs/>
+          <w:color w:val="000000"/>
+          <w:sz w:val="28"/>
+          <w:szCs w:val="28"/>
+        </w:rPr>
+        <w:t>Хід</w:t>
+      </w:r>
+      <w:proofErr w:type="spellEnd"/>
+      <w:r>
+        <w:rPr>
+          <w:b/>
+          <w:bCs/>
+          <w:color w:val="000000"/>
+          <w:sz w:val="28"/>
+          <w:szCs w:val="28"/>
+        </w:rPr>
+        <w:t xml:space="preserve"> </w:t>
+      </w:r>
+      <w:proofErr w:type="spellStart"/>
+      <w:r>
+        <w:rPr>
+          <w:b/>
+          <w:bCs/>
+          <w:color w:val="000000"/>
+          <w:sz w:val="28"/>
+          <w:szCs w:val="28"/>
+        </w:rPr>
+        <w:t>роботи</w:t>
+      </w:r>
+      <w:proofErr w:type="spellEnd"/>
     </w:p>
     <w:p>
       <w:pPr>
@@ -1630,8 +3798,10 @@
           <w:color w:val="000000"/>
           <w:sz w:val="28"/>
           <w:szCs w:val="28"/>
-        </w:rPr>
-      </w:pPr>
+          <w:lang w:val="uk-UA"/>
+        </w:rPr>
+      </w:pPr>
+      <w:proofErr w:type="spellStart"/>
       <w:r>
         <w:rPr>
           <w:b/>
@@ -1642,8 +3812,9 @@
           <w:sz w:val="28"/>
           <w:szCs w:val="28"/>
         </w:rPr>
-        <w:t>Готував матеріал студент</w:t>
-      </w:r>
+        <w:t>Готував</w:t>
+      </w:r>
+      <w:proofErr w:type="spellEnd"/>
       <w:r>
         <w:rPr>
           <w:b/>
@@ -1653,10 +3824,10 @@
           <w:color w:val="000000"/>
           <w:sz w:val="28"/>
           <w:szCs w:val="28"/>
-          <w:lang w:val="ru-RU"/>
-        </w:rPr>
-        <w:t xml:space="preserve"> Гладкевич А</w:t>
-      </w:r>
+        </w:rPr>
+        <w:t xml:space="preserve"> </w:t>
+      </w:r>
+      <w:proofErr w:type="spellStart"/>
       <w:r>
         <w:rPr>
           <w:b/>
@@ -1667,7 +3838,100 @@
           <w:sz w:val="28"/>
           <w:szCs w:val="28"/>
         </w:rPr>
+        <w:t>матеріал</w:t>
+      </w:r>
+      <w:proofErr w:type="spellEnd"/>
+      <w:r>
+        <w:rPr>
+          <w:b/>
+          <w:bCs/>
+          <w:i/>
+          <w:iCs/>
+          <w:color w:val="000000"/>
+          <w:sz w:val="28"/>
+          <w:szCs w:val="28"/>
+        </w:rPr>
+        <w:t xml:space="preserve"> </w:t>
+      </w:r>
+      <w:proofErr w:type="spellStart"/>
+      <w:r>
+        <w:rPr>
+          <w:b/>
+          <w:bCs/>
+          <w:i/>
+          <w:iCs/>
+          <w:color w:val="000000"/>
+          <w:sz w:val="28"/>
+          <w:szCs w:val="28"/>
+        </w:rPr>
+        <w:t>студент</w:t>
+      </w:r>
+      <w:proofErr w:type="spellEnd"/>
+      <w:r>
+        <w:rPr>
+          <w:b/>
+          <w:bCs/>
+          <w:i/>
+          <w:iCs/>
+          <w:color w:val="000000"/>
+          <w:sz w:val="28"/>
+          <w:szCs w:val="28"/>
+          <w:lang w:val="ru-RU"/>
+        </w:rPr>
+        <w:t xml:space="preserve"> </w:t>
+      </w:r>
+      <w:proofErr w:type="spellStart"/>
+      <w:r>
+        <w:rPr>
+          <w:b/>
+          <w:bCs/>
+          <w:i/>
+          <w:iCs/>
+          <w:color w:val="000000"/>
+          <w:sz w:val="28"/>
+          <w:szCs w:val="28"/>
+          <w:lang w:val="ru-RU"/>
+        </w:rPr>
+        <w:t>Гладкевич</w:t>
+      </w:r>
+      <w:proofErr w:type="spellEnd"/>
+      <w:r>
+        <w:rPr>
+          <w:b/>
+          <w:bCs/>
+          <w:i/>
+          <w:iCs/>
+          <w:color w:val="000000"/>
+          <w:sz w:val="28"/>
+          <w:szCs w:val="28"/>
+          <w:lang w:val="ru-RU"/>
+        </w:rPr>
+        <w:t xml:space="preserve"> А</w:t>
+      </w:r>
+      <w:r>
+        <w:rPr>
+          <w:b/>
+          <w:bCs/>
+          <w:i/>
+          <w:iCs/>
+          <w:color w:val="000000"/>
+          <w:sz w:val="28"/>
+          <w:szCs w:val="28"/>
+        </w:rPr>
         <w:t>.</w:t>
+      </w:r>
+      <w:r>
+        <w:rPr>
+          <w:b/>
+          <w:bCs/>
+          <w:i/>
+          <w:iCs/>
+          <w:color w:val="000000"/>
+          <w:sz w:val="28"/>
+          <w:szCs w:val="28"/>
+          <w:lang w:val="uk-UA"/>
+        </w:rPr>
+        <w:t xml:space="preserve"> та Скоробагатько В.</w:t>
       </w:r>
     </w:p>
     <w:p>
@@ -1683,6 +3947,7 @@
           <w:color w:val="000000"/>
           <w:sz w:val="28"/>
           <w:szCs w:val="28"/>
+          <w:lang w:val="uk-UA"/>
         </w:rPr>
       </w:pPr>
     </w:p>
@@ -1691,6 +3956,22 @@
         <w:pStyle w:val="a3"/>
         <w:spacing w:before="0" w:beforeAutospacing="0" w:after="0" w:afterAutospacing="0"/>
         <w:jc w:val="both"/>
+        <w:rPr>
+          <w:b/>
+          <w:bCs/>
+          <w:i/>
+          <w:iCs/>
+          <w:color w:val="000000"/>
+          <w:sz w:val="28"/>
+          <w:szCs w:val="28"/>
+        </w:rPr>
+      </w:pPr>
+    </w:p>
+    <w:p>
+      <w:pPr>
+        <w:pStyle w:val="a3"/>
+        <w:spacing w:before="0" w:beforeAutospacing="0" w:after="0" w:afterAutospacing="0"/>
+        <w:jc w:val="both"/>
       </w:pPr>
       <w:r>
         <w:rPr>
@@ -1719,7 +4000,7 @@
       </w:pPr>
     </w:p>
     <w:sectPr>
-      <w:headerReference w:type="default" r:id="rId7"/>
+      <w:headerReference w:type="default" r:id="rId8"/>
       <w:pgSz w:w="12240" w:h="15840"/>
       <w:pgMar w:top="1134" w:right="850" w:bottom="1134" w:left="1701" w:header="720" w:footer="720" w:gutter="0"/>
       <w:cols w:space="720"/>
@@ -1793,10 +4074,121 @@
       <w:rPr>
         <w:lang w:val="uk-UA"/>
       </w:rPr>
-      <w:t>Робота студентів групи РПЗ-93Б Команда 3: Гладкевич А., Скоробагатько В.</w:t>
+      <w:t xml:space="preserve">Робота студентів групи РПЗ-93Б Команда 3: </w:t>
+    </w:r>
+    <w:proofErr w:type="spellStart"/>
+    <w:r>
+      <w:rPr>
+        <w:lang w:val="uk-UA"/>
+      </w:rPr>
+      <w:t>Гладкевич</w:t>
+    </w:r>
+    <w:proofErr w:type="spellEnd"/>
+    <w:r>
+      <w:rPr>
+        <w:lang w:val="uk-UA"/>
+      </w:rPr>
+      <w:t xml:space="preserve"> А., Скоробагатько В.</w:t>
     </w:r>
   </w:p>
 </w:hdr>
+</file>
+
+<file path=word/numbering.xml><?xml version="1.0" encoding="utf-8"?>
+<w:numbering xmlns:wpc="http://schemas.microsoft.com/office/word/2010/wordprocessingCanvas" xmlns:cx="http://schemas.microsoft.com/office/drawing/2014/chartex" xmlns:cx1="http://schemas.microsoft.com/office/drawing/2015/9/8/chartex" xmlns:cx2="http://schemas.microsoft.com/office/drawing/2015/10/21/chartex" xmlns:cx3="http://schemas.microsoft.com/office/drawing/2016/5/9/chartex" xmlns:cx4="http://schemas.microsoft.com/office/drawing/2016/5/10/chartex" xmlns:cx5="http://schemas.microsoft.com/office/drawing/2016/5/11/chartex" xmlns:cx6="http://schemas.microsoft.com/office/drawing/2016/5/12/chartex" xmlns:cx7="http://schemas.microsoft.com/office/drawing/2016/5/13/chartex" xmlns:cx8="http://schemas.microsoft.com/office/drawing/2016/5/14/chartex" xmlns:mc="http://schemas.openxmlformats.org/markup-compatibility/2006" xmlns:aink="http://schemas.microsoft.com/office/drawing/2016/ink" xmlns:am3d="http://schemas.microsoft.com/office/drawing/2017/model3d" xmlns:o="urn:schemas-microsoft-com:office:office" xmlns:r="http://schemas.openxmlformats.org/officeDocument/2006/relationships" xmlns:m="http://schemas.openxmlformats.org/officeDocument/2006/math" xmlns:v="urn:schemas-microsoft-com:vml" xmlns:wp14="http://schemas.microsoft.com/office/word/2010/wordprocessingDrawing" xmlns:wp="http://schemas.openxmlformats.org/drawingml/2006/wordprocessingDrawing" xmlns:w10="urn:schemas-microsoft-com:office:word" xmlns:w="http://schemas.openxmlformats.org/wordprocessingml/2006/main" xmlns:w14="http://schemas.microsoft.com/office/word/2010/wordml" xmlns:w15="http://schemas.microsoft.com/office/word/2012/wordml" xmlns:w16cex="http://schemas.microsoft.com/office/word/2018/wordml/cex" xmlns:w16cid="http://schemas.microsoft.com/office/word/2016/wordml/cid" xmlns:w16="http://schemas.microsoft.com/office/word/2018/wordml" xmlns:w16sdtdh="http://schemas.microsoft.com/office/word/2020/wordml/sdtdatahash" xmlns:w16se="http://schemas.microsoft.com/office/word/2015/wordml/symex" xmlns:wpg="http://schemas.microsoft.com/office/word/2010/wordprocessingGroup" xmlns:wpi="http://schemas.microsoft.com/office/word/2010/wordprocessingInk" xmlns:wne="http://schemas.microsoft.com/office/word/2006/wordml" xmlns:wps="http://schemas.microsoft.com/office/word/2010/wordprocessingShape" mc:Ignorable="w14 w15 w16se w16cid w16 w16cex w16sdtdh wp14">
+  <w:abstractNum w:abstractNumId="0" w15:restartNumberingAfterBreak="0">
+    <w:nsid w:val="418A1CD5"/>
+    <w:multiLevelType w:val="hybridMultilevel"/>
+    <w:tmpl w:val="E6B442F6"/>
+    <w:lvl w:ilvl="0" w:tplc="04090011">
+      <w:start w:val="1"/>
+      <w:numFmt w:val="decimal"/>
+      <w:lvlText w:val="%1)"/>
+      <w:lvlJc w:val="left"/>
+      <w:pPr>
+        <w:ind w:left="720" w:hanging="360"/>
+      </w:pPr>
+      <w:rPr>
+        <w:rFonts w:hint="default"/>
+      </w:rPr>
+    </w:lvl>
+    <w:lvl w:ilvl="1" w:tplc="04090019" w:tentative="1">
+      <w:start w:val="1"/>
+      <w:numFmt w:val="lowerLetter"/>
+      <w:lvlText w:val="%2."/>
+      <w:lvlJc w:val="left"/>
+      <w:pPr>
+        <w:ind w:left="1440" w:hanging="360"/>
+      </w:pPr>
+    </w:lvl>
+    <w:lvl w:ilvl="2" w:tplc="0409001B" w:tentative="1">
+      <w:start w:val="1"/>
+      <w:numFmt w:val="lowerRoman"/>
+      <w:lvlText w:val="%3."/>
+      <w:lvlJc w:val="right"/>
+      <w:pPr>
+        <w:ind w:left="2160" w:hanging="180"/>
+      </w:pPr>
+    </w:lvl>
+    <w:lvl w:ilvl="3" w:tplc="0409000F" w:tentative="1">
+      <w:start w:val="1"/>
+      <w:numFmt w:val="decimal"/>
+      <w:lvlText w:val="%4."/>
+      <w:lvlJc w:val="left"/>
+      <w:pPr>
+        <w:ind w:left="2880" w:hanging="360"/>
+      </w:pPr>
+    </w:lvl>
+    <w:lvl w:ilvl="4" w:tplc="04090019" w:tentative="1">
+      <w:start w:val="1"/>
+      <w:numFmt w:val="lowerLetter"/>
+      <w:lvlText w:val="%5."/>
+      <w:lvlJc w:val="left"/>
+      <w:pPr>
+        <w:ind w:left="3600" w:hanging="360"/>
+      </w:pPr>
+    </w:lvl>
+    <w:lvl w:ilvl="5" w:tplc="0409001B" w:tentative="1">
+      <w:start w:val="1"/>
+      <w:numFmt w:val="lowerRoman"/>
+      <w:lvlText w:val="%6."/>
+      <w:lvlJc w:val="right"/>
+      <w:pPr>
+        <w:ind w:left="4320" w:hanging="180"/>
+      </w:pPr>
+    </w:lvl>
+    <w:lvl w:ilvl="6" w:tplc="0409000F" w:tentative="1">
+      <w:start w:val="1"/>
+      <w:numFmt w:val="decimal"/>
+      <w:lvlText w:val="%7."/>
+      <w:lvlJc w:val="left"/>
+      <w:pPr>
+        <w:ind w:left="5040" w:hanging="360"/>
+      </w:pPr>
+    </w:lvl>
+    <w:lvl w:ilvl="7" w:tplc="04090019" w:tentative="1">
+      <w:start w:val="1"/>
+      <w:numFmt w:val="lowerLetter"/>
+      <w:lvlText w:val="%8."/>
+      <w:lvlJc w:val="left"/>
+      <w:pPr>
+        <w:ind w:left="5760" w:hanging="360"/>
+      </w:pPr>
+    </w:lvl>
+    <w:lvl w:ilvl="8" w:tplc="0409001B" w:tentative="1">
+      <w:start w:val="1"/>
+      <w:numFmt w:val="lowerRoman"/>
+      <w:lvlText w:val="%9."/>
+      <w:lvlJc w:val="right"/>
+      <w:pPr>
+        <w:ind w:left="6480" w:hanging="180"/>
+      </w:pPr>
+    </w:lvl>
+  </w:abstractNum>
+  <w:num w:numId="1">
+    <w:abstractNumId w:val="0"/>
+  </w:num>
+</w:numbering>
 </file>
 
 <file path=word/styles.xml><?xml version="1.0" encoding="utf-8"?>

</xml_diff>

<commit_message>
Work on Lab1 has ended.
</commit_message>
<xml_diff>
--- a/Laboratory Work/Lab1_report.docx
+++ b/Laboratory Work/Lab1_report.docx
@@ -3964,8 +3964,3755 @@
           <w:color w:val="000000"/>
           <w:sz w:val="28"/>
           <w:szCs w:val="28"/>
-        </w:rPr>
-      </w:pPr>
+          <w:lang w:val="ru-RU"/>
+        </w:rPr>
+      </w:pPr>
+      <w:r>
+        <w:rPr>
+          <w:b/>
+          <w:bCs/>
+          <w:i/>
+          <w:iCs/>
+          <w:color w:val="000000"/>
+          <w:sz w:val="28"/>
+          <w:szCs w:val="28"/>
+          <w:lang w:val="ru-RU"/>
+        </w:rPr>
+        <w:t>4)</w:t>
+      </w:r>
+    </w:p>
+    <w:p>
+      <w:pPr>
+        <w:pStyle w:val="a3"/>
+        <w:spacing w:before="0" w:beforeAutospacing="0" w:after="0" w:afterAutospacing="0"/>
+        <w:ind w:firstLine="720"/>
+        <w:jc w:val="both"/>
+        <w:rPr>
+          <w:b/>
+          <w:bCs/>
+          <w:i/>
+          <w:iCs/>
+          <w:color w:val="000000"/>
+          <w:sz w:val="28"/>
+          <w:szCs w:val="28"/>
+          <w:lang w:val="uk-UA"/>
+        </w:rPr>
+      </w:pPr>
+      <w:r>
+        <w:rPr>
+          <w:b/>
+          <w:bCs/>
+          <w:i/>
+          <w:iCs/>
+          <w:color w:val="000000"/>
+          <w:sz w:val="28"/>
+          <w:szCs w:val="28"/>
+          <w:lang w:val="ru-RU"/>
+        </w:rPr>
+        <w:t xml:space="preserve">4.1 Для того </w:t>
+      </w:r>
+      <w:proofErr w:type="spellStart"/>
+      <w:r>
+        <w:rPr>
+          <w:b/>
+          <w:bCs/>
+          <w:i/>
+          <w:iCs/>
+          <w:color w:val="000000"/>
+          <w:sz w:val="28"/>
+          <w:szCs w:val="28"/>
+          <w:lang w:val="ru-RU"/>
+        </w:rPr>
+        <w:t>щоб</w:t>
+      </w:r>
+      <w:proofErr w:type="spellEnd"/>
+      <w:r>
+        <w:rPr>
+          <w:b/>
+          <w:bCs/>
+          <w:i/>
+          <w:iCs/>
+          <w:color w:val="000000"/>
+          <w:sz w:val="28"/>
+          <w:szCs w:val="28"/>
+          <w:lang w:val="ru-RU"/>
+        </w:rPr>
+        <w:t xml:space="preserve"> </w:t>
+      </w:r>
+      <w:proofErr w:type="spellStart"/>
+      <w:r>
+        <w:rPr>
+          <w:b/>
+          <w:bCs/>
+          <w:i/>
+          <w:iCs/>
+          <w:color w:val="000000"/>
+          <w:sz w:val="28"/>
+          <w:szCs w:val="28"/>
+          <w:lang w:val="ru-RU"/>
+        </w:rPr>
+        <w:t>запустити</w:t>
+      </w:r>
+      <w:proofErr w:type="spellEnd"/>
+      <w:r>
+        <w:rPr>
+          <w:b/>
+          <w:bCs/>
+          <w:i/>
+          <w:iCs/>
+          <w:color w:val="000000"/>
+          <w:sz w:val="28"/>
+          <w:szCs w:val="28"/>
+          <w:lang w:val="ru-RU"/>
+        </w:rPr>
+        <w:t xml:space="preserve"> </w:t>
+      </w:r>
+      <w:proofErr w:type="spellStart"/>
+      <w:r>
+        <w:rPr>
+          <w:b/>
+          <w:bCs/>
+          <w:i/>
+          <w:iCs/>
+          <w:color w:val="000000"/>
+          <w:sz w:val="28"/>
+          <w:szCs w:val="28"/>
+          <w:lang w:val="ru-RU"/>
+        </w:rPr>
+        <w:t>операц</w:t>
+      </w:r>
+      <w:r>
+        <w:rPr>
+          <w:b/>
+          <w:bCs/>
+          <w:i/>
+          <w:iCs/>
+          <w:color w:val="000000"/>
+          <w:sz w:val="28"/>
+          <w:szCs w:val="28"/>
+          <w:lang w:val="uk-UA"/>
+        </w:rPr>
+        <w:t>ійну</w:t>
+      </w:r>
+      <w:proofErr w:type="spellEnd"/>
+      <w:r>
+        <w:rPr>
+          <w:b/>
+          <w:bCs/>
+          <w:i/>
+          <w:iCs/>
+          <w:color w:val="000000"/>
+          <w:sz w:val="28"/>
+          <w:szCs w:val="28"/>
+          <w:lang w:val="uk-UA"/>
+        </w:rPr>
+        <w:t xml:space="preserve"> систему на віртуальній машині, потрібно мати файл формату </w:t>
+      </w:r>
+      <w:r>
+        <w:rPr>
+          <w:b/>
+          <w:bCs/>
+          <w:i/>
+          <w:iCs/>
+          <w:color w:val="000000"/>
+          <w:sz w:val="28"/>
+          <w:szCs w:val="28"/>
+        </w:rPr>
+        <w:t>.iso</w:t>
+      </w:r>
+      <w:r>
+        <w:rPr>
+          <w:b/>
+          <w:bCs/>
+          <w:i/>
+          <w:iCs/>
+          <w:color w:val="000000"/>
+          <w:sz w:val="28"/>
+          <w:szCs w:val="28"/>
+          <w:lang w:val="ru-RU"/>
+        </w:rPr>
+        <w:t xml:space="preserve">. </w:t>
+      </w:r>
+      <w:proofErr w:type="spellStart"/>
+      <w:r>
+        <w:rPr>
+          <w:b/>
+          <w:bCs/>
+          <w:i/>
+          <w:iCs/>
+          <w:color w:val="000000"/>
+          <w:sz w:val="28"/>
+          <w:szCs w:val="28"/>
+          <w:lang w:val="ru-RU"/>
+        </w:rPr>
+        <w:t>Цей</w:t>
+      </w:r>
+      <w:proofErr w:type="spellEnd"/>
+      <w:r>
+        <w:rPr>
+          <w:b/>
+          <w:bCs/>
+          <w:i/>
+          <w:iCs/>
+          <w:color w:val="000000"/>
+          <w:sz w:val="28"/>
+          <w:szCs w:val="28"/>
+          <w:lang w:val="ru-RU"/>
+        </w:rPr>
+        <w:t xml:space="preserve"> файл, </w:t>
+      </w:r>
+      <w:proofErr w:type="spellStart"/>
+      <w:r>
+        <w:rPr>
+          <w:b/>
+          <w:bCs/>
+          <w:i/>
+          <w:iCs/>
+          <w:color w:val="000000"/>
+          <w:sz w:val="28"/>
+          <w:szCs w:val="28"/>
+          <w:lang w:val="ru-RU"/>
+        </w:rPr>
+        <w:t>це</w:t>
+      </w:r>
+      <w:proofErr w:type="spellEnd"/>
+      <w:r>
+        <w:rPr>
+          <w:b/>
+          <w:bCs/>
+          <w:i/>
+          <w:iCs/>
+          <w:color w:val="000000"/>
+          <w:sz w:val="28"/>
+          <w:szCs w:val="28"/>
+          <w:lang w:val="ru-RU"/>
+        </w:rPr>
+        <w:t xml:space="preserve"> образ диску, на </w:t>
+      </w:r>
+      <w:proofErr w:type="spellStart"/>
+      <w:r>
+        <w:rPr>
+          <w:b/>
+          <w:bCs/>
+          <w:i/>
+          <w:iCs/>
+          <w:color w:val="000000"/>
+          <w:sz w:val="28"/>
+          <w:szCs w:val="28"/>
+          <w:lang w:val="ru-RU"/>
+        </w:rPr>
+        <w:t>який</w:t>
+      </w:r>
+      <w:proofErr w:type="spellEnd"/>
+      <w:r>
+        <w:rPr>
+          <w:b/>
+          <w:bCs/>
+          <w:i/>
+          <w:iCs/>
+          <w:color w:val="000000"/>
+          <w:sz w:val="28"/>
+          <w:szCs w:val="28"/>
+          <w:lang w:val="ru-RU"/>
+        </w:rPr>
+        <w:t xml:space="preserve"> </w:t>
+      </w:r>
+      <w:proofErr w:type="spellStart"/>
+      <w:r>
+        <w:rPr>
+          <w:b/>
+          <w:bCs/>
+          <w:i/>
+          <w:iCs/>
+          <w:color w:val="000000"/>
+          <w:sz w:val="28"/>
+          <w:szCs w:val="28"/>
+          <w:lang w:val="ru-RU"/>
+        </w:rPr>
+        <w:t>встановл</w:t>
+      </w:r>
+      <w:r>
+        <w:rPr>
+          <w:b/>
+          <w:bCs/>
+          <w:i/>
+          <w:iCs/>
+          <w:color w:val="000000"/>
+          <w:sz w:val="28"/>
+          <w:szCs w:val="28"/>
+          <w:lang w:val="uk-UA"/>
+        </w:rPr>
+        <w:t>юється</w:t>
+      </w:r>
+      <w:proofErr w:type="spellEnd"/>
+      <w:r>
+        <w:rPr>
+          <w:b/>
+          <w:bCs/>
+          <w:i/>
+          <w:iCs/>
+          <w:color w:val="000000"/>
+          <w:sz w:val="28"/>
+          <w:szCs w:val="28"/>
+          <w:lang w:val="uk-UA"/>
+        </w:rPr>
+        <w:t xml:space="preserve"> система. Також потрібно створити віртуальний </w:t>
+      </w:r>
+      <w:r>
+        <w:rPr>
+          <w:b/>
+          <w:bCs/>
+          <w:i/>
+          <w:iCs/>
+          <w:color w:val="000000"/>
+          <w:sz w:val="28"/>
+          <w:szCs w:val="28"/>
+        </w:rPr>
+        <w:t xml:space="preserve">SATA </w:t>
+      </w:r>
+      <w:r>
+        <w:rPr>
+          <w:b/>
+          <w:bCs/>
+          <w:i/>
+          <w:iCs/>
+          <w:color w:val="000000"/>
+          <w:sz w:val="28"/>
+          <w:szCs w:val="28"/>
+          <w:lang w:val="uk-UA"/>
+        </w:rPr>
+        <w:t>диск та налаштувати мережу.</w:t>
+      </w:r>
+    </w:p>
+    <w:p>
+      <w:pPr>
+        <w:pStyle w:val="a3"/>
+        <w:spacing w:before="0" w:beforeAutospacing="0" w:after="0" w:afterAutospacing="0"/>
+        <w:ind w:firstLine="720"/>
+        <w:jc w:val="both"/>
+        <w:rPr>
+          <w:b/>
+          <w:bCs/>
+          <w:i/>
+          <w:iCs/>
+          <w:color w:val="000000"/>
+          <w:sz w:val="28"/>
+          <w:szCs w:val="28"/>
+          <w:lang w:val="ru-RU"/>
+        </w:rPr>
+      </w:pPr>
+      <w:r>
+        <w:rPr>
+          <w:b/>
+          <w:bCs/>
+          <w:i/>
+          <w:iCs/>
+          <w:color w:val="000000"/>
+          <w:sz w:val="28"/>
+          <w:szCs w:val="28"/>
+          <w:lang w:val="uk-UA"/>
+        </w:rPr>
+        <w:t>4.2 32- розрядна система</w:t>
+      </w:r>
+      <w:r>
+        <w:rPr>
+          <w:b/>
+          <w:bCs/>
+          <w:i/>
+          <w:iCs/>
+          <w:color w:val="000000"/>
+          <w:sz w:val="28"/>
+          <w:szCs w:val="28"/>
+          <w:lang w:val="ru-RU"/>
+        </w:rPr>
+        <w:t xml:space="preserve"> </w:t>
+      </w:r>
+      <w:proofErr w:type="spellStart"/>
+      <w:r>
+        <w:rPr>
+          <w:b/>
+          <w:bCs/>
+          <w:i/>
+          <w:iCs/>
+          <w:color w:val="000000"/>
+          <w:sz w:val="28"/>
+          <w:szCs w:val="28"/>
+          <w:lang w:val="ru-RU"/>
+        </w:rPr>
+        <w:t>має</w:t>
+      </w:r>
+      <w:proofErr w:type="spellEnd"/>
+      <w:r>
+        <w:rPr>
+          <w:b/>
+          <w:bCs/>
+          <w:i/>
+          <w:iCs/>
+          <w:color w:val="000000"/>
+          <w:sz w:val="28"/>
+          <w:szCs w:val="28"/>
+          <w:lang w:val="ru-RU"/>
+        </w:rPr>
+        <w:t xml:space="preserve"> </w:t>
+      </w:r>
+      <w:proofErr w:type="spellStart"/>
+      <w:r>
+        <w:rPr>
+          <w:b/>
+          <w:bCs/>
+          <w:i/>
+          <w:iCs/>
+          <w:color w:val="000000"/>
+          <w:sz w:val="28"/>
+          <w:szCs w:val="28"/>
+          <w:lang w:val="ru-RU"/>
+        </w:rPr>
+        <w:t>обмежену</w:t>
+      </w:r>
+      <w:proofErr w:type="spellEnd"/>
+      <w:r>
+        <w:rPr>
+          <w:b/>
+          <w:bCs/>
+          <w:i/>
+          <w:iCs/>
+          <w:color w:val="000000"/>
+          <w:sz w:val="28"/>
+          <w:szCs w:val="28"/>
+          <w:lang w:val="ru-RU"/>
+        </w:rPr>
+        <w:t xml:space="preserve"> </w:t>
+      </w:r>
+      <w:proofErr w:type="spellStart"/>
+      <w:r>
+        <w:rPr>
+          <w:b/>
+          <w:bCs/>
+          <w:i/>
+          <w:iCs/>
+          <w:color w:val="000000"/>
+          <w:sz w:val="28"/>
+          <w:szCs w:val="28"/>
+          <w:lang w:val="ru-RU"/>
+        </w:rPr>
+        <w:t>оперативну</w:t>
+      </w:r>
+      <w:proofErr w:type="spellEnd"/>
+      <w:r>
+        <w:rPr>
+          <w:b/>
+          <w:bCs/>
+          <w:i/>
+          <w:iCs/>
+          <w:color w:val="000000"/>
+          <w:sz w:val="28"/>
+          <w:szCs w:val="28"/>
+          <w:lang w:val="ru-RU"/>
+        </w:rPr>
+        <w:t xml:space="preserve"> </w:t>
+      </w:r>
+      <w:proofErr w:type="spellStart"/>
+      <w:r>
+        <w:rPr>
+          <w:b/>
+          <w:bCs/>
+          <w:i/>
+          <w:iCs/>
+          <w:color w:val="000000"/>
+          <w:sz w:val="28"/>
+          <w:szCs w:val="28"/>
+          <w:lang w:val="ru-RU"/>
+        </w:rPr>
+        <w:t>пам'ять</w:t>
+      </w:r>
+      <w:proofErr w:type="spellEnd"/>
+      <w:r>
+        <w:rPr>
+          <w:b/>
+          <w:bCs/>
+          <w:i/>
+          <w:iCs/>
+          <w:color w:val="000000"/>
+          <w:sz w:val="28"/>
+          <w:szCs w:val="28"/>
+          <w:lang w:val="ru-RU"/>
+        </w:rPr>
+        <w:t xml:space="preserve"> і </w:t>
+      </w:r>
+      <w:proofErr w:type="spellStart"/>
+      <w:r>
+        <w:rPr>
+          <w:b/>
+          <w:bCs/>
+          <w:i/>
+          <w:iCs/>
+          <w:color w:val="000000"/>
+          <w:sz w:val="28"/>
+          <w:szCs w:val="28"/>
+          <w:lang w:val="ru-RU"/>
+        </w:rPr>
+        <w:t>можливості</w:t>
+      </w:r>
+      <w:proofErr w:type="spellEnd"/>
+      <w:r>
+        <w:rPr>
+          <w:b/>
+          <w:bCs/>
+          <w:i/>
+          <w:iCs/>
+          <w:color w:val="000000"/>
+          <w:sz w:val="28"/>
+          <w:szCs w:val="28"/>
+          <w:lang w:val="ru-RU"/>
+        </w:rPr>
+        <w:t xml:space="preserve"> </w:t>
+      </w:r>
+      <w:proofErr w:type="spellStart"/>
+      <w:r>
+        <w:rPr>
+          <w:b/>
+          <w:bCs/>
+          <w:i/>
+          <w:iCs/>
+          <w:color w:val="000000"/>
+          <w:sz w:val="28"/>
+          <w:szCs w:val="28"/>
+          <w:lang w:val="ru-RU"/>
+        </w:rPr>
+        <w:t>процесора</w:t>
+      </w:r>
+      <w:proofErr w:type="spellEnd"/>
+      <w:r>
+        <w:rPr>
+          <w:b/>
+          <w:bCs/>
+          <w:i/>
+          <w:iCs/>
+          <w:color w:val="000000"/>
+          <w:sz w:val="28"/>
+          <w:szCs w:val="28"/>
+          <w:lang w:val="ru-RU"/>
+        </w:rPr>
+        <w:t xml:space="preserve">. На -64 </w:t>
+      </w:r>
+      <w:proofErr w:type="spellStart"/>
+      <w:r>
+        <w:rPr>
+          <w:b/>
+          <w:bCs/>
+          <w:i/>
+          <w:iCs/>
+          <w:color w:val="000000"/>
+          <w:sz w:val="28"/>
+          <w:szCs w:val="28"/>
+          <w:lang w:val="ru-RU"/>
+        </w:rPr>
+        <w:t>розрядній</w:t>
+      </w:r>
+      <w:proofErr w:type="spellEnd"/>
+      <w:r>
+        <w:rPr>
+          <w:b/>
+          <w:bCs/>
+          <w:i/>
+          <w:iCs/>
+          <w:color w:val="000000"/>
+          <w:sz w:val="28"/>
+          <w:szCs w:val="28"/>
+          <w:lang w:val="ru-RU"/>
+        </w:rPr>
+        <w:t xml:space="preserve"> </w:t>
+      </w:r>
+      <w:proofErr w:type="spellStart"/>
+      <w:r>
+        <w:rPr>
+          <w:b/>
+          <w:bCs/>
+          <w:i/>
+          <w:iCs/>
+          <w:color w:val="000000"/>
+          <w:sz w:val="28"/>
+          <w:szCs w:val="28"/>
+          <w:lang w:val="ru-RU"/>
+        </w:rPr>
+        <w:t>системі</w:t>
+      </w:r>
+      <w:proofErr w:type="spellEnd"/>
+      <w:r>
+        <w:rPr>
+          <w:b/>
+          <w:bCs/>
+          <w:i/>
+          <w:iCs/>
+          <w:color w:val="000000"/>
+          <w:sz w:val="28"/>
+          <w:szCs w:val="28"/>
+          <w:lang w:val="ru-RU"/>
+        </w:rPr>
+        <w:t xml:space="preserve"> </w:t>
+      </w:r>
+      <w:proofErr w:type="spellStart"/>
+      <w:r>
+        <w:rPr>
+          <w:b/>
+          <w:bCs/>
+          <w:i/>
+          <w:iCs/>
+          <w:color w:val="000000"/>
+          <w:sz w:val="28"/>
+          <w:szCs w:val="28"/>
+          <w:lang w:val="ru-RU"/>
+        </w:rPr>
+        <w:t>можливо</w:t>
+      </w:r>
+      <w:proofErr w:type="spellEnd"/>
+      <w:r>
+        <w:rPr>
+          <w:b/>
+          <w:bCs/>
+          <w:i/>
+          <w:iCs/>
+          <w:color w:val="000000"/>
+          <w:sz w:val="28"/>
+          <w:szCs w:val="28"/>
+          <w:lang w:val="ru-RU"/>
+        </w:rPr>
+        <w:t xml:space="preserve"> </w:t>
+      </w:r>
+      <w:proofErr w:type="spellStart"/>
+      <w:r>
+        <w:rPr>
+          <w:b/>
+          <w:bCs/>
+          <w:i/>
+          <w:iCs/>
+          <w:color w:val="000000"/>
+          <w:sz w:val="28"/>
+          <w:szCs w:val="28"/>
+          <w:lang w:val="ru-RU"/>
+        </w:rPr>
+        <w:t>встановити</w:t>
+      </w:r>
+      <w:proofErr w:type="spellEnd"/>
+      <w:r>
+        <w:rPr>
+          <w:b/>
+          <w:bCs/>
+          <w:i/>
+          <w:iCs/>
+          <w:color w:val="000000"/>
+          <w:sz w:val="28"/>
+          <w:szCs w:val="28"/>
+          <w:lang w:val="ru-RU"/>
+        </w:rPr>
+        <w:t xml:space="preserve"> </w:t>
+      </w:r>
+      <w:proofErr w:type="spellStart"/>
+      <w:r>
+        <w:rPr>
+          <w:b/>
+          <w:bCs/>
+          <w:i/>
+          <w:iCs/>
+          <w:color w:val="000000"/>
+          <w:sz w:val="28"/>
+          <w:szCs w:val="28"/>
+          <w:lang w:val="ru-RU"/>
+        </w:rPr>
+        <w:t>більш</w:t>
+      </w:r>
+      <w:proofErr w:type="spellEnd"/>
+      <w:r>
+        <w:rPr>
+          <w:b/>
+          <w:bCs/>
+          <w:i/>
+          <w:iCs/>
+          <w:color w:val="000000"/>
+          <w:sz w:val="28"/>
+          <w:szCs w:val="28"/>
+          <w:lang w:val="ru-RU"/>
+        </w:rPr>
+        <w:t xml:space="preserve"> </w:t>
+      </w:r>
+      <w:proofErr w:type="spellStart"/>
+      <w:r>
+        <w:rPr>
+          <w:b/>
+          <w:bCs/>
+          <w:i/>
+          <w:iCs/>
+          <w:color w:val="000000"/>
+          <w:sz w:val="28"/>
+          <w:szCs w:val="28"/>
+          <w:lang w:val="ru-RU"/>
+        </w:rPr>
+        <w:t>розширену</w:t>
+      </w:r>
+      <w:proofErr w:type="spellEnd"/>
+      <w:r>
+        <w:rPr>
+          <w:b/>
+          <w:bCs/>
+          <w:i/>
+          <w:iCs/>
+          <w:color w:val="000000"/>
+          <w:sz w:val="28"/>
+          <w:szCs w:val="28"/>
+          <w:lang w:val="ru-RU"/>
+        </w:rPr>
+        <w:t xml:space="preserve"> </w:t>
+      </w:r>
+      <w:proofErr w:type="spellStart"/>
+      <w:r>
+        <w:rPr>
+          <w:b/>
+          <w:bCs/>
+          <w:i/>
+          <w:iCs/>
+          <w:color w:val="000000"/>
+          <w:sz w:val="28"/>
+          <w:szCs w:val="28"/>
+          <w:lang w:val="ru-RU"/>
+        </w:rPr>
+        <w:t>операційну</w:t>
+      </w:r>
+      <w:proofErr w:type="spellEnd"/>
+      <w:r>
+        <w:rPr>
+          <w:b/>
+          <w:bCs/>
+          <w:i/>
+          <w:iCs/>
+          <w:color w:val="000000"/>
+          <w:sz w:val="28"/>
+          <w:szCs w:val="28"/>
+          <w:lang w:val="ru-RU"/>
+        </w:rPr>
+        <w:t xml:space="preserve"> систему, буде доступно </w:t>
+      </w:r>
+      <w:proofErr w:type="spellStart"/>
+      <w:r>
+        <w:rPr>
+          <w:b/>
+          <w:bCs/>
+          <w:i/>
+          <w:iCs/>
+          <w:color w:val="000000"/>
+          <w:sz w:val="28"/>
+          <w:szCs w:val="28"/>
+          <w:lang w:val="ru-RU"/>
+        </w:rPr>
+        <w:t>більше</w:t>
+      </w:r>
+      <w:proofErr w:type="spellEnd"/>
+      <w:r>
+        <w:rPr>
+          <w:b/>
+          <w:bCs/>
+          <w:i/>
+          <w:iCs/>
+          <w:color w:val="000000"/>
+          <w:sz w:val="28"/>
+          <w:szCs w:val="28"/>
+          <w:lang w:val="ru-RU"/>
+        </w:rPr>
+        <w:t xml:space="preserve"> ОЗУ.</w:t>
+      </w:r>
+    </w:p>
+    <w:p>
+      <w:pPr>
+        <w:pStyle w:val="a3"/>
+        <w:spacing w:before="0" w:beforeAutospacing="0" w:after="0" w:afterAutospacing="0"/>
+        <w:ind w:firstLine="720"/>
+        <w:jc w:val="both"/>
+        <w:rPr>
+          <w:b/>
+          <w:bCs/>
+          <w:i/>
+          <w:iCs/>
+          <w:color w:val="000000"/>
+          <w:sz w:val="28"/>
+          <w:szCs w:val="28"/>
+          <w:lang w:val="uk-UA"/>
+        </w:rPr>
+      </w:pPr>
+      <w:r>
+        <w:rPr>
+          <w:b/>
+          <w:bCs/>
+          <w:i/>
+          <w:iCs/>
+          <w:color w:val="000000"/>
+          <w:sz w:val="28"/>
+          <w:szCs w:val="28"/>
+          <w:lang w:val="ru-RU"/>
+        </w:rPr>
+        <w:t xml:space="preserve">4.3 При </w:t>
+      </w:r>
+      <w:proofErr w:type="spellStart"/>
+      <w:r>
+        <w:rPr>
+          <w:b/>
+          <w:bCs/>
+          <w:i/>
+          <w:iCs/>
+          <w:color w:val="000000"/>
+          <w:sz w:val="28"/>
+          <w:szCs w:val="28"/>
+          <w:lang w:val="ru-RU"/>
+        </w:rPr>
+        <w:t>встановленні</w:t>
+      </w:r>
+      <w:proofErr w:type="spellEnd"/>
+      <w:r>
+        <w:rPr>
+          <w:b/>
+          <w:bCs/>
+          <w:i/>
+          <w:iCs/>
+          <w:color w:val="000000"/>
+          <w:sz w:val="28"/>
+          <w:szCs w:val="28"/>
+          <w:lang w:val="ru-RU"/>
+        </w:rPr>
+        <w:t xml:space="preserve"> </w:t>
+      </w:r>
+      <w:proofErr w:type="spellStart"/>
+      <w:r>
+        <w:rPr>
+          <w:b/>
+          <w:bCs/>
+          <w:i/>
+          <w:iCs/>
+          <w:color w:val="000000"/>
+          <w:sz w:val="28"/>
+          <w:szCs w:val="28"/>
+          <w:lang w:val="ru-RU"/>
+        </w:rPr>
+        <w:t>віртуальної</w:t>
+      </w:r>
+      <w:proofErr w:type="spellEnd"/>
+      <w:r>
+        <w:rPr>
+          <w:b/>
+          <w:bCs/>
+          <w:i/>
+          <w:iCs/>
+          <w:color w:val="000000"/>
+          <w:sz w:val="28"/>
+          <w:szCs w:val="28"/>
+          <w:lang w:val="ru-RU"/>
+        </w:rPr>
+        <w:t xml:space="preserve"> </w:t>
+      </w:r>
+      <w:proofErr w:type="spellStart"/>
+      <w:r>
+        <w:rPr>
+          <w:b/>
+          <w:bCs/>
+          <w:i/>
+          <w:iCs/>
+          <w:color w:val="000000"/>
+          <w:sz w:val="28"/>
+          <w:szCs w:val="28"/>
+          <w:lang w:val="ru-RU"/>
+        </w:rPr>
+        <w:t>машини</w:t>
+      </w:r>
+      <w:proofErr w:type="spellEnd"/>
+      <w:r>
+        <w:rPr>
+          <w:b/>
+          <w:bCs/>
+          <w:i/>
+          <w:iCs/>
+          <w:color w:val="000000"/>
+          <w:sz w:val="28"/>
+          <w:szCs w:val="28"/>
+          <w:lang w:val="ru-RU"/>
+        </w:rPr>
+        <w:t xml:space="preserve"> в текстовому </w:t>
+      </w:r>
+      <w:proofErr w:type="spellStart"/>
+      <w:r>
+        <w:rPr>
+          <w:b/>
+          <w:bCs/>
+          <w:i/>
+          <w:iCs/>
+          <w:color w:val="000000"/>
+          <w:sz w:val="28"/>
+          <w:szCs w:val="28"/>
+          <w:lang w:val="ru-RU"/>
+        </w:rPr>
+        <w:t>форматі</w:t>
+      </w:r>
+      <w:proofErr w:type="spellEnd"/>
+      <w:r>
+        <w:rPr>
+          <w:b/>
+          <w:bCs/>
+          <w:i/>
+          <w:iCs/>
+          <w:color w:val="000000"/>
+          <w:sz w:val="28"/>
+          <w:szCs w:val="28"/>
+          <w:lang w:val="ru-RU"/>
+        </w:rPr>
+        <w:t xml:space="preserve">, </w:t>
+      </w:r>
+      <w:proofErr w:type="spellStart"/>
+      <w:r>
+        <w:rPr>
+          <w:b/>
+          <w:bCs/>
+          <w:i/>
+          <w:iCs/>
+          <w:color w:val="000000"/>
+          <w:sz w:val="28"/>
+          <w:szCs w:val="28"/>
+          <w:lang w:val="ru-RU"/>
+        </w:rPr>
+        <w:t>створити</w:t>
+      </w:r>
+      <w:proofErr w:type="spellEnd"/>
+      <w:r>
+        <w:rPr>
+          <w:b/>
+          <w:bCs/>
+          <w:i/>
+          <w:iCs/>
+          <w:color w:val="000000"/>
+          <w:sz w:val="28"/>
+          <w:szCs w:val="28"/>
+          <w:lang w:val="ru-RU"/>
+        </w:rPr>
+        <w:t xml:space="preserve"> </w:t>
+      </w:r>
+      <w:proofErr w:type="spellStart"/>
+      <w:r>
+        <w:rPr>
+          <w:b/>
+          <w:bCs/>
+          <w:i/>
+          <w:iCs/>
+          <w:color w:val="000000"/>
+          <w:sz w:val="28"/>
+          <w:szCs w:val="28"/>
+          <w:lang w:val="ru-RU"/>
+        </w:rPr>
+        <w:t>віртуальну</w:t>
+      </w:r>
+      <w:proofErr w:type="spellEnd"/>
+      <w:r>
+        <w:rPr>
+          <w:b/>
+          <w:bCs/>
+          <w:i/>
+          <w:iCs/>
+          <w:color w:val="000000"/>
+          <w:sz w:val="28"/>
+          <w:szCs w:val="28"/>
+          <w:lang w:val="ru-RU"/>
+        </w:rPr>
+        <w:t xml:space="preserve"> машину і коли </w:t>
+      </w:r>
+      <w:proofErr w:type="spellStart"/>
+      <w:r>
+        <w:rPr>
+          <w:b/>
+          <w:bCs/>
+          <w:i/>
+          <w:iCs/>
+          <w:color w:val="000000"/>
+          <w:sz w:val="28"/>
+          <w:szCs w:val="28"/>
+          <w:lang w:val="ru-RU"/>
+        </w:rPr>
+        <w:t>йде</w:t>
+      </w:r>
+      <w:proofErr w:type="spellEnd"/>
+      <w:r>
+        <w:rPr>
+          <w:b/>
+          <w:bCs/>
+          <w:i/>
+          <w:iCs/>
+          <w:color w:val="000000"/>
+          <w:sz w:val="28"/>
+          <w:szCs w:val="28"/>
+          <w:lang w:val="ru-RU"/>
+        </w:rPr>
+        <w:t xml:space="preserve"> запит на </w:t>
+      </w:r>
+      <w:proofErr w:type="spellStart"/>
+      <w:r>
+        <w:rPr>
+          <w:b/>
+          <w:bCs/>
+          <w:i/>
+          <w:iCs/>
+          <w:color w:val="000000"/>
+          <w:sz w:val="28"/>
+          <w:szCs w:val="28"/>
+          <w:lang w:val="ru-RU"/>
+        </w:rPr>
+        <w:t>варіанти</w:t>
+      </w:r>
+      <w:proofErr w:type="spellEnd"/>
+      <w:r>
+        <w:rPr>
+          <w:b/>
+          <w:bCs/>
+          <w:i/>
+          <w:iCs/>
+          <w:color w:val="000000"/>
+          <w:sz w:val="28"/>
+          <w:szCs w:val="28"/>
+          <w:lang w:val="ru-RU"/>
+        </w:rPr>
+        <w:t xml:space="preserve"> </w:t>
+      </w:r>
+      <w:proofErr w:type="spellStart"/>
+      <w:r>
+        <w:rPr>
+          <w:b/>
+          <w:bCs/>
+          <w:i/>
+          <w:iCs/>
+          <w:color w:val="000000"/>
+          <w:sz w:val="28"/>
+          <w:szCs w:val="28"/>
+          <w:lang w:val="ru-RU"/>
+        </w:rPr>
+        <w:t>встановлення</w:t>
+      </w:r>
+      <w:proofErr w:type="spellEnd"/>
+      <w:r>
+        <w:rPr>
+          <w:b/>
+          <w:bCs/>
+          <w:i/>
+          <w:iCs/>
+          <w:color w:val="000000"/>
+          <w:sz w:val="28"/>
+          <w:szCs w:val="28"/>
+          <w:lang w:val="ru-RU"/>
+        </w:rPr>
+        <w:t xml:space="preserve"> ОС, то </w:t>
+      </w:r>
+      <w:proofErr w:type="spellStart"/>
+      <w:r>
+        <w:rPr>
+          <w:b/>
+          <w:bCs/>
+          <w:i/>
+          <w:iCs/>
+          <w:color w:val="000000"/>
+          <w:sz w:val="28"/>
+          <w:szCs w:val="28"/>
+          <w:lang w:val="ru-RU"/>
+        </w:rPr>
+        <w:t>натискаємо</w:t>
+      </w:r>
+      <w:proofErr w:type="spellEnd"/>
+      <w:r>
+        <w:rPr>
+          <w:b/>
+          <w:bCs/>
+          <w:i/>
+          <w:iCs/>
+          <w:color w:val="000000"/>
+          <w:sz w:val="28"/>
+          <w:szCs w:val="28"/>
+          <w:lang w:val="ru-RU"/>
+        </w:rPr>
+        <w:t xml:space="preserve"> </w:t>
+      </w:r>
+      <w:proofErr w:type="spellStart"/>
+      <w:r>
+        <w:rPr>
+          <w:b/>
+          <w:bCs/>
+          <w:i/>
+          <w:iCs/>
+          <w:color w:val="000000"/>
+          <w:sz w:val="28"/>
+          <w:szCs w:val="28"/>
+          <w:lang w:val="ru-RU"/>
+        </w:rPr>
+        <w:t>клавішу</w:t>
+      </w:r>
+      <w:proofErr w:type="spellEnd"/>
+      <w:r>
+        <w:rPr>
+          <w:b/>
+          <w:bCs/>
+          <w:i/>
+          <w:iCs/>
+          <w:color w:val="000000"/>
+          <w:sz w:val="28"/>
+          <w:szCs w:val="28"/>
+        </w:rPr>
+        <w:t xml:space="preserve"> TAB</w:t>
+      </w:r>
+      <w:r>
+        <w:rPr>
+          <w:b/>
+          <w:bCs/>
+          <w:i/>
+          <w:iCs/>
+          <w:color w:val="000000"/>
+          <w:sz w:val="28"/>
+          <w:szCs w:val="28"/>
+          <w:lang w:val="uk-UA"/>
+        </w:rPr>
+        <w:t xml:space="preserve"> для того щоб запустити </w:t>
+      </w:r>
+      <w:proofErr w:type="spellStart"/>
+      <w:r>
+        <w:rPr>
+          <w:b/>
+          <w:bCs/>
+          <w:i/>
+          <w:iCs/>
+          <w:color w:val="000000"/>
+          <w:sz w:val="28"/>
+          <w:szCs w:val="28"/>
+          <w:lang w:val="uk-UA"/>
+        </w:rPr>
+        <w:t>стріку</w:t>
+      </w:r>
+      <w:proofErr w:type="spellEnd"/>
+      <w:r>
+        <w:rPr>
+          <w:b/>
+          <w:bCs/>
+          <w:i/>
+          <w:iCs/>
+          <w:color w:val="000000"/>
+          <w:sz w:val="28"/>
+          <w:szCs w:val="28"/>
+          <w:lang w:val="uk-UA"/>
+        </w:rPr>
+        <w:t xml:space="preserve"> для команд і пишемо параметр </w:t>
+      </w:r>
+      <w:r>
+        <w:rPr>
+          <w:b/>
+          <w:bCs/>
+          <w:i/>
+          <w:iCs/>
+          <w:color w:val="000000"/>
+          <w:sz w:val="28"/>
+          <w:szCs w:val="28"/>
+        </w:rPr>
+        <w:t>‘text’</w:t>
+      </w:r>
+      <w:r>
+        <w:rPr>
+          <w:b/>
+          <w:bCs/>
+          <w:i/>
+          <w:iCs/>
+          <w:color w:val="000000"/>
+          <w:sz w:val="28"/>
+          <w:szCs w:val="28"/>
+          <w:lang w:val="uk-UA"/>
+        </w:rPr>
+        <w:t xml:space="preserve"> і в такому випадку йде завантаження ОС в тестовому режимі.</w:t>
+      </w:r>
+    </w:p>
+    <w:p>
+      <w:pPr>
+        <w:pStyle w:val="a3"/>
+        <w:spacing w:before="0" w:beforeAutospacing="0" w:after="0" w:afterAutospacing="0"/>
+        <w:ind w:firstLine="720"/>
+        <w:jc w:val="both"/>
+        <w:rPr>
+          <w:b/>
+          <w:bCs/>
+          <w:i/>
+          <w:iCs/>
+          <w:color w:val="000000"/>
+          <w:sz w:val="28"/>
+          <w:szCs w:val="28"/>
+          <w:lang w:val="uk-UA"/>
+        </w:rPr>
+      </w:pPr>
+      <w:r>
+        <w:rPr>
+          <w:b/>
+          <w:bCs/>
+          <w:i/>
+          <w:iCs/>
+          <w:color w:val="000000"/>
+          <w:sz w:val="28"/>
+          <w:szCs w:val="28"/>
+          <w:lang w:val="uk-UA"/>
+        </w:rPr>
+        <w:t xml:space="preserve">4.4 Для того щоб встановити </w:t>
+      </w:r>
+      <w:r>
+        <w:rPr>
+          <w:b/>
+          <w:bCs/>
+          <w:i/>
+          <w:iCs/>
+          <w:color w:val="000000"/>
+          <w:sz w:val="28"/>
+          <w:szCs w:val="28"/>
+        </w:rPr>
+        <w:t xml:space="preserve">Gnome </w:t>
+      </w:r>
+      <w:r>
+        <w:rPr>
+          <w:b/>
+          <w:bCs/>
+          <w:i/>
+          <w:iCs/>
+          <w:color w:val="000000"/>
+          <w:sz w:val="28"/>
+          <w:szCs w:val="28"/>
+          <w:lang w:val="ru-RU"/>
+        </w:rPr>
+        <w:t>в текстовому режим</w:t>
+      </w:r>
+      <w:r>
+        <w:rPr>
+          <w:b/>
+          <w:bCs/>
+          <w:i/>
+          <w:iCs/>
+          <w:color w:val="000000"/>
+          <w:sz w:val="28"/>
+          <w:szCs w:val="28"/>
+          <w:lang w:val="uk-UA"/>
+        </w:rPr>
+        <w:t xml:space="preserve">і на </w:t>
+      </w:r>
+      <w:r>
+        <w:rPr>
+          <w:b/>
+          <w:bCs/>
+          <w:i/>
+          <w:iCs/>
+          <w:color w:val="000000"/>
+          <w:sz w:val="28"/>
+          <w:szCs w:val="28"/>
+        </w:rPr>
+        <w:t>CentOS</w:t>
+      </w:r>
+      <w:r>
+        <w:rPr>
+          <w:b/>
+          <w:bCs/>
+          <w:i/>
+          <w:iCs/>
+          <w:color w:val="000000"/>
+          <w:sz w:val="28"/>
+          <w:szCs w:val="28"/>
+          <w:lang w:val="uk-UA"/>
+        </w:rPr>
+        <w:t xml:space="preserve"> потрібні такі команди:</w:t>
+      </w:r>
+    </w:p>
+    <w:p>
+      <w:pPr>
+        <w:pStyle w:val="a3"/>
+        <w:numPr>
+          <w:ilvl w:val="0"/>
+          <w:numId w:val="3"/>
+        </w:numPr>
+        <w:spacing w:before="0" w:beforeAutospacing="0" w:after="0" w:afterAutospacing="0"/>
+        <w:jc w:val="both"/>
+        <w:rPr>
+          <w:b/>
+          <w:bCs/>
+          <w:i/>
+          <w:iCs/>
+          <w:color w:val="000000"/>
+          <w:sz w:val="28"/>
+          <w:szCs w:val="28"/>
+          <w:lang w:val="uk-UA"/>
+        </w:rPr>
+      </w:pPr>
+      <w:r>
+        <w:rPr>
+          <w:b/>
+          <w:bCs/>
+          <w:i/>
+          <w:iCs/>
+          <w:color w:val="000000"/>
+          <w:sz w:val="28"/>
+          <w:szCs w:val="28"/>
+        </w:rPr>
+        <w:t>yum group install</w:t>
+      </w:r>
+      <w:r>
+        <w:rPr>
+          <w:b/>
+          <w:bCs/>
+          <w:i/>
+          <w:iCs/>
+          <w:color w:val="000000"/>
+          <w:sz w:val="28"/>
+          <w:szCs w:val="28"/>
+          <w:lang w:val="ru-RU"/>
+        </w:rPr>
+        <w:t>, де да</w:t>
+      </w:r>
+      <w:r>
+        <w:rPr>
+          <w:b/>
+          <w:bCs/>
+          <w:i/>
+          <w:iCs/>
+          <w:color w:val="000000"/>
+          <w:sz w:val="28"/>
+          <w:szCs w:val="28"/>
+          <w:lang w:val="uk-UA"/>
+        </w:rPr>
+        <w:t>лі йдуть такі бібліотеки:</w:t>
+      </w:r>
+    </w:p>
+    <w:p>
+      <w:pPr>
+        <w:pStyle w:val="a3"/>
+        <w:numPr>
+          <w:ilvl w:val="1"/>
+          <w:numId w:val="3"/>
+        </w:numPr>
+        <w:spacing w:before="0" w:beforeAutospacing="0" w:after="0" w:afterAutospacing="0"/>
+        <w:jc w:val="both"/>
+        <w:rPr>
+          <w:b/>
+          <w:bCs/>
+          <w:i/>
+          <w:iCs/>
+          <w:color w:val="000000"/>
+          <w:sz w:val="28"/>
+          <w:szCs w:val="28"/>
+          <w:lang w:val="uk-UA"/>
+        </w:rPr>
+      </w:pPr>
+      <w:r>
+        <w:rPr>
+          <w:b/>
+          <w:bCs/>
+          <w:i/>
+          <w:iCs/>
+          <w:color w:val="000000"/>
+          <w:sz w:val="28"/>
+          <w:szCs w:val="28"/>
+        </w:rPr>
+        <w:t>Desktop</w:t>
+      </w:r>
+    </w:p>
+    <w:p>
+      <w:pPr>
+        <w:pStyle w:val="a3"/>
+        <w:numPr>
+          <w:ilvl w:val="1"/>
+          <w:numId w:val="3"/>
+        </w:numPr>
+        <w:spacing w:before="0" w:beforeAutospacing="0" w:after="0" w:afterAutospacing="0"/>
+        <w:jc w:val="both"/>
+        <w:rPr>
+          <w:b/>
+          <w:bCs/>
+          <w:i/>
+          <w:iCs/>
+          <w:color w:val="000000"/>
+          <w:sz w:val="28"/>
+          <w:szCs w:val="28"/>
+          <w:lang w:val="uk-UA"/>
+        </w:rPr>
+      </w:pPr>
+      <w:r>
+        <w:rPr>
+          <w:b/>
+          <w:bCs/>
+          <w:i/>
+          <w:iCs/>
+          <w:color w:val="000000"/>
+          <w:sz w:val="28"/>
+          <w:szCs w:val="28"/>
+        </w:rPr>
+        <w:t>X Window System</w:t>
+      </w:r>
+    </w:p>
+    <w:p>
+      <w:pPr>
+        <w:pStyle w:val="a3"/>
+        <w:numPr>
+          <w:ilvl w:val="1"/>
+          <w:numId w:val="3"/>
+        </w:numPr>
+        <w:spacing w:before="0" w:beforeAutospacing="0" w:after="0" w:afterAutospacing="0"/>
+        <w:jc w:val="both"/>
+        <w:rPr>
+          <w:b/>
+          <w:bCs/>
+          <w:i/>
+          <w:iCs/>
+          <w:color w:val="000000"/>
+          <w:sz w:val="28"/>
+          <w:szCs w:val="28"/>
+          <w:lang w:val="uk-UA"/>
+        </w:rPr>
+      </w:pPr>
+      <w:r>
+        <w:rPr>
+          <w:b/>
+          <w:bCs/>
+          <w:i/>
+          <w:iCs/>
+          <w:color w:val="000000"/>
+          <w:sz w:val="28"/>
+          <w:szCs w:val="28"/>
+        </w:rPr>
+        <w:t>Fonts</w:t>
+      </w:r>
+    </w:p>
+    <w:p>
+      <w:pPr>
+        <w:pStyle w:val="a3"/>
+        <w:numPr>
+          <w:ilvl w:val="1"/>
+          <w:numId w:val="3"/>
+        </w:numPr>
+        <w:spacing w:before="0" w:beforeAutospacing="0" w:after="0" w:afterAutospacing="0"/>
+        <w:jc w:val="both"/>
+        <w:rPr>
+          <w:b/>
+          <w:bCs/>
+          <w:i/>
+          <w:iCs/>
+          <w:color w:val="000000"/>
+          <w:sz w:val="28"/>
+          <w:szCs w:val="28"/>
+          <w:lang w:val="uk-UA"/>
+        </w:rPr>
+      </w:pPr>
+      <w:r>
+        <w:rPr>
+          <w:b/>
+          <w:bCs/>
+          <w:i/>
+          <w:iCs/>
+          <w:color w:val="000000"/>
+          <w:sz w:val="28"/>
+          <w:szCs w:val="28"/>
+        </w:rPr>
+        <w:t>Desktop Platform</w:t>
+      </w:r>
+    </w:p>
+    <w:p>
+      <w:pPr>
+        <w:pStyle w:val="a3"/>
+        <w:numPr>
+          <w:ilvl w:val="0"/>
+          <w:numId w:val="3"/>
+        </w:numPr>
+        <w:spacing w:before="0" w:beforeAutospacing="0" w:after="0" w:afterAutospacing="0"/>
+        <w:jc w:val="both"/>
+        <w:rPr>
+          <w:b/>
+          <w:bCs/>
+          <w:i/>
+          <w:iCs/>
+          <w:color w:val="000000"/>
+          <w:sz w:val="28"/>
+          <w:szCs w:val="28"/>
+          <w:lang w:val="uk-UA"/>
+        </w:rPr>
+      </w:pPr>
+      <w:r>
+        <w:rPr>
+          <w:b/>
+          <w:bCs/>
+          <w:i/>
+          <w:iCs/>
+          <w:color w:val="000000"/>
+          <w:sz w:val="28"/>
+          <w:szCs w:val="28"/>
+        </w:rPr>
+        <w:t xml:space="preserve">yum list available </w:t>
+      </w:r>
+    </w:p>
+    <w:p>
+      <w:pPr>
+        <w:pStyle w:val="a3"/>
+        <w:numPr>
+          <w:ilvl w:val="0"/>
+          <w:numId w:val="3"/>
+        </w:numPr>
+        <w:spacing w:before="0" w:beforeAutospacing="0" w:after="0" w:afterAutospacing="0"/>
+        <w:jc w:val="both"/>
+        <w:rPr>
+          <w:b/>
+          <w:bCs/>
+          <w:i/>
+          <w:iCs/>
+          <w:color w:val="000000"/>
+          <w:sz w:val="28"/>
+          <w:szCs w:val="28"/>
+          <w:lang w:val="uk-UA"/>
+        </w:rPr>
+      </w:pPr>
+      <w:proofErr w:type="spellStart"/>
+      <w:r>
+        <w:rPr>
+          <w:b/>
+          <w:bCs/>
+          <w:i/>
+          <w:iCs/>
+          <w:color w:val="000000"/>
+          <w:sz w:val="28"/>
+          <w:szCs w:val="28"/>
+        </w:rPr>
+        <w:t>xargs</w:t>
+      </w:r>
+      <w:proofErr w:type="spellEnd"/>
+      <w:r>
+        <w:rPr>
+          <w:b/>
+          <w:bCs/>
+          <w:i/>
+          <w:iCs/>
+          <w:color w:val="000000"/>
+          <w:sz w:val="28"/>
+          <w:szCs w:val="28"/>
+        </w:rPr>
+        <w:t xml:space="preserve"> </w:t>
+      </w:r>
+      <w:proofErr w:type="gramStart"/>
+      <w:r>
+        <w:rPr>
+          <w:b/>
+          <w:bCs/>
+          <w:i/>
+          <w:iCs/>
+          <w:color w:val="000000"/>
+          <w:sz w:val="28"/>
+          <w:szCs w:val="28"/>
+        </w:rPr>
+        <w:t xml:space="preserve">yum  </w:t>
+      </w:r>
+      <w:proofErr w:type="spellStart"/>
+      <w:r>
+        <w:rPr>
+          <w:b/>
+          <w:bCs/>
+          <w:i/>
+          <w:iCs/>
+          <w:color w:val="000000"/>
+          <w:sz w:val="28"/>
+          <w:szCs w:val="28"/>
+        </w:rPr>
+        <w:t>intall</w:t>
+      </w:r>
+      <w:proofErr w:type="spellEnd"/>
+      <w:proofErr w:type="gramEnd"/>
+      <w:r>
+        <w:rPr>
+          <w:b/>
+          <w:bCs/>
+          <w:i/>
+          <w:iCs/>
+          <w:color w:val="000000"/>
+          <w:sz w:val="28"/>
+          <w:szCs w:val="28"/>
+        </w:rPr>
+        <w:t xml:space="preserve"> -y</w:t>
+      </w:r>
+    </w:p>
+    <w:p>
+      <w:pPr>
+        <w:pStyle w:val="a3"/>
+        <w:spacing w:before="0" w:beforeAutospacing="0" w:after="0" w:afterAutospacing="0"/>
+        <w:ind w:left="720"/>
+        <w:jc w:val="both"/>
+        <w:rPr>
+          <w:b/>
+          <w:bCs/>
+          <w:i/>
+          <w:iCs/>
+          <w:color w:val="000000"/>
+          <w:sz w:val="28"/>
+          <w:szCs w:val="28"/>
+          <w:lang w:val="uk-UA"/>
+        </w:rPr>
+      </w:pPr>
+      <w:r>
+        <w:rPr>
+          <w:b/>
+          <w:bCs/>
+          <w:i/>
+          <w:iCs/>
+          <w:color w:val="000000"/>
+          <w:sz w:val="28"/>
+          <w:szCs w:val="28"/>
+        </w:rPr>
+        <w:t xml:space="preserve">5.5 </w:t>
+      </w:r>
+      <w:r>
+        <w:rPr>
+          <w:b/>
+          <w:bCs/>
+          <w:i/>
+          <w:iCs/>
+          <w:color w:val="000000"/>
+          <w:sz w:val="28"/>
+          <w:szCs w:val="28"/>
+          <w:lang w:val="ru-RU"/>
+        </w:rPr>
+        <w:t>В</w:t>
+      </w:r>
+      <w:proofErr w:type="spellStart"/>
+      <w:r>
+        <w:rPr>
+          <w:b/>
+          <w:bCs/>
+          <w:i/>
+          <w:iCs/>
+          <w:color w:val="000000"/>
+          <w:sz w:val="28"/>
+          <w:szCs w:val="28"/>
+          <w:lang w:val="uk-UA"/>
+        </w:rPr>
+        <w:t>аріант</w:t>
+      </w:r>
+      <w:proofErr w:type="spellEnd"/>
+      <w:r>
+        <w:rPr>
+          <w:b/>
+          <w:bCs/>
+          <w:i/>
+          <w:iCs/>
+          <w:color w:val="000000"/>
+          <w:sz w:val="28"/>
+          <w:szCs w:val="28"/>
+          <w:lang w:val="uk-UA"/>
+        </w:rPr>
+        <w:t xml:space="preserve"> 5</w:t>
+      </w:r>
+    </w:p>
+    <w:p>
+      <w:pPr>
+        <w:pStyle w:val="a3"/>
+        <w:spacing w:after="0"/>
+        <w:ind w:left="720"/>
+        <w:jc w:val="both"/>
+        <w:rPr>
+          <w:b/>
+          <w:bCs/>
+          <w:i/>
+          <w:iCs/>
+          <w:color w:val="000000"/>
+          <w:sz w:val="28"/>
+          <w:szCs w:val="28"/>
+        </w:rPr>
+      </w:pPr>
+      <w:r>
+        <w:rPr>
+          <w:b/>
+          <w:bCs/>
+          <w:i/>
+          <w:iCs/>
+          <w:color w:val="000000"/>
+          <w:sz w:val="28"/>
+          <w:szCs w:val="28"/>
+        </w:rPr>
+        <w:t xml:space="preserve">Gnome - </w:t>
+      </w:r>
+      <w:proofErr w:type="spellStart"/>
+      <w:r>
+        <w:rPr>
+          <w:b/>
+          <w:bCs/>
+          <w:i/>
+          <w:iCs/>
+          <w:color w:val="000000"/>
+          <w:sz w:val="28"/>
+          <w:szCs w:val="28"/>
+        </w:rPr>
+        <w:t>вiльне</w:t>
+      </w:r>
+      <w:proofErr w:type="spellEnd"/>
+      <w:r>
+        <w:rPr>
+          <w:b/>
+          <w:bCs/>
+          <w:i/>
+          <w:iCs/>
+          <w:color w:val="000000"/>
+          <w:sz w:val="28"/>
+          <w:szCs w:val="28"/>
+        </w:rPr>
+        <w:t xml:space="preserve"> </w:t>
+      </w:r>
+      <w:proofErr w:type="spellStart"/>
+      <w:r>
+        <w:rPr>
+          <w:b/>
+          <w:bCs/>
+          <w:i/>
+          <w:iCs/>
+          <w:color w:val="000000"/>
+          <w:sz w:val="28"/>
+          <w:szCs w:val="28"/>
+        </w:rPr>
+        <w:t>середовище</w:t>
+      </w:r>
+      <w:proofErr w:type="spellEnd"/>
+      <w:r>
+        <w:rPr>
+          <w:b/>
+          <w:bCs/>
+          <w:i/>
+          <w:iCs/>
+          <w:color w:val="000000"/>
+          <w:sz w:val="28"/>
+          <w:szCs w:val="28"/>
+        </w:rPr>
+        <w:t xml:space="preserve"> </w:t>
+      </w:r>
+      <w:proofErr w:type="spellStart"/>
+      <w:r>
+        <w:rPr>
+          <w:b/>
+          <w:bCs/>
+          <w:i/>
+          <w:iCs/>
+          <w:color w:val="000000"/>
+          <w:sz w:val="28"/>
+          <w:szCs w:val="28"/>
+        </w:rPr>
+        <w:t>стільниці</w:t>
+      </w:r>
+      <w:proofErr w:type="spellEnd"/>
+      <w:r>
+        <w:rPr>
+          <w:b/>
+          <w:bCs/>
+          <w:i/>
+          <w:iCs/>
+          <w:color w:val="000000"/>
+          <w:sz w:val="28"/>
+          <w:szCs w:val="28"/>
+        </w:rPr>
+        <w:t xml:space="preserve"> </w:t>
+      </w:r>
+      <w:proofErr w:type="spellStart"/>
+      <w:r>
+        <w:rPr>
+          <w:b/>
+          <w:bCs/>
+          <w:i/>
+          <w:iCs/>
+          <w:color w:val="000000"/>
+          <w:sz w:val="28"/>
+          <w:szCs w:val="28"/>
+        </w:rPr>
+        <w:t>для</w:t>
+      </w:r>
+      <w:proofErr w:type="spellEnd"/>
+      <w:r>
+        <w:rPr>
+          <w:b/>
+          <w:bCs/>
+          <w:i/>
+          <w:iCs/>
+          <w:color w:val="000000"/>
+          <w:sz w:val="28"/>
+          <w:szCs w:val="28"/>
+        </w:rPr>
+        <w:t xml:space="preserve"> UNIX-</w:t>
+      </w:r>
+      <w:proofErr w:type="spellStart"/>
+      <w:r>
+        <w:rPr>
+          <w:b/>
+          <w:bCs/>
+          <w:i/>
+          <w:iCs/>
+          <w:color w:val="000000"/>
+          <w:sz w:val="28"/>
+          <w:szCs w:val="28"/>
+        </w:rPr>
+        <w:t>подібних</w:t>
+      </w:r>
+      <w:proofErr w:type="spellEnd"/>
+      <w:r>
+        <w:rPr>
+          <w:b/>
+          <w:bCs/>
+          <w:i/>
+          <w:iCs/>
+          <w:color w:val="000000"/>
+          <w:sz w:val="28"/>
+          <w:szCs w:val="28"/>
+        </w:rPr>
+        <w:t xml:space="preserve"> </w:t>
+      </w:r>
+      <w:proofErr w:type="spellStart"/>
+      <w:r>
+        <w:rPr>
+          <w:b/>
+          <w:bCs/>
+          <w:i/>
+          <w:iCs/>
+          <w:color w:val="000000"/>
+          <w:sz w:val="28"/>
+          <w:szCs w:val="28"/>
+        </w:rPr>
+        <w:t>операційних</w:t>
+      </w:r>
+      <w:proofErr w:type="spellEnd"/>
+      <w:r>
+        <w:rPr>
+          <w:b/>
+          <w:bCs/>
+          <w:i/>
+          <w:iCs/>
+          <w:color w:val="000000"/>
+          <w:sz w:val="28"/>
+          <w:szCs w:val="28"/>
+        </w:rPr>
+        <w:t xml:space="preserve"> </w:t>
+      </w:r>
+      <w:proofErr w:type="spellStart"/>
+      <w:r>
+        <w:rPr>
+          <w:b/>
+          <w:bCs/>
+          <w:i/>
+          <w:iCs/>
+          <w:color w:val="000000"/>
+          <w:sz w:val="28"/>
+          <w:szCs w:val="28"/>
+        </w:rPr>
+        <w:t>систем</w:t>
+      </w:r>
+      <w:proofErr w:type="spellEnd"/>
+      <w:r>
+        <w:rPr>
+          <w:b/>
+          <w:bCs/>
+          <w:i/>
+          <w:iCs/>
+          <w:color w:val="000000"/>
+          <w:sz w:val="28"/>
+          <w:szCs w:val="28"/>
+        </w:rPr>
+        <w:t xml:space="preserve">. </w:t>
+      </w:r>
+      <w:proofErr w:type="spellStart"/>
+      <w:r>
+        <w:rPr>
+          <w:b/>
+          <w:bCs/>
+          <w:i/>
+          <w:iCs/>
+          <w:color w:val="000000"/>
+          <w:sz w:val="28"/>
+          <w:szCs w:val="28"/>
+        </w:rPr>
+        <w:t>Спочатку</w:t>
+      </w:r>
+      <w:proofErr w:type="spellEnd"/>
+      <w:r>
+        <w:rPr>
+          <w:b/>
+          <w:bCs/>
+          <w:i/>
+          <w:iCs/>
+          <w:color w:val="000000"/>
+          <w:sz w:val="28"/>
+          <w:szCs w:val="28"/>
+        </w:rPr>
+        <w:t xml:space="preserve"> GNOME </w:t>
+      </w:r>
+      <w:proofErr w:type="spellStart"/>
+      <w:r>
+        <w:rPr>
+          <w:b/>
+          <w:bCs/>
+          <w:i/>
+          <w:iCs/>
+          <w:color w:val="000000"/>
+          <w:sz w:val="28"/>
+          <w:szCs w:val="28"/>
+        </w:rPr>
+        <w:t>був</w:t>
+      </w:r>
+      <w:proofErr w:type="spellEnd"/>
+      <w:r>
+        <w:rPr>
+          <w:b/>
+          <w:bCs/>
+          <w:i/>
+          <w:iCs/>
+          <w:color w:val="000000"/>
+          <w:sz w:val="28"/>
+          <w:szCs w:val="28"/>
+        </w:rPr>
+        <w:t xml:space="preserve"> </w:t>
+      </w:r>
+      <w:proofErr w:type="spellStart"/>
+      <w:r>
+        <w:rPr>
+          <w:b/>
+          <w:bCs/>
+          <w:i/>
+          <w:iCs/>
+          <w:color w:val="000000"/>
+          <w:sz w:val="28"/>
+          <w:szCs w:val="28"/>
+        </w:rPr>
+        <w:t>акронімом</w:t>
+      </w:r>
+      <w:proofErr w:type="spellEnd"/>
+      <w:r>
+        <w:rPr>
+          <w:b/>
+          <w:bCs/>
+          <w:i/>
+          <w:iCs/>
+          <w:color w:val="000000"/>
+          <w:sz w:val="28"/>
+          <w:szCs w:val="28"/>
+        </w:rPr>
+        <w:t xml:space="preserve"> </w:t>
+      </w:r>
+      <w:proofErr w:type="spellStart"/>
+      <w:r>
+        <w:rPr>
+          <w:b/>
+          <w:bCs/>
+          <w:i/>
+          <w:iCs/>
+          <w:color w:val="000000"/>
+          <w:sz w:val="28"/>
+          <w:szCs w:val="28"/>
+        </w:rPr>
+        <w:t>від</w:t>
+      </w:r>
+      <w:proofErr w:type="spellEnd"/>
+      <w:r>
+        <w:rPr>
+          <w:b/>
+          <w:bCs/>
+          <w:i/>
+          <w:iCs/>
+          <w:color w:val="000000"/>
+          <w:sz w:val="28"/>
+          <w:szCs w:val="28"/>
+        </w:rPr>
+        <w:t xml:space="preserve"> </w:t>
+      </w:r>
+      <w:proofErr w:type="spellStart"/>
+      <w:r>
+        <w:rPr>
+          <w:b/>
+          <w:bCs/>
+          <w:i/>
+          <w:iCs/>
+          <w:color w:val="000000"/>
+          <w:sz w:val="28"/>
+          <w:szCs w:val="28"/>
+        </w:rPr>
+        <w:t>англ</w:t>
+      </w:r>
+      <w:proofErr w:type="spellEnd"/>
+      <w:r>
+        <w:rPr>
+          <w:b/>
+          <w:bCs/>
+          <w:i/>
+          <w:iCs/>
+          <w:color w:val="000000"/>
+          <w:sz w:val="28"/>
+          <w:szCs w:val="28"/>
+        </w:rPr>
+        <w:t xml:space="preserve">. GNU Network Object Model Environment, </w:t>
+      </w:r>
+      <w:proofErr w:type="spellStart"/>
+      <w:r>
+        <w:rPr>
+          <w:b/>
+          <w:bCs/>
+          <w:i/>
+          <w:iCs/>
+          <w:color w:val="000000"/>
+          <w:sz w:val="28"/>
+          <w:szCs w:val="28"/>
+        </w:rPr>
+        <w:t>але</w:t>
+      </w:r>
+      <w:proofErr w:type="spellEnd"/>
+      <w:r>
+        <w:rPr>
+          <w:b/>
+          <w:bCs/>
+          <w:i/>
+          <w:iCs/>
+          <w:color w:val="000000"/>
+          <w:sz w:val="28"/>
+          <w:szCs w:val="28"/>
+        </w:rPr>
+        <w:t xml:space="preserve"> </w:t>
+      </w:r>
+      <w:proofErr w:type="spellStart"/>
+      <w:r>
+        <w:rPr>
+          <w:b/>
+          <w:bCs/>
+          <w:i/>
+          <w:iCs/>
+          <w:color w:val="000000"/>
+          <w:sz w:val="28"/>
+          <w:szCs w:val="28"/>
+        </w:rPr>
+        <w:t>абревіатура</w:t>
+      </w:r>
+      <w:proofErr w:type="spellEnd"/>
+      <w:r>
+        <w:rPr>
+          <w:b/>
+          <w:bCs/>
+          <w:i/>
+          <w:iCs/>
+          <w:color w:val="000000"/>
+          <w:sz w:val="28"/>
+          <w:szCs w:val="28"/>
+        </w:rPr>
+        <w:t xml:space="preserve"> </w:t>
+      </w:r>
+      <w:proofErr w:type="spellStart"/>
+      <w:r>
+        <w:rPr>
+          <w:b/>
+          <w:bCs/>
+          <w:i/>
+          <w:iCs/>
+          <w:color w:val="000000"/>
+          <w:sz w:val="28"/>
+          <w:szCs w:val="28"/>
+        </w:rPr>
+        <w:t>була</w:t>
+      </w:r>
+      <w:proofErr w:type="spellEnd"/>
+      <w:r>
+        <w:rPr>
+          <w:b/>
+          <w:bCs/>
+          <w:i/>
+          <w:iCs/>
+          <w:color w:val="000000"/>
+          <w:sz w:val="28"/>
+          <w:szCs w:val="28"/>
+        </w:rPr>
+        <w:t xml:space="preserve"> </w:t>
+      </w:r>
+      <w:proofErr w:type="spellStart"/>
+      <w:r>
+        <w:rPr>
+          <w:b/>
+          <w:bCs/>
+          <w:i/>
+          <w:iCs/>
+          <w:color w:val="000000"/>
+          <w:sz w:val="28"/>
+          <w:szCs w:val="28"/>
+        </w:rPr>
+        <w:t>вилучена</w:t>
+      </w:r>
+      <w:proofErr w:type="spellEnd"/>
+      <w:r>
+        <w:rPr>
+          <w:b/>
+          <w:bCs/>
+          <w:i/>
+          <w:iCs/>
+          <w:color w:val="000000"/>
+          <w:sz w:val="28"/>
+          <w:szCs w:val="28"/>
+        </w:rPr>
+        <w:t xml:space="preserve">, </w:t>
+      </w:r>
+      <w:proofErr w:type="spellStart"/>
+      <w:r>
+        <w:rPr>
+          <w:b/>
+          <w:bCs/>
+          <w:i/>
+          <w:iCs/>
+          <w:color w:val="000000"/>
+          <w:sz w:val="28"/>
+          <w:szCs w:val="28"/>
+        </w:rPr>
+        <w:t>оскільки</w:t>
+      </w:r>
+      <w:proofErr w:type="spellEnd"/>
+      <w:r>
+        <w:rPr>
+          <w:b/>
+          <w:bCs/>
+          <w:i/>
+          <w:iCs/>
+          <w:color w:val="000000"/>
+          <w:sz w:val="28"/>
+          <w:szCs w:val="28"/>
+        </w:rPr>
+        <w:t xml:space="preserve"> </w:t>
+      </w:r>
+      <w:proofErr w:type="spellStart"/>
+      <w:r>
+        <w:rPr>
+          <w:b/>
+          <w:bCs/>
+          <w:i/>
+          <w:iCs/>
+          <w:color w:val="000000"/>
+          <w:sz w:val="28"/>
+          <w:szCs w:val="28"/>
+        </w:rPr>
+        <w:t>вона</w:t>
+      </w:r>
+      <w:proofErr w:type="spellEnd"/>
+      <w:r>
+        <w:rPr>
+          <w:b/>
+          <w:bCs/>
+          <w:i/>
+          <w:iCs/>
+          <w:color w:val="000000"/>
+          <w:sz w:val="28"/>
+          <w:szCs w:val="28"/>
+        </w:rPr>
+        <w:t xml:space="preserve"> </w:t>
+      </w:r>
+      <w:proofErr w:type="spellStart"/>
+      <w:r>
+        <w:rPr>
+          <w:b/>
+          <w:bCs/>
+          <w:i/>
+          <w:iCs/>
+          <w:color w:val="000000"/>
+          <w:sz w:val="28"/>
+          <w:szCs w:val="28"/>
+        </w:rPr>
+        <w:t>більше</w:t>
+      </w:r>
+      <w:proofErr w:type="spellEnd"/>
+      <w:r>
+        <w:rPr>
+          <w:b/>
+          <w:bCs/>
+          <w:i/>
+          <w:iCs/>
+          <w:color w:val="000000"/>
+          <w:sz w:val="28"/>
+          <w:szCs w:val="28"/>
+        </w:rPr>
+        <w:t xml:space="preserve"> </w:t>
+      </w:r>
+      <w:proofErr w:type="spellStart"/>
+      <w:r>
+        <w:rPr>
+          <w:b/>
+          <w:bCs/>
+          <w:i/>
+          <w:iCs/>
+          <w:color w:val="000000"/>
+          <w:sz w:val="28"/>
+          <w:szCs w:val="28"/>
+        </w:rPr>
+        <w:t>не</w:t>
+      </w:r>
+      <w:proofErr w:type="spellEnd"/>
+      <w:r>
+        <w:rPr>
+          <w:b/>
+          <w:bCs/>
+          <w:i/>
+          <w:iCs/>
+          <w:color w:val="000000"/>
+          <w:sz w:val="28"/>
+          <w:szCs w:val="28"/>
+        </w:rPr>
+        <w:t xml:space="preserve"> </w:t>
+      </w:r>
+      <w:proofErr w:type="spellStart"/>
+      <w:r>
+        <w:rPr>
+          <w:b/>
+          <w:bCs/>
+          <w:i/>
+          <w:iCs/>
+          <w:color w:val="000000"/>
+          <w:sz w:val="28"/>
+          <w:szCs w:val="28"/>
+        </w:rPr>
+        <w:t>відображає</w:t>
+      </w:r>
+      <w:proofErr w:type="spellEnd"/>
+      <w:r>
+        <w:rPr>
+          <w:b/>
+          <w:bCs/>
+          <w:i/>
+          <w:iCs/>
+          <w:color w:val="000000"/>
+          <w:sz w:val="28"/>
+          <w:szCs w:val="28"/>
+        </w:rPr>
+        <w:t xml:space="preserve"> </w:t>
+      </w:r>
+      <w:proofErr w:type="spellStart"/>
+      <w:r>
+        <w:rPr>
+          <w:b/>
+          <w:bCs/>
+          <w:i/>
+          <w:iCs/>
+          <w:color w:val="000000"/>
+          <w:sz w:val="28"/>
+          <w:szCs w:val="28"/>
+        </w:rPr>
+        <w:t>бачення</w:t>
+      </w:r>
+      <w:proofErr w:type="spellEnd"/>
+      <w:r>
+        <w:rPr>
+          <w:b/>
+          <w:bCs/>
+          <w:i/>
+          <w:iCs/>
+          <w:color w:val="000000"/>
+          <w:sz w:val="28"/>
+          <w:szCs w:val="28"/>
+        </w:rPr>
+        <w:t xml:space="preserve"> </w:t>
+      </w:r>
+      <w:proofErr w:type="spellStart"/>
+      <w:r>
+        <w:rPr>
+          <w:b/>
+          <w:bCs/>
+          <w:i/>
+          <w:iCs/>
+          <w:color w:val="000000"/>
+          <w:sz w:val="28"/>
+          <w:szCs w:val="28"/>
+        </w:rPr>
+        <w:t>проекту</w:t>
+      </w:r>
+      <w:proofErr w:type="spellEnd"/>
+      <w:r>
+        <w:rPr>
+          <w:b/>
+          <w:bCs/>
+          <w:i/>
+          <w:iCs/>
+          <w:color w:val="000000"/>
+          <w:sz w:val="28"/>
+          <w:szCs w:val="28"/>
+        </w:rPr>
+        <w:t xml:space="preserve"> GNOME.</w:t>
+      </w:r>
+    </w:p>
+    <w:p>
+      <w:pPr>
+        <w:pStyle w:val="a3"/>
+        <w:spacing w:after="0"/>
+        <w:ind w:left="720"/>
+        <w:jc w:val="both"/>
+        <w:rPr>
+          <w:b/>
+          <w:bCs/>
+          <w:i/>
+          <w:iCs/>
+          <w:color w:val="000000"/>
+          <w:sz w:val="28"/>
+          <w:szCs w:val="28"/>
+        </w:rPr>
+      </w:pPr>
+    </w:p>
+    <w:p>
+      <w:pPr>
+        <w:pStyle w:val="a3"/>
+        <w:spacing w:before="0" w:beforeAutospacing="0" w:after="0" w:afterAutospacing="0"/>
+        <w:ind w:left="720"/>
+        <w:jc w:val="both"/>
+        <w:rPr>
+          <w:b/>
+          <w:bCs/>
+          <w:i/>
+          <w:iCs/>
+          <w:color w:val="000000"/>
+          <w:sz w:val="28"/>
+          <w:szCs w:val="28"/>
+        </w:rPr>
+      </w:pPr>
+      <w:r>
+        <w:rPr>
+          <w:b/>
+          <w:bCs/>
+          <w:i/>
+          <w:iCs/>
+          <w:color w:val="000000"/>
+          <w:sz w:val="28"/>
+          <w:szCs w:val="28"/>
+        </w:rPr>
+        <w:lastRenderedPageBreak/>
+        <w:t xml:space="preserve">GNOME </w:t>
+      </w:r>
+      <w:proofErr w:type="spellStart"/>
+      <w:r>
+        <w:rPr>
+          <w:b/>
+          <w:bCs/>
+          <w:i/>
+          <w:iCs/>
+          <w:color w:val="000000"/>
+          <w:sz w:val="28"/>
+          <w:szCs w:val="28"/>
+        </w:rPr>
+        <w:t>орієнтується</w:t>
+      </w:r>
+      <w:proofErr w:type="spellEnd"/>
+      <w:r>
+        <w:rPr>
+          <w:b/>
+          <w:bCs/>
+          <w:i/>
+          <w:iCs/>
+          <w:color w:val="000000"/>
+          <w:sz w:val="28"/>
+          <w:szCs w:val="28"/>
+        </w:rPr>
+        <w:t xml:space="preserve"> </w:t>
+      </w:r>
+      <w:proofErr w:type="spellStart"/>
+      <w:r>
+        <w:rPr>
+          <w:b/>
+          <w:bCs/>
+          <w:i/>
+          <w:iCs/>
+          <w:color w:val="000000"/>
+          <w:sz w:val="28"/>
+          <w:szCs w:val="28"/>
+        </w:rPr>
+        <w:t>на</w:t>
+      </w:r>
+      <w:proofErr w:type="spellEnd"/>
+      <w:r>
+        <w:rPr>
+          <w:b/>
+          <w:bCs/>
+          <w:i/>
+          <w:iCs/>
+          <w:color w:val="000000"/>
+          <w:sz w:val="28"/>
+          <w:szCs w:val="28"/>
+        </w:rPr>
+        <w:t xml:space="preserve"> </w:t>
+      </w:r>
+      <w:proofErr w:type="spellStart"/>
+      <w:r>
+        <w:rPr>
+          <w:b/>
+          <w:bCs/>
+          <w:i/>
+          <w:iCs/>
+          <w:color w:val="000000"/>
+          <w:sz w:val="28"/>
+          <w:szCs w:val="28"/>
+        </w:rPr>
+        <w:t>створення</w:t>
+      </w:r>
+      <w:proofErr w:type="spellEnd"/>
+      <w:r>
+        <w:rPr>
+          <w:b/>
+          <w:bCs/>
+          <w:i/>
+          <w:iCs/>
+          <w:color w:val="000000"/>
+          <w:sz w:val="28"/>
+          <w:szCs w:val="28"/>
+        </w:rPr>
+        <w:t xml:space="preserve"> </w:t>
+      </w:r>
+      <w:proofErr w:type="spellStart"/>
+      <w:r>
+        <w:rPr>
+          <w:b/>
+          <w:bCs/>
+          <w:i/>
+          <w:iCs/>
+          <w:color w:val="000000"/>
+          <w:sz w:val="28"/>
+          <w:szCs w:val="28"/>
+        </w:rPr>
+        <w:t>повністю</w:t>
+      </w:r>
+      <w:proofErr w:type="spellEnd"/>
+      <w:r>
+        <w:rPr>
+          <w:b/>
+          <w:bCs/>
+          <w:i/>
+          <w:iCs/>
+          <w:color w:val="000000"/>
+          <w:sz w:val="28"/>
+          <w:szCs w:val="28"/>
+        </w:rPr>
+        <w:t xml:space="preserve"> </w:t>
+      </w:r>
+      <w:proofErr w:type="spellStart"/>
+      <w:r>
+        <w:rPr>
+          <w:b/>
+          <w:bCs/>
+          <w:i/>
+          <w:iCs/>
+          <w:color w:val="000000"/>
+          <w:sz w:val="28"/>
+          <w:szCs w:val="28"/>
+        </w:rPr>
+        <w:t>вільного</w:t>
+      </w:r>
+      <w:proofErr w:type="spellEnd"/>
+      <w:r>
+        <w:rPr>
+          <w:b/>
+          <w:bCs/>
+          <w:i/>
+          <w:iCs/>
+          <w:color w:val="000000"/>
+          <w:sz w:val="28"/>
+          <w:szCs w:val="28"/>
+        </w:rPr>
+        <w:t xml:space="preserve"> </w:t>
+      </w:r>
+      <w:proofErr w:type="spellStart"/>
+      <w:r>
+        <w:rPr>
+          <w:b/>
+          <w:bCs/>
+          <w:i/>
+          <w:iCs/>
+          <w:color w:val="000000"/>
+          <w:sz w:val="28"/>
+          <w:szCs w:val="28"/>
+        </w:rPr>
+        <w:t>середовища</w:t>
+      </w:r>
+      <w:proofErr w:type="spellEnd"/>
+      <w:r>
+        <w:rPr>
+          <w:b/>
+          <w:bCs/>
+          <w:i/>
+          <w:iCs/>
+          <w:color w:val="000000"/>
+          <w:sz w:val="28"/>
+          <w:szCs w:val="28"/>
+        </w:rPr>
+        <w:t xml:space="preserve">, </w:t>
+      </w:r>
+      <w:proofErr w:type="spellStart"/>
+      <w:r>
+        <w:rPr>
+          <w:b/>
+          <w:bCs/>
+          <w:i/>
+          <w:iCs/>
+          <w:color w:val="000000"/>
+          <w:sz w:val="28"/>
+          <w:szCs w:val="28"/>
+        </w:rPr>
+        <w:t>доступного</w:t>
+      </w:r>
+      <w:proofErr w:type="spellEnd"/>
+      <w:r>
+        <w:rPr>
+          <w:b/>
+          <w:bCs/>
+          <w:i/>
+          <w:iCs/>
+          <w:color w:val="000000"/>
+          <w:sz w:val="28"/>
+          <w:szCs w:val="28"/>
+        </w:rPr>
+        <w:t xml:space="preserve"> </w:t>
+      </w:r>
+      <w:proofErr w:type="spellStart"/>
+      <w:r>
+        <w:rPr>
+          <w:b/>
+          <w:bCs/>
+          <w:i/>
+          <w:iCs/>
+          <w:color w:val="000000"/>
+          <w:sz w:val="28"/>
+          <w:szCs w:val="28"/>
+        </w:rPr>
+        <w:t>всім</w:t>
+      </w:r>
+      <w:proofErr w:type="spellEnd"/>
+      <w:r>
+        <w:rPr>
+          <w:b/>
+          <w:bCs/>
+          <w:i/>
+          <w:iCs/>
+          <w:color w:val="000000"/>
+          <w:sz w:val="28"/>
+          <w:szCs w:val="28"/>
+        </w:rPr>
+        <w:t xml:space="preserve"> </w:t>
+      </w:r>
+      <w:proofErr w:type="spellStart"/>
+      <w:r>
+        <w:rPr>
+          <w:b/>
+          <w:bCs/>
+          <w:i/>
+          <w:iCs/>
+          <w:color w:val="000000"/>
+          <w:sz w:val="28"/>
+          <w:szCs w:val="28"/>
+        </w:rPr>
+        <w:t>користувачам</w:t>
+      </w:r>
+      <w:proofErr w:type="spellEnd"/>
+      <w:r>
+        <w:rPr>
+          <w:b/>
+          <w:bCs/>
+          <w:i/>
+          <w:iCs/>
+          <w:color w:val="000000"/>
+          <w:sz w:val="28"/>
+          <w:szCs w:val="28"/>
+        </w:rPr>
+        <w:t xml:space="preserve"> </w:t>
+      </w:r>
+      <w:proofErr w:type="spellStart"/>
+      <w:r>
+        <w:rPr>
+          <w:b/>
+          <w:bCs/>
+          <w:i/>
+          <w:iCs/>
+          <w:color w:val="000000"/>
+          <w:sz w:val="28"/>
+          <w:szCs w:val="28"/>
+        </w:rPr>
+        <w:t>незалежно</w:t>
+      </w:r>
+      <w:proofErr w:type="spellEnd"/>
+      <w:r>
+        <w:rPr>
+          <w:b/>
+          <w:bCs/>
+          <w:i/>
+          <w:iCs/>
+          <w:color w:val="000000"/>
+          <w:sz w:val="28"/>
+          <w:szCs w:val="28"/>
+        </w:rPr>
+        <w:t xml:space="preserve"> </w:t>
+      </w:r>
+      <w:proofErr w:type="spellStart"/>
+      <w:r>
+        <w:rPr>
+          <w:b/>
+          <w:bCs/>
+          <w:i/>
+          <w:iCs/>
+          <w:color w:val="000000"/>
+          <w:sz w:val="28"/>
+          <w:szCs w:val="28"/>
+        </w:rPr>
+        <w:t>від</w:t>
+      </w:r>
+      <w:proofErr w:type="spellEnd"/>
+      <w:r>
+        <w:rPr>
+          <w:b/>
+          <w:bCs/>
+          <w:i/>
+          <w:iCs/>
+          <w:color w:val="000000"/>
+          <w:sz w:val="28"/>
+          <w:szCs w:val="28"/>
+        </w:rPr>
+        <w:t xml:space="preserve"> </w:t>
+      </w:r>
+      <w:proofErr w:type="spellStart"/>
+      <w:r>
+        <w:rPr>
+          <w:b/>
+          <w:bCs/>
+          <w:i/>
+          <w:iCs/>
+          <w:color w:val="000000"/>
+          <w:sz w:val="28"/>
+          <w:szCs w:val="28"/>
+        </w:rPr>
+        <w:t>рівня</w:t>
+      </w:r>
+      <w:proofErr w:type="spellEnd"/>
+      <w:r>
+        <w:rPr>
+          <w:b/>
+          <w:bCs/>
+          <w:i/>
+          <w:iCs/>
+          <w:color w:val="000000"/>
+          <w:sz w:val="28"/>
+          <w:szCs w:val="28"/>
+        </w:rPr>
+        <w:t xml:space="preserve"> </w:t>
+      </w:r>
+      <w:proofErr w:type="spellStart"/>
+      <w:r>
+        <w:rPr>
+          <w:b/>
+          <w:bCs/>
+          <w:i/>
+          <w:iCs/>
+          <w:color w:val="000000"/>
+          <w:sz w:val="28"/>
+          <w:szCs w:val="28"/>
+        </w:rPr>
+        <w:t>технічних</w:t>
+      </w:r>
+      <w:proofErr w:type="spellEnd"/>
+      <w:r>
+        <w:rPr>
+          <w:b/>
+          <w:bCs/>
+          <w:i/>
+          <w:iCs/>
+          <w:color w:val="000000"/>
+          <w:sz w:val="28"/>
+          <w:szCs w:val="28"/>
+        </w:rPr>
+        <w:t xml:space="preserve"> </w:t>
+      </w:r>
+      <w:proofErr w:type="spellStart"/>
+      <w:r>
+        <w:rPr>
+          <w:b/>
+          <w:bCs/>
+          <w:i/>
+          <w:iCs/>
+          <w:color w:val="000000"/>
+          <w:sz w:val="28"/>
+          <w:szCs w:val="28"/>
+        </w:rPr>
+        <w:t>навичок</w:t>
+      </w:r>
+      <w:proofErr w:type="spellEnd"/>
+      <w:r>
+        <w:rPr>
+          <w:b/>
+          <w:bCs/>
+          <w:i/>
+          <w:iCs/>
+          <w:color w:val="000000"/>
+          <w:sz w:val="28"/>
+          <w:szCs w:val="28"/>
+        </w:rPr>
+        <w:t xml:space="preserve">, </w:t>
+      </w:r>
+      <w:proofErr w:type="spellStart"/>
+      <w:r>
+        <w:rPr>
+          <w:b/>
+          <w:bCs/>
+          <w:i/>
+          <w:iCs/>
+          <w:color w:val="000000"/>
+          <w:sz w:val="28"/>
+          <w:szCs w:val="28"/>
+        </w:rPr>
+        <w:t>фізичних</w:t>
+      </w:r>
+      <w:proofErr w:type="spellEnd"/>
+      <w:r>
+        <w:rPr>
+          <w:b/>
+          <w:bCs/>
+          <w:i/>
+          <w:iCs/>
+          <w:color w:val="000000"/>
+          <w:sz w:val="28"/>
+          <w:szCs w:val="28"/>
+        </w:rPr>
+        <w:t xml:space="preserve"> </w:t>
+      </w:r>
+      <w:proofErr w:type="spellStart"/>
+      <w:r>
+        <w:rPr>
+          <w:b/>
+          <w:bCs/>
+          <w:i/>
+          <w:iCs/>
+          <w:color w:val="000000"/>
+          <w:sz w:val="28"/>
+          <w:szCs w:val="28"/>
+        </w:rPr>
+        <w:t>обмежень</w:t>
+      </w:r>
+      <w:proofErr w:type="spellEnd"/>
+      <w:r>
+        <w:rPr>
+          <w:b/>
+          <w:bCs/>
+          <w:i/>
+          <w:iCs/>
+          <w:color w:val="000000"/>
+          <w:sz w:val="28"/>
+          <w:szCs w:val="28"/>
+        </w:rPr>
+        <w:t xml:space="preserve"> й </w:t>
+      </w:r>
+      <w:proofErr w:type="spellStart"/>
+      <w:r>
+        <w:rPr>
+          <w:b/>
+          <w:bCs/>
+          <w:i/>
+          <w:iCs/>
+          <w:color w:val="000000"/>
+          <w:sz w:val="28"/>
+          <w:szCs w:val="28"/>
+        </w:rPr>
+        <w:t>мови</w:t>
+      </w:r>
+      <w:proofErr w:type="spellEnd"/>
+      <w:r>
+        <w:rPr>
+          <w:b/>
+          <w:bCs/>
+          <w:i/>
+          <w:iCs/>
+          <w:color w:val="000000"/>
+          <w:sz w:val="28"/>
+          <w:szCs w:val="28"/>
+        </w:rPr>
+        <w:t xml:space="preserve">. У </w:t>
+      </w:r>
+      <w:proofErr w:type="spellStart"/>
+      <w:r>
+        <w:rPr>
+          <w:b/>
+          <w:bCs/>
+          <w:i/>
+          <w:iCs/>
+          <w:color w:val="000000"/>
+          <w:sz w:val="28"/>
+          <w:szCs w:val="28"/>
+        </w:rPr>
+        <w:t>межах</w:t>
+      </w:r>
+      <w:proofErr w:type="spellEnd"/>
+      <w:r>
+        <w:rPr>
+          <w:b/>
+          <w:bCs/>
+          <w:i/>
+          <w:iCs/>
+          <w:color w:val="000000"/>
+          <w:sz w:val="28"/>
+          <w:szCs w:val="28"/>
+        </w:rPr>
+        <w:t xml:space="preserve"> GNOME </w:t>
+      </w:r>
+      <w:proofErr w:type="spellStart"/>
+      <w:r>
+        <w:rPr>
+          <w:b/>
+          <w:bCs/>
+          <w:i/>
+          <w:iCs/>
+          <w:color w:val="000000"/>
+          <w:sz w:val="28"/>
+          <w:szCs w:val="28"/>
+        </w:rPr>
+        <w:t>розробляються</w:t>
+      </w:r>
+      <w:proofErr w:type="spellEnd"/>
+      <w:r>
+        <w:rPr>
+          <w:b/>
+          <w:bCs/>
+          <w:i/>
+          <w:iCs/>
+          <w:color w:val="000000"/>
+          <w:sz w:val="28"/>
+          <w:szCs w:val="28"/>
+        </w:rPr>
+        <w:t xml:space="preserve"> </w:t>
+      </w:r>
+      <w:proofErr w:type="spellStart"/>
+      <w:r>
+        <w:rPr>
+          <w:b/>
+          <w:bCs/>
+          <w:i/>
+          <w:iCs/>
+          <w:color w:val="000000"/>
+          <w:sz w:val="28"/>
+          <w:szCs w:val="28"/>
+        </w:rPr>
+        <w:t>як</w:t>
+      </w:r>
+      <w:proofErr w:type="spellEnd"/>
+      <w:r>
+        <w:rPr>
+          <w:b/>
+          <w:bCs/>
+          <w:i/>
+          <w:iCs/>
+          <w:color w:val="000000"/>
+          <w:sz w:val="28"/>
+          <w:szCs w:val="28"/>
+        </w:rPr>
+        <w:t xml:space="preserve"> </w:t>
+      </w:r>
+      <w:proofErr w:type="spellStart"/>
+      <w:r>
+        <w:rPr>
+          <w:b/>
+          <w:bCs/>
+          <w:i/>
+          <w:iCs/>
+          <w:color w:val="000000"/>
+          <w:sz w:val="28"/>
+          <w:szCs w:val="28"/>
+        </w:rPr>
+        <w:t>власні</w:t>
+      </w:r>
+      <w:proofErr w:type="spellEnd"/>
+      <w:r>
+        <w:rPr>
+          <w:b/>
+          <w:bCs/>
+          <w:i/>
+          <w:iCs/>
+          <w:color w:val="000000"/>
+          <w:sz w:val="28"/>
+          <w:szCs w:val="28"/>
+        </w:rPr>
+        <w:t xml:space="preserve"> </w:t>
+      </w:r>
+      <w:proofErr w:type="spellStart"/>
+      <w:r>
+        <w:rPr>
+          <w:b/>
+          <w:bCs/>
+          <w:i/>
+          <w:iCs/>
+          <w:color w:val="000000"/>
+          <w:sz w:val="28"/>
+          <w:szCs w:val="28"/>
+        </w:rPr>
+        <w:t>застосунки</w:t>
+      </w:r>
+      <w:proofErr w:type="spellEnd"/>
+      <w:r>
+        <w:rPr>
+          <w:b/>
+          <w:bCs/>
+          <w:i/>
+          <w:iCs/>
+          <w:color w:val="000000"/>
+          <w:sz w:val="28"/>
+          <w:szCs w:val="28"/>
+        </w:rPr>
+        <w:t xml:space="preserve"> </w:t>
+      </w:r>
+      <w:proofErr w:type="spellStart"/>
+      <w:r>
+        <w:rPr>
+          <w:b/>
+          <w:bCs/>
+          <w:i/>
+          <w:iCs/>
+          <w:color w:val="000000"/>
+          <w:sz w:val="28"/>
+          <w:szCs w:val="28"/>
+        </w:rPr>
+        <w:t>для</w:t>
+      </w:r>
+      <w:proofErr w:type="spellEnd"/>
+      <w:r>
+        <w:rPr>
+          <w:b/>
+          <w:bCs/>
+          <w:i/>
+          <w:iCs/>
+          <w:color w:val="000000"/>
+          <w:sz w:val="28"/>
+          <w:szCs w:val="28"/>
+        </w:rPr>
+        <w:t xml:space="preserve"> </w:t>
+      </w:r>
+      <w:proofErr w:type="spellStart"/>
+      <w:r>
+        <w:rPr>
+          <w:b/>
+          <w:bCs/>
+          <w:i/>
+          <w:iCs/>
+          <w:color w:val="000000"/>
+          <w:sz w:val="28"/>
+          <w:szCs w:val="28"/>
+        </w:rPr>
+        <w:t>кінцевих</w:t>
+      </w:r>
+      <w:proofErr w:type="spellEnd"/>
+      <w:r>
+        <w:rPr>
+          <w:b/>
+          <w:bCs/>
+          <w:i/>
+          <w:iCs/>
+          <w:color w:val="000000"/>
+          <w:sz w:val="28"/>
+          <w:szCs w:val="28"/>
+        </w:rPr>
+        <w:t xml:space="preserve"> </w:t>
+      </w:r>
+      <w:proofErr w:type="spellStart"/>
+      <w:r>
+        <w:rPr>
+          <w:b/>
+          <w:bCs/>
+          <w:i/>
+          <w:iCs/>
+          <w:color w:val="000000"/>
+          <w:sz w:val="28"/>
+          <w:szCs w:val="28"/>
+        </w:rPr>
+        <w:t>користувачів</w:t>
+      </w:r>
+      <w:proofErr w:type="spellEnd"/>
+      <w:r>
+        <w:rPr>
+          <w:b/>
+          <w:bCs/>
+          <w:i/>
+          <w:iCs/>
+          <w:color w:val="000000"/>
+          <w:sz w:val="28"/>
+          <w:szCs w:val="28"/>
+        </w:rPr>
+        <w:t xml:space="preserve">, </w:t>
+      </w:r>
+      <w:proofErr w:type="spellStart"/>
+      <w:r>
+        <w:rPr>
+          <w:b/>
+          <w:bCs/>
+          <w:i/>
+          <w:iCs/>
+          <w:color w:val="000000"/>
+          <w:sz w:val="28"/>
+          <w:szCs w:val="28"/>
+        </w:rPr>
+        <w:t>так</w:t>
+      </w:r>
+      <w:proofErr w:type="spellEnd"/>
+      <w:r>
+        <w:rPr>
+          <w:b/>
+          <w:bCs/>
+          <w:i/>
+          <w:iCs/>
+          <w:color w:val="000000"/>
+          <w:sz w:val="28"/>
+          <w:szCs w:val="28"/>
+        </w:rPr>
+        <w:t xml:space="preserve"> і </w:t>
+      </w:r>
+      <w:proofErr w:type="spellStart"/>
+      <w:r>
+        <w:rPr>
+          <w:b/>
+          <w:bCs/>
+          <w:i/>
+          <w:iCs/>
+          <w:color w:val="000000"/>
+          <w:sz w:val="28"/>
+          <w:szCs w:val="28"/>
+        </w:rPr>
+        <w:t>набір</w:t>
+      </w:r>
+      <w:proofErr w:type="spellEnd"/>
+      <w:r>
+        <w:rPr>
+          <w:b/>
+          <w:bCs/>
+          <w:i/>
+          <w:iCs/>
+          <w:color w:val="000000"/>
+          <w:sz w:val="28"/>
+          <w:szCs w:val="28"/>
+        </w:rPr>
+        <w:t xml:space="preserve"> </w:t>
+      </w:r>
+      <w:proofErr w:type="spellStart"/>
+      <w:r>
+        <w:rPr>
+          <w:b/>
+          <w:bCs/>
+          <w:i/>
+          <w:iCs/>
+          <w:color w:val="000000"/>
+          <w:sz w:val="28"/>
+          <w:szCs w:val="28"/>
+        </w:rPr>
+        <w:t>інструментів</w:t>
+      </w:r>
+      <w:proofErr w:type="spellEnd"/>
+      <w:r>
+        <w:rPr>
+          <w:b/>
+          <w:bCs/>
+          <w:i/>
+          <w:iCs/>
+          <w:color w:val="000000"/>
+          <w:sz w:val="28"/>
+          <w:szCs w:val="28"/>
+        </w:rPr>
+        <w:t xml:space="preserve"> </w:t>
+      </w:r>
+      <w:proofErr w:type="spellStart"/>
+      <w:r>
+        <w:rPr>
+          <w:b/>
+          <w:bCs/>
+          <w:i/>
+          <w:iCs/>
+          <w:color w:val="000000"/>
+          <w:sz w:val="28"/>
+          <w:szCs w:val="28"/>
+        </w:rPr>
+        <w:t>для</w:t>
+      </w:r>
+      <w:proofErr w:type="spellEnd"/>
+      <w:r>
+        <w:rPr>
+          <w:b/>
+          <w:bCs/>
+          <w:i/>
+          <w:iCs/>
+          <w:color w:val="000000"/>
+          <w:sz w:val="28"/>
+          <w:szCs w:val="28"/>
+        </w:rPr>
+        <w:t xml:space="preserve"> </w:t>
+      </w:r>
+      <w:proofErr w:type="spellStart"/>
+      <w:r>
+        <w:rPr>
+          <w:b/>
+          <w:bCs/>
+          <w:i/>
+          <w:iCs/>
+          <w:color w:val="000000"/>
+          <w:sz w:val="28"/>
+          <w:szCs w:val="28"/>
+        </w:rPr>
+        <w:t>створення</w:t>
+      </w:r>
+      <w:proofErr w:type="spellEnd"/>
+      <w:r>
+        <w:rPr>
+          <w:b/>
+          <w:bCs/>
+          <w:i/>
+          <w:iCs/>
+          <w:color w:val="000000"/>
+          <w:sz w:val="28"/>
+          <w:szCs w:val="28"/>
+        </w:rPr>
+        <w:t xml:space="preserve"> </w:t>
+      </w:r>
+      <w:proofErr w:type="spellStart"/>
+      <w:r>
+        <w:rPr>
+          <w:b/>
+          <w:bCs/>
+          <w:i/>
+          <w:iCs/>
+          <w:color w:val="000000"/>
+          <w:sz w:val="28"/>
+          <w:szCs w:val="28"/>
+        </w:rPr>
+        <w:t>нових</w:t>
+      </w:r>
+      <w:proofErr w:type="spellEnd"/>
+      <w:r>
+        <w:rPr>
+          <w:b/>
+          <w:bCs/>
+          <w:i/>
+          <w:iCs/>
+          <w:color w:val="000000"/>
+          <w:sz w:val="28"/>
+          <w:szCs w:val="28"/>
+        </w:rPr>
+        <w:t xml:space="preserve"> </w:t>
+      </w:r>
+      <w:proofErr w:type="spellStart"/>
+      <w:r>
+        <w:rPr>
+          <w:b/>
+          <w:bCs/>
+          <w:i/>
+          <w:iCs/>
+          <w:color w:val="000000"/>
+          <w:sz w:val="28"/>
+          <w:szCs w:val="28"/>
+        </w:rPr>
+        <w:t>застосунків</w:t>
+      </w:r>
+      <w:proofErr w:type="spellEnd"/>
+      <w:r>
+        <w:rPr>
+          <w:b/>
+          <w:bCs/>
+          <w:i/>
+          <w:iCs/>
+          <w:color w:val="000000"/>
+          <w:sz w:val="28"/>
+          <w:szCs w:val="28"/>
+        </w:rPr>
+        <w:t xml:space="preserve">, </w:t>
+      </w:r>
+      <w:proofErr w:type="spellStart"/>
+      <w:r>
+        <w:rPr>
+          <w:b/>
+          <w:bCs/>
+          <w:i/>
+          <w:iCs/>
+          <w:color w:val="000000"/>
+          <w:sz w:val="28"/>
+          <w:szCs w:val="28"/>
+        </w:rPr>
+        <w:t>які</w:t>
+      </w:r>
+      <w:proofErr w:type="spellEnd"/>
+      <w:r>
+        <w:rPr>
+          <w:b/>
+          <w:bCs/>
+          <w:i/>
+          <w:iCs/>
+          <w:color w:val="000000"/>
+          <w:sz w:val="28"/>
+          <w:szCs w:val="28"/>
+        </w:rPr>
+        <w:t xml:space="preserve"> </w:t>
+      </w:r>
+      <w:proofErr w:type="spellStart"/>
+      <w:r>
+        <w:rPr>
+          <w:b/>
+          <w:bCs/>
+          <w:i/>
+          <w:iCs/>
+          <w:color w:val="000000"/>
+          <w:sz w:val="28"/>
+          <w:szCs w:val="28"/>
+        </w:rPr>
+        <w:t>тісно</w:t>
+      </w:r>
+      <w:proofErr w:type="spellEnd"/>
+      <w:r>
+        <w:rPr>
+          <w:b/>
+          <w:bCs/>
+          <w:i/>
+          <w:iCs/>
+          <w:color w:val="000000"/>
+          <w:sz w:val="28"/>
+          <w:szCs w:val="28"/>
+        </w:rPr>
+        <w:t xml:space="preserve"> </w:t>
+      </w:r>
+      <w:proofErr w:type="spellStart"/>
+      <w:r>
+        <w:rPr>
+          <w:b/>
+          <w:bCs/>
+          <w:i/>
+          <w:iCs/>
+          <w:color w:val="000000"/>
+          <w:sz w:val="28"/>
+          <w:szCs w:val="28"/>
+        </w:rPr>
+        <w:t>інтегруються</w:t>
+      </w:r>
+      <w:proofErr w:type="spellEnd"/>
+      <w:r>
+        <w:rPr>
+          <w:b/>
+          <w:bCs/>
+          <w:i/>
+          <w:iCs/>
+          <w:color w:val="000000"/>
+          <w:sz w:val="28"/>
+          <w:szCs w:val="28"/>
+        </w:rPr>
+        <w:t xml:space="preserve"> в </w:t>
+      </w:r>
+      <w:proofErr w:type="spellStart"/>
+      <w:r>
+        <w:rPr>
+          <w:b/>
+          <w:bCs/>
+          <w:i/>
+          <w:iCs/>
+          <w:color w:val="000000"/>
+          <w:sz w:val="28"/>
+          <w:szCs w:val="28"/>
+        </w:rPr>
+        <w:t>робоче</w:t>
+      </w:r>
+      <w:proofErr w:type="spellEnd"/>
+      <w:r>
+        <w:rPr>
+          <w:b/>
+          <w:bCs/>
+          <w:i/>
+          <w:iCs/>
+          <w:color w:val="000000"/>
+          <w:sz w:val="28"/>
+          <w:szCs w:val="28"/>
+        </w:rPr>
+        <w:t xml:space="preserve"> </w:t>
+      </w:r>
+      <w:proofErr w:type="spellStart"/>
+      <w:r>
+        <w:rPr>
+          <w:b/>
+          <w:bCs/>
+          <w:i/>
+          <w:iCs/>
+          <w:color w:val="000000"/>
+          <w:sz w:val="28"/>
+          <w:szCs w:val="28"/>
+        </w:rPr>
+        <w:t>середовище</w:t>
+      </w:r>
+      <w:proofErr w:type="spellEnd"/>
+      <w:r>
+        <w:rPr>
+          <w:b/>
+          <w:bCs/>
+          <w:i/>
+          <w:iCs/>
+          <w:color w:val="000000"/>
+          <w:sz w:val="28"/>
+          <w:szCs w:val="28"/>
+        </w:rPr>
+        <w:t>.</w:t>
+      </w:r>
+    </w:p>
+    <w:p>
+      <w:pPr>
+        <w:pStyle w:val="a3"/>
+        <w:spacing w:before="0" w:beforeAutospacing="0" w:after="0" w:afterAutospacing="0"/>
+        <w:ind w:left="720"/>
+        <w:jc w:val="both"/>
+        <w:rPr>
+          <w:b/>
+          <w:bCs/>
+          <w:i/>
+          <w:iCs/>
+          <w:color w:val="000000"/>
+          <w:sz w:val="28"/>
+          <w:szCs w:val="28"/>
+        </w:rPr>
+      </w:pPr>
+    </w:p>
+    <w:p>
+      <w:pPr>
+        <w:pStyle w:val="a3"/>
+        <w:spacing w:before="0" w:beforeAutospacing="0" w:after="0" w:afterAutospacing="0"/>
+        <w:ind w:left="720"/>
+        <w:jc w:val="both"/>
+        <w:rPr>
+          <w:b/>
+          <w:bCs/>
+          <w:i/>
+          <w:iCs/>
+          <w:color w:val="000000"/>
+          <w:sz w:val="28"/>
+          <w:szCs w:val="28"/>
+          <w:lang w:val="uk-UA"/>
+        </w:rPr>
+      </w:pPr>
+      <w:r>
+        <w:rPr>
+          <w:b/>
+          <w:bCs/>
+          <w:i/>
+          <w:iCs/>
+          <w:color w:val="000000"/>
+          <w:sz w:val="28"/>
+          <w:szCs w:val="28"/>
+        </w:rPr>
+        <w:t xml:space="preserve">JWM – </w:t>
+      </w:r>
+      <w:r>
+        <w:rPr>
+          <w:b/>
+          <w:bCs/>
+          <w:i/>
+          <w:iCs/>
+          <w:color w:val="000000"/>
+          <w:sz w:val="28"/>
+          <w:szCs w:val="28"/>
+          <w:lang w:val="ru-RU"/>
+        </w:rPr>
+        <w:t>м</w:t>
+      </w:r>
+      <w:proofErr w:type="spellStart"/>
+      <w:r>
+        <w:rPr>
+          <w:b/>
+          <w:bCs/>
+          <w:i/>
+          <w:iCs/>
+          <w:color w:val="000000"/>
+          <w:sz w:val="28"/>
+          <w:szCs w:val="28"/>
+          <w:lang w:val="uk-UA"/>
+        </w:rPr>
+        <w:t>енеджер</w:t>
+      </w:r>
+      <w:proofErr w:type="spellEnd"/>
+      <w:r>
+        <w:rPr>
+          <w:b/>
+          <w:bCs/>
+          <w:i/>
+          <w:iCs/>
+          <w:color w:val="000000"/>
+          <w:sz w:val="28"/>
+          <w:szCs w:val="28"/>
+          <w:lang w:val="uk-UA"/>
+        </w:rPr>
+        <w:t xml:space="preserve"> віко для </w:t>
+      </w:r>
+      <w:r>
+        <w:rPr>
+          <w:b/>
+          <w:bCs/>
+          <w:i/>
+          <w:iCs/>
+          <w:color w:val="000000"/>
+          <w:sz w:val="28"/>
+          <w:szCs w:val="28"/>
+          <w:lang w:val="uk-UA"/>
+        </w:rPr>
+        <w:t xml:space="preserve">X </w:t>
+      </w:r>
+      <w:proofErr w:type="spellStart"/>
+      <w:r>
+        <w:rPr>
+          <w:b/>
+          <w:bCs/>
+          <w:i/>
+          <w:iCs/>
+          <w:color w:val="000000"/>
+          <w:sz w:val="28"/>
+          <w:szCs w:val="28"/>
+          <w:lang w:val="uk-UA"/>
+        </w:rPr>
+        <w:t>Window</w:t>
+      </w:r>
+      <w:proofErr w:type="spellEnd"/>
+      <w:r>
+        <w:rPr>
+          <w:b/>
+          <w:bCs/>
+          <w:i/>
+          <w:iCs/>
+          <w:color w:val="000000"/>
+          <w:sz w:val="28"/>
+          <w:szCs w:val="28"/>
+          <w:lang w:val="uk-UA"/>
+        </w:rPr>
+        <w:t xml:space="preserve"> </w:t>
+      </w:r>
+      <w:proofErr w:type="spellStart"/>
+      <w:r>
+        <w:rPr>
+          <w:b/>
+          <w:bCs/>
+          <w:i/>
+          <w:iCs/>
+          <w:color w:val="000000"/>
+          <w:sz w:val="28"/>
+          <w:szCs w:val="28"/>
+          <w:lang w:val="uk-UA"/>
+        </w:rPr>
+        <w:t>System</w:t>
+      </w:r>
+      <w:proofErr w:type="spellEnd"/>
+      <w:r>
+        <w:rPr>
+          <w:b/>
+          <w:bCs/>
+          <w:i/>
+          <w:iCs/>
+          <w:color w:val="000000"/>
+          <w:sz w:val="28"/>
+          <w:szCs w:val="28"/>
+          <w:lang w:val="uk-UA"/>
+        </w:rPr>
+        <w:t>. JWM</w:t>
+      </w:r>
+      <w:r>
+        <w:rPr>
+          <w:b/>
+          <w:bCs/>
+          <w:i/>
+          <w:iCs/>
+          <w:color w:val="000000"/>
+          <w:sz w:val="28"/>
+          <w:szCs w:val="28"/>
+          <w:lang w:val="uk-UA"/>
+        </w:rPr>
+        <w:t xml:space="preserve"> написаний на </w:t>
+      </w:r>
+      <w:proofErr w:type="spellStart"/>
+      <w:r>
+        <w:rPr>
+          <w:b/>
+          <w:bCs/>
+          <w:i/>
+          <w:iCs/>
+          <w:color w:val="000000"/>
+          <w:sz w:val="28"/>
+          <w:szCs w:val="28"/>
+          <w:lang w:val="uk-UA"/>
+        </w:rPr>
+        <w:t>Joe</w:t>
+      </w:r>
+      <w:proofErr w:type="spellEnd"/>
+      <w:r>
+        <w:rPr>
+          <w:b/>
+          <w:bCs/>
+          <w:i/>
+          <w:iCs/>
+          <w:color w:val="000000"/>
+          <w:sz w:val="28"/>
+          <w:szCs w:val="28"/>
+          <w:lang w:val="uk-UA"/>
+        </w:rPr>
+        <w:t xml:space="preserve"> </w:t>
+      </w:r>
+      <w:proofErr w:type="spellStart"/>
+      <w:r>
+        <w:rPr>
+          <w:b/>
+          <w:bCs/>
+          <w:i/>
+          <w:iCs/>
+          <w:color w:val="000000"/>
+          <w:sz w:val="28"/>
+          <w:szCs w:val="28"/>
+          <w:lang w:val="uk-UA"/>
+        </w:rPr>
+        <w:t>Wingbermuehle</w:t>
+      </w:r>
+      <w:proofErr w:type="spellEnd"/>
+      <w:r>
+        <w:rPr>
+          <w:b/>
+          <w:bCs/>
+          <w:i/>
+          <w:iCs/>
+          <w:color w:val="000000"/>
+          <w:sz w:val="28"/>
+          <w:szCs w:val="28"/>
+          <w:lang w:val="uk-UA"/>
+        </w:rPr>
+        <w:t xml:space="preserve">. Цей менеджер вікон використовується по </w:t>
+      </w:r>
+      <w:proofErr w:type="spellStart"/>
+      <w:r>
+        <w:rPr>
+          <w:b/>
+          <w:bCs/>
+          <w:i/>
+          <w:iCs/>
+          <w:color w:val="000000"/>
+          <w:sz w:val="28"/>
+          <w:szCs w:val="28"/>
+          <w:lang w:val="uk-UA"/>
+        </w:rPr>
+        <w:t>замовчуванн</w:t>
+      </w:r>
+      <w:proofErr w:type="spellEnd"/>
+      <w:r>
+        <w:rPr>
+          <w:b/>
+          <w:bCs/>
+          <w:i/>
+          <w:iCs/>
+          <w:color w:val="000000"/>
+          <w:sz w:val="28"/>
+          <w:szCs w:val="28"/>
+          <w:lang w:val="uk-UA"/>
+        </w:rPr>
+        <w:t xml:space="preserve"> в </w:t>
+      </w:r>
+      <w:proofErr w:type="spellStart"/>
+      <w:r>
+        <w:rPr>
+          <w:b/>
+          <w:bCs/>
+          <w:i/>
+          <w:iCs/>
+          <w:color w:val="000000"/>
+          <w:sz w:val="28"/>
+          <w:szCs w:val="28"/>
+          <w:lang w:val="uk-UA"/>
+        </w:rPr>
+        <w:t>сисемах</w:t>
+      </w:r>
+      <w:proofErr w:type="spellEnd"/>
+      <w:r>
+        <w:rPr>
+          <w:b/>
+          <w:bCs/>
+          <w:i/>
+          <w:iCs/>
+          <w:color w:val="000000"/>
+          <w:sz w:val="28"/>
+          <w:szCs w:val="28"/>
+          <w:lang w:val="uk-UA"/>
+        </w:rPr>
+        <w:t xml:space="preserve"> </w:t>
+      </w:r>
+      <w:proofErr w:type="spellStart"/>
+      <w:r>
+        <w:rPr>
+          <w:b/>
+          <w:bCs/>
+          <w:i/>
+          <w:iCs/>
+          <w:color w:val="000000"/>
+          <w:sz w:val="28"/>
+          <w:szCs w:val="28"/>
+          <w:lang w:val="uk-UA"/>
+        </w:rPr>
+        <w:t>PuppyRus</w:t>
+      </w:r>
+      <w:proofErr w:type="spellEnd"/>
+      <w:r>
+        <w:rPr>
+          <w:b/>
+          <w:bCs/>
+          <w:i/>
+          <w:iCs/>
+          <w:color w:val="000000"/>
+          <w:sz w:val="28"/>
+          <w:szCs w:val="28"/>
+          <w:lang w:val="uk-UA"/>
+        </w:rPr>
+        <w:t xml:space="preserve">, </w:t>
+      </w:r>
+      <w:proofErr w:type="spellStart"/>
+      <w:r>
+        <w:rPr>
+          <w:b/>
+          <w:bCs/>
+          <w:i/>
+          <w:iCs/>
+          <w:color w:val="000000"/>
+          <w:sz w:val="28"/>
+          <w:szCs w:val="28"/>
+          <w:lang w:val="uk-UA"/>
+        </w:rPr>
+        <w:t>Puppy</w:t>
+      </w:r>
+      <w:proofErr w:type="spellEnd"/>
+      <w:r>
+        <w:rPr>
+          <w:b/>
+          <w:bCs/>
+          <w:i/>
+          <w:iCs/>
+          <w:color w:val="000000"/>
+          <w:sz w:val="28"/>
+          <w:szCs w:val="28"/>
+          <w:lang w:val="uk-UA"/>
+        </w:rPr>
+        <w:t xml:space="preserve"> </w:t>
+      </w:r>
+      <w:proofErr w:type="spellStart"/>
+      <w:r>
+        <w:rPr>
+          <w:b/>
+          <w:bCs/>
+          <w:i/>
+          <w:iCs/>
+          <w:color w:val="000000"/>
+          <w:sz w:val="28"/>
+          <w:szCs w:val="28"/>
+          <w:lang w:val="uk-UA"/>
+        </w:rPr>
+        <w:t>Linux</w:t>
+      </w:r>
+      <w:proofErr w:type="spellEnd"/>
+      <w:r>
+        <w:rPr>
+          <w:b/>
+          <w:bCs/>
+          <w:i/>
+          <w:iCs/>
+          <w:color w:val="000000"/>
+          <w:sz w:val="28"/>
+          <w:szCs w:val="28"/>
+          <w:lang w:val="uk-UA"/>
+        </w:rPr>
+        <w:t xml:space="preserve">, </w:t>
+      </w:r>
+      <w:proofErr w:type="spellStart"/>
+      <w:r>
+        <w:rPr>
+          <w:b/>
+          <w:bCs/>
+          <w:i/>
+          <w:iCs/>
+          <w:color w:val="000000"/>
+          <w:sz w:val="28"/>
+          <w:szCs w:val="28"/>
+          <w:lang w:val="uk-UA"/>
+        </w:rPr>
+        <w:t>SliTaz</w:t>
+      </w:r>
+      <w:proofErr w:type="spellEnd"/>
+      <w:r>
+        <w:rPr>
+          <w:b/>
+          <w:bCs/>
+          <w:i/>
+          <w:iCs/>
+          <w:color w:val="000000"/>
+          <w:sz w:val="28"/>
+          <w:szCs w:val="28"/>
+          <w:lang w:val="uk-UA"/>
+        </w:rPr>
+        <w:t xml:space="preserve">, </w:t>
+      </w:r>
+      <w:proofErr w:type="spellStart"/>
+      <w:r>
+        <w:rPr>
+          <w:b/>
+          <w:bCs/>
+          <w:i/>
+          <w:iCs/>
+          <w:color w:val="000000"/>
+          <w:sz w:val="28"/>
+          <w:szCs w:val="28"/>
+          <w:lang w:val="uk-UA"/>
+        </w:rPr>
+        <w:t>Damn</w:t>
+      </w:r>
+      <w:proofErr w:type="spellEnd"/>
+      <w:r>
+        <w:rPr>
+          <w:b/>
+          <w:bCs/>
+          <w:i/>
+          <w:iCs/>
+          <w:color w:val="000000"/>
+          <w:sz w:val="28"/>
+          <w:szCs w:val="28"/>
+          <w:lang w:val="uk-UA"/>
+        </w:rPr>
+        <w:t xml:space="preserve"> </w:t>
+      </w:r>
+      <w:proofErr w:type="spellStart"/>
+      <w:r>
+        <w:rPr>
+          <w:b/>
+          <w:bCs/>
+          <w:i/>
+          <w:iCs/>
+          <w:color w:val="000000"/>
+          <w:sz w:val="28"/>
+          <w:szCs w:val="28"/>
+          <w:lang w:val="uk-UA"/>
+        </w:rPr>
+        <w:t>Small</w:t>
+      </w:r>
+      <w:proofErr w:type="spellEnd"/>
+      <w:r>
+        <w:rPr>
+          <w:b/>
+          <w:bCs/>
+          <w:i/>
+          <w:iCs/>
+          <w:color w:val="000000"/>
+          <w:sz w:val="28"/>
+          <w:szCs w:val="28"/>
+          <w:lang w:val="uk-UA"/>
+        </w:rPr>
+        <w:t xml:space="preserve"> </w:t>
+      </w:r>
+      <w:proofErr w:type="spellStart"/>
+      <w:r>
+        <w:rPr>
+          <w:b/>
+          <w:bCs/>
+          <w:i/>
+          <w:iCs/>
+          <w:color w:val="000000"/>
+          <w:sz w:val="28"/>
+          <w:szCs w:val="28"/>
+          <w:lang w:val="uk-UA"/>
+        </w:rPr>
+        <w:t>Linux</w:t>
+      </w:r>
+      <w:proofErr w:type="spellEnd"/>
+      <w:r>
+        <w:rPr>
+          <w:b/>
+          <w:bCs/>
+          <w:i/>
+          <w:iCs/>
+          <w:color w:val="000000"/>
+          <w:sz w:val="28"/>
+          <w:szCs w:val="28"/>
+          <w:lang w:val="uk-UA"/>
+        </w:rPr>
+        <w:t>.</w:t>
+      </w:r>
     </w:p>
     <w:p>
       <w:pPr>
@@ -4097,6 +7844,232 @@
 <file path=word/numbering.xml><?xml version="1.0" encoding="utf-8"?>
 <w:numbering xmlns:wpc="http://schemas.microsoft.com/office/word/2010/wordprocessingCanvas" xmlns:cx="http://schemas.microsoft.com/office/drawing/2014/chartex" xmlns:cx1="http://schemas.microsoft.com/office/drawing/2015/9/8/chartex" xmlns:cx2="http://schemas.microsoft.com/office/drawing/2015/10/21/chartex" xmlns:cx3="http://schemas.microsoft.com/office/drawing/2016/5/9/chartex" xmlns:cx4="http://schemas.microsoft.com/office/drawing/2016/5/10/chartex" xmlns:cx5="http://schemas.microsoft.com/office/drawing/2016/5/11/chartex" xmlns:cx6="http://schemas.microsoft.com/office/drawing/2016/5/12/chartex" xmlns:cx7="http://schemas.microsoft.com/office/drawing/2016/5/13/chartex" xmlns:cx8="http://schemas.microsoft.com/office/drawing/2016/5/14/chartex" xmlns:mc="http://schemas.openxmlformats.org/markup-compatibility/2006" xmlns:aink="http://schemas.microsoft.com/office/drawing/2016/ink" xmlns:am3d="http://schemas.microsoft.com/office/drawing/2017/model3d" xmlns:o="urn:schemas-microsoft-com:office:office" xmlns:r="http://schemas.openxmlformats.org/officeDocument/2006/relationships" xmlns:m="http://schemas.openxmlformats.org/officeDocument/2006/math" xmlns:v="urn:schemas-microsoft-com:vml" xmlns:wp14="http://schemas.microsoft.com/office/word/2010/wordprocessingDrawing" xmlns:wp="http://schemas.openxmlformats.org/drawingml/2006/wordprocessingDrawing" xmlns:w10="urn:schemas-microsoft-com:office:word" xmlns:w="http://schemas.openxmlformats.org/wordprocessingml/2006/main" xmlns:w14="http://schemas.microsoft.com/office/word/2010/wordml" xmlns:w15="http://schemas.microsoft.com/office/word/2012/wordml" xmlns:w16cex="http://schemas.microsoft.com/office/word/2018/wordml/cex" xmlns:w16cid="http://schemas.microsoft.com/office/word/2016/wordml/cid" xmlns:w16="http://schemas.microsoft.com/office/word/2018/wordml" xmlns:w16sdtdh="http://schemas.microsoft.com/office/word/2020/wordml/sdtdatahash" xmlns:w16se="http://schemas.microsoft.com/office/word/2015/wordml/symex" xmlns:wpg="http://schemas.microsoft.com/office/word/2010/wordprocessingGroup" xmlns:wpi="http://schemas.microsoft.com/office/word/2010/wordprocessingInk" xmlns:wne="http://schemas.microsoft.com/office/word/2006/wordml" xmlns:wps="http://schemas.microsoft.com/office/word/2010/wordprocessingShape" mc:Ignorable="w14 w15 w16se w16cid w16 w16cex w16sdtdh wp14">
   <w:abstractNum w:abstractNumId="0" w15:restartNumberingAfterBreak="0">
+    <w:nsid w:val="07951194"/>
+    <w:multiLevelType w:val="hybridMultilevel"/>
+    <w:tmpl w:val="11B4A306"/>
+    <w:lvl w:ilvl="0" w:tplc="04090001">
+      <w:start w:val="1"/>
+      <w:numFmt w:val="bullet"/>
+      <w:lvlText w:val=""/>
+      <w:lvlJc w:val="left"/>
+      <w:pPr>
+        <w:ind w:left="720" w:hanging="360"/>
+      </w:pPr>
+      <w:rPr>
+        <w:rFonts w:ascii="Symbol" w:hAnsi="Symbol" w:hint="default"/>
+      </w:rPr>
+    </w:lvl>
+    <w:lvl w:ilvl="1" w:tplc="04090003">
+      <w:start w:val="1"/>
+      <w:numFmt w:val="bullet"/>
+      <w:lvlText w:val="o"/>
+      <w:lvlJc w:val="left"/>
+      <w:pPr>
+        <w:ind w:left="1440" w:hanging="360"/>
+      </w:pPr>
+      <w:rPr>
+        <w:rFonts w:ascii="Courier New" w:hAnsi="Courier New" w:cs="Courier New" w:hint="default"/>
+      </w:rPr>
+    </w:lvl>
+    <w:lvl w:ilvl="2" w:tplc="04090005" w:tentative="1">
+      <w:start w:val="1"/>
+      <w:numFmt w:val="bullet"/>
+      <w:lvlText w:val=""/>
+      <w:lvlJc w:val="left"/>
+      <w:pPr>
+        <w:ind w:left="2160" w:hanging="360"/>
+      </w:pPr>
+      <w:rPr>
+        <w:rFonts w:ascii="Wingdings" w:hAnsi="Wingdings" w:hint="default"/>
+      </w:rPr>
+    </w:lvl>
+    <w:lvl w:ilvl="3" w:tplc="04090001" w:tentative="1">
+      <w:start w:val="1"/>
+      <w:numFmt w:val="bullet"/>
+      <w:lvlText w:val=""/>
+      <w:lvlJc w:val="left"/>
+      <w:pPr>
+        <w:ind w:left="2880" w:hanging="360"/>
+      </w:pPr>
+      <w:rPr>
+        <w:rFonts w:ascii="Symbol" w:hAnsi="Symbol" w:hint="default"/>
+      </w:rPr>
+    </w:lvl>
+    <w:lvl w:ilvl="4" w:tplc="04090003" w:tentative="1">
+      <w:start w:val="1"/>
+      <w:numFmt w:val="bullet"/>
+      <w:lvlText w:val="o"/>
+      <w:lvlJc w:val="left"/>
+      <w:pPr>
+        <w:ind w:left="3600" w:hanging="360"/>
+      </w:pPr>
+      <w:rPr>
+        <w:rFonts w:ascii="Courier New" w:hAnsi="Courier New" w:cs="Courier New" w:hint="default"/>
+      </w:rPr>
+    </w:lvl>
+    <w:lvl w:ilvl="5" w:tplc="04090005" w:tentative="1">
+      <w:start w:val="1"/>
+      <w:numFmt w:val="bullet"/>
+      <w:lvlText w:val=""/>
+      <w:lvlJc w:val="left"/>
+      <w:pPr>
+        <w:ind w:left="4320" w:hanging="360"/>
+      </w:pPr>
+      <w:rPr>
+        <w:rFonts w:ascii="Wingdings" w:hAnsi="Wingdings" w:hint="default"/>
+      </w:rPr>
+    </w:lvl>
+    <w:lvl w:ilvl="6" w:tplc="04090001" w:tentative="1">
+      <w:start w:val="1"/>
+      <w:numFmt w:val="bullet"/>
+      <w:lvlText w:val=""/>
+      <w:lvlJc w:val="left"/>
+      <w:pPr>
+        <w:ind w:left="5040" w:hanging="360"/>
+      </w:pPr>
+      <w:rPr>
+        <w:rFonts w:ascii="Symbol" w:hAnsi="Symbol" w:hint="default"/>
+      </w:rPr>
+    </w:lvl>
+    <w:lvl w:ilvl="7" w:tplc="04090003" w:tentative="1">
+      <w:start w:val="1"/>
+      <w:numFmt w:val="bullet"/>
+      <w:lvlText w:val="o"/>
+      <w:lvlJc w:val="left"/>
+      <w:pPr>
+        <w:ind w:left="5760" w:hanging="360"/>
+      </w:pPr>
+      <w:rPr>
+        <w:rFonts w:ascii="Courier New" w:hAnsi="Courier New" w:cs="Courier New" w:hint="default"/>
+      </w:rPr>
+    </w:lvl>
+    <w:lvl w:ilvl="8" w:tplc="04090005" w:tentative="1">
+      <w:start w:val="1"/>
+      <w:numFmt w:val="bullet"/>
+      <w:lvlText w:val=""/>
+      <w:lvlJc w:val="left"/>
+      <w:pPr>
+        <w:ind w:left="6480" w:hanging="360"/>
+      </w:pPr>
+      <w:rPr>
+        <w:rFonts w:ascii="Wingdings" w:hAnsi="Wingdings" w:hint="default"/>
+      </w:rPr>
+    </w:lvl>
+  </w:abstractNum>
+  <w:abstractNum w:abstractNumId="1" w15:restartNumberingAfterBreak="0">
+    <w:nsid w:val="307C3807"/>
+    <w:multiLevelType w:val="hybridMultilevel"/>
+    <w:tmpl w:val="2CB44988"/>
+    <w:lvl w:ilvl="0" w:tplc="04090001">
+      <w:start w:val="1"/>
+      <w:numFmt w:val="bullet"/>
+      <w:lvlText w:val=""/>
+      <w:lvlJc w:val="left"/>
+      <w:pPr>
+        <w:ind w:left="2160" w:hanging="360"/>
+      </w:pPr>
+      <w:rPr>
+        <w:rFonts w:ascii="Symbol" w:hAnsi="Symbol" w:hint="default"/>
+      </w:rPr>
+    </w:lvl>
+    <w:lvl w:ilvl="1" w:tplc="04090003" w:tentative="1">
+      <w:start w:val="1"/>
+      <w:numFmt w:val="bullet"/>
+      <w:lvlText w:val="o"/>
+      <w:lvlJc w:val="left"/>
+      <w:pPr>
+        <w:ind w:left="2880" w:hanging="360"/>
+      </w:pPr>
+      <w:rPr>
+        <w:rFonts w:ascii="Courier New" w:hAnsi="Courier New" w:cs="Courier New" w:hint="default"/>
+      </w:rPr>
+    </w:lvl>
+    <w:lvl w:ilvl="2" w:tplc="04090005" w:tentative="1">
+      <w:start w:val="1"/>
+      <w:numFmt w:val="bullet"/>
+      <w:lvlText w:val=""/>
+      <w:lvlJc w:val="left"/>
+      <w:pPr>
+        <w:ind w:left="3600" w:hanging="360"/>
+      </w:pPr>
+      <w:rPr>
+        <w:rFonts w:ascii="Wingdings" w:hAnsi="Wingdings" w:hint="default"/>
+      </w:rPr>
+    </w:lvl>
+    <w:lvl w:ilvl="3" w:tplc="04090001" w:tentative="1">
+      <w:start w:val="1"/>
+      <w:numFmt w:val="bullet"/>
+      <w:lvlText w:val=""/>
+      <w:lvlJc w:val="left"/>
+      <w:pPr>
+        <w:ind w:left="4320" w:hanging="360"/>
+      </w:pPr>
+      <w:rPr>
+        <w:rFonts w:ascii="Symbol" w:hAnsi="Symbol" w:hint="default"/>
+      </w:rPr>
+    </w:lvl>
+    <w:lvl w:ilvl="4" w:tplc="04090003" w:tentative="1">
+      <w:start w:val="1"/>
+      <w:numFmt w:val="bullet"/>
+      <w:lvlText w:val="o"/>
+      <w:lvlJc w:val="left"/>
+      <w:pPr>
+        <w:ind w:left="5040" w:hanging="360"/>
+      </w:pPr>
+      <w:rPr>
+        <w:rFonts w:ascii="Courier New" w:hAnsi="Courier New" w:cs="Courier New" w:hint="default"/>
+      </w:rPr>
+    </w:lvl>
+    <w:lvl w:ilvl="5" w:tplc="04090005" w:tentative="1">
+      <w:start w:val="1"/>
+      <w:numFmt w:val="bullet"/>
+      <w:lvlText w:val=""/>
+      <w:lvlJc w:val="left"/>
+      <w:pPr>
+        <w:ind w:left="5760" w:hanging="360"/>
+      </w:pPr>
+      <w:rPr>
+        <w:rFonts w:ascii="Wingdings" w:hAnsi="Wingdings" w:hint="default"/>
+      </w:rPr>
+    </w:lvl>
+    <w:lvl w:ilvl="6" w:tplc="04090001" w:tentative="1">
+      <w:start w:val="1"/>
+      <w:numFmt w:val="bullet"/>
+      <w:lvlText w:val=""/>
+      <w:lvlJc w:val="left"/>
+      <w:pPr>
+        <w:ind w:left="6480" w:hanging="360"/>
+      </w:pPr>
+      <w:rPr>
+        <w:rFonts w:ascii="Symbol" w:hAnsi="Symbol" w:hint="default"/>
+      </w:rPr>
+    </w:lvl>
+    <w:lvl w:ilvl="7" w:tplc="04090003" w:tentative="1">
+      <w:start w:val="1"/>
+      <w:numFmt w:val="bullet"/>
+      <w:lvlText w:val="o"/>
+      <w:lvlJc w:val="left"/>
+      <w:pPr>
+        <w:ind w:left="7200" w:hanging="360"/>
+      </w:pPr>
+      <w:rPr>
+        <w:rFonts w:ascii="Courier New" w:hAnsi="Courier New" w:cs="Courier New" w:hint="default"/>
+      </w:rPr>
+    </w:lvl>
+    <w:lvl w:ilvl="8" w:tplc="04090005" w:tentative="1">
+      <w:start w:val="1"/>
+      <w:numFmt w:val="bullet"/>
+      <w:lvlText w:val=""/>
+      <w:lvlJc w:val="left"/>
+      <w:pPr>
+        <w:ind w:left="7920" w:hanging="360"/>
+      </w:pPr>
+      <w:rPr>
+        <w:rFonts w:ascii="Wingdings" w:hAnsi="Wingdings" w:hint="default"/>
+      </w:rPr>
+    </w:lvl>
+  </w:abstractNum>
+  <w:abstractNum w:abstractNumId="2" w15:restartNumberingAfterBreak="0">
     <w:nsid w:val="418A1CD5"/>
     <w:multiLevelType w:val="hybridMultilevel"/>
     <w:tmpl w:val="E6B442F6"/>
@@ -4186,6 +8159,12 @@
     </w:lvl>
   </w:abstractNum>
   <w:num w:numId="1">
+    <w:abstractNumId w:val="2"/>
+  </w:num>
+  <w:num w:numId="2">
+    <w:abstractNumId w:val="1"/>
+  </w:num>
+  <w:num w:numId="3">
     <w:abstractNumId w:val="0"/>
   </w:num>
 </w:numbering>

</xml_diff>

<commit_message>
Add information about my smartphone's OS
</commit_message>
<xml_diff>
--- a/Laboratory Work/Lab1_report.docx
+++ b/Laboratory Work/Lab1_report.docx
@@ -1,6 +1,6 @@
 
 <file path=word/document.xml><?xml version="1.0" encoding="utf-8"?>
-<w:document xmlns:ve="http://schemas.openxmlformats.org/markup-compatibility/2006" xmlns:o="urn:schemas-microsoft-com:office:office" xmlns:r="http://schemas.openxmlformats.org/officeDocument/2006/relationships" xmlns:m="http://schemas.openxmlformats.org/officeDocument/2006/math" xmlns:v="urn:schemas-microsoft-com:vml" xmlns:wp="http://schemas.openxmlformats.org/drawingml/2006/wordprocessingDrawing" xmlns:w10="urn:schemas-microsoft-com:office:word" xmlns:w="http://schemas.openxmlformats.org/wordprocessingml/2006/main" xmlns:wne="http://schemas.microsoft.com/office/word/2006/wordml">
+<w:document xmlns:wpc="http://schemas.microsoft.com/office/word/2010/wordprocessingCanvas" xmlns:cx="http://schemas.microsoft.com/office/drawing/2014/chartex" xmlns:cx1="http://schemas.microsoft.com/office/drawing/2015/9/8/chartex" xmlns:cx2="http://schemas.microsoft.com/office/drawing/2015/10/21/chartex" xmlns:cx3="http://schemas.microsoft.com/office/drawing/2016/5/9/chartex" xmlns:cx4="http://schemas.microsoft.com/office/drawing/2016/5/10/chartex" xmlns:cx5="http://schemas.microsoft.com/office/drawing/2016/5/11/chartex" xmlns:cx6="http://schemas.microsoft.com/office/drawing/2016/5/12/chartex" xmlns:cx7="http://schemas.microsoft.com/office/drawing/2016/5/13/chartex" xmlns:cx8="http://schemas.microsoft.com/office/drawing/2016/5/14/chartex" xmlns:mc="http://schemas.openxmlformats.org/markup-compatibility/2006" xmlns:aink="http://schemas.microsoft.com/office/drawing/2016/ink" xmlns:am3d="http://schemas.microsoft.com/office/drawing/2017/model3d" xmlns:o="urn:schemas-microsoft-com:office:office" xmlns:r="http://schemas.openxmlformats.org/officeDocument/2006/relationships" xmlns:m="http://schemas.openxmlformats.org/officeDocument/2006/math" xmlns:v="urn:schemas-microsoft-com:vml" xmlns:wp14="http://schemas.microsoft.com/office/word/2010/wordprocessingDrawing" xmlns:wp="http://schemas.openxmlformats.org/drawingml/2006/wordprocessingDrawing" xmlns:w10="urn:schemas-microsoft-com:office:word" xmlns:w="http://schemas.openxmlformats.org/wordprocessingml/2006/main" xmlns:w14="http://schemas.microsoft.com/office/word/2010/wordml" xmlns:w15="http://schemas.microsoft.com/office/word/2012/wordml" xmlns:w16cex="http://schemas.microsoft.com/office/word/2018/wordml/cex" xmlns:w16cid="http://schemas.microsoft.com/office/word/2016/wordml/cid" xmlns:w16="http://schemas.microsoft.com/office/word/2018/wordml" xmlns:w16sdtdh="http://schemas.microsoft.com/office/word/2020/wordml/sdtdatahash" xmlns:w16se="http://schemas.microsoft.com/office/word/2015/wordml/symex" xmlns:wpg="http://schemas.microsoft.com/office/word/2010/wordprocessingGroup" xmlns:wpi="http://schemas.microsoft.com/office/word/2010/wordprocessingInk" xmlns:wne="http://schemas.microsoft.com/office/word/2006/wordml" xmlns:wps="http://schemas.microsoft.com/office/word/2010/wordprocessingShape" mc:Ignorable="w14 w15 w16se w16cid w16 w16cex w16sdtdh wp14">
   <w:body>
     <w:p>
       <w:pPr>
@@ -347,7 +347,6 @@
           <w:lang w:val="ru-RU"/>
         </w:rPr>
       </w:pPr>
-      <w:proofErr w:type="spellStart"/>
       <w:r>
         <w:rPr>
           <w:rFonts w:ascii="Times New Roman" w:eastAsia="Times New Roman" w:hAnsi="Times New Roman" w:cs="Times New Roman"/>
@@ -355,9 +354,9 @@
           <w:szCs w:val="36"/>
           <w:lang w:val="ru-RU"/>
         </w:rPr>
-        <w:t>з</w:t>
-      </w:r>
-      <w:proofErr w:type="spellEnd"/>
+        <w:t xml:space="preserve">з </w:t>
+      </w:r>
+      <w:proofErr w:type="spellStart"/>
       <w:r>
         <w:rPr>
           <w:rFonts w:ascii="Times New Roman" w:eastAsia="Times New Roman" w:hAnsi="Times New Roman" w:cs="Times New Roman"/>
@@ -365,9 +364,9 @@
           <w:szCs w:val="36"/>
           <w:lang w:val="ru-RU"/>
         </w:rPr>
-        <w:t xml:space="preserve"> </w:t>
-      </w:r>
-      <w:proofErr w:type="spellStart"/>
+        <w:t>дисципліни</w:t>
+      </w:r>
+      <w:proofErr w:type="spellEnd"/>
       <w:r>
         <w:rPr>
           <w:rFonts w:ascii="Times New Roman" w:eastAsia="Times New Roman" w:hAnsi="Times New Roman" w:cs="Times New Roman"/>
@@ -375,9 +374,9 @@
           <w:szCs w:val="36"/>
           <w:lang w:val="ru-RU"/>
         </w:rPr>
-        <w:t>дисципліни</w:t>
-      </w:r>
-      <w:proofErr w:type="spellEnd"/>
+        <w:t>: «</w:t>
+      </w:r>
+      <w:proofErr w:type="spellStart"/>
       <w:r>
         <w:rPr>
           <w:rFonts w:ascii="Times New Roman" w:eastAsia="Times New Roman" w:hAnsi="Times New Roman" w:cs="Times New Roman"/>
@@ -385,9 +384,9 @@
           <w:szCs w:val="36"/>
           <w:lang w:val="ru-RU"/>
         </w:rPr>
-        <w:t>: «</w:t>
-      </w:r>
-      <w:proofErr w:type="spellStart"/>
+        <w:t>Операційні</w:t>
+      </w:r>
+      <w:proofErr w:type="spellEnd"/>
       <w:r>
         <w:rPr>
           <w:rFonts w:ascii="Times New Roman" w:eastAsia="Times New Roman" w:hAnsi="Times New Roman" w:cs="Times New Roman"/>
@@ -395,9 +394,9 @@
           <w:szCs w:val="36"/>
           <w:lang w:val="ru-RU"/>
         </w:rPr>
-        <w:t>Операційні</w:t>
-      </w:r>
-      <w:proofErr w:type="spellEnd"/>
+        <w:t xml:space="preserve"> </w:t>
+      </w:r>
+      <w:proofErr w:type="spellStart"/>
       <w:r>
         <w:rPr>
           <w:rFonts w:ascii="Times New Roman" w:eastAsia="Times New Roman" w:hAnsi="Times New Roman" w:cs="Times New Roman"/>
@@ -405,9 +404,9 @@
           <w:szCs w:val="36"/>
           <w:lang w:val="ru-RU"/>
         </w:rPr>
-        <w:t xml:space="preserve"> </w:t>
-      </w:r>
-      <w:proofErr w:type="spellStart"/>
+        <w:t>системи</w:t>
+      </w:r>
+      <w:proofErr w:type="spellEnd"/>
       <w:r>
         <w:rPr>
           <w:rFonts w:ascii="Times New Roman" w:eastAsia="Times New Roman" w:hAnsi="Times New Roman" w:cs="Times New Roman"/>
@@ -415,16 +414,6 @@
           <w:szCs w:val="36"/>
           <w:lang w:val="ru-RU"/>
         </w:rPr>
-        <w:t>системи</w:t>
-      </w:r>
-      <w:proofErr w:type="spellEnd"/>
-      <w:r>
-        <w:rPr>
-          <w:rFonts w:ascii="Times New Roman" w:eastAsia="Times New Roman" w:hAnsi="Times New Roman" w:cs="Times New Roman"/>
-          <w:sz w:val="36"/>
-          <w:szCs w:val="36"/>
-          <w:lang w:val="ru-RU"/>
-        </w:rPr>
         <w:t>»</w:t>
       </w:r>
     </w:p>
@@ -483,7 +472,7 @@
           <w:szCs w:val="44"/>
           <w:lang w:val="ru-RU"/>
         </w:rPr>
-        <w:t xml:space="preserve"> </w:t>
+        <w:t xml:space="preserve"> з </w:t>
       </w:r>
       <w:proofErr w:type="spellStart"/>
       <w:r>
@@ -495,7 +484,7 @@
           <w:szCs w:val="44"/>
           <w:lang w:val="ru-RU"/>
         </w:rPr>
-        <w:t>з</w:t>
+        <w:t>робочим</w:t>
       </w:r>
       <w:proofErr w:type="spellEnd"/>
       <w:r>
@@ -519,7 +508,7 @@
           <w:szCs w:val="44"/>
           <w:lang w:val="ru-RU"/>
         </w:rPr>
-        <w:t>робочим</w:t>
+        <w:t>середовищем</w:t>
       </w:r>
       <w:proofErr w:type="spellEnd"/>
       <w:r>
@@ -543,7 +532,7 @@
           <w:szCs w:val="44"/>
           <w:lang w:val="ru-RU"/>
         </w:rPr>
-        <w:t>середовищем</w:t>
+        <w:t>віртуальних</w:t>
       </w:r>
       <w:proofErr w:type="spellEnd"/>
       <w:r>
@@ -555,7 +544,7 @@
           <w:szCs w:val="44"/>
           <w:lang w:val="ru-RU"/>
         </w:rPr>
-        <w:t xml:space="preserve"> </w:t>
+        <w:t xml:space="preserve"> машин та </w:t>
       </w:r>
       <w:proofErr w:type="spellStart"/>
       <w:r>
@@ -567,7 +556,7 @@
           <w:szCs w:val="44"/>
           <w:lang w:val="ru-RU"/>
         </w:rPr>
-        <w:t>віртуальних</w:t>
+        <w:t>операційних</w:t>
       </w:r>
       <w:proofErr w:type="spellEnd"/>
       <w:r>
@@ -579,7 +568,7 @@
           <w:szCs w:val="44"/>
           <w:lang w:val="ru-RU"/>
         </w:rPr>
-        <w:t xml:space="preserve"> машин та </w:t>
+        <w:t xml:space="preserve"> систем </w:t>
       </w:r>
       <w:proofErr w:type="spellStart"/>
       <w:r>
@@ -591,7 +580,7 @@
           <w:szCs w:val="44"/>
           <w:lang w:val="ru-RU"/>
         </w:rPr>
-        <w:t>операційних</w:t>
+        <w:t>різних</w:t>
       </w:r>
       <w:proofErr w:type="spellEnd"/>
       <w:r>
@@ -603,10 +592,9 @@
           <w:szCs w:val="44"/>
           <w:lang w:val="ru-RU"/>
         </w:rPr>
-        <w:t xml:space="preserve"> систем </w:t>
-      </w:r>
-      <w:proofErr w:type="spellStart"/>
-      <w:proofErr w:type="gramStart"/>
+        <w:t xml:space="preserve"> </w:t>
+      </w:r>
+      <w:proofErr w:type="spellStart"/>
       <w:r>
         <w:rPr>
           <w:rFonts w:ascii="Times New Roman" w:eastAsia="Times New Roman" w:hAnsi="Times New Roman" w:cs="Times New Roman"/>
@@ -616,9 +604,9 @@
           <w:szCs w:val="44"/>
           <w:lang w:val="ru-RU"/>
         </w:rPr>
-        <w:t>р</w:t>
-      </w:r>
-      <w:proofErr w:type="gramEnd"/>
+        <w:t>сімейств</w:t>
+      </w:r>
+      <w:proofErr w:type="spellEnd"/>
       <w:r>
         <w:rPr>
           <w:rFonts w:ascii="Times New Roman" w:eastAsia="Times New Roman" w:hAnsi="Times New Roman" w:cs="Times New Roman"/>
@@ -628,42 +616,6 @@
           <w:szCs w:val="44"/>
           <w:lang w:val="ru-RU"/>
         </w:rPr>
-        <w:t>ізних</w:t>
-      </w:r>
-      <w:proofErr w:type="spellEnd"/>
-      <w:r>
-        <w:rPr>
-          <w:rFonts w:ascii="Times New Roman" w:eastAsia="Times New Roman" w:hAnsi="Times New Roman" w:cs="Times New Roman"/>
-          <w:b/>
-          <w:bCs/>
-          <w:sz w:val="44"/>
-          <w:szCs w:val="44"/>
-          <w:lang w:val="ru-RU"/>
-        </w:rPr>
-        <w:t xml:space="preserve"> </w:t>
-      </w:r>
-      <w:proofErr w:type="spellStart"/>
-      <w:r>
-        <w:rPr>
-          <w:rFonts w:ascii="Times New Roman" w:eastAsia="Times New Roman" w:hAnsi="Times New Roman" w:cs="Times New Roman"/>
-          <w:b/>
-          <w:bCs/>
-          <w:sz w:val="44"/>
-          <w:szCs w:val="44"/>
-          <w:lang w:val="ru-RU"/>
-        </w:rPr>
-        <w:t>сімейств</w:t>
-      </w:r>
-      <w:proofErr w:type="spellEnd"/>
-      <w:r>
-        <w:rPr>
-          <w:rFonts w:ascii="Times New Roman" w:eastAsia="Times New Roman" w:hAnsi="Times New Roman" w:cs="Times New Roman"/>
-          <w:b/>
-          <w:bCs/>
-          <w:sz w:val="44"/>
-          <w:szCs w:val="44"/>
-          <w:lang w:val="ru-RU"/>
-        </w:rPr>
         <w:t>»</w:t>
       </w:r>
     </w:p>
@@ -914,7 +866,6 @@
         </w:rPr>
       </w:pPr>
       <w:proofErr w:type="spellStart"/>
-      <w:proofErr w:type="gramStart"/>
       <w:r>
         <w:rPr>
           <w:rFonts w:ascii="Times New Roman" w:eastAsia="Times New Roman" w:hAnsi="Times New Roman" w:cs="Times New Roman"/>
@@ -922,17 +873,7 @@
           <w:szCs w:val="32"/>
           <w:lang w:val="ru-RU"/>
         </w:rPr>
-        <w:t>Перев</w:t>
-      </w:r>
-      <w:proofErr w:type="gramEnd"/>
-      <w:r>
-        <w:rPr>
-          <w:rFonts w:ascii="Times New Roman" w:eastAsia="Times New Roman" w:hAnsi="Times New Roman" w:cs="Times New Roman"/>
-          <w:sz w:val="32"/>
-          <w:szCs w:val="32"/>
-          <w:lang w:val="ru-RU"/>
-        </w:rPr>
-        <w:t>ірив</w:t>
+        <w:t>Перевірив</w:t>
       </w:r>
       <w:proofErr w:type="spellEnd"/>
       <w:r>
@@ -1247,29 +1188,7 @@
           <w:szCs w:val="28"/>
           <w:lang w:val="ru-RU"/>
         </w:rPr>
-        <w:t xml:space="preserve"> </w:t>
-      </w:r>
-      <w:proofErr w:type="spellStart"/>
-      <w:r>
-        <w:rPr>
-          <w:rFonts w:ascii="Times New Roman" w:eastAsia="Times New Roman" w:hAnsi="Times New Roman" w:cs="Times New Roman"/>
-          <w:color w:val="000000"/>
-          <w:sz w:val="28"/>
-          <w:szCs w:val="28"/>
-          <w:lang w:val="ru-RU"/>
-        </w:rPr>
-        <w:t>з</w:t>
-      </w:r>
-      <w:proofErr w:type="spellEnd"/>
-      <w:r>
-        <w:rPr>
-          <w:rFonts w:ascii="Times New Roman" w:eastAsia="Times New Roman" w:hAnsi="Times New Roman" w:cs="Times New Roman"/>
-          <w:color w:val="000000"/>
-          <w:sz w:val="28"/>
-          <w:szCs w:val="28"/>
-          <w:lang w:val="ru-RU"/>
-        </w:rPr>
-        <w:t xml:space="preserve"> </w:t>
+        <w:t xml:space="preserve"> з </w:t>
       </w:r>
       <w:proofErr w:type="spellStart"/>
       <w:r>
@@ -1338,27 +1257,15 @@
         <w:t xml:space="preserve"> системами </w:t>
       </w:r>
       <w:proofErr w:type="spellStart"/>
-      <w:proofErr w:type="gramStart"/>
-      <w:r>
-        <w:rPr>
-          <w:rFonts w:ascii="Times New Roman" w:eastAsia="Times New Roman" w:hAnsi="Times New Roman" w:cs="Times New Roman"/>
-          <w:color w:val="000000"/>
-          <w:sz w:val="28"/>
-          <w:szCs w:val="28"/>
-          <w:lang w:val="ru-RU"/>
-        </w:rPr>
-        <w:t>р</w:t>
-      </w:r>
-      <w:proofErr w:type="gramEnd"/>
-      <w:r>
-        <w:rPr>
-          <w:rFonts w:ascii="Times New Roman" w:eastAsia="Times New Roman" w:hAnsi="Times New Roman" w:cs="Times New Roman"/>
-          <w:color w:val="000000"/>
-          <w:sz w:val="28"/>
-          <w:szCs w:val="28"/>
-          <w:lang w:val="ru-RU"/>
-        </w:rPr>
-        <w:t>ізних</w:t>
+      <w:r>
+        <w:rPr>
+          <w:rFonts w:ascii="Times New Roman" w:eastAsia="Times New Roman" w:hAnsi="Times New Roman" w:cs="Times New Roman"/>
+          <w:color w:val="000000"/>
+          <w:sz w:val="28"/>
+          <w:szCs w:val="28"/>
+          <w:lang w:val="ru-RU"/>
+        </w:rPr>
+        <w:t>різних</w:t>
       </w:r>
       <w:proofErr w:type="spellEnd"/>
       <w:r>
@@ -1479,29 +1386,7 @@
           <w:szCs w:val="28"/>
           <w:lang w:val="ru-RU"/>
         </w:rPr>
-        <w:t xml:space="preserve">, входом </w:t>
-      </w:r>
-      <w:proofErr w:type="spellStart"/>
-      <w:r>
-        <w:rPr>
-          <w:rFonts w:ascii="Times New Roman" w:eastAsia="Times New Roman" w:hAnsi="Times New Roman" w:cs="Times New Roman"/>
-          <w:color w:val="000000"/>
-          <w:sz w:val="28"/>
-          <w:szCs w:val="28"/>
-          <w:lang w:val="ru-RU"/>
-        </w:rPr>
-        <w:t>і</w:t>
-      </w:r>
-      <w:proofErr w:type="spellEnd"/>
-      <w:r>
-        <w:rPr>
-          <w:rFonts w:ascii="Times New Roman" w:eastAsia="Times New Roman" w:hAnsi="Times New Roman" w:cs="Times New Roman"/>
-          <w:color w:val="000000"/>
-          <w:sz w:val="28"/>
-          <w:szCs w:val="28"/>
-          <w:lang w:val="ru-RU"/>
-        </w:rPr>
-        <w:t xml:space="preserve"> </w:t>
+        <w:t xml:space="preserve">, входом і </w:t>
       </w:r>
       <w:proofErr w:type="spellStart"/>
       <w:r>
@@ -1523,29 +1408,7 @@
           <w:szCs w:val="28"/>
           <w:lang w:val="ru-RU"/>
         </w:rPr>
-        <w:t xml:space="preserve"> </w:t>
-      </w:r>
-      <w:proofErr w:type="spellStart"/>
-      <w:r>
-        <w:rPr>
-          <w:rFonts w:ascii="Times New Roman" w:eastAsia="Times New Roman" w:hAnsi="Times New Roman" w:cs="Times New Roman"/>
-          <w:color w:val="000000"/>
-          <w:sz w:val="28"/>
-          <w:szCs w:val="28"/>
-          <w:lang w:val="ru-RU"/>
-        </w:rPr>
-        <w:t>з</w:t>
-      </w:r>
-      <w:proofErr w:type="spellEnd"/>
-      <w:r>
-        <w:rPr>
-          <w:rFonts w:ascii="Times New Roman" w:eastAsia="Times New Roman" w:hAnsi="Times New Roman" w:cs="Times New Roman"/>
-          <w:color w:val="000000"/>
-          <w:sz w:val="28"/>
-          <w:szCs w:val="28"/>
-          <w:lang w:val="ru-RU"/>
-        </w:rPr>
-        <w:t xml:space="preserve"> </w:t>
+        <w:t xml:space="preserve"> з </w:t>
       </w:r>
       <w:proofErr w:type="spellStart"/>
       <w:r>
@@ -2163,7 +2026,6 @@
         </w:rPr>
         <w:t xml:space="preserve"> – </w:t>
       </w:r>
-      <w:proofErr w:type="spellStart"/>
       <w:r>
         <w:rPr>
           <w:rFonts w:ascii="Times New Roman" w:eastAsia="Times New Roman" w:hAnsi="Times New Roman" w:cs="Times New Roman"/>
@@ -2173,7 +2035,6 @@
         </w:rPr>
         <w:t>CentOS</w:t>
       </w:r>
-      <w:proofErr w:type="spellEnd"/>
       <w:r>
         <w:rPr>
           <w:rFonts w:ascii="Times New Roman" w:eastAsia="Times New Roman" w:hAnsi="Times New Roman" w:cs="Times New Roman"/>
@@ -2261,29 +2122,16 @@
         <w:t xml:space="preserve"> </w:t>
       </w:r>
       <w:proofErr w:type="spellStart"/>
-      <w:proofErr w:type="gramStart"/>
-      <w:r>
-        <w:rPr>
-          <w:b/>
-          <w:bCs/>
-          <w:color w:val="000000"/>
-          <w:sz w:val="28"/>
-          <w:szCs w:val="28"/>
-          <w:lang w:val="ru-RU"/>
-        </w:rPr>
-        <w:t>п</w:t>
-      </w:r>
-      <w:proofErr w:type="gramEnd"/>
-      <w:r>
-        <w:rPr>
-          <w:b/>
-          <w:bCs/>
-          <w:color w:val="000000"/>
-          <w:sz w:val="28"/>
-          <w:szCs w:val="28"/>
-          <w:lang w:val="ru-RU"/>
-        </w:rPr>
-        <w:t>ідготовки</w:t>
+      <w:r>
+        <w:rPr>
+          <w:b/>
+          <w:bCs/>
+          <w:color w:val="000000"/>
+          <w:sz w:val="28"/>
+          <w:szCs w:val="28"/>
+          <w:lang w:val="ru-RU"/>
+        </w:rPr>
+        <w:t>підготовки</w:t>
       </w:r>
       <w:proofErr w:type="spellEnd"/>
     </w:p>
@@ -2332,33 +2180,18 @@
         <w:t xml:space="preserve"> </w:t>
       </w:r>
       <w:proofErr w:type="spellStart"/>
-      <w:proofErr w:type="gramStart"/>
-      <w:r>
-        <w:rPr>
-          <w:b/>
-          <w:bCs/>
-          <w:i/>
-          <w:iCs/>
-          <w:color w:val="000000"/>
-          <w:sz w:val="28"/>
-          <w:szCs w:val="28"/>
-          <w:lang w:val="ru-RU"/>
-        </w:rPr>
-        <w:t>матер</w:t>
-      </w:r>
-      <w:proofErr w:type="gramEnd"/>
-      <w:r>
-        <w:rPr>
-          <w:b/>
-          <w:bCs/>
-          <w:i/>
-          <w:iCs/>
-          <w:color w:val="000000"/>
-          <w:sz w:val="28"/>
-          <w:szCs w:val="28"/>
-          <w:lang w:val="ru-RU"/>
-        </w:rPr>
-        <w:t>іал</w:t>
+      <w:r>
+        <w:rPr>
+          <w:b/>
+          <w:bCs/>
+          <w:i/>
+          <w:iCs/>
+          <w:color w:val="000000"/>
+          <w:sz w:val="28"/>
+          <w:szCs w:val="28"/>
+          <w:lang w:val="ru-RU"/>
+        </w:rPr>
+        <w:t>матеріал</w:t>
       </w:r>
       <w:proofErr w:type="spellEnd"/>
       <w:r>
@@ -2584,23 +2417,13 @@
         <w:t xml:space="preserve"> </w:t>
       </w:r>
       <w:proofErr w:type="spellStart"/>
-      <w:proofErr w:type="gramStart"/>
-      <w:r>
-        <w:rPr>
-          <w:sz w:val="28"/>
-          <w:szCs w:val="28"/>
-          <w:lang w:val="ru-RU"/>
-        </w:rPr>
-        <w:t>англ</w:t>
-      </w:r>
-      <w:proofErr w:type="gramEnd"/>
-      <w:r>
-        <w:rPr>
-          <w:sz w:val="28"/>
-          <w:szCs w:val="28"/>
-          <w:lang w:val="ru-RU"/>
-        </w:rPr>
-        <w:t>ійських</w:t>
+      <w:r>
+        <w:rPr>
+          <w:sz w:val="28"/>
+          <w:szCs w:val="28"/>
+          <w:lang w:val="ru-RU"/>
+        </w:rPr>
+        <w:t>англійських</w:t>
       </w:r>
       <w:proofErr w:type="spellEnd"/>
       <w:r>
@@ -2627,25 +2450,7 @@
           <w:szCs w:val="28"/>
           <w:lang w:val="ru-RU"/>
         </w:rPr>
-        <w:t xml:space="preserve"> </w:t>
-      </w:r>
-      <w:proofErr w:type="spellStart"/>
-      <w:r>
-        <w:rPr>
-          <w:sz w:val="28"/>
-          <w:szCs w:val="28"/>
-          <w:lang w:val="ru-RU"/>
-        </w:rPr>
-        <w:t>з</w:t>
-      </w:r>
-      <w:proofErr w:type="spellEnd"/>
-      <w:r>
-        <w:rPr>
-          <w:sz w:val="28"/>
-          <w:szCs w:val="28"/>
-          <w:lang w:val="ru-RU"/>
-        </w:rPr>
-        <w:t xml:space="preserve"> </w:t>
+        <w:t xml:space="preserve"> з </w:t>
       </w:r>
       <w:proofErr w:type="spellStart"/>
       <w:r>
@@ -2724,7 +2529,7 @@
       <w:tblPr>
         <w:tblStyle w:val="a8"/>
         <w:tblW w:w="0" w:type="auto"/>
-        <w:tblLook w:val="04A0"/>
+        <w:tblLook w:val="04A0" w:firstRow="1" w:lastRow="0" w:firstColumn="1" w:lastColumn="0" w:noHBand="0" w:noVBand="1"/>
       </w:tblPr>
       <w:tblGrid>
         <w:gridCol w:w="4839"/>
@@ -3278,55 +3083,24 @@
         <w:t xml:space="preserve">Прочитавши </w:t>
       </w:r>
       <w:proofErr w:type="spellStart"/>
-      <w:proofErr w:type="gramStart"/>
-      <w:r>
-        <w:rPr>
-          <w:color w:val="000000"/>
-          <w:sz w:val="28"/>
-          <w:szCs w:val="28"/>
-          <w:lang w:val="ru-RU"/>
-        </w:rPr>
-        <w:t>матер</w:t>
-      </w:r>
-      <w:proofErr w:type="gramEnd"/>
-      <w:r>
-        <w:rPr>
-          <w:color w:val="000000"/>
-          <w:sz w:val="28"/>
-          <w:szCs w:val="28"/>
-          <w:lang w:val="ru-RU"/>
-        </w:rPr>
-        <w:t>іал</w:t>
-      </w:r>
-      <w:proofErr w:type="spellEnd"/>
-      <w:r>
-        <w:rPr>
-          <w:color w:val="000000"/>
-          <w:sz w:val="28"/>
-          <w:szCs w:val="28"/>
-          <w:lang w:val="ru-RU"/>
-        </w:rPr>
-        <w:t xml:space="preserve"> </w:t>
-      </w:r>
-      <w:proofErr w:type="spellStart"/>
-      <w:r>
-        <w:rPr>
-          <w:color w:val="000000"/>
-          <w:sz w:val="28"/>
-          <w:szCs w:val="28"/>
-          <w:lang w:val="ru-RU"/>
-        </w:rPr>
-        <w:t>з</w:t>
-      </w:r>
-      <w:proofErr w:type="spellEnd"/>
-      <w:r>
-        <w:rPr>
-          <w:color w:val="000000"/>
-          <w:sz w:val="28"/>
-          <w:szCs w:val="28"/>
-          <w:lang w:val="ru-RU"/>
-        </w:rPr>
-        <w:t xml:space="preserve"> коротких </w:t>
+      <w:r>
+        <w:rPr>
+          <w:color w:val="000000"/>
+          <w:sz w:val="28"/>
+          <w:szCs w:val="28"/>
+          <w:lang w:val="ru-RU"/>
+        </w:rPr>
+        <w:t>матеріал</w:t>
+      </w:r>
+      <w:proofErr w:type="spellEnd"/>
+      <w:r>
+        <w:rPr>
+          <w:color w:val="000000"/>
+          <w:sz w:val="28"/>
+          <w:szCs w:val="28"/>
+          <w:lang w:val="ru-RU"/>
+        </w:rPr>
+        <w:t xml:space="preserve"> з коротких </w:t>
       </w:r>
       <w:proofErr w:type="spellStart"/>
       <w:r>
@@ -3502,37 +3276,57 @@
           <w:szCs w:val="28"/>
           <w:lang w:val="uk-UA"/>
         </w:rPr>
-        <w:t>хост-машина</w:t>
-      </w:r>
-      <w:proofErr w:type="spellEnd"/>
-      <w:r>
-        <w:rPr>
-          <w:color w:val="000000"/>
-          <w:sz w:val="28"/>
-          <w:szCs w:val="28"/>
-          <w:lang w:val="uk-UA"/>
-        </w:rPr>
-        <w:t xml:space="preserve"> або </w:t>
-      </w:r>
-      <w:proofErr w:type="spellStart"/>
-      <w:r>
-        <w:rPr>
-          <w:color w:val="000000"/>
-          <w:sz w:val="28"/>
-          <w:szCs w:val="28"/>
-          <w:lang w:val="uk-UA"/>
-        </w:rPr>
-        <w:t>хост-комп'ютер</w:t>
-      </w:r>
-      <w:proofErr w:type="spellEnd"/>
-      <w:r>
-        <w:rPr>
-          <w:color w:val="000000"/>
-          <w:sz w:val="28"/>
-          <w:szCs w:val="28"/>
-          <w:lang w:val="uk-UA"/>
-        </w:rPr>
-        <w:t xml:space="preserve">, англ. </w:t>
+        <w:t>хост</w:t>
+      </w:r>
+      <w:proofErr w:type="spellEnd"/>
+      <w:r>
+        <w:rPr>
+          <w:color w:val="000000"/>
+          <w:sz w:val="28"/>
+          <w:szCs w:val="28"/>
+          <w:lang w:val="uk-UA"/>
+        </w:rPr>
+        <w:t xml:space="preserve">-машина або </w:t>
+      </w:r>
+      <w:proofErr w:type="spellStart"/>
+      <w:r>
+        <w:rPr>
+          <w:color w:val="000000"/>
+          <w:sz w:val="28"/>
+          <w:szCs w:val="28"/>
+          <w:lang w:val="uk-UA"/>
+        </w:rPr>
+        <w:t>хост</w:t>
+      </w:r>
+      <w:proofErr w:type="spellEnd"/>
+      <w:r>
+        <w:rPr>
+          <w:color w:val="000000"/>
+          <w:sz w:val="28"/>
+          <w:szCs w:val="28"/>
+          <w:lang w:val="uk-UA"/>
+        </w:rPr>
+        <w:t xml:space="preserve">-комп'ютер, </w:t>
+      </w:r>
+      <w:proofErr w:type="spellStart"/>
+      <w:r>
+        <w:rPr>
+          <w:color w:val="000000"/>
+          <w:sz w:val="28"/>
+          <w:szCs w:val="28"/>
+          <w:lang w:val="uk-UA"/>
+        </w:rPr>
+        <w:t>англ</w:t>
+      </w:r>
+      <w:proofErr w:type="spellEnd"/>
+      <w:r>
+        <w:rPr>
+          <w:color w:val="000000"/>
+          <w:sz w:val="28"/>
+          <w:szCs w:val="28"/>
+          <w:lang w:val="uk-UA"/>
+        </w:rPr>
+        <w:t xml:space="preserve">. </w:t>
       </w:r>
       <w:proofErr w:type="spellStart"/>
       <w:r>
@@ -3632,14 +3426,25 @@
           <w:lang w:val="uk-UA"/>
         </w:rPr>
       </w:pPr>
-      <w:r>
-        <w:rPr>
-          <w:color w:val="000000"/>
-          <w:sz w:val="28"/>
-          <w:szCs w:val="28"/>
-          <w:lang w:val="uk-UA"/>
-        </w:rPr>
-        <w:t xml:space="preserve">Hyper-V, кодова назва </w:t>
+      <w:proofErr w:type="spellStart"/>
+      <w:r>
+        <w:rPr>
+          <w:color w:val="000000"/>
+          <w:sz w:val="28"/>
+          <w:szCs w:val="28"/>
+          <w:lang w:val="uk-UA"/>
+        </w:rPr>
+        <w:t>Hyper</w:t>
+      </w:r>
+      <w:proofErr w:type="spellEnd"/>
+      <w:r>
+        <w:rPr>
+          <w:color w:val="000000"/>
+          <w:sz w:val="28"/>
+          <w:szCs w:val="28"/>
+          <w:lang w:val="uk-UA"/>
+        </w:rPr>
+        <w:t xml:space="preserve">-V, кодова назва </w:t>
       </w:r>
       <w:proofErr w:type="spellStart"/>
       <w:r>
@@ -3829,33 +3634,18 @@
         <w:t xml:space="preserve"> </w:t>
       </w:r>
       <w:proofErr w:type="spellStart"/>
-      <w:proofErr w:type="gramStart"/>
-      <w:r>
-        <w:rPr>
-          <w:b/>
-          <w:bCs/>
-          <w:i/>
-          <w:iCs/>
-          <w:color w:val="000000"/>
-          <w:sz w:val="28"/>
-          <w:szCs w:val="28"/>
-          <w:lang w:val="ru-RU"/>
-        </w:rPr>
-        <w:t>матер</w:t>
-      </w:r>
-      <w:proofErr w:type="gramEnd"/>
-      <w:r>
-        <w:rPr>
-          <w:b/>
-          <w:bCs/>
-          <w:i/>
-          <w:iCs/>
-          <w:color w:val="000000"/>
-          <w:sz w:val="28"/>
-          <w:szCs w:val="28"/>
-          <w:lang w:val="ru-RU"/>
-        </w:rPr>
-        <w:t>іал</w:t>
+      <w:r>
+        <w:rPr>
+          <w:b/>
+          <w:bCs/>
+          <w:i/>
+          <w:iCs/>
+          <w:color w:val="000000"/>
+          <w:sz w:val="28"/>
+          <w:szCs w:val="28"/>
+          <w:lang w:val="ru-RU"/>
+        </w:rPr>
+        <w:t>матеріал</w:t>
       </w:r>
       <w:proofErr w:type="spellEnd"/>
       <w:r>
@@ -4027,35 +3817,7 @@
           <w:szCs w:val="28"/>
           <w:lang w:val="ru-RU"/>
         </w:rPr>
-        <w:t>4.1</w:t>
-      </w:r>
-      <w:proofErr w:type="gramStart"/>
-      <w:r>
-        <w:rPr>
-          <w:b/>
-          <w:bCs/>
-          <w:i/>
-          <w:iCs/>
-          <w:color w:val="000000"/>
-          <w:sz w:val="28"/>
-          <w:szCs w:val="28"/>
-          <w:lang w:val="ru-RU"/>
-        </w:rPr>
-        <w:t xml:space="preserve"> Д</w:t>
-      </w:r>
-      <w:proofErr w:type="gramEnd"/>
-      <w:r>
-        <w:rPr>
-          <w:b/>
-          <w:bCs/>
-          <w:i/>
-          <w:iCs/>
-          <w:color w:val="000000"/>
-          <w:sz w:val="28"/>
-          <w:szCs w:val="28"/>
-          <w:lang w:val="ru-RU"/>
-        </w:rPr>
-        <w:t xml:space="preserve">ля того </w:t>
+        <w:t xml:space="preserve">4.1 Для того </w:t>
       </w:r>
       <w:proofErr w:type="spellStart"/>
       <w:r>
@@ -4167,7 +3929,6 @@
         </w:rPr>
         <w:t>.</w:t>
       </w:r>
-      <w:proofErr w:type="spellStart"/>
       <w:r>
         <w:rPr>
           <w:b/>
@@ -4180,19 +3941,46 @@
         </w:rPr>
         <w:t>iso</w:t>
       </w:r>
-      <w:proofErr w:type="spellEnd"/>
-      <w:r>
-        <w:rPr>
-          <w:b/>
-          <w:bCs/>
-          <w:i/>
-          <w:iCs/>
-          <w:color w:val="000000"/>
-          <w:sz w:val="28"/>
-          <w:szCs w:val="28"/>
-          <w:lang w:val="ru-RU"/>
-        </w:rPr>
-        <w:t xml:space="preserve">. Цей файл, </w:t>
+      <w:r>
+        <w:rPr>
+          <w:b/>
+          <w:bCs/>
+          <w:i/>
+          <w:iCs/>
+          <w:color w:val="000000"/>
+          <w:sz w:val="28"/>
+          <w:szCs w:val="28"/>
+          <w:lang w:val="ru-RU"/>
+        </w:rPr>
+        <w:t xml:space="preserve">. </w:t>
+      </w:r>
+      <w:proofErr w:type="spellStart"/>
+      <w:r>
+        <w:rPr>
+          <w:b/>
+          <w:bCs/>
+          <w:i/>
+          <w:iCs/>
+          <w:color w:val="000000"/>
+          <w:sz w:val="28"/>
+          <w:szCs w:val="28"/>
+          <w:lang w:val="ru-RU"/>
+        </w:rPr>
+        <w:t>Цей</w:t>
+      </w:r>
+      <w:proofErr w:type="spellEnd"/>
+      <w:r>
+        <w:rPr>
+          <w:b/>
+          <w:bCs/>
+          <w:i/>
+          <w:iCs/>
+          <w:color w:val="000000"/>
+          <w:sz w:val="28"/>
+          <w:szCs w:val="28"/>
+          <w:lang w:val="ru-RU"/>
+        </w:rPr>
+        <w:t xml:space="preserve"> файл, </w:t>
       </w:r>
       <w:proofErr w:type="spellStart"/>
       <w:r>
@@ -4483,35 +4271,7 @@
           <w:szCs w:val="28"/>
           <w:lang w:val="ru-RU"/>
         </w:rPr>
-        <w:t xml:space="preserve"> </w:t>
-      </w:r>
-      <w:proofErr w:type="spellStart"/>
-      <w:r>
-        <w:rPr>
-          <w:b/>
-          <w:bCs/>
-          <w:i/>
-          <w:iCs/>
-          <w:color w:val="000000"/>
-          <w:sz w:val="28"/>
-          <w:szCs w:val="28"/>
-          <w:lang w:val="ru-RU"/>
-        </w:rPr>
-        <w:t>і</w:t>
-      </w:r>
-      <w:proofErr w:type="spellEnd"/>
-      <w:r>
-        <w:rPr>
-          <w:b/>
-          <w:bCs/>
-          <w:i/>
-          <w:iCs/>
-          <w:color w:val="000000"/>
-          <w:sz w:val="28"/>
-          <w:szCs w:val="28"/>
-          <w:lang w:val="ru-RU"/>
-        </w:rPr>
-        <w:t xml:space="preserve"> </w:t>
+        <w:t xml:space="preserve"> і </w:t>
       </w:r>
       <w:proofErr w:type="spellStart"/>
       <w:r>
@@ -4990,35 +4750,7 @@
           <w:szCs w:val="28"/>
           <w:lang w:val="ru-RU"/>
         </w:rPr>
-        <w:t xml:space="preserve"> машину </w:t>
-      </w:r>
-      <w:proofErr w:type="spellStart"/>
-      <w:r>
-        <w:rPr>
-          <w:b/>
-          <w:bCs/>
-          <w:i/>
-          <w:iCs/>
-          <w:color w:val="000000"/>
-          <w:sz w:val="28"/>
-          <w:szCs w:val="28"/>
-          <w:lang w:val="ru-RU"/>
-        </w:rPr>
-        <w:t>і</w:t>
-      </w:r>
-      <w:proofErr w:type="spellEnd"/>
-      <w:r>
-        <w:rPr>
-          <w:b/>
-          <w:bCs/>
-          <w:i/>
-          <w:iCs/>
-          <w:color w:val="000000"/>
-          <w:sz w:val="28"/>
-          <w:szCs w:val="28"/>
-          <w:lang w:val="ru-RU"/>
-        </w:rPr>
-        <w:t xml:space="preserve"> коли </w:t>
+        <w:t xml:space="preserve"> машину і коли </w:t>
       </w:r>
       <w:proofErr w:type="spellStart"/>
       <w:r>
@@ -5186,33 +4918,18 @@
         <w:t xml:space="preserve"> для того щоб запустити </w:t>
       </w:r>
       <w:proofErr w:type="spellStart"/>
-      <w:proofErr w:type="gramStart"/>
-      <w:r>
-        <w:rPr>
-          <w:b/>
-          <w:bCs/>
-          <w:i/>
-          <w:iCs/>
-          <w:color w:val="000000"/>
-          <w:sz w:val="28"/>
-          <w:szCs w:val="28"/>
-          <w:lang w:val="uk-UA"/>
-        </w:rPr>
-        <w:t>стр</w:t>
-      </w:r>
-      <w:proofErr w:type="gramEnd"/>
-      <w:r>
-        <w:rPr>
-          <w:b/>
-          <w:bCs/>
-          <w:i/>
-          <w:iCs/>
-          <w:color w:val="000000"/>
-          <w:sz w:val="28"/>
-          <w:szCs w:val="28"/>
-          <w:lang w:val="uk-UA"/>
-        </w:rPr>
-        <w:t>іку</w:t>
+      <w:r>
+        <w:rPr>
+          <w:b/>
+          <w:bCs/>
+          <w:i/>
+          <w:iCs/>
+          <w:color w:val="000000"/>
+          <w:sz w:val="28"/>
+          <w:szCs w:val="28"/>
+          <w:lang w:val="uk-UA"/>
+        </w:rPr>
+        <w:t>стріку</w:t>
       </w:r>
       <w:proofErr w:type="spellEnd"/>
       <w:r>
@@ -5361,7 +5078,6 @@
         </w:rPr>
         <w:t xml:space="preserve">і на </w:t>
       </w:r>
-      <w:proofErr w:type="spellStart"/>
       <w:r>
         <w:rPr>
           <w:b/>
@@ -5374,7 +5090,6 @@
         </w:rPr>
         <w:t>CentOS</w:t>
       </w:r>
-      <w:proofErr w:type="spellEnd"/>
       <w:r>
         <w:rPr>
           <w:b/>
@@ -5824,7 +5539,6 @@
           <w:lang w:val="ru-RU"/>
         </w:rPr>
       </w:pPr>
-      <w:proofErr w:type="gramStart"/>
       <w:r>
         <w:rPr>
           <w:b/>
@@ -6025,21 +5739,7 @@
           <w:szCs w:val="28"/>
           <w:lang w:val="ru-RU"/>
         </w:rPr>
-        <w:t xml:space="preserve"> систем.</w:t>
-      </w:r>
-      <w:proofErr w:type="gramEnd"/>
-      <w:r>
-        <w:rPr>
-          <w:b/>
-          <w:bCs/>
-          <w:i/>
-          <w:iCs/>
-          <w:color w:val="000000"/>
-          <w:sz w:val="28"/>
-          <w:szCs w:val="28"/>
-          <w:lang w:val="ru-RU"/>
-        </w:rPr>
-        <w:t xml:space="preserve"> </w:t>
+        <w:t xml:space="preserve"> систем. </w:t>
       </w:r>
       <w:proofErr w:type="spellStart"/>
       <w:r>
@@ -6301,35 +6001,7 @@
           <w:szCs w:val="28"/>
           <w:lang w:val="ru-RU"/>
         </w:rPr>
-        <w:t xml:space="preserve">, </w:t>
-      </w:r>
-      <w:proofErr w:type="spellStart"/>
-      <w:r>
-        <w:rPr>
-          <w:b/>
-          <w:bCs/>
-          <w:i/>
-          <w:iCs/>
-          <w:color w:val="000000"/>
-          <w:sz w:val="28"/>
-          <w:szCs w:val="28"/>
-          <w:lang w:val="ru-RU"/>
-        </w:rPr>
-        <w:t>але</w:t>
-      </w:r>
-      <w:proofErr w:type="spellEnd"/>
-      <w:r>
-        <w:rPr>
-          <w:b/>
-          <w:bCs/>
-          <w:i/>
-          <w:iCs/>
-          <w:color w:val="000000"/>
-          <w:sz w:val="28"/>
-          <w:szCs w:val="28"/>
-          <w:lang w:val="ru-RU"/>
-        </w:rPr>
-        <w:t xml:space="preserve"> </w:t>
+        <w:t xml:space="preserve">, але </w:t>
       </w:r>
       <w:proofErr w:type="spellStart"/>
       <w:r>
@@ -6588,6 +6260,451 @@
           <w:lang w:val="ru-RU"/>
         </w:rPr>
       </w:pPr>
+      <w:r>
+        <w:rPr>
+          <w:b/>
+          <w:bCs/>
+          <w:i/>
+          <w:iCs/>
+          <w:color w:val="000000"/>
+          <w:sz w:val="28"/>
+          <w:szCs w:val="28"/>
+        </w:rPr>
+        <w:t>GNOME</w:t>
+      </w:r>
+      <w:r>
+        <w:rPr>
+          <w:b/>
+          <w:bCs/>
+          <w:i/>
+          <w:iCs/>
+          <w:color w:val="000000"/>
+          <w:sz w:val="28"/>
+          <w:szCs w:val="28"/>
+          <w:lang w:val="ru-RU"/>
+        </w:rPr>
+        <w:t xml:space="preserve"> </w:t>
+      </w:r>
+      <w:proofErr w:type="spellStart"/>
+      <w:r>
+        <w:rPr>
+          <w:b/>
+          <w:bCs/>
+          <w:i/>
+          <w:iCs/>
+          <w:color w:val="000000"/>
+          <w:sz w:val="28"/>
+          <w:szCs w:val="28"/>
+          <w:lang w:val="ru-RU"/>
+        </w:rPr>
+        <w:t>орієнтується</w:t>
+      </w:r>
+      <w:proofErr w:type="spellEnd"/>
+      <w:r>
+        <w:rPr>
+          <w:b/>
+          <w:bCs/>
+          <w:i/>
+          <w:iCs/>
+          <w:color w:val="000000"/>
+          <w:sz w:val="28"/>
+          <w:szCs w:val="28"/>
+          <w:lang w:val="ru-RU"/>
+        </w:rPr>
+        <w:t xml:space="preserve"> на </w:t>
+      </w:r>
+      <w:proofErr w:type="spellStart"/>
+      <w:r>
+        <w:rPr>
+          <w:b/>
+          <w:bCs/>
+          <w:i/>
+          <w:iCs/>
+          <w:color w:val="000000"/>
+          <w:sz w:val="28"/>
+          <w:szCs w:val="28"/>
+          <w:lang w:val="ru-RU"/>
+        </w:rPr>
+        <w:t>створення</w:t>
+      </w:r>
+      <w:proofErr w:type="spellEnd"/>
+      <w:r>
+        <w:rPr>
+          <w:b/>
+          <w:bCs/>
+          <w:i/>
+          <w:iCs/>
+          <w:color w:val="000000"/>
+          <w:sz w:val="28"/>
+          <w:szCs w:val="28"/>
+          <w:lang w:val="ru-RU"/>
+        </w:rPr>
+        <w:t xml:space="preserve"> </w:t>
+      </w:r>
+      <w:proofErr w:type="spellStart"/>
+      <w:r>
+        <w:rPr>
+          <w:b/>
+          <w:bCs/>
+          <w:i/>
+          <w:iCs/>
+          <w:color w:val="000000"/>
+          <w:sz w:val="28"/>
+          <w:szCs w:val="28"/>
+          <w:lang w:val="ru-RU"/>
+        </w:rPr>
+        <w:t>повністю</w:t>
+      </w:r>
+      <w:proofErr w:type="spellEnd"/>
+      <w:r>
+        <w:rPr>
+          <w:b/>
+          <w:bCs/>
+          <w:i/>
+          <w:iCs/>
+          <w:color w:val="000000"/>
+          <w:sz w:val="28"/>
+          <w:szCs w:val="28"/>
+          <w:lang w:val="ru-RU"/>
+        </w:rPr>
+        <w:t xml:space="preserve"> </w:t>
+      </w:r>
+      <w:proofErr w:type="spellStart"/>
+      <w:r>
+        <w:rPr>
+          <w:b/>
+          <w:bCs/>
+          <w:i/>
+          <w:iCs/>
+          <w:color w:val="000000"/>
+          <w:sz w:val="28"/>
+          <w:szCs w:val="28"/>
+          <w:lang w:val="ru-RU"/>
+        </w:rPr>
+        <w:t>вільного</w:t>
+      </w:r>
+      <w:proofErr w:type="spellEnd"/>
+      <w:r>
+        <w:rPr>
+          <w:b/>
+          <w:bCs/>
+          <w:i/>
+          <w:iCs/>
+          <w:color w:val="000000"/>
+          <w:sz w:val="28"/>
+          <w:szCs w:val="28"/>
+          <w:lang w:val="ru-RU"/>
+        </w:rPr>
+        <w:t xml:space="preserve"> </w:t>
+      </w:r>
+      <w:proofErr w:type="spellStart"/>
+      <w:r>
+        <w:rPr>
+          <w:b/>
+          <w:bCs/>
+          <w:i/>
+          <w:iCs/>
+          <w:color w:val="000000"/>
+          <w:sz w:val="28"/>
+          <w:szCs w:val="28"/>
+          <w:lang w:val="ru-RU"/>
+        </w:rPr>
+        <w:t>середовища</w:t>
+      </w:r>
+      <w:proofErr w:type="spellEnd"/>
+      <w:r>
+        <w:rPr>
+          <w:b/>
+          <w:bCs/>
+          <w:i/>
+          <w:iCs/>
+          <w:color w:val="000000"/>
+          <w:sz w:val="28"/>
+          <w:szCs w:val="28"/>
+          <w:lang w:val="ru-RU"/>
+        </w:rPr>
+        <w:t xml:space="preserve">, доступного </w:t>
+      </w:r>
+      <w:proofErr w:type="spellStart"/>
+      <w:r>
+        <w:rPr>
+          <w:b/>
+          <w:bCs/>
+          <w:i/>
+          <w:iCs/>
+          <w:color w:val="000000"/>
+          <w:sz w:val="28"/>
+          <w:szCs w:val="28"/>
+          <w:lang w:val="ru-RU"/>
+        </w:rPr>
+        <w:t>всім</w:t>
+      </w:r>
+      <w:proofErr w:type="spellEnd"/>
+      <w:r>
+        <w:rPr>
+          <w:b/>
+          <w:bCs/>
+          <w:i/>
+          <w:iCs/>
+          <w:color w:val="000000"/>
+          <w:sz w:val="28"/>
+          <w:szCs w:val="28"/>
+          <w:lang w:val="ru-RU"/>
+        </w:rPr>
+        <w:t xml:space="preserve"> </w:t>
+      </w:r>
+      <w:proofErr w:type="spellStart"/>
+      <w:r>
+        <w:rPr>
+          <w:b/>
+          <w:bCs/>
+          <w:i/>
+          <w:iCs/>
+          <w:color w:val="000000"/>
+          <w:sz w:val="28"/>
+          <w:szCs w:val="28"/>
+          <w:lang w:val="ru-RU"/>
+        </w:rPr>
+        <w:t>користувачам</w:t>
+      </w:r>
+      <w:proofErr w:type="spellEnd"/>
+      <w:r>
+        <w:rPr>
+          <w:b/>
+          <w:bCs/>
+          <w:i/>
+          <w:iCs/>
+          <w:color w:val="000000"/>
+          <w:sz w:val="28"/>
+          <w:szCs w:val="28"/>
+          <w:lang w:val="ru-RU"/>
+        </w:rPr>
+        <w:t xml:space="preserve"> </w:t>
+      </w:r>
+      <w:proofErr w:type="spellStart"/>
+      <w:r>
+        <w:rPr>
+          <w:b/>
+          <w:bCs/>
+          <w:i/>
+          <w:iCs/>
+          <w:color w:val="000000"/>
+          <w:sz w:val="28"/>
+          <w:szCs w:val="28"/>
+          <w:lang w:val="ru-RU"/>
+        </w:rPr>
+        <w:t>незалежно</w:t>
+      </w:r>
+      <w:proofErr w:type="spellEnd"/>
+      <w:r>
+        <w:rPr>
+          <w:b/>
+          <w:bCs/>
+          <w:i/>
+          <w:iCs/>
+          <w:color w:val="000000"/>
+          <w:sz w:val="28"/>
+          <w:szCs w:val="28"/>
+          <w:lang w:val="ru-RU"/>
+        </w:rPr>
+        <w:t xml:space="preserve"> </w:t>
+      </w:r>
+      <w:proofErr w:type="spellStart"/>
+      <w:r>
+        <w:rPr>
+          <w:b/>
+          <w:bCs/>
+          <w:i/>
+          <w:iCs/>
+          <w:color w:val="000000"/>
+          <w:sz w:val="28"/>
+          <w:szCs w:val="28"/>
+          <w:lang w:val="ru-RU"/>
+        </w:rPr>
+        <w:t>від</w:t>
+      </w:r>
+      <w:proofErr w:type="spellEnd"/>
+      <w:r>
+        <w:rPr>
+          <w:b/>
+          <w:bCs/>
+          <w:i/>
+          <w:iCs/>
+          <w:color w:val="000000"/>
+          <w:sz w:val="28"/>
+          <w:szCs w:val="28"/>
+          <w:lang w:val="ru-RU"/>
+        </w:rPr>
+        <w:t xml:space="preserve"> </w:t>
+      </w:r>
+      <w:proofErr w:type="spellStart"/>
+      <w:r>
+        <w:rPr>
+          <w:b/>
+          <w:bCs/>
+          <w:i/>
+          <w:iCs/>
+          <w:color w:val="000000"/>
+          <w:sz w:val="28"/>
+          <w:szCs w:val="28"/>
+          <w:lang w:val="ru-RU"/>
+        </w:rPr>
+        <w:t>рівня</w:t>
+      </w:r>
+      <w:proofErr w:type="spellEnd"/>
+      <w:r>
+        <w:rPr>
+          <w:b/>
+          <w:bCs/>
+          <w:i/>
+          <w:iCs/>
+          <w:color w:val="000000"/>
+          <w:sz w:val="28"/>
+          <w:szCs w:val="28"/>
+          <w:lang w:val="ru-RU"/>
+        </w:rPr>
+        <w:t xml:space="preserve"> </w:t>
+      </w:r>
+      <w:proofErr w:type="spellStart"/>
+      <w:r>
+        <w:rPr>
+          <w:b/>
+          <w:bCs/>
+          <w:i/>
+          <w:iCs/>
+          <w:color w:val="000000"/>
+          <w:sz w:val="28"/>
+          <w:szCs w:val="28"/>
+          <w:lang w:val="ru-RU"/>
+        </w:rPr>
+        <w:t>технічних</w:t>
+      </w:r>
+      <w:proofErr w:type="spellEnd"/>
+      <w:r>
+        <w:rPr>
+          <w:b/>
+          <w:bCs/>
+          <w:i/>
+          <w:iCs/>
+          <w:color w:val="000000"/>
+          <w:sz w:val="28"/>
+          <w:szCs w:val="28"/>
+          <w:lang w:val="ru-RU"/>
+        </w:rPr>
+        <w:t xml:space="preserve"> </w:t>
+      </w:r>
+      <w:proofErr w:type="spellStart"/>
+      <w:r>
+        <w:rPr>
+          <w:b/>
+          <w:bCs/>
+          <w:i/>
+          <w:iCs/>
+          <w:color w:val="000000"/>
+          <w:sz w:val="28"/>
+          <w:szCs w:val="28"/>
+          <w:lang w:val="ru-RU"/>
+        </w:rPr>
+        <w:t>навичок</w:t>
+      </w:r>
+      <w:proofErr w:type="spellEnd"/>
+      <w:r>
+        <w:rPr>
+          <w:b/>
+          <w:bCs/>
+          <w:i/>
+          <w:iCs/>
+          <w:color w:val="000000"/>
+          <w:sz w:val="28"/>
+          <w:szCs w:val="28"/>
+          <w:lang w:val="ru-RU"/>
+        </w:rPr>
+        <w:t xml:space="preserve">, </w:t>
+      </w:r>
+      <w:proofErr w:type="spellStart"/>
+      <w:r>
+        <w:rPr>
+          <w:b/>
+          <w:bCs/>
+          <w:i/>
+          <w:iCs/>
+          <w:color w:val="000000"/>
+          <w:sz w:val="28"/>
+          <w:szCs w:val="28"/>
+          <w:lang w:val="ru-RU"/>
+        </w:rPr>
+        <w:t>фізичних</w:t>
+      </w:r>
+      <w:proofErr w:type="spellEnd"/>
+      <w:r>
+        <w:rPr>
+          <w:b/>
+          <w:bCs/>
+          <w:i/>
+          <w:iCs/>
+          <w:color w:val="000000"/>
+          <w:sz w:val="28"/>
+          <w:szCs w:val="28"/>
+          <w:lang w:val="ru-RU"/>
+        </w:rPr>
+        <w:t xml:space="preserve"> </w:t>
+      </w:r>
+      <w:proofErr w:type="spellStart"/>
+      <w:r>
+        <w:rPr>
+          <w:b/>
+          <w:bCs/>
+          <w:i/>
+          <w:iCs/>
+          <w:color w:val="000000"/>
+          <w:sz w:val="28"/>
+          <w:szCs w:val="28"/>
+          <w:lang w:val="ru-RU"/>
+        </w:rPr>
+        <w:t>обмежень</w:t>
+      </w:r>
+      <w:proofErr w:type="spellEnd"/>
+      <w:r>
+        <w:rPr>
+          <w:b/>
+          <w:bCs/>
+          <w:i/>
+          <w:iCs/>
+          <w:color w:val="000000"/>
+          <w:sz w:val="28"/>
+          <w:szCs w:val="28"/>
+          <w:lang w:val="ru-RU"/>
+        </w:rPr>
+        <w:t xml:space="preserve"> й </w:t>
+      </w:r>
+      <w:proofErr w:type="spellStart"/>
+      <w:r>
+        <w:rPr>
+          <w:b/>
+          <w:bCs/>
+          <w:i/>
+          <w:iCs/>
+          <w:color w:val="000000"/>
+          <w:sz w:val="28"/>
+          <w:szCs w:val="28"/>
+          <w:lang w:val="ru-RU"/>
+        </w:rPr>
+        <w:t>мови</w:t>
+      </w:r>
+      <w:proofErr w:type="spellEnd"/>
+      <w:r>
+        <w:rPr>
+          <w:b/>
+          <w:bCs/>
+          <w:i/>
+          <w:iCs/>
+          <w:color w:val="000000"/>
+          <w:sz w:val="28"/>
+          <w:szCs w:val="28"/>
+          <w:lang w:val="ru-RU"/>
+        </w:rPr>
+        <w:t xml:space="preserve">. </w:t>
+      </w:r>
       <w:proofErr w:type="gramStart"/>
       <w:r>
         <w:rPr>
@@ -6598,6 +6715,33 @@
           <w:color w:val="000000"/>
           <w:sz w:val="28"/>
           <w:szCs w:val="28"/>
+          <w:lang w:val="ru-RU"/>
+        </w:rPr>
+        <w:t>У межах</w:t>
+      </w:r>
+      <w:proofErr w:type="gramEnd"/>
+      <w:r>
+        <w:rPr>
+          <w:b/>
+          <w:bCs/>
+          <w:i/>
+          <w:iCs/>
+          <w:color w:val="000000"/>
+          <w:sz w:val="28"/>
+          <w:szCs w:val="28"/>
+          <w:lang w:val="ru-RU"/>
+        </w:rPr>
+        <w:t xml:space="preserve"> </w:t>
+      </w:r>
+      <w:r>
+        <w:rPr>
+          <w:b/>
+          <w:bCs/>
+          <w:i/>
+          <w:iCs/>
+          <w:color w:val="000000"/>
+          <w:sz w:val="28"/>
+          <w:szCs w:val="28"/>
         </w:rPr>
         <w:t>GNOME</w:t>
       </w:r>
@@ -6626,493 +6770,6 @@
           <w:szCs w:val="28"/>
           <w:lang w:val="ru-RU"/>
         </w:rPr>
-        <w:t>орієнтується</w:t>
-      </w:r>
-      <w:proofErr w:type="spellEnd"/>
-      <w:r>
-        <w:rPr>
-          <w:b/>
-          <w:bCs/>
-          <w:i/>
-          <w:iCs/>
-          <w:color w:val="000000"/>
-          <w:sz w:val="28"/>
-          <w:szCs w:val="28"/>
-          <w:lang w:val="ru-RU"/>
-        </w:rPr>
-        <w:t xml:space="preserve"> на </w:t>
-      </w:r>
-      <w:proofErr w:type="spellStart"/>
-      <w:r>
-        <w:rPr>
-          <w:b/>
-          <w:bCs/>
-          <w:i/>
-          <w:iCs/>
-          <w:color w:val="000000"/>
-          <w:sz w:val="28"/>
-          <w:szCs w:val="28"/>
-          <w:lang w:val="ru-RU"/>
-        </w:rPr>
-        <w:t>створення</w:t>
-      </w:r>
-      <w:proofErr w:type="spellEnd"/>
-      <w:r>
-        <w:rPr>
-          <w:b/>
-          <w:bCs/>
-          <w:i/>
-          <w:iCs/>
-          <w:color w:val="000000"/>
-          <w:sz w:val="28"/>
-          <w:szCs w:val="28"/>
-          <w:lang w:val="ru-RU"/>
-        </w:rPr>
-        <w:t xml:space="preserve"> </w:t>
-      </w:r>
-      <w:proofErr w:type="spellStart"/>
-      <w:r>
-        <w:rPr>
-          <w:b/>
-          <w:bCs/>
-          <w:i/>
-          <w:iCs/>
-          <w:color w:val="000000"/>
-          <w:sz w:val="28"/>
-          <w:szCs w:val="28"/>
-          <w:lang w:val="ru-RU"/>
-        </w:rPr>
-        <w:t>повністю</w:t>
-      </w:r>
-      <w:proofErr w:type="spellEnd"/>
-      <w:r>
-        <w:rPr>
-          <w:b/>
-          <w:bCs/>
-          <w:i/>
-          <w:iCs/>
-          <w:color w:val="000000"/>
-          <w:sz w:val="28"/>
-          <w:szCs w:val="28"/>
-          <w:lang w:val="ru-RU"/>
-        </w:rPr>
-        <w:t xml:space="preserve"> </w:t>
-      </w:r>
-      <w:proofErr w:type="spellStart"/>
-      <w:r>
-        <w:rPr>
-          <w:b/>
-          <w:bCs/>
-          <w:i/>
-          <w:iCs/>
-          <w:color w:val="000000"/>
-          <w:sz w:val="28"/>
-          <w:szCs w:val="28"/>
-          <w:lang w:val="ru-RU"/>
-        </w:rPr>
-        <w:t>вільного</w:t>
-      </w:r>
-      <w:proofErr w:type="spellEnd"/>
-      <w:r>
-        <w:rPr>
-          <w:b/>
-          <w:bCs/>
-          <w:i/>
-          <w:iCs/>
-          <w:color w:val="000000"/>
-          <w:sz w:val="28"/>
-          <w:szCs w:val="28"/>
-          <w:lang w:val="ru-RU"/>
-        </w:rPr>
-        <w:t xml:space="preserve"> </w:t>
-      </w:r>
-      <w:proofErr w:type="spellStart"/>
-      <w:r>
-        <w:rPr>
-          <w:b/>
-          <w:bCs/>
-          <w:i/>
-          <w:iCs/>
-          <w:color w:val="000000"/>
-          <w:sz w:val="28"/>
-          <w:szCs w:val="28"/>
-          <w:lang w:val="ru-RU"/>
-        </w:rPr>
-        <w:t>середовища</w:t>
-      </w:r>
-      <w:proofErr w:type="spellEnd"/>
-      <w:r>
-        <w:rPr>
-          <w:b/>
-          <w:bCs/>
-          <w:i/>
-          <w:iCs/>
-          <w:color w:val="000000"/>
-          <w:sz w:val="28"/>
-          <w:szCs w:val="28"/>
-          <w:lang w:val="ru-RU"/>
-        </w:rPr>
-        <w:t xml:space="preserve">, доступного </w:t>
-      </w:r>
-      <w:proofErr w:type="spellStart"/>
-      <w:r>
-        <w:rPr>
-          <w:b/>
-          <w:bCs/>
-          <w:i/>
-          <w:iCs/>
-          <w:color w:val="000000"/>
-          <w:sz w:val="28"/>
-          <w:szCs w:val="28"/>
-          <w:lang w:val="ru-RU"/>
-        </w:rPr>
-        <w:t>всім</w:t>
-      </w:r>
-      <w:proofErr w:type="spellEnd"/>
-      <w:r>
-        <w:rPr>
-          <w:b/>
-          <w:bCs/>
-          <w:i/>
-          <w:iCs/>
-          <w:color w:val="000000"/>
-          <w:sz w:val="28"/>
-          <w:szCs w:val="28"/>
-          <w:lang w:val="ru-RU"/>
-        </w:rPr>
-        <w:t xml:space="preserve"> </w:t>
-      </w:r>
-      <w:proofErr w:type="spellStart"/>
-      <w:r>
-        <w:rPr>
-          <w:b/>
-          <w:bCs/>
-          <w:i/>
-          <w:iCs/>
-          <w:color w:val="000000"/>
-          <w:sz w:val="28"/>
-          <w:szCs w:val="28"/>
-          <w:lang w:val="ru-RU"/>
-        </w:rPr>
-        <w:t>користувачам</w:t>
-      </w:r>
-      <w:proofErr w:type="spellEnd"/>
-      <w:r>
-        <w:rPr>
-          <w:b/>
-          <w:bCs/>
-          <w:i/>
-          <w:iCs/>
-          <w:color w:val="000000"/>
-          <w:sz w:val="28"/>
-          <w:szCs w:val="28"/>
-          <w:lang w:val="ru-RU"/>
-        </w:rPr>
-        <w:t xml:space="preserve"> </w:t>
-      </w:r>
-      <w:proofErr w:type="spellStart"/>
-      <w:r>
-        <w:rPr>
-          <w:b/>
-          <w:bCs/>
-          <w:i/>
-          <w:iCs/>
-          <w:color w:val="000000"/>
-          <w:sz w:val="28"/>
-          <w:szCs w:val="28"/>
-          <w:lang w:val="ru-RU"/>
-        </w:rPr>
-        <w:t>незалежно</w:t>
-      </w:r>
-      <w:proofErr w:type="spellEnd"/>
-      <w:r>
-        <w:rPr>
-          <w:b/>
-          <w:bCs/>
-          <w:i/>
-          <w:iCs/>
-          <w:color w:val="000000"/>
-          <w:sz w:val="28"/>
-          <w:szCs w:val="28"/>
-          <w:lang w:val="ru-RU"/>
-        </w:rPr>
-        <w:t xml:space="preserve"> </w:t>
-      </w:r>
-      <w:proofErr w:type="spellStart"/>
-      <w:r>
-        <w:rPr>
-          <w:b/>
-          <w:bCs/>
-          <w:i/>
-          <w:iCs/>
-          <w:color w:val="000000"/>
-          <w:sz w:val="28"/>
-          <w:szCs w:val="28"/>
-          <w:lang w:val="ru-RU"/>
-        </w:rPr>
-        <w:t>від</w:t>
-      </w:r>
-      <w:proofErr w:type="spellEnd"/>
-      <w:r>
-        <w:rPr>
-          <w:b/>
-          <w:bCs/>
-          <w:i/>
-          <w:iCs/>
-          <w:color w:val="000000"/>
-          <w:sz w:val="28"/>
-          <w:szCs w:val="28"/>
-          <w:lang w:val="ru-RU"/>
-        </w:rPr>
-        <w:t xml:space="preserve"> </w:t>
-      </w:r>
-      <w:proofErr w:type="spellStart"/>
-      <w:r>
-        <w:rPr>
-          <w:b/>
-          <w:bCs/>
-          <w:i/>
-          <w:iCs/>
-          <w:color w:val="000000"/>
-          <w:sz w:val="28"/>
-          <w:szCs w:val="28"/>
-          <w:lang w:val="ru-RU"/>
-        </w:rPr>
-        <w:t>рівня</w:t>
-      </w:r>
-      <w:proofErr w:type="spellEnd"/>
-      <w:r>
-        <w:rPr>
-          <w:b/>
-          <w:bCs/>
-          <w:i/>
-          <w:iCs/>
-          <w:color w:val="000000"/>
-          <w:sz w:val="28"/>
-          <w:szCs w:val="28"/>
-          <w:lang w:val="ru-RU"/>
-        </w:rPr>
-        <w:t xml:space="preserve"> </w:t>
-      </w:r>
-      <w:proofErr w:type="spellStart"/>
-      <w:r>
-        <w:rPr>
-          <w:b/>
-          <w:bCs/>
-          <w:i/>
-          <w:iCs/>
-          <w:color w:val="000000"/>
-          <w:sz w:val="28"/>
-          <w:szCs w:val="28"/>
-          <w:lang w:val="ru-RU"/>
-        </w:rPr>
-        <w:t>технічних</w:t>
-      </w:r>
-      <w:proofErr w:type="spellEnd"/>
-      <w:r>
-        <w:rPr>
-          <w:b/>
-          <w:bCs/>
-          <w:i/>
-          <w:iCs/>
-          <w:color w:val="000000"/>
-          <w:sz w:val="28"/>
-          <w:szCs w:val="28"/>
-          <w:lang w:val="ru-RU"/>
-        </w:rPr>
-        <w:t xml:space="preserve"> </w:t>
-      </w:r>
-      <w:proofErr w:type="spellStart"/>
-      <w:r>
-        <w:rPr>
-          <w:b/>
-          <w:bCs/>
-          <w:i/>
-          <w:iCs/>
-          <w:color w:val="000000"/>
-          <w:sz w:val="28"/>
-          <w:szCs w:val="28"/>
-          <w:lang w:val="ru-RU"/>
-        </w:rPr>
-        <w:t>навичок</w:t>
-      </w:r>
-      <w:proofErr w:type="spellEnd"/>
-      <w:r>
-        <w:rPr>
-          <w:b/>
-          <w:bCs/>
-          <w:i/>
-          <w:iCs/>
-          <w:color w:val="000000"/>
-          <w:sz w:val="28"/>
-          <w:szCs w:val="28"/>
-          <w:lang w:val="ru-RU"/>
-        </w:rPr>
-        <w:t xml:space="preserve">, </w:t>
-      </w:r>
-      <w:proofErr w:type="spellStart"/>
-      <w:r>
-        <w:rPr>
-          <w:b/>
-          <w:bCs/>
-          <w:i/>
-          <w:iCs/>
-          <w:color w:val="000000"/>
-          <w:sz w:val="28"/>
-          <w:szCs w:val="28"/>
-          <w:lang w:val="ru-RU"/>
-        </w:rPr>
-        <w:t>фізичних</w:t>
-      </w:r>
-      <w:proofErr w:type="spellEnd"/>
-      <w:r>
-        <w:rPr>
-          <w:b/>
-          <w:bCs/>
-          <w:i/>
-          <w:iCs/>
-          <w:color w:val="000000"/>
-          <w:sz w:val="28"/>
-          <w:szCs w:val="28"/>
-          <w:lang w:val="ru-RU"/>
-        </w:rPr>
-        <w:t xml:space="preserve"> </w:t>
-      </w:r>
-      <w:proofErr w:type="spellStart"/>
-      <w:r>
-        <w:rPr>
-          <w:b/>
-          <w:bCs/>
-          <w:i/>
-          <w:iCs/>
-          <w:color w:val="000000"/>
-          <w:sz w:val="28"/>
-          <w:szCs w:val="28"/>
-          <w:lang w:val="ru-RU"/>
-        </w:rPr>
-        <w:t>обмежень</w:t>
-      </w:r>
-      <w:proofErr w:type="spellEnd"/>
-      <w:r>
-        <w:rPr>
-          <w:b/>
-          <w:bCs/>
-          <w:i/>
-          <w:iCs/>
-          <w:color w:val="000000"/>
-          <w:sz w:val="28"/>
-          <w:szCs w:val="28"/>
-          <w:lang w:val="ru-RU"/>
-        </w:rPr>
-        <w:t xml:space="preserve"> </w:t>
-      </w:r>
-      <w:proofErr w:type="spellStart"/>
-      <w:r>
-        <w:rPr>
-          <w:b/>
-          <w:bCs/>
-          <w:i/>
-          <w:iCs/>
-          <w:color w:val="000000"/>
-          <w:sz w:val="28"/>
-          <w:szCs w:val="28"/>
-          <w:lang w:val="ru-RU"/>
-        </w:rPr>
-        <w:t>й</w:t>
-      </w:r>
-      <w:proofErr w:type="spellEnd"/>
-      <w:r>
-        <w:rPr>
-          <w:b/>
-          <w:bCs/>
-          <w:i/>
-          <w:iCs/>
-          <w:color w:val="000000"/>
-          <w:sz w:val="28"/>
-          <w:szCs w:val="28"/>
-          <w:lang w:val="ru-RU"/>
-        </w:rPr>
-        <w:t xml:space="preserve"> </w:t>
-      </w:r>
-      <w:proofErr w:type="spellStart"/>
-      <w:r>
-        <w:rPr>
-          <w:b/>
-          <w:bCs/>
-          <w:i/>
-          <w:iCs/>
-          <w:color w:val="000000"/>
-          <w:sz w:val="28"/>
-          <w:szCs w:val="28"/>
-          <w:lang w:val="ru-RU"/>
-        </w:rPr>
-        <w:t>мови</w:t>
-      </w:r>
-      <w:proofErr w:type="spellEnd"/>
-      <w:r>
-        <w:rPr>
-          <w:b/>
-          <w:bCs/>
-          <w:i/>
-          <w:iCs/>
-          <w:color w:val="000000"/>
-          <w:sz w:val="28"/>
-          <w:szCs w:val="28"/>
-          <w:lang w:val="ru-RU"/>
-        </w:rPr>
-        <w:t>.</w:t>
-      </w:r>
-      <w:proofErr w:type="gramEnd"/>
-      <w:r>
-        <w:rPr>
-          <w:b/>
-          <w:bCs/>
-          <w:i/>
-          <w:iCs/>
-          <w:color w:val="000000"/>
-          <w:sz w:val="28"/>
-          <w:szCs w:val="28"/>
-          <w:lang w:val="ru-RU"/>
-        </w:rPr>
-        <w:t xml:space="preserve"> У межах </w:t>
-      </w:r>
-      <w:r>
-        <w:rPr>
-          <w:b/>
-          <w:bCs/>
-          <w:i/>
-          <w:iCs/>
-          <w:color w:val="000000"/>
-          <w:sz w:val="28"/>
-          <w:szCs w:val="28"/>
-        </w:rPr>
-        <w:t>GNOME</w:t>
-      </w:r>
-      <w:r>
-        <w:rPr>
-          <w:b/>
-          <w:bCs/>
-          <w:i/>
-          <w:iCs/>
-          <w:color w:val="000000"/>
-          <w:sz w:val="28"/>
-          <w:szCs w:val="28"/>
-          <w:lang w:val="ru-RU"/>
-        </w:rPr>
-        <w:t xml:space="preserve"> </w:t>
-      </w:r>
-      <w:proofErr w:type="spellStart"/>
-      <w:r>
-        <w:rPr>
-          <w:b/>
-          <w:bCs/>
-          <w:i/>
-          <w:iCs/>
-          <w:color w:val="000000"/>
-          <w:sz w:val="28"/>
-          <w:szCs w:val="28"/>
-          <w:lang w:val="ru-RU"/>
-        </w:rPr>
         <w:t>розробляються</w:t>
       </w:r>
       <w:proofErr w:type="spellEnd"/>
@@ -7239,66 +6896,23 @@
           <w:szCs w:val="28"/>
           <w:lang w:val="ru-RU"/>
         </w:rPr>
-        <w:t xml:space="preserve">, так </w:t>
-      </w:r>
-      <w:proofErr w:type="spellStart"/>
-      <w:r>
-        <w:rPr>
-          <w:b/>
-          <w:bCs/>
-          <w:i/>
-          <w:iCs/>
-          <w:color w:val="000000"/>
-          <w:sz w:val="28"/>
-          <w:szCs w:val="28"/>
-          <w:lang w:val="ru-RU"/>
-        </w:rPr>
-        <w:t>і</w:t>
-      </w:r>
-      <w:proofErr w:type="spellEnd"/>
-      <w:r>
-        <w:rPr>
-          <w:b/>
-          <w:bCs/>
-          <w:i/>
-          <w:iCs/>
-          <w:color w:val="000000"/>
-          <w:sz w:val="28"/>
-          <w:szCs w:val="28"/>
-          <w:lang w:val="ru-RU"/>
-        </w:rPr>
-        <w:t xml:space="preserve"> </w:t>
-      </w:r>
-      <w:proofErr w:type="spellStart"/>
-      <w:r>
-        <w:rPr>
-          <w:b/>
-          <w:bCs/>
-          <w:i/>
-          <w:iCs/>
-          <w:color w:val="000000"/>
-          <w:sz w:val="28"/>
-          <w:szCs w:val="28"/>
-          <w:lang w:val="ru-RU"/>
-        </w:rPr>
-        <w:t>набі</w:t>
-      </w:r>
-      <w:proofErr w:type="gramStart"/>
-      <w:r>
-        <w:rPr>
-          <w:b/>
-          <w:bCs/>
-          <w:i/>
-          <w:iCs/>
-          <w:color w:val="000000"/>
-          <w:sz w:val="28"/>
-          <w:szCs w:val="28"/>
-          <w:lang w:val="ru-RU"/>
-        </w:rPr>
-        <w:t>р</w:t>
-      </w:r>
-      <w:proofErr w:type="spellEnd"/>
-      <w:proofErr w:type="gramEnd"/>
+        <w:t xml:space="preserve">, так і </w:t>
+      </w:r>
+      <w:proofErr w:type="spellStart"/>
+      <w:r>
+        <w:rPr>
+          <w:b/>
+          <w:bCs/>
+          <w:i/>
+          <w:iCs/>
+          <w:color w:val="000000"/>
+          <w:sz w:val="28"/>
+          <w:szCs w:val="28"/>
+          <w:lang w:val="ru-RU"/>
+        </w:rPr>
+        <w:t>набір</w:t>
+      </w:r>
+      <w:proofErr w:type="spellEnd"/>
       <w:r>
         <w:rPr>
           <w:b/>
@@ -7600,7 +7214,6 @@
           <w:lang w:val="uk-UA"/>
         </w:rPr>
       </w:pPr>
-      <w:proofErr w:type="gramStart"/>
       <w:r>
         <w:rPr>
           <w:b/>
@@ -7734,21 +7347,7 @@
           <w:szCs w:val="28"/>
           <w:lang w:val="uk-UA"/>
         </w:rPr>
-        <w:t>.</w:t>
-      </w:r>
-      <w:proofErr w:type="gramEnd"/>
-      <w:r>
-        <w:rPr>
-          <w:b/>
-          <w:bCs/>
-          <w:i/>
-          <w:iCs/>
-          <w:color w:val="000000"/>
-          <w:sz w:val="28"/>
-          <w:szCs w:val="28"/>
-          <w:lang w:val="uk-UA"/>
-        </w:rPr>
-        <w:t xml:space="preserve"> JWM</w:t>
+        <w:t>. JWM</w:t>
       </w:r>
       <w:r>
         <w:rPr>
@@ -8076,23 +7675,569 @@
       <w:pPr>
         <w:pStyle w:val="a3"/>
         <w:spacing w:before="0" w:beforeAutospacing="0" w:after="0" w:afterAutospacing="0"/>
+        <w:ind w:left="720"/>
         <w:jc w:val="both"/>
         <w:rPr>
-          <w:lang w:val="uk-UA"/>
-        </w:rPr>
-      </w:pPr>
-      <w:r>
-        <w:rPr>
-          <w:b/>
-          <w:bCs/>
-          <w:i/>
-          <w:iCs/>
-          <w:color w:val="000000"/>
-          <w:sz w:val="28"/>
-          <w:szCs w:val="28"/>
-          <w:lang w:val="uk-UA"/>
-        </w:rPr>
-        <w:t xml:space="preserve"> </w:t>
+          <w:b/>
+          <w:bCs/>
+          <w:i/>
+          <w:iCs/>
+          <w:color w:val="000000"/>
+          <w:sz w:val="28"/>
+          <w:szCs w:val="28"/>
+          <w:lang w:val="uk-UA"/>
+        </w:rPr>
+      </w:pPr>
+    </w:p>
+    <w:p>
+      <w:pPr>
+        <w:pStyle w:val="a3"/>
+        <w:spacing w:before="0" w:beforeAutospacing="0" w:after="0" w:afterAutospacing="0"/>
+        <w:ind w:left="720"/>
+        <w:jc w:val="both"/>
+        <w:rPr>
+          <w:b/>
+          <w:bCs/>
+          <w:i/>
+          <w:iCs/>
+          <w:color w:val="000000"/>
+          <w:sz w:val="28"/>
+          <w:szCs w:val="28"/>
+          <w:lang w:val="uk-UA"/>
+        </w:rPr>
+      </w:pPr>
+    </w:p>
+    <w:p>
+      <w:pPr>
+        <w:pStyle w:val="a3"/>
+        <w:spacing w:before="0" w:beforeAutospacing="0" w:after="0" w:afterAutospacing="0"/>
+        <w:ind w:left="720"/>
+        <w:jc w:val="both"/>
+        <w:rPr>
+          <w:b/>
+          <w:bCs/>
+          <w:i/>
+          <w:iCs/>
+          <w:color w:val="000000"/>
+          <w:sz w:val="28"/>
+          <w:szCs w:val="28"/>
+          <w:lang w:val="uk-UA"/>
+        </w:rPr>
+      </w:pPr>
+      <w:proofErr w:type="spellStart"/>
+      <w:r>
+        <w:rPr>
+          <w:b/>
+          <w:bCs/>
+          <w:i/>
+          <w:iCs/>
+          <w:color w:val="000000"/>
+          <w:sz w:val="28"/>
+          <w:szCs w:val="28"/>
+          <w:lang w:val="ru-RU"/>
+        </w:rPr>
+        <w:t>Готував</w:t>
+      </w:r>
+      <w:proofErr w:type="spellEnd"/>
+      <w:r>
+        <w:rPr>
+          <w:b/>
+          <w:bCs/>
+          <w:i/>
+          <w:iCs/>
+          <w:color w:val="000000"/>
+          <w:sz w:val="28"/>
+          <w:szCs w:val="28"/>
+          <w:lang w:val="ru-RU"/>
+        </w:rPr>
+        <w:t xml:space="preserve"> матер</w:t>
+      </w:r>
+      <w:proofErr w:type="spellStart"/>
+      <w:r>
+        <w:rPr>
+          <w:b/>
+          <w:bCs/>
+          <w:i/>
+          <w:iCs/>
+          <w:color w:val="000000"/>
+          <w:sz w:val="28"/>
+          <w:szCs w:val="28"/>
+          <w:lang w:val="uk-UA"/>
+        </w:rPr>
+        <w:t>іал</w:t>
+      </w:r>
+      <w:proofErr w:type="spellEnd"/>
+      <w:r>
+        <w:rPr>
+          <w:b/>
+          <w:bCs/>
+          <w:i/>
+          <w:iCs/>
+          <w:color w:val="000000"/>
+          <w:sz w:val="28"/>
+          <w:szCs w:val="28"/>
+          <w:lang w:val="uk-UA"/>
+        </w:rPr>
+        <w:t xml:space="preserve"> студент </w:t>
+      </w:r>
+      <w:proofErr w:type="spellStart"/>
+      <w:r>
+        <w:rPr>
+          <w:b/>
+          <w:bCs/>
+          <w:i/>
+          <w:iCs/>
+          <w:color w:val="000000"/>
+          <w:sz w:val="28"/>
+          <w:szCs w:val="28"/>
+          <w:lang w:val="uk-UA"/>
+        </w:rPr>
+        <w:t>Гладкевич</w:t>
+      </w:r>
+      <w:proofErr w:type="spellEnd"/>
+      <w:r>
+        <w:rPr>
+          <w:b/>
+          <w:bCs/>
+          <w:i/>
+          <w:iCs/>
+          <w:color w:val="000000"/>
+          <w:sz w:val="28"/>
+          <w:szCs w:val="28"/>
+          <w:lang w:val="uk-UA"/>
+        </w:rPr>
+        <w:t xml:space="preserve"> А.</w:t>
+      </w:r>
+    </w:p>
+    <w:p>
+      <w:pPr>
+        <w:pStyle w:val="a3"/>
+        <w:spacing w:before="0" w:beforeAutospacing="0" w:after="0" w:afterAutospacing="0"/>
+        <w:ind w:left="720"/>
+        <w:jc w:val="both"/>
+        <w:rPr>
+          <w:b/>
+          <w:bCs/>
+          <w:i/>
+          <w:iCs/>
+          <w:color w:val="000000"/>
+          <w:sz w:val="36"/>
+          <w:szCs w:val="36"/>
+          <w:lang w:val="uk-UA"/>
+        </w:rPr>
+      </w:pPr>
+      <w:r>
+        <w:rPr>
+          <w:b/>
+          <w:bCs/>
+          <w:i/>
+          <w:iCs/>
+          <w:color w:val="000000"/>
+          <w:sz w:val="36"/>
+          <w:szCs w:val="36"/>
+          <w:lang w:val="uk-UA"/>
+        </w:rPr>
+        <w:t>Робота в середовищі мобільної ОС.</w:t>
+      </w:r>
+    </w:p>
+    <w:p>
+      <w:pPr>
+        <w:pStyle w:val="a3"/>
+        <w:numPr>
+          <w:ilvl w:val="0"/>
+          <w:numId w:val="5"/>
+        </w:numPr>
+        <w:spacing w:before="0" w:beforeAutospacing="0" w:after="0" w:afterAutospacing="0"/>
+        <w:jc w:val="both"/>
+        <w:rPr>
+          <w:color w:val="000000"/>
+          <w:sz w:val="28"/>
+          <w:szCs w:val="28"/>
+          <w:lang w:val="uk-UA"/>
+        </w:rPr>
+      </w:pPr>
+      <w:r>
+        <w:rPr>
+          <w:color w:val="000000"/>
+          <w:sz w:val="28"/>
+          <w:szCs w:val="28"/>
+          <w:lang w:val="uk-UA"/>
+        </w:rPr>
+        <w:t xml:space="preserve">У центрі знаходиться головний екран, на якому розміщенні основні програми інтерфейсу MIUI, наприклад: папки, </w:t>
+      </w:r>
+      <w:proofErr w:type="spellStart"/>
+      <w:r>
+        <w:rPr>
+          <w:color w:val="000000"/>
+          <w:sz w:val="28"/>
+          <w:szCs w:val="28"/>
+          <w:lang w:val="uk-UA"/>
+        </w:rPr>
+        <w:t>віджети</w:t>
+      </w:r>
+      <w:proofErr w:type="spellEnd"/>
+      <w:r>
+        <w:rPr>
+          <w:color w:val="000000"/>
+          <w:sz w:val="28"/>
+          <w:szCs w:val="28"/>
+          <w:lang w:val="uk-UA"/>
+        </w:rPr>
+        <w:t xml:space="preserve"> і багато інших додатків за бажанням користувача. В темі «Класика» іконки програм виконані у єдиному квадратному стилі. На головній сторінці робочого столу за замовчуванням розташовані </w:t>
+      </w:r>
+      <w:proofErr w:type="spellStart"/>
+      <w:r>
+        <w:rPr>
+          <w:color w:val="000000"/>
+          <w:sz w:val="28"/>
+          <w:szCs w:val="28"/>
+          <w:lang w:val="uk-UA"/>
+        </w:rPr>
+        <w:t>віджет</w:t>
+      </w:r>
+      <w:proofErr w:type="spellEnd"/>
+      <w:r>
+        <w:rPr>
+          <w:color w:val="000000"/>
+          <w:sz w:val="28"/>
+          <w:szCs w:val="28"/>
+          <w:lang w:val="uk-UA"/>
+        </w:rPr>
+        <w:t xml:space="preserve"> годинника з погодою і </w:t>
+      </w:r>
+      <w:proofErr w:type="spellStart"/>
+      <w:r>
+        <w:rPr>
+          <w:color w:val="000000"/>
+          <w:sz w:val="28"/>
+          <w:szCs w:val="28"/>
+          <w:lang w:val="uk-UA"/>
+        </w:rPr>
+        <w:t>віджет</w:t>
+      </w:r>
+      <w:proofErr w:type="spellEnd"/>
+      <w:r>
+        <w:rPr>
+          <w:color w:val="000000"/>
+          <w:sz w:val="28"/>
+          <w:szCs w:val="28"/>
+          <w:lang w:val="uk-UA"/>
+        </w:rPr>
+        <w:t xml:space="preserve"> пошуку </w:t>
+      </w:r>
+      <w:proofErr w:type="spellStart"/>
+      <w:r>
+        <w:rPr>
+          <w:color w:val="000000"/>
+          <w:sz w:val="28"/>
+          <w:szCs w:val="28"/>
+          <w:lang w:val="uk-UA"/>
+        </w:rPr>
+        <w:t>Google</w:t>
+      </w:r>
+      <w:proofErr w:type="spellEnd"/>
+      <w:r>
+        <w:rPr>
+          <w:color w:val="000000"/>
+          <w:sz w:val="28"/>
+          <w:szCs w:val="28"/>
+          <w:lang w:val="uk-UA"/>
+        </w:rPr>
+        <w:t xml:space="preserve">. Внизу знаходиться док-бар, на якому за замовчуванням є чотири основні програми: Телефон, Повідомлення, </w:t>
+      </w:r>
+      <w:proofErr w:type="spellStart"/>
+      <w:r>
+        <w:rPr>
+          <w:color w:val="000000"/>
+          <w:sz w:val="28"/>
+          <w:szCs w:val="28"/>
+          <w:lang w:val="uk-UA"/>
+        </w:rPr>
+        <w:t>Chrome</w:t>
+      </w:r>
+      <w:proofErr w:type="spellEnd"/>
+      <w:r>
+        <w:rPr>
+          <w:color w:val="000000"/>
+          <w:sz w:val="28"/>
+          <w:szCs w:val="28"/>
+          <w:lang w:val="uk-UA"/>
+        </w:rPr>
+        <w:t xml:space="preserve"> та Камера. Зліва від головної сторінки на смартфонах починаючи з MIUI 9.2, що були випущені до 2020 року, присутня Стрічка </w:t>
+      </w:r>
+      <w:proofErr w:type="spellStart"/>
+      <w:r>
+        <w:rPr>
+          <w:color w:val="000000"/>
+          <w:sz w:val="28"/>
+          <w:szCs w:val="28"/>
+          <w:lang w:val="uk-UA"/>
+        </w:rPr>
+        <w:t>віджетів</w:t>
+      </w:r>
+      <w:proofErr w:type="spellEnd"/>
+      <w:r>
+        <w:rPr>
+          <w:color w:val="000000"/>
+          <w:sz w:val="28"/>
+          <w:szCs w:val="28"/>
+          <w:lang w:val="uk-UA"/>
+        </w:rPr>
+        <w:t xml:space="preserve"> (</w:t>
+      </w:r>
+      <w:proofErr w:type="spellStart"/>
+      <w:r>
+        <w:rPr>
+          <w:color w:val="000000"/>
+          <w:sz w:val="28"/>
+          <w:szCs w:val="28"/>
+          <w:lang w:val="uk-UA"/>
+        </w:rPr>
+        <w:t>англ</w:t>
+      </w:r>
+      <w:proofErr w:type="spellEnd"/>
+      <w:r>
+        <w:rPr>
+          <w:color w:val="000000"/>
+          <w:sz w:val="28"/>
+          <w:szCs w:val="28"/>
+          <w:lang w:val="uk-UA"/>
+        </w:rPr>
+        <w:t xml:space="preserve">. </w:t>
+      </w:r>
+      <w:proofErr w:type="spellStart"/>
+      <w:r>
+        <w:rPr>
+          <w:color w:val="000000"/>
+          <w:sz w:val="28"/>
+          <w:szCs w:val="28"/>
+          <w:lang w:val="uk-UA"/>
+        </w:rPr>
+        <w:t>App</w:t>
+      </w:r>
+      <w:proofErr w:type="spellEnd"/>
+      <w:r>
+        <w:rPr>
+          <w:color w:val="000000"/>
+          <w:sz w:val="28"/>
+          <w:szCs w:val="28"/>
+          <w:lang w:val="uk-UA"/>
+        </w:rPr>
+        <w:t xml:space="preserve"> </w:t>
+      </w:r>
+      <w:proofErr w:type="spellStart"/>
+      <w:r>
+        <w:rPr>
+          <w:color w:val="000000"/>
+          <w:sz w:val="28"/>
+          <w:szCs w:val="28"/>
+          <w:lang w:val="uk-UA"/>
+        </w:rPr>
+        <w:t>Vault</w:t>
+      </w:r>
+      <w:proofErr w:type="spellEnd"/>
+      <w:r>
+        <w:rPr>
+          <w:color w:val="000000"/>
+          <w:sz w:val="28"/>
+          <w:szCs w:val="28"/>
+          <w:lang w:val="uk-UA"/>
+        </w:rPr>
+        <w:t xml:space="preserve">), а на смартфонах, що випущені з 2020 року — </w:t>
+      </w:r>
+      <w:proofErr w:type="spellStart"/>
+      <w:r>
+        <w:rPr>
+          <w:color w:val="000000"/>
+          <w:sz w:val="28"/>
+          <w:szCs w:val="28"/>
+          <w:lang w:val="uk-UA"/>
+        </w:rPr>
+        <w:t>Google</w:t>
+      </w:r>
+      <w:proofErr w:type="spellEnd"/>
+      <w:r>
+        <w:rPr>
+          <w:color w:val="000000"/>
+          <w:sz w:val="28"/>
+          <w:szCs w:val="28"/>
+          <w:lang w:val="uk-UA"/>
+        </w:rPr>
+        <w:t xml:space="preserve"> </w:t>
+      </w:r>
+      <w:proofErr w:type="spellStart"/>
+      <w:r>
+        <w:rPr>
+          <w:color w:val="000000"/>
+          <w:sz w:val="28"/>
+          <w:szCs w:val="28"/>
+          <w:lang w:val="uk-UA"/>
+        </w:rPr>
+        <w:t>Discover</w:t>
+      </w:r>
+      <w:proofErr w:type="spellEnd"/>
+      <w:r>
+        <w:rPr>
+          <w:color w:val="000000"/>
+          <w:sz w:val="28"/>
+          <w:szCs w:val="28"/>
+          <w:lang w:val="uk-UA"/>
+        </w:rPr>
+        <w:t>.</w:t>
+      </w:r>
+    </w:p>
+    <w:p>
+      <w:pPr>
+        <w:pStyle w:val="a3"/>
+        <w:numPr>
+          <w:ilvl w:val="0"/>
+          <w:numId w:val="5"/>
+        </w:numPr>
+        <w:spacing w:before="0" w:beforeAutospacing="0" w:after="0" w:afterAutospacing="0"/>
+        <w:jc w:val="both"/>
+        <w:rPr>
+          <w:color w:val="000000"/>
+          <w:sz w:val="28"/>
+          <w:szCs w:val="28"/>
+          <w:lang w:val="uk-UA"/>
+        </w:rPr>
+      </w:pPr>
+      <w:r>
+        <w:rPr>
+          <w:color w:val="000000"/>
+          <w:sz w:val="28"/>
+          <w:szCs w:val="28"/>
+          <w:lang w:val="uk-UA"/>
+        </w:rPr>
+        <w:t>Меню налаштувань зроблене в текстовому стилі з невеличкими малюнками. Всі налаштування розділенні по пунктами і підпунктам</w:t>
+      </w:r>
+      <w:r>
+        <w:rPr>
+          <w:color w:val="000000"/>
+          <w:sz w:val="28"/>
+          <w:szCs w:val="28"/>
+          <w:lang w:val="uk-UA"/>
+        </w:rPr>
+        <w:t>.</w:t>
+      </w:r>
+    </w:p>
+    <w:p>
+      <w:pPr>
+        <w:pStyle w:val="a3"/>
+        <w:numPr>
+          <w:ilvl w:val="0"/>
+          <w:numId w:val="5"/>
+        </w:numPr>
+        <w:spacing w:before="0" w:beforeAutospacing="0" w:after="0" w:afterAutospacing="0"/>
+        <w:jc w:val="both"/>
+        <w:rPr>
+          <w:color w:val="000000"/>
+          <w:sz w:val="28"/>
+          <w:szCs w:val="28"/>
+          <w:lang w:val="uk-UA"/>
+        </w:rPr>
+      </w:pPr>
+      <w:r>
+        <w:rPr>
+          <w:color w:val="000000"/>
+          <w:sz w:val="28"/>
+          <w:szCs w:val="28"/>
+          <w:lang w:val="uk-UA"/>
+        </w:rPr>
+        <w:t>Стосовно комбінацій клавіш, то їх небагато. Є тільки для вимикання смартфону, де натискаєш кнопку вимкнення телефону. Для створення скріншоту, затискаєш гучність вниз та кнопку живлення. Але в моїй ОС більше жестів та комбінацій жестів, де можна швидко перегортати програми</w:t>
+      </w:r>
+      <w:r>
+        <w:rPr>
+          <w:color w:val="000000"/>
+          <w:sz w:val="28"/>
+          <w:szCs w:val="28"/>
+          <w:lang w:val="uk-UA"/>
+        </w:rPr>
+        <w:t xml:space="preserve">, робити </w:t>
+      </w:r>
+      <w:proofErr w:type="spellStart"/>
+      <w:r>
+        <w:rPr>
+          <w:color w:val="000000"/>
+          <w:sz w:val="28"/>
+          <w:szCs w:val="28"/>
+          <w:lang w:val="uk-UA"/>
+        </w:rPr>
+        <w:t>скіншоти</w:t>
+      </w:r>
+      <w:proofErr w:type="spellEnd"/>
+      <w:r>
+        <w:rPr>
+          <w:color w:val="000000"/>
+          <w:sz w:val="28"/>
+          <w:szCs w:val="28"/>
+          <w:lang w:val="uk-UA"/>
+        </w:rPr>
+        <w:t>, виходити на робочий стіл та багато іншого.</w:t>
+      </w:r>
+    </w:p>
+    <w:p>
+      <w:pPr>
+        <w:pStyle w:val="a3"/>
+        <w:numPr>
+          <w:ilvl w:val="0"/>
+          <w:numId w:val="5"/>
+        </w:numPr>
+        <w:spacing w:before="0" w:beforeAutospacing="0" w:after="0" w:afterAutospacing="0"/>
+        <w:jc w:val="both"/>
+        <w:rPr>
+          <w:color w:val="000000"/>
+          <w:sz w:val="28"/>
+          <w:szCs w:val="28"/>
+          <w:lang w:val="uk-UA"/>
+        </w:rPr>
+      </w:pPr>
+      <w:r>
+        <w:rPr>
+          <w:color w:val="000000"/>
+          <w:sz w:val="28"/>
+          <w:szCs w:val="28"/>
+          <w:lang w:val="uk-UA"/>
+        </w:rPr>
+        <w:t xml:space="preserve">Для входу в систему в мене стоїть декілька режимів захисту: відбиток пальцю, </w:t>
+      </w:r>
+      <w:proofErr w:type="spellStart"/>
+      <w:r>
+        <w:rPr>
+          <w:color w:val="000000"/>
+          <w:sz w:val="28"/>
+          <w:szCs w:val="28"/>
+          <w:lang w:val="uk-UA"/>
+        </w:rPr>
+        <w:t>індифікація</w:t>
+      </w:r>
+      <w:proofErr w:type="spellEnd"/>
+      <w:r>
+        <w:rPr>
+          <w:color w:val="000000"/>
+          <w:sz w:val="28"/>
+          <w:szCs w:val="28"/>
+          <w:lang w:val="uk-UA"/>
+        </w:rPr>
+        <w:t xml:space="preserve"> по лицю та графічний пароль. Батарея заряджається швидкою зарядкою по спеціальній схемі та розробкою </w:t>
+      </w:r>
+      <w:proofErr w:type="spellStart"/>
+      <w:r>
+        <w:rPr>
+          <w:color w:val="000000"/>
+          <w:sz w:val="28"/>
+          <w:szCs w:val="28"/>
+        </w:rPr>
+        <w:t>Xiomi</w:t>
+      </w:r>
+      <w:proofErr w:type="spellEnd"/>
+      <w:r>
+        <w:rPr>
+          <w:color w:val="000000"/>
+          <w:sz w:val="28"/>
+          <w:szCs w:val="28"/>
+        </w:rPr>
+        <w:t>.</w:t>
       </w:r>
     </w:p>
     <w:p>
@@ -8157,7 +8302,17 @@
           <w:szCs w:val="28"/>
           <w:lang w:val="uk-UA"/>
         </w:rPr>
-        <w:t xml:space="preserve">, де ми створили віртуальну ОС, навчилися завантажувати </w:t>
+        <w:t xml:space="preserve">, де ми створили </w:t>
+      </w:r>
+      <w:r>
+        <w:rPr>
+          <w:noProof/>
+          <w:sz w:val="28"/>
+          <w:szCs w:val="28"/>
+          <w:lang w:val="uk-UA"/>
+        </w:rPr>
+        <w:lastRenderedPageBreak/>
+        <w:t xml:space="preserve">віртуальну ОС, навчилися завантажувати </w:t>
       </w:r>
       <w:r>
         <w:rPr>
@@ -8225,7 +8380,7 @@
 </file>
 
 <file path=word/endnotes.xml><?xml version="1.0" encoding="utf-8"?>
-<w:endnotes xmlns:ve="http://schemas.openxmlformats.org/markup-compatibility/2006" xmlns:o="urn:schemas-microsoft-com:office:office" xmlns:r="http://schemas.openxmlformats.org/officeDocument/2006/relationships" xmlns:m="http://schemas.openxmlformats.org/officeDocument/2006/math" xmlns:v="urn:schemas-microsoft-com:vml" xmlns:wp="http://schemas.openxmlformats.org/drawingml/2006/wordprocessingDrawing" xmlns:w10="urn:schemas-microsoft-com:office:word" xmlns:w="http://schemas.openxmlformats.org/wordprocessingml/2006/main" xmlns:wne="http://schemas.microsoft.com/office/word/2006/wordml">
+<w:endnotes xmlns:wpc="http://schemas.microsoft.com/office/word/2010/wordprocessingCanvas" xmlns:cx="http://schemas.microsoft.com/office/drawing/2014/chartex" xmlns:cx1="http://schemas.microsoft.com/office/drawing/2015/9/8/chartex" xmlns:cx2="http://schemas.microsoft.com/office/drawing/2015/10/21/chartex" xmlns:cx3="http://schemas.microsoft.com/office/drawing/2016/5/9/chartex" xmlns:cx4="http://schemas.microsoft.com/office/drawing/2016/5/10/chartex" xmlns:cx5="http://schemas.microsoft.com/office/drawing/2016/5/11/chartex" xmlns:cx6="http://schemas.microsoft.com/office/drawing/2016/5/12/chartex" xmlns:cx7="http://schemas.microsoft.com/office/drawing/2016/5/13/chartex" xmlns:cx8="http://schemas.microsoft.com/office/drawing/2016/5/14/chartex" xmlns:mc="http://schemas.openxmlformats.org/markup-compatibility/2006" xmlns:aink="http://schemas.microsoft.com/office/drawing/2016/ink" xmlns:am3d="http://schemas.microsoft.com/office/drawing/2017/model3d" xmlns:o="urn:schemas-microsoft-com:office:office" xmlns:r="http://schemas.openxmlformats.org/officeDocument/2006/relationships" xmlns:m="http://schemas.openxmlformats.org/officeDocument/2006/math" xmlns:v="urn:schemas-microsoft-com:vml" xmlns:wp14="http://schemas.microsoft.com/office/word/2010/wordprocessingDrawing" xmlns:wp="http://schemas.openxmlformats.org/drawingml/2006/wordprocessingDrawing" xmlns:w10="urn:schemas-microsoft-com:office:word" xmlns:w="http://schemas.openxmlformats.org/wordprocessingml/2006/main" xmlns:w14="http://schemas.microsoft.com/office/word/2010/wordml" xmlns:w15="http://schemas.microsoft.com/office/word/2012/wordml" xmlns:w16cex="http://schemas.microsoft.com/office/word/2018/wordml/cex" xmlns:w16cid="http://schemas.microsoft.com/office/word/2016/wordml/cid" xmlns:w16="http://schemas.microsoft.com/office/word/2018/wordml" xmlns:w16sdtdh="http://schemas.microsoft.com/office/word/2020/wordml/sdtdatahash" xmlns:w16se="http://schemas.microsoft.com/office/word/2015/wordml/symex" xmlns:wpg="http://schemas.microsoft.com/office/word/2010/wordprocessingGroup" xmlns:wpi="http://schemas.microsoft.com/office/word/2010/wordprocessingInk" xmlns:wne="http://schemas.microsoft.com/office/word/2006/wordml" xmlns:wps="http://schemas.microsoft.com/office/word/2010/wordprocessingShape" mc:Ignorable="w14 w15 w16se w16cid w16 w16cex w16sdtdh wp14">
   <w:endnote w:type="separator" w:id="-1">
     <w:p>
       <w:pPr>
@@ -8250,7 +8405,7 @@
 </file>
 
 <file path=word/footnotes.xml><?xml version="1.0" encoding="utf-8"?>
-<w:footnotes xmlns:ve="http://schemas.openxmlformats.org/markup-compatibility/2006" xmlns:o="urn:schemas-microsoft-com:office:office" xmlns:r="http://schemas.openxmlformats.org/officeDocument/2006/relationships" xmlns:m="http://schemas.openxmlformats.org/officeDocument/2006/math" xmlns:v="urn:schemas-microsoft-com:vml" xmlns:wp="http://schemas.openxmlformats.org/drawingml/2006/wordprocessingDrawing" xmlns:w10="urn:schemas-microsoft-com:office:word" xmlns:w="http://schemas.openxmlformats.org/wordprocessingml/2006/main" xmlns:wne="http://schemas.microsoft.com/office/word/2006/wordml">
+<w:footnotes xmlns:wpc="http://schemas.microsoft.com/office/word/2010/wordprocessingCanvas" xmlns:cx="http://schemas.microsoft.com/office/drawing/2014/chartex" xmlns:cx1="http://schemas.microsoft.com/office/drawing/2015/9/8/chartex" xmlns:cx2="http://schemas.microsoft.com/office/drawing/2015/10/21/chartex" xmlns:cx3="http://schemas.microsoft.com/office/drawing/2016/5/9/chartex" xmlns:cx4="http://schemas.microsoft.com/office/drawing/2016/5/10/chartex" xmlns:cx5="http://schemas.microsoft.com/office/drawing/2016/5/11/chartex" xmlns:cx6="http://schemas.microsoft.com/office/drawing/2016/5/12/chartex" xmlns:cx7="http://schemas.microsoft.com/office/drawing/2016/5/13/chartex" xmlns:cx8="http://schemas.microsoft.com/office/drawing/2016/5/14/chartex" xmlns:mc="http://schemas.openxmlformats.org/markup-compatibility/2006" xmlns:aink="http://schemas.microsoft.com/office/drawing/2016/ink" xmlns:am3d="http://schemas.microsoft.com/office/drawing/2017/model3d" xmlns:o="urn:schemas-microsoft-com:office:office" xmlns:r="http://schemas.openxmlformats.org/officeDocument/2006/relationships" xmlns:m="http://schemas.openxmlformats.org/officeDocument/2006/math" xmlns:v="urn:schemas-microsoft-com:vml" xmlns:wp14="http://schemas.microsoft.com/office/word/2010/wordprocessingDrawing" xmlns:wp="http://schemas.openxmlformats.org/drawingml/2006/wordprocessingDrawing" xmlns:w10="urn:schemas-microsoft-com:office:word" xmlns:w="http://schemas.openxmlformats.org/wordprocessingml/2006/main" xmlns:w14="http://schemas.microsoft.com/office/word/2010/wordml" xmlns:w15="http://schemas.microsoft.com/office/word/2012/wordml" xmlns:w16cex="http://schemas.microsoft.com/office/word/2018/wordml/cex" xmlns:w16cid="http://schemas.microsoft.com/office/word/2016/wordml/cid" xmlns:w16="http://schemas.microsoft.com/office/word/2018/wordml" xmlns:w16sdtdh="http://schemas.microsoft.com/office/word/2020/wordml/sdtdatahash" xmlns:w16se="http://schemas.microsoft.com/office/word/2015/wordml/symex" xmlns:wpg="http://schemas.microsoft.com/office/word/2010/wordprocessingGroup" xmlns:wpi="http://schemas.microsoft.com/office/word/2010/wordprocessingInk" xmlns:wne="http://schemas.microsoft.com/office/word/2006/wordml" xmlns:wps="http://schemas.microsoft.com/office/word/2010/wordprocessingShape" mc:Ignorable="w14 w15 w16se w16cid w16 w16cex w16sdtdh wp14">
   <w:footnote w:type="separator" w:id="-1">
     <w:p>
       <w:pPr>
@@ -8275,7 +8430,7 @@
 </file>
 
 <file path=word/header1.xml><?xml version="1.0" encoding="utf-8"?>
-<w:hdr xmlns:ve="http://schemas.openxmlformats.org/markup-compatibility/2006" xmlns:o="urn:schemas-microsoft-com:office:office" xmlns:r="http://schemas.openxmlformats.org/officeDocument/2006/relationships" xmlns:m="http://schemas.openxmlformats.org/officeDocument/2006/math" xmlns:v="urn:schemas-microsoft-com:vml" xmlns:wp="http://schemas.openxmlformats.org/drawingml/2006/wordprocessingDrawing" xmlns:w10="urn:schemas-microsoft-com:office:word" xmlns:w="http://schemas.openxmlformats.org/wordprocessingml/2006/main" xmlns:wne="http://schemas.microsoft.com/office/word/2006/wordml">
+<w:hdr xmlns:wpc="http://schemas.microsoft.com/office/word/2010/wordprocessingCanvas" xmlns:cx="http://schemas.microsoft.com/office/drawing/2014/chartex" xmlns:cx1="http://schemas.microsoft.com/office/drawing/2015/9/8/chartex" xmlns:cx2="http://schemas.microsoft.com/office/drawing/2015/10/21/chartex" xmlns:cx3="http://schemas.microsoft.com/office/drawing/2016/5/9/chartex" xmlns:cx4="http://schemas.microsoft.com/office/drawing/2016/5/10/chartex" xmlns:cx5="http://schemas.microsoft.com/office/drawing/2016/5/11/chartex" xmlns:cx6="http://schemas.microsoft.com/office/drawing/2016/5/12/chartex" xmlns:cx7="http://schemas.microsoft.com/office/drawing/2016/5/13/chartex" xmlns:cx8="http://schemas.microsoft.com/office/drawing/2016/5/14/chartex" xmlns:mc="http://schemas.openxmlformats.org/markup-compatibility/2006" xmlns:aink="http://schemas.microsoft.com/office/drawing/2016/ink" xmlns:am3d="http://schemas.microsoft.com/office/drawing/2017/model3d" xmlns:o="urn:schemas-microsoft-com:office:office" xmlns:r="http://schemas.openxmlformats.org/officeDocument/2006/relationships" xmlns:m="http://schemas.openxmlformats.org/officeDocument/2006/math" xmlns:v="urn:schemas-microsoft-com:vml" xmlns:wp14="http://schemas.microsoft.com/office/word/2010/wordprocessingDrawing" xmlns:wp="http://schemas.openxmlformats.org/drawingml/2006/wordprocessingDrawing" xmlns:w10="urn:schemas-microsoft-com:office:word" xmlns:w="http://schemas.openxmlformats.org/wordprocessingml/2006/main" xmlns:w14="http://schemas.microsoft.com/office/word/2010/wordml" xmlns:w15="http://schemas.microsoft.com/office/word/2012/wordml" xmlns:w16cex="http://schemas.microsoft.com/office/word/2018/wordml/cex" xmlns:w16cid="http://schemas.microsoft.com/office/word/2016/wordml/cid" xmlns:w16="http://schemas.microsoft.com/office/word/2018/wordml" xmlns:w16sdtdh="http://schemas.microsoft.com/office/word/2020/wordml/sdtdatahash" xmlns:w16se="http://schemas.microsoft.com/office/word/2015/wordml/symex" xmlns:wpg="http://schemas.microsoft.com/office/word/2010/wordprocessingGroup" xmlns:wpi="http://schemas.microsoft.com/office/word/2010/wordprocessingInk" xmlns:wne="http://schemas.microsoft.com/office/word/2006/wordml" xmlns:wps="http://schemas.microsoft.com/office/word/2010/wordprocessingShape" mc:Ignorable="w14 w15 w16se w16cid w16 w16cex w16sdtdh wp14">
   <w:p>
     <w:pPr>
       <w:pStyle w:val="a4"/>
@@ -8314,8 +8469,8 @@
 </file>
 
 <file path=word/numbering.xml><?xml version="1.0" encoding="utf-8"?>
-<w:numbering xmlns:ve="http://schemas.openxmlformats.org/markup-compatibility/2006" xmlns:o="urn:schemas-microsoft-com:office:office" xmlns:r="http://schemas.openxmlformats.org/officeDocument/2006/relationships" xmlns:m="http://schemas.openxmlformats.org/officeDocument/2006/math" xmlns:v="urn:schemas-microsoft-com:vml" xmlns:wp="http://schemas.openxmlformats.org/drawingml/2006/wordprocessingDrawing" xmlns:w10="urn:schemas-microsoft-com:office:word" xmlns:w="http://schemas.openxmlformats.org/wordprocessingml/2006/main" xmlns:wne="http://schemas.microsoft.com/office/word/2006/wordml">
-  <w:abstractNum w:abstractNumId="0">
+<w:numbering xmlns:wpc="http://schemas.microsoft.com/office/word/2010/wordprocessingCanvas" xmlns:cx="http://schemas.microsoft.com/office/drawing/2014/chartex" xmlns:cx1="http://schemas.microsoft.com/office/drawing/2015/9/8/chartex" xmlns:cx2="http://schemas.microsoft.com/office/drawing/2015/10/21/chartex" xmlns:cx3="http://schemas.microsoft.com/office/drawing/2016/5/9/chartex" xmlns:cx4="http://schemas.microsoft.com/office/drawing/2016/5/10/chartex" xmlns:cx5="http://schemas.microsoft.com/office/drawing/2016/5/11/chartex" xmlns:cx6="http://schemas.microsoft.com/office/drawing/2016/5/12/chartex" xmlns:cx7="http://schemas.microsoft.com/office/drawing/2016/5/13/chartex" xmlns:cx8="http://schemas.microsoft.com/office/drawing/2016/5/14/chartex" xmlns:mc="http://schemas.openxmlformats.org/markup-compatibility/2006" xmlns:aink="http://schemas.microsoft.com/office/drawing/2016/ink" xmlns:am3d="http://schemas.microsoft.com/office/drawing/2017/model3d" xmlns:o="urn:schemas-microsoft-com:office:office" xmlns:r="http://schemas.openxmlformats.org/officeDocument/2006/relationships" xmlns:m="http://schemas.openxmlformats.org/officeDocument/2006/math" xmlns:v="urn:schemas-microsoft-com:vml" xmlns:wp14="http://schemas.microsoft.com/office/word/2010/wordprocessingDrawing" xmlns:wp="http://schemas.openxmlformats.org/drawingml/2006/wordprocessingDrawing" xmlns:w10="urn:schemas-microsoft-com:office:word" xmlns:w="http://schemas.openxmlformats.org/wordprocessingml/2006/main" xmlns:w14="http://schemas.microsoft.com/office/word/2010/wordml" xmlns:w15="http://schemas.microsoft.com/office/word/2012/wordml" xmlns:w16cex="http://schemas.microsoft.com/office/word/2018/wordml/cex" xmlns:w16cid="http://schemas.microsoft.com/office/word/2016/wordml/cid" xmlns:w16="http://schemas.microsoft.com/office/word/2018/wordml" xmlns:w16sdtdh="http://schemas.microsoft.com/office/word/2020/wordml/sdtdatahash" xmlns:w16se="http://schemas.microsoft.com/office/word/2015/wordml/symex" xmlns:wpg="http://schemas.microsoft.com/office/word/2010/wordprocessingGroup" xmlns:wpi="http://schemas.microsoft.com/office/word/2010/wordprocessingInk" xmlns:wne="http://schemas.microsoft.com/office/word/2006/wordml" xmlns:wps="http://schemas.microsoft.com/office/word/2010/wordprocessingShape" mc:Ignorable="w14 w15 w16se w16cid w16 w16cex w16sdtdh wp14">
+  <w:abstractNum w:abstractNumId="0" w15:restartNumberingAfterBreak="0">
     <w:nsid w:val="07951194"/>
     <w:multiLevelType w:val="hybridMultilevel"/>
     <w:tmpl w:val="11B4A306"/>
@@ -8428,7 +8583,7 @@
       </w:rPr>
     </w:lvl>
   </w:abstractNum>
-  <w:abstractNum w:abstractNumId="1">
+  <w:abstractNum w:abstractNumId="1" w15:restartNumberingAfterBreak="0">
     <w:nsid w:val="307C3807"/>
     <w:multiLevelType w:val="hybridMultilevel"/>
     <w:tmpl w:val="2CB44988"/>
@@ -8541,17 +8696,17 @@
       </w:rPr>
     </w:lvl>
   </w:abstractNum>
-  <w:abstractNum w:abstractNumId="2">
-    <w:nsid w:val="418A1CD5"/>
+  <w:abstractNum w:abstractNumId="2" w15:restartNumberingAfterBreak="0">
+    <w:nsid w:val="3B9A550C"/>
     <w:multiLevelType w:val="hybridMultilevel"/>
-    <w:tmpl w:val="E6B442F6"/>
-    <w:lvl w:ilvl="0" w:tplc="04090011">
+    <w:tmpl w:val="E2B0019C"/>
+    <w:lvl w:ilvl="0" w:tplc="1CDEF3E2">
       <w:start w:val="1"/>
       <w:numFmt w:val="decimal"/>
-      <w:lvlText w:val="%1)"/>
+      <w:lvlText w:val="%1."/>
       <w:lvlJc w:val="left"/>
       <w:pPr>
-        <w:ind w:left="720" w:hanging="360"/>
+        <w:ind w:left="1080" w:hanging="360"/>
       </w:pPr>
       <w:rPr>
         <w:rFonts w:hint="default"/>
@@ -8563,7 +8718,7 @@
       <w:lvlText w:val="%2."/>
       <w:lvlJc w:val="left"/>
       <w:pPr>
-        <w:ind w:left="1440" w:hanging="360"/>
+        <w:ind w:left="1800" w:hanging="360"/>
       </w:pPr>
     </w:lvl>
     <w:lvl w:ilvl="2" w:tplc="0409001B" w:tentative="1">
@@ -8572,7 +8727,7 @@
       <w:lvlText w:val="%3."/>
       <w:lvlJc w:val="right"/>
       <w:pPr>
-        <w:ind w:left="2160" w:hanging="180"/>
+        <w:ind w:left="2520" w:hanging="180"/>
       </w:pPr>
     </w:lvl>
     <w:lvl w:ilvl="3" w:tplc="0409000F" w:tentative="1">
@@ -8581,7 +8736,7 @@
       <w:lvlText w:val="%4."/>
       <w:lvlJc w:val="left"/>
       <w:pPr>
-        <w:ind w:left="2880" w:hanging="360"/>
+        <w:ind w:left="3240" w:hanging="360"/>
       </w:pPr>
     </w:lvl>
     <w:lvl w:ilvl="4" w:tplc="04090019" w:tentative="1">
@@ -8590,7 +8745,7 @@
       <w:lvlText w:val="%5."/>
       <w:lvlJc w:val="left"/>
       <w:pPr>
-        <w:ind w:left="3600" w:hanging="360"/>
+        <w:ind w:left="3960" w:hanging="360"/>
       </w:pPr>
     </w:lvl>
     <w:lvl w:ilvl="5" w:tplc="0409001B" w:tentative="1">
@@ -8599,7 +8754,7 @@
       <w:lvlText w:val="%6."/>
       <w:lvlJc w:val="right"/>
       <w:pPr>
-        <w:ind w:left="4320" w:hanging="180"/>
+        <w:ind w:left="4680" w:hanging="180"/>
       </w:pPr>
     </w:lvl>
     <w:lvl w:ilvl="6" w:tplc="0409000F" w:tentative="1">
@@ -8608,7 +8763,7 @@
       <w:lvlText w:val="%7."/>
       <w:lvlJc w:val="left"/>
       <w:pPr>
-        <w:ind w:left="5040" w:hanging="360"/>
+        <w:ind w:left="5400" w:hanging="360"/>
       </w:pPr>
     </w:lvl>
     <w:lvl w:ilvl="7" w:tplc="04090019" w:tentative="1">
@@ -8617,7 +8772,7 @@
       <w:lvlText w:val="%8."/>
       <w:lvlJc w:val="left"/>
       <w:pPr>
-        <w:ind w:left="5760" w:hanging="360"/>
+        <w:ind w:left="6120" w:hanging="360"/>
       </w:pPr>
     </w:lvl>
     <w:lvl w:ilvl="8" w:tplc="0409001B" w:tentative="1">
@@ -8626,12 +8781,190 @@
       <w:lvlText w:val="%9."/>
       <w:lvlJc w:val="right"/>
       <w:pPr>
+        <w:ind w:left="6840" w:hanging="180"/>
+      </w:pPr>
+    </w:lvl>
+  </w:abstractNum>
+  <w:abstractNum w:abstractNumId="3" w15:restartNumberingAfterBreak="0">
+    <w:nsid w:val="418A1CD5"/>
+    <w:multiLevelType w:val="hybridMultilevel"/>
+    <w:tmpl w:val="E6B442F6"/>
+    <w:lvl w:ilvl="0" w:tplc="04090011">
+      <w:start w:val="1"/>
+      <w:numFmt w:val="decimal"/>
+      <w:lvlText w:val="%1)"/>
+      <w:lvlJc w:val="left"/>
+      <w:pPr>
+        <w:ind w:left="720" w:hanging="360"/>
+      </w:pPr>
+      <w:rPr>
+        <w:rFonts w:hint="default"/>
+      </w:rPr>
+    </w:lvl>
+    <w:lvl w:ilvl="1" w:tplc="04090019" w:tentative="1">
+      <w:start w:val="1"/>
+      <w:numFmt w:val="lowerLetter"/>
+      <w:lvlText w:val="%2."/>
+      <w:lvlJc w:val="left"/>
+      <w:pPr>
+        <w:ind w:left="1440" w:hanging="360"/>
+      </w:pPr>
+    </w:lvl>
+    <w:lvl w:ilvl="2" w:tplc="0409001B" w:tentative="1">
+      <w:start w:val="1"/>
+      <w:numFmt w:val="lowerRoman"/>
+      <w:lvlText w:val="%3."/>
+      <w:lvlJc w:val="right"/>
+      <w:pPr>
+        <w:ind w:left="2160" w:hanging="180"/>
+      </w:pPr>
+    </w:lvl>
+    <w:lvl w:ilvl="3" w:tplc="0409000F" w:tentative="1">
+      <w:start w:val="1"/>
+      <w:numFmt w:val="decimal"/>
+      <w:lvlText w:val="%4."/>
+      <w:lvlJc w:val="left"/>
+      <w:pPr>
+        <w:ind w:left="2880" w:hanging="360"/>
+      </w:pPr>
+    </w:lvl>
+    <w:lvl w:ilvl="4" w:tplc="04090019" w:tentative="1">
+      <w:start w:val="1"/>
+      <w:numFmt w:val="lowerLetter"/>
+      <w:lvlText w:val="%5."/>
+      <w:lvlJc w:val="left"/>
+      <w:pPr>
+        <w:ind w:left="3600" w:hanging="360"/>
+      </w:pPr>
+    </w:lvl>
+    <w:lvl w:ilvl="5" w:tplc="0409001B" w:tentative="1">
+      <w:start w:val="1"/>
+      <w:numFmt w:val="lowerRoman"/>
+      <w:lvlText w:val="%6."/>
+      <w:lvlJc w:val="right"/>
+      <w:pPr>
+        <w:ind w:left="4320" w:hanging="180"/>
+      </w:pPr>
+    </w:lvl>
+    <w:lvl w:ilvl="6" w:tplc="0409000F" w:tentative="1">
+      <w:start w:val="1"/>
+      <w:numFmt w:val="decimal"/>
+      <w:lvlText w:val="%7."/>
+      <w:lvlJc w:val="left"/>
+      <w:pPr>
+        <w:ind w:left="5040" w:hanging="360"/>
+      </w:pPr>
+    </w:lvl>
+    <w:lvl w:ilvl="7" w:tplc="04090019" w:tentative="1">
+      <w:start w:val="1"/>
+      <w:numFmt w:val="lowerLetter"/>
+      <w:lvlText w:val="%8."/>
+      <w:lvlJc w:val="left"/>
+      <w:pPr>
+        <w:ind w:left="5760" w:hanging="360"/>
+      </w:pPr>
+    </w:lvl>
+    <w:lvl w:ilvl="8" w:tplc="0409001B" w:tentative="1">
+      <w:start w:val="1"/>
+      <w:numFmt w:val="lowerRoman"/>
+      <w:lvlText w:val="%9."/>
+      <w:lvlJc w:val="right"/>
+      <w:pPr>
         <w:ind w:left="6480" w:hanging="180"/>
+      </w:pPr>
+    </w:lvl>
+  </w:abstractNum>
+  <w:abstractNum w:abstractNumId="4" w15:restartNumberingAfterBreak="0">
+    <w:nsid w:val="5C404E40"/>
+    <w:multiLevelType w:val="hybridMultilevel"/>
+    <w:tmpl w:val="820C9422"/>
+    <w:lvl w:ilvl="0" w:tplc="F4B2DC9A">
+      <w:start w:val="1"/>
+      <w:numFmt w:val="decimal"/>
+      <w:lvlText w:val="%1."/>
+      <w:lvlJc w:val="left"/>
+      <w:pPr>
+        <w:ind w:left="1080" w:hanging="360"/>
+      </w:pPr>
+      <w:rPr>
+        <w:rFonts w:hint="default"/>
+      </w:rPr>
+    </w:lvl>
+    <w:lvl w:ilvl="1" w:tplc="04090019" w:tentative="1">
+      <w:start w:val="1"/>
+      <w:numFmt w:val="lowerLetter"/>
+      <w:lvlText w:val="%2."/>
+      <w:lvlJc w:val="left"/>
+      <w:pPr>
+        <w:ind w:left="1800" w:hanging="360"/>
+      </w:pPr>
+    </w:lvl>
+    <w:lvl w:ilvl="2" w:tplc="0409001B" w:tentative="1">
+      <w:start w:val="1"/>
+      <w:numFmt w:val="lowerRoman"/>
+      <w:lvlText w:val="%3."/>
+      <w:lvlJc w:val="right"/>
+      <w:pPr>
+        <w:ind w:left="2520" w:hanging="180"/>
+      </w:pPr>
+    </w:lvl>
+    <w:lvl w:ilvl="3" w:tplc="0409000F" w:tentative="1">
+      <w:start w:val="1"/>
+      <w:numFmt w:val="decimal"/>
+      <w:lvlText w:val="%4."/>
+      <w:lvlJc w:val="left"/>
+      <w:pPr>
+        <w:ind w:left="3240" w:hanging="360"/>
+      </w:pPr>
+    </w:lvl>
+    <w:lvl w:ilvl="4" w:tplc="04090019" w:tentative="1">
+      <w:start w:val="1"/>
+      <w:numFmt w:val="lowerLetter"/>
+      <w:lvlText w:val="%5."/>
+      <w:lvlJc w:val="left"/>
+      <w:pPr>
+        <w:ind w:left="3960" w:hanging="360"/>
+      </w:pPr>
+    </w:lvl>
+    <w:lvl w:ilvl="5" w:tplc="0409001B" w:tentative="1">
+      <w:start w:val="1"/>
+      <w:numFmt w:val="lowerRoman"/>
+      <w:lvlText w:val="%6."/>
+      <w:lvlJc w:val="right"/>
+      <w:pPr>
+        <w:ind w:left="4680" w:hanging="180"/>
+      </w:pPr>
+    </w:lvl>
+    <w:lvl w:ilvl="6" w:tplc="0409000F" w:tentative="1">
+      <w:start w:val="1"/>
+      <w:numFmt w:val="decimal"/>
+      <w:lvlText w:val="%7."/>
+      <w:lvlJc w:val="left"/>
+      <w:pPr>
+        <w:ind w:left="5400" w:hanging="360"/>
+      </w:pPr>
+    </w:lvl>
+    <w:lvl w:ilvl="7" w:tplc="04090019" w:tentative="1">
+      <w:start w:val="1"/>
+      <w:numFmt w:val="lowerLetter"/>
+      <w:lvlText w:val="%8."/>
+      <w:lvlJc w:val="left"/>
+      <w:pPr>
+        <w:ind w:left="6120" w:hanging="360"/>
+      </w:pPr>
+    </w:lvl>
+    <w:lvl w:ilvl="8" w:tplc="0409001B" w:tentative="1">
+      <w:start w:val="1"/>
+      <w:numFmt w:val="lowerRoman"/>
+      <w:lvlText w:val="%9."/>
+      <w:lvlJc w:val="right"/>
+      <w:pPr>
+        <w:ind w:left="6840" w:hanging="180"/>
       </w:pPr>
     </w:lvl>
   </w:abstractNum>
   <w:num w:numId="1">
-    <w:abstractNumId w:val="2"/>
+    <w:abstractNumId w:val="3"/>
   </w:num>
   <w:num w:numId="2">
     <w:abstractNumId w:val="1"/>
@@ -8639,11 +8972,17 @@
   <w:num w:numId="3">
     <w:abstractNumId w:val="0"/>
   </w:num>
+  <w:num w:numId="4">
+    <w:abstractNumId w:val="4"/>
+  </w:num>
+  <w:num w:numId="5">
+    <w:abstractNumId w:val="2"/>
+  </w:num>
 </w:numbering>
 </file>
 
 <file path=word/styles.xml><?xml version="1.0" encoding="utf-8"?>
-<w:styles xmlns:r="http://schemas.openxmlformats.org/officeDocument/2006/relationships" xmlns:w="http://schemas.openxmlformats.org/wordprocessingml/2006/main">
+<w:styles xmlns:mc="http://schemas.openxmlformats.org/markup-compatibility/2006" xmlns:r="http://schemas.openxmlformats.org/officeDocument/2006/relationships" xmlns:w="http://schemas.openxmlformats.org/wordprocessingml/2006/main" xmlns:w14="http://schemas.microsoft.com/office/word/2010/wordml" xmlns:w15="http://schemas.microsoft.com/office/word/2012/wordml" xmlns:w16cex="http://schemas.microsoft.com/office/word/2018/wordml/cex" xmlns:w16cid="http://schemas.microsoft.com/office/word/2016/wordml/cid" xmlns:w16="http://schemas.microsoft.com/office/word/2018/wordml" xmlns:w16sdtdh="http://schemas.microsoft.com/office/word/2020/wordml/sdtdatahash" xmlns:w16se="http://schemas.microsoft.com/office/word/2015/wordml/symex" mc:Ignorable="w14 w15 w16se w16cid w16 w16cex w16sdtdh">
   <w:docDefaults>
     <w:rPrDefault>
       <w:rPr>
@@ -8659,144 +8998,383 @@
       </w:pPr>
     </w:pPrDefault>
   </w:docDefaults>
-  <w:latentStyles w:defLockedState="0" w:defUIPriority="99" w:defSemiHidden="1" w:defUnhideWhenUsed="1" w:defQFormat="0" w:count="267">
-    <w:lsdException w:name="Normal" w:semiHidden="0" w:uiPriority="0" w:unhideWhenUsed="0" w:qFormat="1"/>
-    <w:lsdException w:name="heading 1" w:semiHidden="0" w:uiPriority="9" w:unhideWhenUsed="0" w:qFormat="1"/>
-    <w:lsdException w:name="heading 2" w:uiPriority="9" w:qFormat="1"/>
-    <w:lsdException w:name="heading 3" w:uiPriority="9" w:qFormat="1"/>
-    <w:lsdException w:name="heading 4" w:uiPriority="9" w:qFormat="1"/>
-    <w:lsdException w:name="heading 5" w:uiPriority="9" w:qFormat="1"/>
-    <w:lsdException w:name="heading 6" w:uiPriority="9" w:qFormat="1"/>
-    <w:lsdException w:name="heading 7" w:uiPriority="9" w:qFormat="1"/>
-    <w:lsdException w:name="heading 8" w:uiPriority="9" w:qFormat="1"/>
-    <w:lsdException w:name="heading 9" w:uiPriority="9" w:qFormat="1"/>
-    <w:lsdException w:name="toc 1" w:uiPriority="39"/>
-    <w:lsdException w:name="toc 2" w:uiPriority="39"/>
-    <w:lsdException w:name="toc 3" w:uiPriority="39"/>
-    <w:lsdException w:name="toc 4" w:uiPriority="39"/>
-    <w:lsdException w:name="toc 5" w:uiPriority="39"/>
-    <w:lsdException w:name="toc 6" w:uiPriority="39"/>
-    <w:lsdException w:name="toc 7" w:uiPriority="39"/>
-    <w:lsdException w:name="toc 8" w:uiPriority="39"/>
-    <w:lsdException w:name="toc 9" w:uiPriority="39"/>
-    <w:lsdException w:name="caption" w:uiPriority="35" w:qFormat="1"/>
-    <w:lsdException w:name="Title" w:semiHidden="0" w:uiPriority="10" w:unhideWhenUsed="0" w:qFormat="1"/>
-    <w:lsdException w:name="Default Paragraph Font" w:uiPriority="1"/>
-    <w:lsdException w:name="Subtitle" w:semiHidden="0" w:uiPriority="11" w:unhideWhenUsed="0" w:qFormat="1"/>
-    <w:lsdException w:name="Strong" w:semiHidden="0" w:uiPriority="22" w:unhideWhenUsed="0" w:qFormat="1"/>
-    <w:lsdException w:name="Emphasis" w:semiHidden="0" w:uiPriority="20" w:unhideWhenUsed="0" w:qFormat="1"/>
-    <w:lsdException w:name="Table Grid" w:semiHidden="0" w:uiPriority="39" w:unhideWhenUsed="0"/>
-    <w:lsdException w:name="Placeholder Text" w:unhideWhenUsed="0"/>
-    <w:lsdException w:name="No Spacing" w:semiHidden="0" w:uiPriority="1" w:unhideWhenUsed="0" w:qFormat="1"/>
-    <w:lsdException w:name="Light Shading" w:semiHidden="0" w:uiPriority="60" w:unhideWhenUsed="0"/>
-    <w:lsdException w:name="Light List" w:semiHidden="0" w:uiPriority="61" w:unhideWhenUsed="0"/>
-    <w:lsdException w:name="Light Grid" w:semiHidden="0" w:uiPriority="62" w:unhideWhenUsed="0"/>
-    <w:lsdException w:name="Medium Shading 1" w:semiHidden="0" w:uiPriority="63" w:unhideWhenUsed="0"/>
-    <w:lsdException w:name="Medium Shading 2" w:semiHidden="0" w:uiPriority="64" w:unhideWhenUsed="0"/>
-    <w:lsdException w:name="Medium List 1" w:semiHidden="0" w:uiPriority="65" w:unhideWhenUsed="0"/>
-    <w:lsdException w:name="Medium List 2" w:semiHidden="0" w:uiPriority="66" w:unhideWhenUsed="0"/>
-    <w:lsdException w:name="Medium Grid 1" w:semiHidden="0" w:uiPriority="67" w:unhideWhenUsed="0"/>
-    <w:lsdException w:name="Medium Grid 2" w:semiHidden="0" w:uiPriority="68" w:unhideWhenUsed="0"/>
-    <w:lsdException w:name="Medium Grid 3" w:semiHidden="0" w:uiPriority="69" w:unhideWhenUsed="0"/>
-    <w:lsdException w:name="Dark List" w:semiHidden="0" w:uiPriority="70" w:unhideWhenUsed="0"/>
-    <w:lsdException w:name="Colorful Shading" w:semiHidden="0" w:uiPriority="71" w:unhideWhenUsed="0"/>
-    <w:lsdException w:name="Colorful List" w:semiHidden="0" w:uiPriority="72" w:unhideWhenUsed="0"/>
-    <w:lsdException w:name="Colorful Grid" w:semiHidden="0" w:uiPriority="73" w:unhideWhenUsed="0"/>
-    <w:lsdException w:name="Light Shading Accent 1" w:semiHidden="0" w:uiPriority="60" w:unhideWhenUsed="0"/>
-    <w:lsdException w:name="Light List Accent 1" w:semiHidden="0" w:uiPriority="61" w:unhideWhenUsed="0"/>
-    <w:lsdException w:name="Light Grid Accent 1" w:semiHidden="0" w:uiPriority="62" w:unhideWhenUsed="0"/>
-    <w:lsdException w:name="Medium Shading 1 Accent 1" w:semiHidden="0" w:uiPriority="63" w:unhideWhenUsed="0"/>
-    <w:lsdException w:name="Medium Shading 2 Accent 1" w:semiHidden="0" w:uiPriority="64" w:unhideWhenUsed="0"/>
-    <w:lsdException w:name="Medium List 1 Accent 1" w:semiHidden="0" w:uiPriority="65" w:unhideWhenUsed="0"/>
-    <w:lsdException w:name="Revision" w:unhideWhenUsed="0"/>
-    <w:lsdException w:name="List Paragraph" w:semiHidden="0" w:uiPriority="34" w:unhideWhenUsed="0" w:qFormat="1"/>
-    <w:lsdException w:name="Quote" w:semiHidden="0" w:uiPriority="29" w:unhideWhenUsed="0" w:qFormat="1"/>
-    <w:lsdException w:name="Intense Quote" w:semiHidden="0" w:uiPriority="30" w:unhideWhenUsed="0" w:qFormat="1"/>
-    <w:lsdException w:name="Medium List 2 Accent 1" w:semiHidden="0" w:uiPriority="66" w:unhideWhenUsed="0"/>
-    <w:lsdException w:name="Medium Grid 1 Accent 1" w:semiHidden="0" w:uiPriority="67" w:unhideWhenUsed="0"/>
-    <w:lsdException w:name="Medium Grid 2 Accent 1" w:semiHidden="0" w:uiPriority="68" w:unhideWhenUsed="0"/>
-    <w:lsdException w:name="Medium Grid 3 Accent 1" w:semiHidden="0" w:uiPriority="69" w:unhideWhenUsed="0"/>
-    <w:lsdException w:name="Dark List Accent 1" w:semiHidden="0" w:uiPriority="70" w:unhideWhenUsed="0"/>
-    <w:lsdException w:name="Colorful Shading Accent 1" w:semiHidden="0" w:uiPriority="71" w:unhideWhenUsed="0"/>
-    <w:lsdException w:name="Colorful List Accent 1" w:semiHidden="0" w:uiPriority="72" w:unhideWhenUsed="0"/>
-    <w:lsdException w:name="Colorful Grid Accent 1" w:semiHidden="0" w:uiPriority="73" w:unhideWhenUsed="0"/>
-    <w:lsdException w:name="Light Shading Accent 2" w:semiHidden="0" w:uiPriority="60" w:unhideWhenUsed="0"/>
-    <w:lsdException w:name="Light List Accent 2" w:semiHidden="0" w:uiPriority="61" w:unhideWhenUsed="0"/>
-    <w:lsdException w:name="Light Grid Accent 2" w:semiHidden="0" w:uiPriority="62" w:unhideWhenUsed="0"/>
-    <w:lsdException w:name="Medium Shading 1 Accent 2" w:semiHidden="0" w:uiPriority="63" w:unhideWhenUsed="0"/>
-    <w:lsdException w:name="Medium Shading 2 Accent 2" w:semiHidden="0" w:uiPriority="64" w:unhideWhenUsed="0"/>
-    <w:lsdException w:name="Medium List 1 Accent 2" w:semiHidden="0" w:uiPriority="65" w:unhideWhenUsed="0"/>
-    <w:lsdException w:name="Medium List 2 Accent 2" w:semiHidden="0" w:uiPriority="66" w:unhideWhenUsed="0"/>
-    <w:lsdException w:name="Medium Grid 1 Accent 2" w:semiHidden="0" w:uiPriority="67" w:unhideWhenUsed="0"/>
-    <w:lsdException w:name="Medium Grid 2 Accent 2" w:semiHidden="0" w:uiPriority="68" w:unhideWhenUsed="0"/>
-    <w:lsdException w:name="Medium Grid 3 Accent 2" w:semiHidden="0" w:uiPriority="69" w:unhideWhenUsed="0"/>
-    <w:lsdException w:name="Dark List Accent 2" w:semiHidden="0" w:uiPriority="70" w:unhideWhenUsed="0"/>
-    <w:lsdException w:name="Colorful Shading Accent 2" w:semiHidden="0" w:uiPriority="71" w:unhideWhenUsed="0"/>
-    <w:lsdException w:name="Colorful List Accent 2" w:semiHidden="0" w:uiPriority="72" w:unhideWhenUsed="0"/>
-    <w:lsdException w:name="Colorful Grid Accent 2" w:semiHidden="0" w:uiPriority="73" w:unhideWhenUsed="0"/>
-    <w:lsdException w:name="Light Shading Accent 3" w:semiHidden="0" w:uiPriority="60" w:unhideWhenUsed="0"/>
-    <w:lsdException w:name="Light List Accent 3" w:semiHidden="0" w:uiPriority="61" w:unhideWhenUsed="0"/>
-    <w:lsdException w:name="Light Grid Accent 3" w:semiHidden="0" w:uiPriority="62" w:unhideWhenUsed="0"/>
-    <w:lsdException w:name="Medium Shading 1 Accent 3" w:semiHidden="0" w:uiPriority="63" w:unhideWhenUsed="0"/>
-    <w:lsdException w:name="Medium Shading 2 Accent 3" w:semiHidden="0" w:uiPriority="64" w:unhideWhenUsed="0"/>
-    <w:lsdException w:name="Medium List 1 Accent 3" w:semiHidden="0" w:uiPriority="65" w:unhideWhenUsed="0"/>
-    <w:lsdException w:name="Medium List 2 Accent 3" w:semiHidden="0" w:uiPriority="66" w:unhideWhenUsed="0"/>
-    <w:lsdException w:name="Medium Grid 1 Accent 3" w:semiHidden="0" w:uiPriority="67" w:unhideWhenUsed="0"/>
-    <w:lsdException w:name="Medium Grid 2 Accent 3" w:semiHidden="0" w:uiPriority="68" w:unhideWhenUsed="0"/>
-    <w:lsdException w:name="Medium Grid 3 Accent 3" w:semiHidden="0" w:uiPriority="69" w:unhideWhenUsed="0"/>
-    <w:lsdException w:name="Dark List Accent 3" w:semiHidden="0" w:uiPriority="70" w:unhideWhenUsed="0"/>
-    <w:lsdException w:name="Colorful Shading Accent 3" w:semiHidden="0" w:uiPriority="71" w:unhideWhenUsed="0"/>
-    <w:lsdException w:name="Colorful List Accent 3" w:semiHidden="0" w:uiPriority="72" w:unhideWhenUsed="0"/>
-    <w:lsdException w:name="Colorful Grid Accent 3" w:semiHidden="0" w:uiPriority="73" w:unhideWhenUsed="0"/>
-    <w:lsdException w:name="Light Shading Accent 4" w:semiHidden="0" w:uiPriority="60" w:unhideWhenUsed="0"/>
-    <w:lsdException w:name="Light List Accent 4" w:semiHidden="0" w:uiPriority="61" w:unhideWhenUsed="0"/>
-    <w:lsdException w:name="Light Grid Accent 4" w:semiHidden="0" w:uiPriority="62" w:unhideWhenUsed="0"/>
-    <w:lsdException w:name="Medium Shading 1 Accent 4" w:semiHidden="0" w:uiPriority="63" w:unhideWhenUsed="0"/>
-    <w:lsdException w:name="Medium Shading 2 Accent 4" w:semiHidden="0" w:uiPriority="64" w:unhideWhenUsed="0"/>
-    <w:lsdException w:name="Medium List 1 Accent 4" w:semiHidden="0" w:uiPriority="65" w:unhideWhenUsed="0"/>
-    <w:lsdException w:name="Medium List 2 Accent 4" w:semiHidden="0" w:uiPriority="66" w:unhideWhenUsed="0"/>
-    <w:lsdException w:name="Medium Grid 1 Accent 4" w:semiHidden="0" w:uiPriority="67" w:unhideWhenUsed="0"/>
-    <w:lsdException w:name="Medium Grid 2 Accent 4" w:semiHidden="0" w:uiPriority="68" w:unhideWhenUsed="0"/>
-    <w:lsdException w:name="Medium Grid 3 Accent 4" w:semiHidden="0" w:uiPriority="69" w:unhideWhenUsed="0"/>
-    <w:lsdException w:name="Dark List Accent 4" w:semiHidden="0" w:uiPriority="70" w:unhideWhenUsed="0"/>
-    <w:lsdException w:name="Colorful Shading Accent 4" w:semiHidden="0" w:uiPriority="71" w:unhideWhenUsed="0"/>
-    <w:lsdException w:name="Colorful List Accent 4" w:semiHidden="0" w:uiPriority="72" w:unhideWhenUsed="0"/>
-    <w:lsdException w:name="Colorful Grid Accent 4" w:semiHidden="0" w:uiPriority="73" w:unhideWhenUsed="0"/>
-    <w:lsdException w:name="Light Shading Accent 5" w:semiHidden="0" w:uiPriority="60" w:unhideWhenUsed="0"/>
-    <w:lsdException w:name="Light List Accent 5" w:semiHidden="0" w:uiPriority="61" w:unhideWhenUsed="0"/>
-    <w:lsdException w:name="Light Grid Accent 5" w:semiHidden="0" w:uiPriority="62" w:unhideWhenUsed="0"/>
-    <w:lsdException w:name="Medium Shading 1 Accent 5" w:semiHidden="0" w:uiPriority="63" w:unhideWhenUsed="0"/>
-    <w:lsdException w:name="Medium Shading 2 Accent 5" w:semiHidden="0" w:uiPriority="64" w:unhideWhenUsed="0"/>
-    <w:lsdException w:name="Medium List 1 Accent 5" w:semiHidden="0" w:uiPriority="65" w:unhideWhenUsed="0"/>
-    <w:lsdException w:name="Medium List 2 Accent 5" w:semiHidden="0" w:uiPriority="66" w:unhideWhenUsed="0"/>
-    <w:lsdException w:name="Medium Grid 1 Accent 5" w:semiHidden="0" w:uiPriority="67" w:unhideWhenUsed="0"/>
-    <w:lsdException w:name="Medium Grid 2 Accent 5" w:semiHidden="0" w:uiPriority="68" w:unhideWhenUsed="0"/>
-    <w:lsdException w:name="Medium Grid 3 Accent 5" w:semiHidden="0" w:uiPriority="69" w:unhideWhenUsed="0"/>
-    <w:lsdException w:name="Dark List Accent 5" w:semiHidden="0" w:uiPriority="70" w:unhideWhenUsed="0"/>
-    <w:lsdException w:name="Colorful Shading Accent 5" w:semiHidden="0" w:uiPriority="71" w:unhideWhenUsed="0"/>
-    <w:lsdException w:name="Colorful List Accent 5" w:semiHidden="0" w:uiPriority="72" w:unhideWhenUsed="0"/>
-    <w:lsdException w:name="Colorful Grid Accent 5" w:semiHidden="0" w:uiPriority="73" w:unhideWhenUsed="0"/>
-    <w:lsdException w:name="Light Shading Accent 6" w:semiHidden="0" w:uiPriority="60" w:unhideWhenUsed="0"/>
-    <w:lsdException w:name="Light List Accent 6" w:semiHidden="0" w:uiPriority="61" w:unhideWhenUsed="0"/>
-    <w:lsdException w:name="Light Grid Accent 6" w:semiHidden="0" w:uiPriority="62" w:unhideWhenUsed="0"/>
-    <w:lsdException w:name="Medium Shading 1 Accent 6" w:semiHidden="0" w:uiPriority="63" w:unhideWhenUsed="0"/>
-    <w:lsdException w:name="Medium Shading 2 Accent 6" w:semiHidden="0" w:uiPriority="64" w:unhideWhenUsed="0"/>
-    <w:lsdException w:name="Medium List 1 Accent 6" w:semiHidden="0" w:uiPriority="65" w:unhideWhenUsed="0"/>
-    <w:lsdException w:name="Medium List 2 Accent 6" w:semiHidden="0" w:uiPriority="66" w:unhideWhenUsed="0"/>
-    <w:lsdException w:name="Medium Grid 1 Accent 6" w:semiHidden="0" w:uiPriority="67" w:unhideWhenUsed="0"/>
-    <w:lsdException w:name="Medium Grid 2 Accent 6" w:semiHidden="0" w:uiPriority="68" w:unhideWhenUsed="0"/>
-    <w:lsdException w:name="Medium Grid 3 Accent 6" w:semiHidden="0" w:uiPriority="69" w:unhideWhenUsed="0"/>
-    <w:lsdException w:name="Dark List Accent 6" w:semiHidden="0" w:uiPriority="70" w:unhideWhenUsed="0"/>
-    <w:lsdException w:name="Colorful Shading Accent 6" w:semiHidden="0" w:uiPriority="71" w:unhideWhenUsed="0"/>
-    <w:lsdException w:name="Colorful List Accent 6" w:semiHidden="0" w:uiPriority="72" w:unhideWhenUsed="0"/>
-    <w:lsdException w:name="Colorful Grid Accent 6" w:semiHidden="0" w:uiPriority="73" w:unhideWhenUsed="0"/>
-    <w:lsdException w:name="Subtle Emphasis" w:semiHidden="0" w:uiPriority="19" w:unhideWhenUsed="0" w:qFormat="1"/>
-    <w:lsdException w:name="Intense Emphasis" w:semiHidden="0" w:uiPriority="21" w:unhideWhenUsed="0" w:qFormat="1"/>
-    <w:lsdException w:name="Subtle Reference" w:semiHidden="0" w:uiPriority="31" w:unhideWhenUsed="0" w:qFormat="1"/>
-    <w:lsdException w:name="Intense Reference" w:semiHidden="0" w:uiPriority="32" w:unhideWhenUsed="0" w:qFormat="1"/>
-    <w:lsdException w:name="Book Title" w:semiHidden="0" w:uiPriority="33" w:unhideWhenUsed="0" w:qFormat="1"/>
-    <w:lsdException w:name="Bibliography" w:uiPriority="37"/>
-    <w:lsdException w:name="TOC Heading" w:uiPriority="39" w:qFormat="1"/>
+  <w:latentStyles w:defLockedState="0" w:defUIPriority="99" w:defSemiHidden="0" w:defUnhideWhenUsed="0" w:defQFormat="0" w:count="376">
+    <w:lsdException w:name="Normal" w:uiPriority="0" w:qFormat="1"/>
+    <w:lsdException w:name="heading 1" w:uiPriority="9" w:qFormat="1"/>
+    <w:lsdException w:name="heading 2" w:semiHidden="1" w:uiPriority="9" w:unhideWhenUsed="1" w:qFormat="1"/>
+    <w:lsdException w:name="heading 3" w:semiHidden="1" w:uiPriority="9" w:unhideWhenUsed="1" w:qFormat="1"/>
+    <w:lsdException w:name="heading 4" w:semiHidden="1" w:uiPriority="9" w:unhideWhenUsed="1" w:qFormat="1"/>
+    <w:lsdException w:name="heading 5" w:semiHidden="1" w:uiPriority="9" w:unhideWhenUsed="1" w:qFormat="1"/>
+    <w:lsdException w:name="heading 6" w:semiHidden="1" w:uiPriority="9" w:unhideWhenUsed="1" w:qFormat="1"/>
+    <w:lsdException w:name="heading 7" w:semiHidden="1" w:uiPriority="9" w:unhideWhenUsed="1" w:qFormat="1"/>
+    <w:lsdException w:name="heading 8" w:semiHidden="1" w:uiPriority="9" w:unhideWhenUsed="1" w:qFormat="1"/>
+    <w:lsdException w:name="heading 9" w:semiHidden="1" w:uiPriority="9" w:unhideWhenUsed="1" w:qFormat="1"/>
+    <w:lsdException w:name="index 1" w:semiHidden="1" w:unhideWhenUsed="1"/>
+    <w:lsdException w:name="index 2" w:semiHidden="1" w:unhideWhenUsed="1"/>
+    <w:lsdException w:name="index 3" w:semiHidden="1" w:unhideWhenUsed="1"/>
+    <w:lsdException w:name="index 4" w:semiHidden="1" w:unhideWhenUsed="1"/>
+    <w:lsdException w:name="index 5" w:semiHidden="1" w:unhideWhenUsed="1"/>
+    <w:lsdException w:name="index 6" w:semiHidden="1" w:unhideWhenUsed="1"/>
+    <w:lsdException w:name="index 7" w:semiHidden="1" w:unhideWhenUsed="1"/>
+    <w:lsdException w:name="index 8" w:semiHidden="1" w:unhideWhenUsed="1"/>
+    <w:lsdException w:name="index 9" w:semiHidden="1" w:unhideWhenUsed="1"/>
+    <w:lsdException w:name="toc 1" w:semiHidden="1" w:uiPriority="39" w:unhideWhenUsed="1"/>
+    <w:lsdException w:name="toc 2" w:semiHidden="1" w:uiPriority="39" w:unhideWhenUsed="1"/>
+    <w:lsdException w:name="toc 3" w:semiHidden="1" w:uiPriority="39" w:unhideWhenUsed="1"/>
+    <w:lsdException w:name="toc 4" w:semiHidden="1" w:uiPriority="39" w:unhideWhenUsed="1"/>
+    <w:lsdException w:name="toc 5" w:semiHidden="1" w:uiPriority="39" w:unhideWhenUsed="1"/>
+    <w:lsdException w:name="toc 6" w:semiHidden="1" w:uiPriority="39" w:unhideWhenUsed="1"/>
+    <w:lsdException w:name="toc 7" w:semiHidden="1" w:uiPriority="39" w:unhideWhenUsed="1"/>
+    <w:lsdException w:name="toc 8" w:semiHidden="1" w:uiPriority="39" w:unhideWhenUsed="1"/>
+    <w:lsdException w:name="toc 9" w:semiHidden="1" w:uiPriority="39" w:unhideWhenUsed="1"/>
+    <w:lsdException w:name="Normal Indent" w:semiHidden="1" w:unhideWhenUsed="1"/>
+    <w:lsdException w:name="footnote text" w:semiHidden="1" w:unhideWhenUsed="1"/>
+    <w:lsdException w:name="annotation text" w:semiHidden="1" w:unhideWhenUsed="1"/>
+    <w:lsdException w:name="header" w:semiHidden="1" w:unhideWhenUsed="1"/>
+    <w:lsdException w:name="footer" w:semiHidden="1" w:unhideWhenUsed="1"/>
+    <w:lsdException w:name="index heading" w:semiHidden="1" w:unhideWhenUsed="1"/>
+    <w:lsdException w:name="caption" w:semiHidden="1" w:uiPriority="35" w:unhideWhenUsed="1" w:qFormat="1"/>
+    <w:lsdException w:name="table of figures" w:semiHidden="1" w:unhideWhenUsed="1"/>
+    <w:lsdException w:name="envelope address" w:semiHidden="1" w:unhideWhenUsed="1"/>
+    <w:lsdException w:name="envelope return" w:semiHidden="1" w:unhideWhenUsed="1"/>
+    <w:lsdException w:name="footnote reference" w:semiHidden="1" w:unhideWhenUsed="1"/>
+    <w:lsdException w:name="annotation reference" w:semiHidden="1" w:unhideWhenUsed="1"/>
+    <w:lsdException w:name="line number" w:semiHidden="1" w:unhideWhenUsed="1"/>
+    <w:lsdException w:name="page number" w:semiHidden="1" w:unhideWhenUsed="1"/>
+    <w:lsdException w:name="endnote reference" w:semiHidden="1" w:unhideWhenUsed="1"/>
+    <w:lsdException w:name="endnote text" w:semiHidden="1" w:unhideWhenUsed="1"/>
+    <w:lsdException w:name="table of authorities" w:semiHidden="1" w:unhideWhenUsed="1"/>
+    <w:lsdException w:name="macro" w:semiHidden="1" w:unhideWhenUsed="1"/>
+    <w:lsdException w:name="toa heading" w:semiHidden="1" w:unhideWhenUsed="1"/>
+    <w:lsdException w:name="List" w:semiHidden="1" w:unhideWhenUsed="1"/>
+    <w:lsdException w:name="List Bullet" w:semiHidden="1" w:unhideWhenUsed="1"/>
+    <w:lsdException w:name="List Number" w:semiHidden="1" w:unhideWhenUsed="1"/>
+    <w:lsdException w:name="List 2" w:semiHidden="1" w:unhideWhenUsed="1"/>
+    <w:lsdException w:name="List 3" w:semiHidden="1" w:unhideWhenUsed="1"/>
+    <w:lsdException w:name="List 4" w:semiHidden="1" w:unhideWhenUsed="1"/>
+    <w:lsdException w:name="List 5" w:semiHidden="1" w:unhideWhenUsed="1"/>
+    <w:lsdException w:name="List Bullet 2" w:semiHidden="1" w:unhideWhenUsed="1"/>
+    <w:lsdException w:name="List Bullet 3" w:semiHidden="1" w:unhideWhenUsed="1"/>
+    <w:lsdException w:name="List Bullet 4" w:semiHidden="1" w:unhideWhenUsed="1"/>
+    <w:lsdException w:name="List Bullet 5" w:semiHidden="1" w:unhideWhenUsed="1"/>
+    <w:lsdException w:name="List Number 2" w:semiHidden="1" w:unhideWhenUsed="1"/>
+    <w:lsdException w:name="List Number 3" w:semiHidden="1" w:unhideWhenUsed="1"/>
+    <w:lsdException w:name="List Number 4" w:semiHidden="1" w:unhideWhenUsed="1"/>
+    <w:lsdException w:name="List Number 5" w:semiHidden="1" w:unhideWhenUsed="1"/>
+    <w:lsdException w:name="Title" w:uiPriority="10" w:qFormat="1"/>
+    <w:lsdException w:name="Closing" w:semiHidden="1" w:unhideWhenUsed="1"/>
+    <w:lsdException w:name="Signature" w:semiHidden="1" w:unhideWhenUsed="1"/>
+    <w:lsdException w:name="Default Paragraph Font" w:semiHidden="1" w:uiPriority="1" w:unhideWhenUsed="1"/>
+    <w:lsdException w:name="Body Text" w:semiHidden="1" w:unhideWhenUsed="1"/>
+    <w:lsdException w:name="Body Text Indent" w:semiHidden="1" w:unhideWhenUsed="1"/>
+    <w:lsdException w:name="List Continue" w:semiHidden="1" w:unhideWhenUsed="1"/>
+    <w:lsdException w:name="List Continue 2" w:semiHidden="1" w:unhideWhenUsed="1"/>
+    <w:lsdException w:name="List Continue 3" w:semiHidden="1" w:unhideWhenUsed="1"/>
+    <w:lsdException w:name="List Continue 4" w:semiHidden="1" w:unhideWhenUsed="1"/>
+    <w:lsdException w:name="List Continue 5" w:semiHidden="1" w:unhideWhenUsed="1"/>
+    <w:lsdException w:name="Message Header" w:semiHidden="1" w:unhideWhenUsed="1"/>
+    <w:lsdException w:name="Subtitle" w:uiPriority="11" w:qFormat="1"/>
+    <w:lsdException w:name="Salutation" w:semiHidden="1" w:unhideWhenUsed="1"/>
+    <w:lsdException w:name="Date" w:semiHidden="1" w:unhideWhenUsed="1"/>
+    <w:lsdException w:name="Body Text First Indent" w:semiHidden="1" w:unhideWhenUsed="1"/>
+    <w:lsdException w:name="Body Text First Indent 2" w:semiHidden="1" w:unhideWhenUsed="1"/>
+    <w:lsdException w:name="Note Heading" w:semiHidden="1" w:unhideWhenUsed="1"/>
+    <w:lsdException w:name="Body Text 2" w:semiHidden="1" w:unhideWhenUsed="1"/>
+    <w:lsdException w:name="Body Text 3" w:semiHidden="1" w:unhideWhenUsed="1"/>
+    <w:lsdException w:name="Body Text Indent 2" w:semiHidden="1" w:unhideWhenUsed="1"/>
+    <w:lsdException w:name="Body Text Indent 3" w:semiHidden="1" w:unhideWhenUsed="1"/>
+    <w:lsdException w:name="Block Text" w:semiHidden="1" w:unhideWhenUsed="1"/>
+    <w:lsdException w:name="Hyperlink" w:semiHidden="1" w:unhideWhenUsed="1"/>
+    <w:lsdException w:name="FollowedHyperlink" w:semiHidden="1" w:unhideWhenUsed="1"/>
+    <w:lsdException w:name="Strong" w:uiPriority="22" w:qFormat="1"/>
+    <w:lsdException w:name="Emphasis" w:uiPriority="20" w:qFormat="1"/>
+    <w:lsdException w:name="Document Map" w:semiHidden="1" w:unhideWhenUsed="1"/>
+    <w:lsdException w:name="Plain Text" w:semiHidden="1" w:unhideWhenUsed="1"/>
+    <w:lsdException w:name="E-mail Signature" w:semiHidden="1" w:unhideWhenUsed="1"/>
+    <w:lsdException w:name="HTML Top of Form" w:semiHidden="1" w:unhideWhenUsed="1"/>
+    <w:lsdException w:name="HTML Bottom of Form" w:semiHidden="1" w:unhideWhenUsed="1"/>
+    <w:lsdException w:name="Normal (Web)" w:semiHidden="1" w:unhideWhenUsed="1"/>
+    <w:lsdException w:name="HTML Acronym" w:semiHidden="1" w:unhideWhenUsed="1"/>
+    <w:lsdException w:name="HTML Address" w:semiHidden="1" w:unhideWhenUsed="1"/>
+    <w:lsdException w:name="HTML Cite" w:semiHidden="1" w:unhideWhenUsed="1"/>
+    <w:lsdException w:name="HTML Code" w:semiHidden="1" w:unhideWhenUsed="1"/>
+    <w:lsdException w:name="HTML Definition" w:semiHidden="1" w:unhideWhenUsed="1"/>
+    <w:lsdException w:name="HTML Keyboard" w:semiHidden="1" w:unhideWhenUsed="1"/>
+    <w:lsdException w:name="HTML Preformatted" w:semiHidden="1" w:unhideWhenUsed="1"/>
+    <w:lsdException w:name="HTML Sample" w:semiHidden="1" w:unhideWhenUsed="1"/>
+    <w:lsdException w:name="HTML Typewriter" w:semiHidden="1" w:unhideWhenUsed="1"/>
+    <w:lsdException w:name="HTML Variable" w:semiHidden="1" w:unhideWhenUsed="1"/>
+    <w:lsdException w:name="Normal Table" w:semiHidden="1" w:unhideWhenUsed="1"/>
+    <w:lsdException w:name="annotation subject" w:semiHidden="1" w:unhideWhenUsed="1"/>
+    <w:lsdException w:name="No List" w:semiHidden="1" w:unhideWhenUsed="1"/>
+    <w:lsdException w:name="Outline List 1" w:semiHidden="1" w:unhideWhenUsed="1"/>
+    <w:lsdException w:name="Outline List 2" w:semiHidden="1" w:unhideWhenUsed="1"/>
+    <w:lsdException w:name="Outline List 3" w:semiHidden="1" w:unhideWhenUsed="1"/>
+    <w:lsdException w:name="Table Simple 1" w:semiHidden="1" w:unhideWhenUsed="1"/>
+    <w:lsdException w:name="Table Simple 2" w:semiHidden="1" w:unhideWhenUsed="1"/>
+    <w:lsdException w:name="Table Simple 3" w:semiHidden="1" w:unhideWhenUsed="1"/>
+    <w:lsdException w:name="Table Classic 1" w:semiHidden="1" w:unhideWhenUsed="1"/>
+    <w:lsdException w:name="Table Classic 2" w:semiHidden="1" w:unhideWhenUsed="1"/>
+    <w:lsdException w:name="Table Classic 3" w:semiHidden="1" w:unhideWhenUsed="1"/>
+    <w:lsdException w:name="Table Classic 4" w:semiHidden="1" w:unhideWhenUsed="1"/>
+    <w:lsdException w:name="Table Colorful 1" w:semiHidden="1" w:unhideWhenUsed="1"/>
+    <w:lsdException w:name="Table Colorful 2" w:semiHidden="1" w:unhideWhenUsed="1"/>
+    <w:lsdException w:name="Table Colorful 3" w:semiHidden="1" w:unhideWhenUsed="1"/>
+    <w:lsdException w:name="Table Columns 1" w:semiHidden="1" w:unhideWhenUsed="1"/>
+    <w:lsdException w:name="Table Columns 2" w:semiHidden="1" w:unhideWhenUsed="1"/>
+    <w:lsdException w:name="Table Columns 3" w:semiHidden="1" w:unhideWhenUsed="1"/>
+    <w:lsdException w:name="Table Columns 4" w:semiHidden="1" w:unhideWhenUsed="1"/>
+    <w:lsdException w:name="Table Columns 5" w:semiHidden="1" w:unhideWhenUsed="1"/>
+    <w:lsdException w:name="Table Grid 1" w:semiHidden="1" w:unhideWhenUsed="1"/>
+    <w:lsdException w:name="Table Grid 2" w:semiHidden="1" w:unhideWhenUsed="1"/>
+    <w:lsdException w:name="Table Grid 3" w:semiHidden="1" w:unhideWhenUsed="1"/>
+    <w:lsdException w:name="Table Grid 4" w:semiHidden="1" w:unhideWhenUsed="1"/>
+    <w:lsdException w:name="Table Grid 5" w:semiHidden="1" w:unhideWhenUsed="1"/>
+    <w:lsdException w:name="Table Grid 6" w:semiHidden="1" w:unhideWhenUsed="1"/>
+    <w:lsdException w:name="Table Grid 7" w:semiHidden="1" w:unhideWhenUsed="1"/>
+    <w:lsdException w:name="Table Grid 8" w:semiHidden="1" w:unhideWhenUsed="1"/>
+    <w:lsdException w:name="Table List 1" w:semiHidden="1" w:unhideWhenUsed="1"/>
+    <w:lsdException w:name="Table List 2" w:semiHidden="1" w:unhideWhenUsed="1"/>
+    <w:lsdException w:name="Table List 3" w:semiHidden="1" w:unhideWhenUsed="1"/>
+    <w:lsdException w:name="Table List 4" w:semiHidden="1" w:unhideWhenUsed="1"/>
+    <w:lsdException w:name="Table List 5" w:semiHidden="1" w:unhideWhenUsed="1"/>
+    <w:lsdException w:name="Table List 6" w:semiHidden="1" w:unhideWhenUsed="1"/>
+    <w:lsdException w:name="Table List 7" w:semiHidden="1" w:unhideWhenUsed="1"/>
+    <w:lsdException w:name="Table List 8" w:semiHidden="1" w:unhideWhenUsed="1"/>
+    <w:lsdException w:name="Table 3D effects 1" w:semiHidden="1" w:unhideWhenUsed="1"/>
+    <w:lsdException w:name="Table 3D effects 2" w:semiHidden="1" w:unhideWhenUsed="1"/>
+    <w:lsdException w:name="Table 3D effects 3" w:semiHidden="1" w:unhideWhenUsed="1"/>
+    <w:lsdException w:name="Table Contemporary" w:semiHidden="1" w:unhideWhenUsed="1"/>
+    <w:lsdException w:name="Table Elegant" w:semiHidden="1" w:unhideWhenUsed="1"/>
+    <w:lsdException w:name="Table Professional" w:semiHidden="1" w:unhideWhenUsed="1"/>
+    <w:lsdException w:name="Table Subtle 1" w:semiHidden="1" w:unhideWhenUsed="1"/>
+    <w:lsdException w:name="Table Subtle 2" w:semiHidden="1" w:unhideWhenUsed="1"/>
+    <w:lsdException w:name="Table Web 1" w:semiHidden="1" w:unhideWhenUsed="1"/>
+    <w:lsdException w:name="Table Web 2" w:semiHidden="1" w:unhideWhenUsed="1"/>
+    <w:lsdException w:name="Table Web 3" w:semiHidden="1" w:unhideWhenUsed="1"/>
+    <w:lsdException w:name="Balloon Text" w:semiHidden="1" w:unhideWhenUsed="1"/>
+    <w:lsdException w:name="Table Grid" w:semiHidden="1" w:uiPriority="39" w:unhideWhenUsed="1"/>
+    <w:lsdException w:name="Table Theme" w:semiHidden="1" w:unhideWhenUsed="1"/>
+    <w:lsdException w:name="Placeholder Text" w:semiHidden="1"/>
+    <w:lsdException w:name="No Spacing" w:uiPriority="1" w:qFormat="1"/>
+    <w:lsdException w:name="Light Shading" w:uiPriority="60"/>
+    <w:lsdException w:name="Light List" w:uiPriority="61"/>
+    <w:lsdException w:name="Light Grid" w:uiPriority="62"/>
+    <w:lsdException w:name="Medium Shading 1" w:uiPriority="63"/>
+    <w:lsdException w:name="Medium Shading 2" w:uiPriority="64"/>
+    <w:lsdException w:name="Medium List 1" w:uiPriority="65"/>
+    <w:lsdException w:name="Medium List 2" w:uiPriority="66"/>
+    <w:lsdException w:name="Medium Grid 1" w:uiPriority="67"/>
+    <w:lsdException w:name="Medium Grid 2" w:uiPriority="68"/>
+    <w:lsdException w:name="Medium Grid 3" w:uiPriority="69"/>
+    <w:lsdException w:name="Dark List" w:uiPriority="70"/>
+    <w:lsdException w:name="Colorful Shading" w:uiPriority="71"/>
+    <w:lsdException w:name="Colorful List" w:uiPriority="72"/>
+    <w:lsdException w:name="Colorful Grid" w:uiPriority="73"/>
+    <w:lsdException w:name="Light Shading Accent 1" w:uiPriority="60"/>
+    <w:lsdException w:name="Light List Accent 1" w:uiPriority="61"/>
+    <w:lsdException w:name="Light Grid Accent 1" w:uiPriority="62"/>
+    <w:lsdException w:name="Medium Shading 1 Accent 1" w:uiPriority="63"/>
+    <w:lsdException w:name="Medium Shading 2 Accent 1" w:uiPriority="64"/>
+    <w:lsdException w:name="Medium List 1 Accent 1" w:uiPriority="65"/>
+    <w:lsdException w:name="Revision" w:semiHidden="1"/>
+    <w:lsdException w:name="List Paragraph" w:uiPriority="34" w:qFormat="1"/>
+    <w:lsdException w:name="Quote" w:uiPriority="29" w:qFormat="1"/>
+    <w:lsdException w:name="Intense Quote" w:uiPriority="30" w:qFormat="1"/>
+    <w:lsdException w:name="Medium List 2 Accent 1" w:uiPriority="66"/>
+    <w:lsdException w:name="Medium Grid 1 Accent 1" w:uiPriority="67"/>
+    <w:lsdException w:name="Medium Grid 2 Accent 1" w:uiPriority="68"/>
+    <w:lsdException w:name="Medium Grid 3 Accent 1" w:uiPriority="69"/>
+    <w:lsdException w:name="Dark List Accent 1" w:uiPriority="70"/>
+    <w:lsdException w:name="Colorful Shading Accent 1" w:uiPriority="71"/>
+    <w:lsdException w:name="Colorful List Accent 1" w:uiPriority="72"/>
+    <w:lsdException w:name="Colorful Grid Accent 1" w:uiPriority="73"/>
+    <w:lsdException w:name="Light Shading Accent 2" w:uiPriority="60"/>
+    <w:lsdException w:name="Light List Accent 2" w:uiPriority="61"/>
+    <w:lsdException w:name="Light Grid Accent 2" w:uiPriority="62"/>
+    <w:lsdException w:name="Medium Shading 1 Accent 2" w:uiPriority="63"/>
+    <w:lsdException w:name="Medium Shading 2 Accent 2" w:uiPriority="64"/>
+    <w:lsdException w:name="Medium List 1 Accent 2" w:uiPriority="65"/>
+    <w:lsdException w:name="Medium List 2 Accent 2" w:uiPriority="66"/>
+    <w:lsdException w:name="Medium Grid 1 Accent 2" w:uiPriority="67"/>
+    <w:lsdException w:name="Medium Grid 2 Accent 2" w:uiPriority="68"/>
+    <w:lsdException w:name="Medium Grid 3 Accent 2" w:uiPriority="69"/>
+    <w:lsdException w:name="Dark List Accent 2" w:uiPriority="70"/>
+    <w:lsdException w:name="Colorful Shading Accent 2" w:uiPriority="71"/>
+    <w:lsdException w:name="Colorful List Accent 2" w:uiPriority="72"/>
+    <w:lsdException w:name="Colorful Grid Accent 2" w:uiPriority="73"/>
+    <w:lsdException w:name="Light Shading Accent 3" w:uiPriority="60"/>
+    <w:lsdException w:name="Light List Accent 3" w:uiPriority="61"/>
+    <w:lsdException w:name="Light Grid Accent 3" w:uiPriority="62"/>
+    <w:lsdException w:name="Medium Shading 1 Accent 3" w:uiPriority="63"/>
+    <w:lsdException w:name="Medium Shading 2 Accent 3" w:uiPriority="64"/>
+    <w:lsdException w:name="Medium List 1 Accent 3" w:uiPriority="65"/>
+    <w:lsdException w:name="Medium List 2 Accent 3" w:uiPriority="66"/>
+    <w:lsdException w:name="Medium Grid 1 Accent 3" w:uiPriority="67"/>
+    <w:lsdException w:name="Medium Grid 2 Accent 3" w:uiPriority="68"/>
+    <w:lsdException w:name="Medium Grid 3 Accent 3" w:uiPriority="69"/>
+    <w:lsdException w:name="Dark List Accent 3" w:uiPriority="70"/>
+    <w:lsdException w:name="Colorful Shading Accent 3" w:uiPriority="71"/>
+    <w:lsdException w:name="Colorful List Accent 3" w:uiPriority="72"/>
+    <w:lsdException w:name="Colorful Grid Accent 3" w:uiPriority="73"/>
+    <w:lsdException w:name="Light Shading Accent 4" w:uiPriority="60"/>
+    <w:lsdException w:name="Light List Accent 4" w:uiPriority="61"/>
+    <w:lsdException w:name="Light Grid Accent 4" w:uiPriority="62"/>
+    <w:lsdException w:name="Medium Shading 1 Accent 4" w:uiPriority="63"/>
+    <w:lsdException w:name="Medium Shading 2 Accent 4" w:uiPriority="64"/>
+    <w:lsdException w:name="Medium List 1 Accent 4" w:uiPriority="65"/>
+    <w:lsdException w:name="Medium List 2 Accent 4" w:uiPriority="66"/>
+    <w:lsdException w:name="Medium Grid 1 Accent 4" w:uiPriority="67"/>
+    <w:lsdException w:name="Medium Grid 2 Accent 4" w:uiPriority="68"/>
+    <w:lsdException w:name="Medium Grid 3 Accent 4" w:uiPriority="69"/>
+    <w:lsdException w:name="Dark List Accent 4" w:uiPriority="70"/>
+    <w:lsdException w:name="Colorful Shading Accent 4" w:uiPriority="71"/>
+    <w:lsdException w:name="Colorful List Accent 4" w:uiPriority="72"/>
+    <w:lsdException w:name="Colorful Grid Accent 4" w:uiPriority="73"/>
+    <w:lsdException w:name="Light Shading Accent 5" w:uiPriority="60"/>
+    <w:lsdException w:name="Light List Accent 5" w:uiPriority="61"/>
+    <w:lsdException w:name="Light Grid Accent 5" w:uiPriority="62"/>
+    <w:lsdException w:name="Medium Shading 1 Accent 5" w:uiPriority="63"/>
+    <w:lsdException w:name="Medium Shading 2 Accent 5" w:uiPriority="64"/>
+    <w:lsdException w:name="Medium List 1 Accent 5" w:uiPriority="65"/>
+    <w:lsdException w:name="Medium List 2 Accent 5" w:uiPriority="66"/>
+    <w:lsdException w:name="Medium Grid 1 Accent 5" w:uiPriority="67"/>
+    <w:lsdException w:name="Medium Grid 2 Accent 5" w:uiPriority="68"/>
+    <w:lsdException w:name="Medium Grid 3 Accent 5" w:uiPriority="69"/>
+    <w:lsdException w:name="Dark List Accent 5" w:uiPriority="70"/>
+    <w:lsdException w:name="Colorful Shading Accent 5" w:uiPriority="71"/>
+    <w:lsdException w:name="Colorful List Accent 5" w:uiPriority="72"/>
+    <w:lsdException w:name="Colorful Grid Accent 5" w:uiPriority="73"/>
+    <w:lsdException w:name="Light Shading Accent 6" w:uiPriority="60"/>
+    <w:lsdException w:name="Light List Accent 6" w:uiPriority="61"/>
+    <w:lsdException w:name="Light Grid Accent 6" w:uiPriority="62"/>
+    <w:lsdException w:name="Medium Shading 1 Accent 6" w:uiPriority="63"/>
+    <w:lsdException w:name="Medium Shading 2 Accent 6" w:uiPriority="64"/>
+    <w:lsdException w:name="Medium List 1 Accent 6" w:uiPriority="65"/>
+    <w:lsdException w:name="Medium List 2 Accent 6" w:uiPriority="66"/>
+    <w:lsdException w:name="Medium Grid 1 Accent 6" w:uiPriority="67"/>
+    <w:lsdException w:name="Medium Grid 2 Accent 6" w:uiPriority="68"/>
+    <w:lsdException w:name="Medium Grid 3 Accent 6" w:uiPriority="69"/>
+    <w:lsdException w:name="Dark List Accent 6" w:uiPriority="70"/>
+    <w:lsdException w:name="Colorful Shading Accent 6" w:uiPriority="71"/>
+    <w:lsdException w:name="Colorful List Accent 6" w:uiPriority="72"/>
+    <w:lsdException w:name="Colorful Grid Accent 6" w:uiPriority="73"/>
+    <w:lsdException w:name="Subtle Emphasis" w:uiPriority="19" w:qFormat="1"/>
+    <w:lsdException w:name="Intense Emphasis" w:uiPriority="21" w:qFormat="1"/>
+    <w:lsdException w:name="Subtle Reference" w:uiPriority="31" w:qFormat="1"/>
+    <w:lsdException w:name="Intense Reference" w:uiPriority="32" w:qFormat="1"/>
+    <w:lsdException w:name="Book Title" w:uiPriority="33" w:qFormat="1"/>
+    <w:lsdException w:name="Bibliography" w:semiHidden="1" w:uiPriority="37" w:unhideWhenUsed="1"/>
+    <w:lsdException w:name="TOC Heading" w:semiHidden="1" w:uiPriority="39" w:unhideWhenUsed="1" w:qFormat="1"/>
+    <w:lsdException w:name="Plain Table 1" w:uiPriority="41"/>
+    <w:lsdException w:name="Plain Table 2" w:uiPriority="42"/>
+    <w:lsdException w:name="Plain Table 3" w:uiPriority="43"/>
+    <w:lsdException w:name="Plain Table 4" w:uiPriority="44"/>
+    <w:lsdException w:name="Plain Table 5" w:uiPriority="45"/>
+    <w:lsdException w:name="Grid Table Light" w:uiPriority="40"/>
+    <w:lsdException w:name="Grid Table 1 Light" w:uiPriority="46"/>
+    <w:lsdException w:name="Grid Table 2" w:uiPriority="47"/>
+    <w:lsdException w:name="Grid Table 3" w:uiPriority="48"/>
+    <w:lsdException w:name="Grid Table 4" w:uiPriority="49"/>
+    <w:lsdException w:name="Grid Table 5 Dark" w:uiPriority="50"/>
+    <w:lsdException w:name="Grid Table 6 Colorful" w:uiPriority="51"/>
+    <w:lsdException w:name="Grid Table 7 Colorful" w:uiPriority="52"/>
+    <w:lsdException w:name="Grid Table 1 Light Accent 1" w:uiPriority="46"/>
+    <w:lsdException w:name="Grid Table 2 Accent 1" w:uiPriority="47"/>
+    <w:lsdException w:name="Grid Table 3 Accent 1" w:uiPriority="48"/>
+    <w:lsdException w:name="Grid Table 4 Accent 1" w:uiPriority="49"/>
+    <w:lsdException w:name="Grid Table 5 Dark Accent 1" w:uiPriority="50"/>
+    <w:lsdException w:name="Grid Table 6 Colorful Accent 1" w:uiPriority="51"/>
+    <w:lsdException w:name="Grid Table 7 Colorful Accent 1" w:uiPriority="52"/>
+    <w:lsdException w:name="Grid Table 1 Light Accent 2" w:uiPriority="46"/>
+    <w:lsdException w:name="Grid Table 2 Accent 2" w:uiPriority="47"/>
+    <w:lsdException w:name="Grid Table 3 Accent 2" w:uiPriority="48"/>
+    <w:lsdException w:name="Grid Table 4 Accent 2" w:uiPriority="49"/>
+    <w:lsdException w:name="Grid Table 5 Dark Accent 2" w:uiPriority="50"/>
+    <w:lsdException w:name="Grid Table 6 Colorful Accent 2" w:uiPriority="51"/>
+    <w:lsdException w:name="Grid Table 7 Colorful Accent 2" w:uiPriority="52"/>
+    <w:lsdException w:name="Grid Table 1 Light Accent 3" w:uiPriority="46"/>
+    <w:lsdException w:name="Grid Table 2 Accent 3" w:uiPriority="47"/>
+    <w:lsdException w:name="Grid Table 3 Accent 3" w:uiPriority="48"/>
+    <w:lsdException w:name="Grid Table 4 Accent 3" w:uiPriority="49"/>
+    <w:lsdException w:name="Grid Table 5 Dark Accent 3" w:uiPriority="50"/>
+    <w:lsdException w:name="Grid Table 6 Colorful Accent 3" w:uiPriority="51"/>
+    <w:lsdException w:name="Grid Table 7 Colorful Accent 3" w:uiPriority="52"/>
+    <w:lsdException w:name="Grid Table 1 Light Accent 4" w:uiPriority="46"/>
+    <w:lsdException w:name="Grid Table 2 Accent 4" w:uiPriority="47"/>
+    <w:lsdException w:name="Grid Table 3 Accent 4" w:uiPriority="48"/>
+    <w:lsdException w:name="Grid Table 4 Accent 4" w:uiPriority="49"/>
+    <w:lsdException w:name="Grid Table 5 Dark Accent 4" w:uiPriority="50"/>
+    <w:lsdException w:name="Grid Table 6 Colorful Accent 4" w:uiPriority="51"/>
+    <w:lsdException w:name="Grid Table 7 Colorful Accent 4" w:uiPriority="52"/>
+    <w:lsdException w:name="Grid Table 1 Light Accent 5" w:uiPriority="46"/>
+    <w:lsdException w:name="Grid Table 2 Accent 5" w:uiPriority="47"/>
+    <w:lsdException w:name="Grid Table 3 Accent 5" w:uiPriority="48"/>
+    <w:lsdException w:name="Grid Table 4 Accent 5" w:uiPriority="49"/>
+    <w:lsdException w:name="Grid Table 5 Dark Accent 5" w:uiPriority="50"/>
+    <w:lsdException w:name="Grid Table 6 Colorful Accent 5" w:uiPriority="51"/>
+    <w:lsdException w:name="Grid Table 7 Colorful Accent 5" w:uiPriority="52"/>
+    <w:lsdException w:name="Grid Table 1 Light Accent 6" w:uiPriority="46"/>
+    <w:lsdException w:name="Grid Table 2 Accent 6" w:uiPriority="47"/>
+    <w:lsdException w:name="Grid Table 3 Accent 6" w:uiPriority="48"/>
+    <w:lsdException w:name="Grid Table 4 Accent 6" w:uiPriority="49"/>
+    <w:lsdException w:name="Grid Table 5 Dark Accent 6" w:uiPriority="50"/>
+    <w:lsdException w:name="Grid Table 6 Colorful Accent 6" w:uiPriority="51"/>
+    <w:lsdException w:name="Grid Table 7 Colorful Accent 6" w:uiPriority="52"/>
+    <w:lsdException w:name="List Table 1 Light" w:uiPriority="46"/>
+    <w:lsdException w:name="List Table 2" w:uiPriority="47"/>
+    <w:lsdException w:name="List Table 3" w:uiPriority="48"/>
+    <w:lsdException w:name="List Table 4" w:uiPriority="49"/>
+    <w:lsdException w:name="List Table 5 Dark" w:uiPriority="50"/>
+    <w:lsdException w:name="List Table 6 Colorful" w:uiPriority="51"/>
+    <w:lsdException w:name="List Table 7 Colorful" w:uiPriority="52"/>
+    <w:lsdException w:name="List Table 1 Light Accent 1" w:uiPriority="46"/>
+    <w:lsdException w:name="List Table 2 Accent 1" w:uiPriority="47"/>
+    <w:lsdException w:name="List Table 3 Accent 1" w:uiPriority="48"/>
+    <w:lsdException w:name="List Table 4 Accent 1" w:uiPriority="49"/>
+    <w:lsdException w:name="List Table 5 Dark Accent 1" w:uiPriority="50"/>
+    <w:lsdException w:name="List Table 6 Colorful Accent 1" w:uiPriority="51"/>
+    <w:lsdException w:name="List Table 7 Colorful Accent 1" w:uiPriority="52"/>
+    <w:lsdException w:name="List Table 1 Light Accent 2" w:uiPriority="46"/>
+    <w:lsdException w:name="List Table 2 Accent 2" w:uiPriority="47"/>
+    <w:lsdException w:name="List Table 3 Accent 2" w:uiPriority="48"/>
+    <w:lsdException w:name="List Table 4 Accent 2" w:uiPriority="49"/>
+    <w:lsdException w:name="List Table 5 Dark Accent 2" w:uiPriority="50"/>
+    <w:lsdException w:name="List Table 6 Colorful Accent 2" w:uiPriority="51"/>
+    <w:lsdException w:name="List Table 7 Colorful Accent 2" w:uiPriority="52"/>
+    <w:lsdException w:name="List Table 1 Light Accent 3" w:uiPriority="46"/>
+    <w:lsdException w:name="List Table 2 Accent 3" w:uiPriority="47"/>
+    <w:lsdException w:name="List Table 3 Accent 3" w:uiPriority="48"/>
+    <w:lsdException w:name="List Table 4 Accent 3" w:uiPriority="49"/>
+    <w:lsdException w:name="List Table 5 Dark Accent 3" w:uiPriority="50"/>
+    <w:lsdException w:name="List Table 6 Colorful Accent 3" w:uiPriority="51"/>
+    <w:lsdException w:name="List Table 7 Colorful Accent 3" w:uiPriority="52"/>
+    <w:lsdException w:name="List Table 1 Light Accent 4" w:uiPriority="46"/>
+    <w:lsdException w:name="List Table 2 Accent 4" w:uiPriority="47"/>
+    <w:lsdException w:name="List Table 3 Accent 4" w:uiPriority="48"/>
+    <w:lsdException w:name="List Table 4 Accent 4" w:uiPriority="49"/>
+    <w:lsdException w:name="List Table 5 Dark Accent 4" w:uiPriority="50"/>
+    <w:lsdException w:name="List Table 6 Colorful Accent 4" w:uiPriority="51"/>
+    <w:lsdException w:name="List Table 7 Colorful Accent 4" w:uiPriority="52"/>
+    <w:lsdException w:name="List Table 1 Light Accent 5" w:uiPriority="46"/>
+    <w:lsdException w:name="List Table 2 Accent 5" w:uiPriority="47"/>
+    <w:lsdException w:name="List Table 3 Accent 5" w:uiPriority="48"/>
+    <w:lsdException w:name="List Table 4 Accent 5" w:uiPriority="49"/>
+    <w:lsdException w:name="List Table 5 Dark Accent 5" w:uiPriority="50"/>
+    <w:lsdException w:name="List Table 6 Colorful Accent 5" w:uiPriority="51"/>
+    <w:lsdException w:name="List Table 7 Colorful Accent 5" w:uiPriority="52"/>
+    <w:lsdException w:name="List Table 1 Light Accent 6" w:uiPriority="46"/>
+    <w:lsdException w:name="List Table 2 Accent 6" w:uiPriority="47"/>
+    <w:lsdException w:name="List Table 3 Accent 6" w:uiPriority="48"/>
+    <w:lsdException w:name="List Table 4 Accent 6" w:uiPriority="49"/>
+    <w:lsdException w:name="List Table 5 Dark Accent 6" w:uiPriority="50"/>
+    <w:lsdException w:name="List Table 6 Colorful Accent 6" w:uiPriority="51"/>
+    <w:lsdException w:name="List Table 7 Colorful Accent 6" w:uiPriority="52"/>
+    <w:lsdException w:name="Mention" w:semiHidden="1" w:unhideWhenUsed="1"/>
+    <w:lsdException w:name="Smart Hyperlink" w:semiHidden="1" w:unhideWhenUsed="1"/>
+    <w:lsdException w:name="Hashtag" w:semiHidden="1" w:unhideWhenUsed="1"/>
+    <w:lsdException w:name="Unresolved Mention" w:semiHidden="1" w:unhideWhenUsed="1"/>
+    <w:lsdException w:name="Smart Link" w:semiHidden="1" w:unhideWhenUsed="1"/>
   </w:latentStyles>
   <w:style w:type="paragraph" w:default="1" w:styleId="a">
     <w:name w:val="Normal"/>
@@ -8814,7 +9392,6 @@
     <w:uiPriority w:val="99"/>
     <w:semiHidden/>
     <w:unhideWhenUsed/>
-    <w:qFormat/>
     <w:tblPr>
       <w:tblInd w:w="0" w:type="dxa"/>
       <w:tblCellMar>
@@ -8862,7 +9439,7 @@
     </w:pPr>
   </w:style>
   <w:style w:type="character" w:customStyle="1" w:styleId="a5">
-    <w:name w:val="Верхний колонтитул Знак"/>
+    <w:name w:val="Верхній колонтитул Знак"/>
     <w:basedOn w:val="a0"/>
     <w:link w:val="a4"/>
     <w:uiPriority w:val="99"/>
@@ -8884,7 +9461,7 @@
     </w:pPr>
   </w:style>
   <w:style w:type="character" w:customStyle="1" w:styleId="a7">
-    <w:name w:val="Нижний колонтитул Знак"/>
+    <w:name w:val="Нижній колонтитул Знак"/>
     <w:basedOn w:val="a0"/>
     <w:link w:val="a6"/>
     <w:uiPriority w:val="99"/>
@@ -8899,7 +9476,6 @@
       <w:spacing w:after="0" w:line="240" w:lineRule="auto"/>
     </w:pPr>
     <w:tblPr>
-      <w:tblInd w:w="0" w:type="dxa"/>
       <w:tblBorders>
         <w:top w:val="single" w:sz="4" w:space="0" w:color="auto"/>
         <w:left w:val="single" w:sz="4" w:space="0" w:color="auto"/>
@@ -8908,13 +9484,19 @@
         <w:insideH w:val="single" w:sz="4" w:space="0" w:color="auto"/>
         <w:insideV w:val="single" w:sz="4" w:space="0" w:color="auto"/>
       </w:tblBorders>
-      <w:tblCellMar>
-        <w:top w:w="0" w:type="dxa"/>
-        <w:left w:w="108" w:type="dxa"/>
-        <w:bottom w:w="0" w:type="dxa"/>
-        <w:right w:w="108" w:type="dxa"/>
-      </w:tblCellMar>
     </w:tblPr>
+  </w:style>
+  <w:style w:type="character" w:styleId="a9">
+    <w:name w:val="Hyperlink"/>
+    <w:basedOn w:val="a0"/>
+    <w:uiPriority w:val="99"/>
+    <w:semiHidden/>
+    <w:unhideWhenUsed/>
+    <w:rsid w:val="008744C8"/>
+    <w:rPr>
+      <w:color w:val="0000FF"/>
+      <w:u w:val="single"/>
+    </w:rPr>
   </w:style>
 </w:styles>
 </file>
@@ -9208,7 +9790,7 @@
   <a:extraClrSchemeLst/>
   <a:extLst>
     <a:ext uri="{05A4C25C-085E-4340-85A3-A5531E510DB2}">
-      <thm15:themeFamily xmlns:thm15="http://schemas.microsoft.com/office/thememl/2012/main" xmlns="" name="Office Theme" id="{62F939B6-93AF-4DB8-9C6B-D6C7DFDC589F}" vid="{4A3C46E8-61CC-4603-A589-7422A47A8E4A}"/>
+      <thm15:themeFamily xmlns:thm15="http://schemas.microsoft.com/office/thememl/2012/main" name="Office Theme" id="{62F939B6-93AF-4DB8-9C6B-D6C7DFDC589F}" vid="{4A3C46E8-61CC-4603-A589-7422A47A8E4A}"/>
     </a:ext>
   </a:extLst>
 </a:theme>

</xml_diff>